<commit_message>
All signals moved to SignalConnector class - need to test.
</commit_message>
<xml_diff>
--- a/resources/Saved/21CRB01268_Crim_Traffic Judgment Entry.docx
+++ b/resources/Saved/21CRB01268_Crim_Traffic Judgment Entry.docx
@@ -1128,6 +1128,87 @@
                 <w:sz w:val="20"/>
                 <w:szCs w:val="20"/>
               </w:rPr>
+              <w:t xml:space="preserve">No Contest</w:t>
+            </w:r>
+          </w:p>
+        </w:tc>
+      </w:tr>
+      <w:tr>
+        <w:trPr>
+          <w:jc w:val="center"/>
+        </w:trPr>
+        <w:tc>
+          <w:tcPr>
+            <w:tcW w:w="1801" w:type="dxa"/>
+          </w:tcPr>
+          <w:p>
+            <w:pPr>
+              <w:tabs>
+                <w:tab w:val="left" w:pos="-1080"/>
+                <w:tab w:val="left" w:pos="-720"/>
+                <w:tab w:val="left" w:pos="0"/>
+                <w:tab w:val="left" w:pos="720"/>
+                <w:tab w:val="left" w:pos="1440"/>
+                <w:tab w:val="left" w:pos="2160"/>
+                <w:tab w:val="left" w:pos="2880"/>
+                <w:tab w:val="left" w:pos="3600"/>
+                <w:tab w:val="left" w:pos="4320"/>
+                <w:tab w:val="left" w:pos="4680"/>
+              </w:tabs>
+              <w:rPr>
+                <w:rFonts w:ascii="Palatino Linotype" w:hAnsi="Palatino Linotype"/>
+                <w:b/>
+                <w:bCs/>
+                <w:sz w:val="20"/>
+                <w:szCs w:val="20"/>
+              </w:rPr>
+            </w:pPr>
+            <w:r>
+              <w:rPr>
+                <w:rFonts w:ascii="Palatino Linotype" w:hAnsi="Palatino Linotype"/>
+                <w:b/>
+                <w:bCs/>
+                <w:sz w:val="20"/>
+                <w:szCs w:val="20"/>
+              </w:rPr>
+              <w:t>Finding</w:t>
+            </w:r>
+          </w:p>
+        </w:tc>
+        <w:tc>
+          <w:tcPr>
+            <w:tcW w:w="3289" w:type="dxa"/>
+          </w:tcPr>
+          <w:p>
+            <w:pPr>
+              <w:tabs>
+                <w:tab w:val="left" w:pos="-1080"/>
+                <w:tab w:val="left" w:pos="-720"/>
+                <w:tab w:val="left" w:pos="0"/>
+                <w:tab w:val="left" w:pos="720"/>
+                <w:tab w:val="left" w:pos="1440"/>
+                <w:tab w:val="left" w:pos="2160"/>
+                <w:tab w:val="left" w:pos="2880"/>
+                <w:tab w:val="left" w:pos="3600"/>
+                <w:tab w:val="left" w:pos="4320"/>
+                <w:tab w:val="left" w:pos="4680"/>
+              </w:tabs>
+              <w:rPr>
+                <w:rFonts w:ascii="Palatino Linotype" w:hAnsi="Palatino Linotype"/>
+                <w:b/>
+                <w:bCs/>
+                <w:sz w:val="20"/>
+                <w:szCs w:val="20"/>
+              </w:rPr>
+            </w:pPr>
+            <w:r>
+              <w:rPr>
+                <w:rFonts w:ascii="Palatino Linotype" w:hAnsi="Palatino Linotype"/>
+                <w:b/>
+                <w:bCs/>
+                <w:sz w:val="20"/>
+                <w:szCs w:val="20"/>
+              </w:rPr>
               <w:t xml:space="preserve">Guilty</w:t>
             </w:r>
           </w:p>
@@ -1171,87 +1252,6 @@
                 <w:sz w:val="20"/>
                 <w:szCs w:val="20"/>
               </w:rPr>
-              <w:t>Finding</w:t>
-            </w:r>
-          </w:p>
-        </w:tc>
-        <w:tc>
-          <w:tcPr>
-            <w:tcW w:w="3289" w:type="dxa"/>
-          </w:tcPr>
-          <w:p>
-            <w:pPr>
-              <w:tabs>
-                <w:tab w:val="left" w:pos="-1080"/>
-                <w:tab w:val="left" w:pos="-720"/>
-                <w:tab w:val="left" w:pos="0"/>
-                <w:tab w:val="left" w:pos="720"/>
-                <w:tab w:val="left" w:pos="1440"/>
-                <w:tab w:val="left" w:pos="2160"/>
-                <w:tab w:val="left" w:pos="2880"/>
-                <w:tab w:val="left" w:pos="3600"/>
-                <w:tab w:val="left" w:pos="4320"/>
-                <w:tab w:val="left" w:pos="4680"/>
-              </w:tabs>
-              <w:rPr>
-                <w:rFonts w:ascii="Palatino Linotype" w:hAnsi="Palatino Linotype"/>
-                <w:b/>
-                <w:bCs/>
-                <w:sz w:val="20"/>
-                <w:szCs w:val="20"/>
-              </w:rPr>
-            </w:pPr>
-            <w:r>
-              <w:rPr>
-                <w:rFonts w:ascii="Palatino Linotype" w:hAnsi="Palatino Linotype"/>
-                <w:b/>
-                <w:bCs/>
-                <w:sz w:val="20"/>
-                <w:szCs w:val="20"/>
-              </w:rPr>
-              <w:t xml:space="preserve">Guilty</w:t>
-            </w:r>
-          </w:p>
-        </w:tc>
-      </w:tr>
-      <w:tr>
-        <w:trPr>
-          <w:jc w:val="center"/>
-        </w:trPr>
-        <w:tc>
-          <w:tcPr>
-            <w:tcW w:w="1801" w:type="dxa"/>
-          </w:tcPr>
-          <w:p>
-            <w:pPr>
-              <w:tabs>
-                <w:tab w:val="left" w:pos="-1080"/>
-                <w:tab w:val="left" w:pos="-720"/>
-                <w:tab w:val="left" w:pos="0"/>
-                <w:tab w:val="left" w:pos="720"/>
-                <w:tab w:val="left" w:pos="1440"/>
-                <w:tab w:val="left" w:pos="2160"/>
-                <w:tab w:val="left" w:pos="2880"/>
-                <w:tab w:val="left" w:pos="3600"/>
-                <w:tab w:val="left" w:pos="4320"/>
-                <w:tab w:val="left" w:pos="4680"/>
-              </w:tabs>
-              <w:rPr>
-                <w:rFonts w:ascii="Palatino Linotype" w:hAnsi="Palatino Linotype"/>
-                <w:b/>
-                <w:bCs/>
-                <w:sz w:val="20"/>
-                <w:szCs w:val="20"/>
-              </w:rPr>
-            </w:pPr>
-            <w:r>
-              <w:rPr>
-                <w:rFonts w:ascii="Palatino Linotype" w:hAnsi="Palatino Linotype"/>
-                <w:b/>
-                <w:bCs/>
-                <w:sz w:val="20"/>
-                <w:szCs w:val="20"/>
-              </w:rPr>
               <w:t>Fine Amount</w:t>
             </w:r>
           </w:p>
@@ -1596,7 +1596,7 @@
           <w:sz w:val="20"/>
           <w:szCs w:val="20"/>
         </w:rPr>
-        <w:t xml:space="preserve">March 05, 2022</w:t>
+        <w:t xml:space="preserve">June 07, 2022</w:t>
       </w:r>
       <w:r>
         <w:rPr>
@@ -1605,6 +1605,50 @@
           <w:szCs w:val="20"/>
         </w:rPr>
         <w:t xml:space="preserve">. </w:t>
+      </w:r>
+      <w:r>
+        <w:rPr>
+          <w:rFonts w:ascii="Palatino Linotype" w:hAnsi="Palatino Linotype"/>
+          <w:sz w:val="20"/>
+          <w:szCs w:val="20"/>
+        </w:rPr>
+        <w:t xml:space="preserve">Defendant shall receive credit at $50/day for </w:t>
+      </w:r>
+      <w:r>
+        <w:rPr>
+          <w:rFonts w:ascii="Palatino Linotype" w:hAnsi="Palatino Linotype"/>
+          <w:b/>
+          <w:bCs/>
+          <w:sz w:val="20"/>
+          <w:szCs w:val="20"/>
+        </w:rPr>
+        <w:t xml:space="preserve">3 </w:t>
+      </w:r>
+      <w:r>
+        <w:rPr>
+          <w:rFonts w:ascii="Palatino Linotype" w:hAnsi="Palatino Linotype"/>
+          <w:b/>
+          <w:bCs/>
+          <w:sz w:val="20"/>
+          <w:szCs w:val="20"/>
+        </w:rPr>
+        <w:t>jail day(s)</w:t>
+      </w:r>
+      <w:r>
+        <w:rPr>
+          <w:rFonts w:ascii="Palatino Linotype" w:hAnsi="Palatino Linotype"/>
+          <w:sz w:val="20"/>
+          <w:szCs w:val="20"/>
+        </w:rPr>
+        <w:t xml:space="preserve"> served for a non-jailable offense.</w:t>
+      </w:r>
+      <w:r>
+        <w:rPr>
+          <w:rFonts w:ascii="Palatino Linotype" w:hAnsi="Palatino Linotype"/>
+          <w:sz w:val="20"/>
+          <w:szCs w:val="20"/>
+        </w:rPr>
+        <w:t xml:space="preserve"> </w:t>
       </w:r>
       <w:r>
         <w:rPr>

</xml_diff>

<commit_message>
Fixed JailOnlyConditions bug showing companion cases when checked.
</commit_message>
<xml_diff>
--- a/resources/Saved/21CRB01268_Crim_Traffic Judgment Entry.docx
+++ b/resources/Saved/21CRB01268_Crim_Traffic Judgment Entry.docx
@@ -1127,6 +1127,87 @@
                 <w:sz w:val="20"/>
                 <w:szCs w:val="20"/>
               </w:rPr>
+              <w:t xml:space="preserve">No Contest</w:t>
+            </w:r>
+          </w:p>
+        </w:tc>
+      </w:tr>
+      <w:tr>
+        <w:trPr>
+          <w:jc w:val="center"/>
+        </w:trPr>
+        <w:tc>
+          <w:tcPr>
+            <w:tcW w:w="2182" w:type="dxa"/>
+          </w:tcPr>
+          <w:p>
+            <w:pPr>
+              <w:tabs>
+                <w:tab w:val="left" w:pos="-1080"/>
+                <w:tab w:val="left" w:pos="-720"/>
+                <w:tab w:val="left" w:pos="0"/>
+                <w:tab w:val="left" w:pos="720"/>
+                <w:tab w:val="left" w:pos="1440"/>
+                <w:tab w:val="left" w:pos="2160"/>
+                <w:tab w:val="left" w:pos="2880"/>
+                <w:tab w:val="left" w:pos="3600"/>
+                <w:tab w:val="left" w:pos="4320"/>
+                <w:tab w:val="left" w:pos="4680"/>
+              </w:tabs>
+              <w:rPr>
+                <w:rFonts w:ascii="Palatino Linotype" w:hAnsi="Palatino Linotype"/>
+                <w:b/>
+                <w:bCs/>
+                <w:sz w:val="20"/>
+                <w:szCs w:val="20"/>
+              </w:rPr>
+            </w:pPr>
+            <w:r>
+              <w:rPr>
+                <w:rFonts w:ascii="Palatino Linotype" w:hAnsi="Palatino Linotype"/>
+                <w:b/>
+                <w:bCs/>
+                <w:sz w:val="20"/>
+                <w:szCs w:val="20"/>
+              </w:rPr>
+              <w:t>Finding</w:t>
+            </w:r>
+          </w:p>
+        </w:tc>
+        <w:tc>
+          <w:tcPr>
+            <w:tcW w:w="3289" w:type="dxa"/>
+          </w:tcPr>
+          <w:p>
+            <w:pPr>
+              <w:tabs>
+                <w:tab w:val="left" w:pos="-1080"/>
+                <w:tab w:val="left" w:pos="-720"/>
+                <w:tab w:val="left" w:pos="0"/>
+                <w:tab w:val="left" w:pos="720"/>
+                <w:tab w:val="left" w:pos="1440"/>
+                <w:tab w:val="left" w:pos="2160"/>
+                <w:tab w:val="left" w:pos="2880"/>
+                <w:tab w:val="left" w:pos="3600"/>
+                <w:tab w:val="left" w:pos="4320"/>
+                <w:tab w:val="left" w:pos="4680"/>
+              </w:tabs>
+              <w:rPr>
+                <w:rFonts w:ascii="Palatino Linotype" w:hAnsi="Palatino Linotype"/>
+                <w:b/>
+                <w:bCs/>
+                <w:sz w:val="20"/>
+                <w:szCs w:val="20"/>
+              </w:rPr>
+            </w:pPr>
+            <w:r>
+              <w:rPr>
+                <w:rFonts w:ascii="Palatino Linotype" w:hAnsi="Palatino Linotype"/>
+                <w:b/>
+                <w:bCs/>
+                <w:sz w:val="20"/>
+                <w:szCs w:val="20"/>
+              </w:rPr>
               <w:t xml:space="preserve">Guilty</w:t>
             </w:r>
           </w:p>
@@ -1170,189 +1251,7 @@
                 <w:sz w:val="20"/>
                 <w:szCs w:val="20"/>
               </w:rPr>
-              <w:t>Finding</w:t>
-            </w:r>
-          </w:p>
-        </w:tc>
-        <w:tc>
-          <w:tcPr>
-            <w:tcW w:w="3289" w:type="dxa"/>
-          </w:tcPr>
-          <w:p>
-            <w:pPr>
-              <w:tabs>
-                <w:tab w:val="left" w:pos="-1080"/>
-                <w:tab w:val="left" w:pos="-720"/>
-                <w:tab w:val="left" w:pos="0"/>
-                <w:tab w:val="left" w:pos="720"/>
-                <w:tab w:val="left" w:pos="1440"/>
-                <w:tab w:val="left" w:pos="2160"/>
-                <w:tab w:val="left" w:pos="2880"/>
-                <w:tab w:val="left" w:pos="3600"/>
-                <w:tab w:val="left" w:pos="4320"/>
-                <w:tab w:val="left" w:pos="4680"/>
-              </w:tabs>
-              <w:rPr>
-                <w:rFonts w:ascii="Palatino Linotype" w:hAnsi="Palatino Linotype"/>
-                <w:b/>
-                <w:bCs/>
-                <w:sz w:val="20"/>
-                <w:szCs w:val="20"/>
-              </w:rPr>
-            </w:pPr>
-            <w:r>
-              <w:rPr>
-                <w:rFonts w:ascii="Palatino Linotype" w:hAnsi="Palatino Linotype"/>
-                <w:b/>
-                <w:bCs/>
-                <w:sz w:val="20"/>
-                <w:szCs w:val="20"/>
-              </w:rPr>
-              <w:t xml:space="preserve">Guilty</w:t>
-            </w:r>
-          </w:p>
-        </w:tc>
-      </w:tr>
-      <w:tr>
-        <w:trPr>
-          <w:jc w:val="center"/>
-        </w:trPr>
-        <w:tc>
-          <w:tcPr>
-            <w:tcW w:w="2182" w:type="dxa"/>
-          </w:tcPr>
-          <w:p>
-            <w:pPr>
-              <w:tabs>
-                <w:tab w:val="left" w:pos="-1080"/>
-                <w:tab w:val="left" w:pos="-720"/>
-                <w:tab w:val="left" w:pos="0"/>
-                <w:tab w:val="left" w:pos="720"/>
-                <w:tab w:val="left" w:pos="1440"/>
-                <w:tab w:val="left" w:pos="2160"/>
-                <w:tab w:val="left" w:pos="2880"/>
-                <w:tab w:val="left" w:pos="3600"/>
-                <w:tab w:val="left" w:pos="4320"/>
-                <w:tab w:val="left" w:pos="4680"/>
-              </w:tabs>
-              <w:rPr>
-                <w:rFonts w:ascii="Palatino Linotype" w:hAnsi="Palatino Linotype"/>
-                <w:b/>
-                <w:bCs/>
-                <w:sz w:val="20"/>
-                <w:szCs w:val="20"/>
-              </w:rPr>
-            </w:pPr>
-            <w:r>
-              <w:rPr>
-                <w:rFonts w:ascii="Palatino Linotype" w:hAnsi="Palatino Linotype"/>
-                <w:b/>
-                <w:bCs/>
-                <w:sz w:val="20"/>
-                <w:szCs w:val="20"/>
-              </w:rPr>
               <w:t>Fine Amount</w:t>
-            </w:r>
-          </w:p>
-        </w:tc>
-        <w:tc>
-          <w:tcPr>
-            <w:tcW w:w="3289" w:type="dxa"/>
-          </w:tcPr>
-          <w:p>
-            <w:pPr>
-              <w:tabs>
-                <w:tab w:val="left" w:pos="-1080"/>
-                <w:tab w:val="left" w:pos="-720"/>
-                <w:tab w:val="left" w:pos="0"/>
-                <w:tab w:val="left" w:pos="720"/>
-                <w:tab w:val="left" w:pos="1440"/>
-                <w:tab w:val="left" w:pos="2160"/>
-                <w:tab w:val="left" w:pos="2880"/>
-                <w:tab w:val="left" w:pos="3600"/>
-                <w:tab w:val="left" w:pos="4320"/>
-                <w:tab w:val="left" w:pos="4680"/>
-              </w:tabs>
-              <w:rPr>
-                <w:rFonts w:ascii="Palatino Linotype" w:hAnsi="Palatino Linotype"/>
-                <w:b/>
-                <w:bCs/>
-                <w:sz w:val="20"/>
-                <w:szCs w:val="20"/>
-              </w:rPr>
-            </w:pPr>
-            <w:r>
-              <w:rPr>
-                <w:rFonts w:ascii="Palatino Linotype" w:hAnsi="Palatino Linotype"/>
-                <w:b/>
-                <w:bCs/>
-                <w:sz w:val="20"/>
-                <w:szCs w:val="20"/>
-              </w:rPr>
-              <w:t xml:space="preserve">$ 50</w:t>
-            </w:r>
-          </w:p>
-        </w:tc>
-      </w:tr>
-      <w:tr>
-        <w:trPr>
-          <w:jc w:val="center"/>
-        </w:trPr>
-        <w:tc>
-          <w:tcPr>
-            <w:tcW w:w="2182" w:type="dxa"/>
-          </w:tcPr>
-          <w:p>
-            <w:pPr>
-              <w:tabs>
-                <w:tab w:val="left" w:pos="-1080"/>
-                <w:tab w:val="left" w:pos="-720"/>
-                <w:tab w:val="left" w:pos="0"/>
-                <w:tab w:val="left" w:pos="720"/>
-                <w:tab w:val="left" w:pos="1440"/>
-                <w:tab w:val="left" w:pos="2160"/>
-                <w:tab w:val="left" w:pos="2880"/>
-                <w:tab w:val="left" w:pos="3600"/>
-                <w:tab w:val="left" w:pos="4320"/>
-                <w:tab w:val="left" w:pos="4680"/>
-              </w:tabs>
-              <w:rPr>
-                <w:rFonts w:ascii="Palatino Linotype" w:hAnsi="Palatino Linotype"/>
-                <w:b/>
-                <w:bCs/>
-                <w:sz w:val="20"/>
-                <w:szCs w:val="20"/>
-              </w:rPr>
-            </w:pPr>
-            <w:r>
-              <w:rPr>
-                <w:rFonts w:ascii="Palatino Linotype" w:hAnsi="Palatino Linotype"/>
-                <w:b/>
-                <w:bCs/>
-                <w:sz w:val="20"/>
-                <w:szCs w:val="20"/>
-              </w:rPr>
-              <w:t xml:space="preserve">Fines </w:t>
-            </w:r>
-            <w:r>
-              <w:rPr>
-                <w:rFonts w:ascii="Palatino Linotype" w:hAnsi="Palatino Linotype"/>
-                <w:b/>
-                <w:bCs/>
-                <w:sz w:val="20"/>
-                <w:szCs w:val="20"/>
-              </w:rPr>
-              <w:t>Suspend</w:t>
-            </w:r>
-            <w:r>
-              <w:rPr>
-                <w:rFonts w:ascii="Palatino Linotype" w:hAnsi="Palatino Linotype"/>
-                <w:b/>
-                <w:bCs/>
-                <w:sz w:val="20"/>
-                <w:szCs w:val="20"/>
-              </w:rPr>
-              <w:t>ed</w:t>
             </w:r>
           </w:p>
         </w:tc>
@@ -1433,7 +1332,27 @@
                 <w:sz w:val="20"/>
                 <w:szCs w:val="20"/>
               </w:rPr>
-              <w:t>Jail Days</w:t>
+              <w:t xml:space="preserve">Fines </w:t>
+            </w:r>
+            <w:r>
+              <w:rPr>
+                <w:rFonts w:ascii="Palatino Linotype" w:hAnsi="Palatino Linotype"/>
+                <w:b/>
+                <w:bCs/>
+                <w:sz w:val="20"/>
+                <w:szCs w:val="20"/>
+              </w:rPr>
+              <w:t>Suspend</w:t>
+            </w:r>
+            <w:r>
+              <w:rPr>
+                <w:rFonts w:ascii="Palatino Linotype" w:hAnsi="Palatino Linotype"/>
+                <w:b/>
+                <w:bCs/>
+                <w:sz w:val="20"/>
+                <w:szCs w:val="20"/>
+              </w:rPr>
+              <w:t>ed</w:t>
             </w:r>
           </w:p>
         </w:tc>
@@ -1471,7 +1390,7 @@
                 <w:sz w:val="20"/>
                 <w:szCs w:val="20"/>
               </w:rPr>
-              <w:t xml:space="preserve">52</w:t>
+              <w:t xml:space="preserve">$ 0</w:t>
             </w:r>
           </w:p>
         </w:tc>
@@ -1516,6 +1435,87 @@
               </w:rPr>
               <w:t>Jail Days</w:t>
             </w:r>
+          </w:p>
+        </w:tc>
+        <w:tc>
+          <w:tcPr>
+            <w:tcW w:w="3289" w:type="dxa"/>
+          </w:tcPr>
+          <w:p>
+            <w:pPr>
+              <w:tabs>
+                <w:tab w:val="left" w:pos="-1080"/>
+                <w:tab w:val="left" w:pos="-720"/>
+                <w:tab w:val="left" w:pos="0"/>
+                <w:tab w:val="left" w:pos="720"/>
+                <w:tab w:val="left" w:pos="1440"/>
+                <w:tab w:val="left" w:pos="2160"/>
+                <w:tab w:val="left" w:pos="2880"/>
+                <w:tab w:val="left" w:pos="3600"/>
+                <w:tab w:val="left" w:pos="4320"/>
+                <w:tab w:val="left" w:pos="4680"/>
+              </w:tabs>
+              <w:rPr>
+                <w:rFonts w:ascii="Palatino Linotype" w:hAnsi="Palatino Linotype"/>
+                <w:b/>
+                <w:bCs/>
+                <w:sz w:val="20"/>
+                <w:szCs w:val="20"/>
+              </w:rPr>
+            </w:pPr>
+            <w:r>
+              <w:rPr>
+                <w:rFonts w:ascii="Palatino Linotype" w:hAnsi="Palatino Linotype"/>
+                <w:b/>
+                <w:bCs/>
+                <w:sz w:val="20"/>
+                <w:szCs w:val="20"/>
+              </w:rPr>
+              <w:t xml:space="preserve">5</w:t>
+            </w:r>
+          </w:p>
+        </w:tc>
+      </w:tr>
+      <w:tr>
+        <w:trPr>
+          <w:jc w:val="center"/>
+        </w:trPr>
+        <w:tc>
+          <w:tcPr>
+            <w:tcW w:w="2182" w:type="dxa"/>
+          </w:tcPr>
+          <w:p>
+            <w:pPr>
+              <w:tabs>
+                <w:tab w:val="left" w:pos="-1080"/>
+                <w:tab w:val="left" w:pos="-720"/>
+                <w:tab w:val="left" w:pos="0"/>
+                <w:tab w:val="left" w:pos="720"/>
+                <w:tab w:val="left" w:pos="1440"/>
+                <w:tab w:val="left" w:pos="2160"/>
+                <w:tab w:val="left" w:pos="2880"/>
+                <w:tab w:val="left" w:pos="3600"/>
+                <w:tab w:val="left" w:pos="4320"/>
+                <w:tab w:val="left" w:pos="4680"/>
+              </w:tabs>
+              <w:rPr>
+                <w:rFonts w:ascii="Palatino Linotype" w:hAnsi="Palatino Linotype"/>
+                <w:b/>
+                <w:bCs/>
+                <w:sz w:val="20"/>
+                <w:szCs w:val="20"/>
+              </w:rPr>
+            </w:pPr>
+            <w:r>
+              <w:rPr>
+                <w:rFonts w:ascii="Palatino Linotype" w:hAnsi="Palatino Linotype"/>
+                <w:b/>
+                <w:bCs/>
+                <w:sz w:val="20"/>
+                <w:szCs w:val="20"/>
+              </w:rPr>
+              <w:t>Jail Days</w:t>
+            </w:r>
             <w:r>
               <w:rPr>
                 <w:rFonts w:ascii="Palatino Linotype" w:hAnsi="Palatino Linotype"/>
@@ -1970,42 +1970,7 @@
           <w:sz w:val="20"/>
           <w:szCs w:val="20"/>
         </w:rPr>
-        <w:t xml:space="preserve">Defendant’s report date is </w:t>
-      </w:r>
-      <w:r>
-        <w:rPr>
-          <w:rFonts w:ascii="Palatino Linotype" w:hAnsi="Palatino Linotype"/>
-          <w:b/>
-          <w:sz w:val="20"/>
-          <w:szCs w:val="20"/>
-        </w:rPr>
-        <w:t xml:space="preserve">March 06, 2022</w:t>
-      </w:r>
-      <w:r>
-        <w:rPr>
-          <w:rFonts w:ascii="Palatino Linotype" w:hAnsi="Palatino Linotype"/>
-          <w:b/>
-          <w:sz w:val="20"/>
-          <w:szCs w:val="20"/>
-        </w:rPr>
-        <w:t xml:space="preserve">,</w:t>
-      </w:r>
-      <w:r>
-        <w:rPr>
-          <w:rFonts w:ascii="Palatino Linotype" w:hAnsi="Palatino Linotype"/>
-          <w:b/>
-          <w:sz w:val="20"/>
-          <w:szCs w:val="20"/>
-        </w:rPr>
-        <w:t xml:space="preserve"> at 08:30 AM</w:t>
-      </w:r>
-      <w:r>
-        <w:rPr>
-          <w:rFonts w:ascii="Palatino Linotype" w:hAnsi="Palatino Linotype"/>
-          <w:sz w:val="20"/>
-          <w:szCs w:val="20"/>
-        </w:rPr>
-        <w:t xml:space="preserve">.</w:t>
+        <w:t xml:space="preserve"/>
       </w:r>
       <w:r>
         <w:rPr>
@@ -2091,15 +2056,15 @@
           <w:sz w:val="20"/>
           <w:szCs w:val="20"/>
         </w:rPr>
-        <w:t xml:space="preserve"> consecutive days. </w:t>
-      </w:r>
-      <w:r>
-        <w:rPr>
-          <w:rFonts w:ascii="Palatino Linotype" w:hAnsi="Palatino Linotype"/>
-          <w:sz w:val="20"/>
-          <w:szCs w:val="20"/>
-        </w:rPr>
-        <w:t xml:space="preserve"/>
+        <w:t xml:space="preserve"> None. </w:t>
+      </w:r>
+      <w:r>
+        <w:rPr>
+          <w:rFonts w:ascii="Palatino Linotype" w:hAnsi="Palatino Linotype"/>
+          <w:sz w:val="20"/>
+          <w:szCs w:val="20"/>
+        </w:rPr>
+        <w:t xml:space="preserve">None.</w:t>
       </w:r>
       <w:r>
         <w:rPr>

</xml_diff>

<commit_message>
AddJailOnlyDialogViewModifer refactored and working.
</commit_message>
<xml_diff>
--- a/resources/Saved/21CRB01268_Crim_Traffic Judgment Entry.docx
+++ b/resources/Saved/21CRB01268_Crim_Traffic Judgment Entry.docx
@@ -484,6 +484,7 @@
         <w:jc w:val="center"/>
         <w:rPr>
           <w:rFonts w:ascii="Palatino Linotype" w:hAnsi="Palatino Linotype"/>
+          <w:bCs/>
           <w:sz w:val="20"/>
           <w:szCs w:val="20"/>
         </w:rPr>
@@ -497,7 +498,40 @@
           <w:szCs w:val="20"/>
           <w:u w:val="single"/>
         </w:rPr>
-        <w:t>FINAL JUDGMENT ENTRY</w:t>
+        <w:t>MAGISTRATE</w:t>
+      </w:r>
+      <w:r>
+        <w:rPr>
+          <w:rFonts w:ascii="Palatino Linotype" w:hAnsi="Palatino Linotype"/>
+          <w:b/>
+          <w:bCs/>
+          <w:sz w:val="20"/>
+          <w:szCs w:val="20"/>
+          <w:u w:val="single"/>
+        </w:rPr>
+        <w:t>’S</w:t>
+      </w:r>
+      <w:r>
+        <w:rPr>
+          <w:rFonts w:ascii="Palatino Linotype" w:hAnsi="Palatino Linotype"/>
+          <w:b/>
+          <w:bCs/>
+          <w:sz w:val="20"/>
+          <w:szCs w:val="20"/>
+          <w:u w:val="single"/>
+        </w:rPr>
+        <w:t xml:space="preserve"> </w:t>
+      </w:r>
+      <w:r>
+        <w:rPr>
+          <w:rFonts w:ascii="Palatino Linotype" w:hAnsi="Palatino Linotype"/>
+          <w:b/>
+          <w:bCs/>
+          <w:sz w:val="20"/>
+          <w:szCs w:val="20"/>
+          <w:u w:val="single"/>
+        </w:rPr>
+        <w:t>DECISION</w:t>
       </w:r>
     </w:p>
     <w:p>
@@ -2338,7 +2372,7 @@
           <w:sz w:val="20"/>
           <w:szCs w:val="20"/>
         </w:rPr>
-        <w:t xml:space="preserve">Judge</w:t>
+        <w:t xml:space="preserve">Magistrate</w:t>
       </w:r>
       <w:r>
         <w:rPr>
@@ -2354,7 +2388,7 @@
           <w:sz w:val="20"/>
           <w:szCs w:val="20"/>
         </w:rPr>
-        <w:t xml:space="preserve">Marianne</w:t>
+        <w:t xml:space="preserve">Amanda</w:t>
       </w:r>
       <w:r>
         <w:rPr>
@@ -2370,7 +2404,7 @@
           <w:sz w:val="20"/>
           <w:szCs w:val="20"/>
         </w:rPr>
-        <w:t xml:space="preserve">Hemmeter</w:t>
+        <w:t xml:space="preserve">Bunner</w:t>
       </w:r>
     </w:p>
     <w:p>
@@ -2390,6 +2424,106 @@
         <w:rPr>
           <w:rFonts w:ascii="Palatino Linotype" w:hAnsi="Palatino Linotype"/>
           <w:bCs/>
+          <w:sz w:val="20"/>
+          <w:szCs w:val="20"/>
+        </w:rPr>
+      </w:pPr>
+      <w:r>
+        <w:rPr>
+          <w:rFonts w:ascii="Palatino Linotype" w:hAnsi="Palatino Linotype"/>
+          <w:sz w:val="20"/>
+          <w:szCs w:val="20"/>
+        </w:rPr>
+        <w:t xml:space="preserve"/>
+      </w:r>
+    </w:p>
+    <w:p>
+      <w:pPr>
+        <w:tabs>
+          <w:tab w:val="center" w:pos="4680"/>
+        </w:tabs>
+        <w:jc w:val="both"/>
+        <w:rPr>
+          <w:rFonts w:ascii="Palatino Linotype" w:hAnsi="Palatino Linotype"/>
+          <w:b/>
+          <w:bCs/>
+          <w:i/>
+          <w:sz w:val="19"/>
+          <w:szCs w:val="19"/>
+        </w:rPr>
+      </w:pPr>
+      <w:r>
+        <w:rPr>
+          <w:rFonts w:ascii="Palatino Linotype" w:hAnsi="Palatino Linotype"/>
+          <w:b/>
+          <w:bCs/>
+          <w:i/>
+          <w:sz w:val="19"/>
+          <w:szCs w:val="19"/>
+        </w:rPr>
+        <w:t xml:space="preserve">Pursuant to Criminal Rule 19(D) and Traffic Rule 14, written objections to this magistrate’s decision must be filed within </w:t>
+      </w:r>
+      <w:r>
+        <w:rPr>
+          <w:rFonts w:ascii="Palatino Linotype" w:hAnsi="Palatino Linotype"/>
+          <w:b/>
+          <w:bCs/>
+          <w:i/>
+          <w:sz w:val="19"/>
+          <w:szCs w:val="19"/>
+        </w:rPr>
+        <w:t>14</w:t>
+      </w:r>
+      <w:r>
+        <w:rPr>
+          <w:rFonts w:ascii="Palatino Linotype" w:hAnsi="Palatino Linotype"/>
+          <w:b/>
+          <w:bCs/>
+          <w:i/>
+          <w:sz w:val="19"/>
+          <w:szCs w:val="19"/>
+        </w:rPr>
+        <w:t xml:space="preserve"> days of the filing of this decision. Any objections must state with specificity the grounds of the objections. </w:t>
+      </w:r>
+      <w:r>
+        <w:rPr>
+          <w:rFonts w:ascii="Palatino Linotype" w:hAnsi="Palatino Linotype"/>
+          <w:b/>
+          <w:bCs/>
+          <w:i/>
+          <w:sz w:val="19"/>
+          <w:szCs w:val="19"/>
+        </w:rPr>
+        <w:t xml:space="preserve">A party shall not assign as error on appeal the court’s adoption of this decision unless the party timely </w:t>
+      </w:r>
+      <w:r>
+        <w:rPr>
+          <w:rFonts w:ascii="Palatino Linotype" w:hAnsi="Palatino Linotype"/>
+          <w:b/>
+          <w:bCs/>
+          <w:i/>
+          <w:sz w:val="19"/>
+          <w:szCs w:val="19"/>
+        </w:rPr>
+        <w:t>files objections.</w:t>
+      </w:r>
+    </w:p>
+    <w:p>
+      <w:pPr>
+        <w:tabs>
+          <w:tab w:val="left" w:pos="-1080"/>
+          <w:tab w:val="left" w:pos="-720"/>
+          <w:tab w:val="left" w:pos="0"/>
+          <w:tab w:val="left" w:pos="720"/>
+          <w:tab w:val="left" w:pos="1440"/>
+          <w:tab w:val="left" w:pos="2160"/>
+          <w:tab w:val="left" w:pos="2880"/>
+          <w:tab w:val="left" w:pos="3600"/>
+          <w:tab w:val="left" w:pos="4320"/>
+          <w:tab w:val="left" w:pos="4680"/>
+        </w:tabs>
+        <w:rPr>
+          <w:rFonts w:ascii="Palatino Linotype" w:hAnsi="Palatino Linotype"/>
           <w:sz w:val="20"/>
           <w:szCs w:val="20"/>
         </w:rPr>
@@ -2792,7 +2926,15 @@
                 <w:sz w:val="20"/>
                 <w:szCs w:val="20"/>
               </w:rPr>
-              <w:t xml:space="preserve">Final Judgment Entry 21CRB01268</w:t>
+              <w:t xml:space="preserve">Magistrate Decision</w:t>
+            </w:r>
+            <w:r>
+              <w:rPr>
+                <w:rFonts w:ascii="Palatino Linotype" w:hAnsi="Palatino Linotype"/>
+                <w:sz w:val="20"/>
+                <w:szCs w:val="20"/>
+              </w:rPr>
+              <w:t xml:space="preserve"> 21CRB01268</w:t>
             </w:r>
           </w:p>
         </w:sdtContent>

</xml_diff>

<commit_message>
Created AddJailOnly view and working.
</commit_message>
<xml_diff>
--- a/resources/Saved/21CRB01268_Crim_Traffic Judgment Entry.docx
+++ b/resources/Saved/21CRB01268_Crim_Traffic Judgment Entry.docx
@@ -484,7 +484,6 @@
         <w:jc w:val="center"/>
         <w:rPr>
           <w:rFonts w:ascii="Palatino Linotype" w:hAnsi="Palatino Linotype"/>
-          <w:bCs/>
           <w:sz w:val="20"/>
           <w:szCs w:val="20"/>
         </w:rPr>
@@ -498,40 +497,7 @@
           <w:szCs w:val="20"/>
           <w:u w:val="single"/>
         </w:rPr>
-        <w:t>MAGISTRATE</w:t>
-      </w:r>
-      <w:r>
-        <w:rPr>
-          <w:rFonts w:ascii="Palatino Linotype" w:hAnsi="Palatino Linotype"/>
-          <w:b/>
-          <w:bCs/>
-          <w:sz w:val="20"/>
-          <w:szCs w:val="20"/>
-          <w:u w:val="single"/>
-        </w:rPr>
-        <w:t>’S</w:t>
-      </w:r>
-      <w:r>
-        <w:rPr>
-          <w:rFonts w:ascii="Palatino Linotype" w:hAnsi="Palatino Linotype"/>
-          <w:b/>
-          <w:bCs/>
-          <w:sz w:val="20"/>
-          <w:szCs w:val="20"/>
-          <w:u w:val="single"/>
-        </w:rPr>
-        <w:t xml:space="preserve"> </w:t>
-      </w:r>
-      <w:r>
-        <w:rPr>
-          <w:rFonts w:ascii="Palatino Linotype" w:hAnsi="Palatino Linotype"/>
-          <w:b/>
-          <w:bCs/>
-          <w:sz w:val="20"/>
-          <w:szCs w:val="20"/>
-          <w:u w:val="single"/>
-        </w:rPr>
-        <w:t>DECISION</w:t>
+        <w:t>FINAL JUDGMENT ENTRY</w:t>
       </w:r>
     </w:p>
     <w:p>
@@ -1424,7 +1390,7 @@
                 <w:sz w:val="20"/>
                 <w:szCs w:val="20"/>
               </w:rPr>
-              <w:t xml:space="preserve">$ 0</w:t>
+              <w:t xml:space="preserve">$ 5</w:t>
             </w:r>
           </w:p>
         </w:tc>
@@ -2004,7 +1970,42 @@
           <w:sz w:val="20"/>
           <w:szCs w:val="20"/>
         </w:rPr>
-        <w:t xml:space="preserve"/>
+        <w:t xml:space="preserve">Defendant’s report date is </w:t>
+      </w:r>
+      <w:r>
+        <w:rPr>
+          <w:rFonts w:ascii="Palatino Linotype" w:hAnsi="Palatino Linotype"/>
+          <w:b/>
+          <w:sz w:val="20"/>
+          <w:szCs w:val="20"/>
+        </w:rPr>
+        <w:t xml:space="preserve">March 15, 2022</w:t>
+      </w:r>
+      <w:r>
+        <w:rPr>
+          <w:rFonts w:ascii="Palatino Linotype" w:hAnsi="Palatino Linotype"/>
+          <w:b/>
+          <w:sz w:val="20"/>
+          <w:szCs w:val="20"/>
+        </w:rPr>
+        <w:t xml:space="preserve">,</w:t>
+      </w:r>
+      <w:r>
+        <w:rPr>
+          <w:rFonts w:ascii="Palatino Linotype" w:hAnsi="Palatino Linotype"/>
+          <w:b/>
+          <w:sz w:val="20"/>
+          <w:szCs w:val="20"/>
+        </w:rPr>
+        <w:t xml:space="preserve"> at 08:30 AM</w:t>
+      </w:r>
+      <w:r>
+        <w:rPr>
+          <w:rFonts w:ascii="Palatino Linotype" w:hAnsi="Palatino Linotype"/>
+          <w:sz w:val="20"/>
+          <w:szCs w:val="20"/>
+        </w:rPr>
+        <w:t xml:space="preserve">.</w:t>
       </w:r>
       <w:r>
         <w:rPr>
@@ -2090,15 +2091,15 @@
           <w:sz w:val="20"/>
           <w:szCs w:val="20"/>
         </w:rPr>
-        <w:t xml:space="preserve"> None. </w:t>
-      </w:r>
-      <w:r>
-        <w:rPr>
-          <w:rFonts w:ascii="Palatino Linotype" w:hAnsi="Palatino Linotype"/>
-          <w:sz w:val="20"/>
-          <w:szCs w:val="20"/>
-        </w:rPr>
-        <w:t xml:space="preserve">None.</w:t>
+        <w:t xml:space="preserve"> consecutive days. </w:t>
+      </w:r>
+      <w:r>
+        <w:rPr>
+          <w:rFonts w:ascii="Palatino Linotype" w:hAnsi="Palatino Linotype"/>
+          <w:sz w:val="20"/>
+          <w:szCs w:val="20"/>
+        </w:rPr>
+        <w:t xml:space="preserve"/>
       </w:r>
       <w:r>
         <w:rPr>
@@ -2372,7 +2373,7 @@
           <w:sz w:val="20"/>
           <w:szCs w:val="20"/>
         </w:rPr>
-        <w:t xml:space="preserve">Magistrate</w:t>
+        <w:t xml:space="preserve">Judge</w:t>
       </w:r>
       <w:r>
         <w:rPr>
@@ -2388,7 +2389,7 @@
           <w:sz w:val="20"/>
           <w:szCs w:val="20"/>
         </w:rPr>
-        <w:t xml:space="preserve">Amanda</w:t>
+        <w:t xml:space="preserve">Marianne</w:t>
       </w:r>
       <w:r>
         <w:rPr>
@@ -2404,7 +2405,7 @@
           <w:sz w:val="20"/>
           <w:szCs w:val="20"/>
         </w:rPr>
-        <w:t xml:space="preserve">Bunner</w:t>
+        <w:t xml:space="preserve">Hemmeter</w:t>
       </w:r>
     </w:p>
     <w:p>
@@ -2424,106 +2425,6 @@
         <w:rPr>
           <w:rFonts w:ascii="Palatino Linotype" w:hAnsi="Palatino Linotype"/>
           <w:bCs/>
-          <w:sz w:val="20"/>
-          <w:szCs w:val="20"/>
-        </w:rPr>
-      </w:pPr>
-      <w:r>
-        <w:rPr>
-          <w:rFonts w:ascii="Palatino Linotype" w:hAnsi="Palatino Linotype"/>
-          <w:sz w:val="20"/>
-          <w:szCs w:val="20"/>
-        </w:rPr>
-        <w:t xml:space="preserve"/>
-      </w:r>
-    </w:p>
-    <w:p>
-      <w:pPr>
-        <w:tabs>
-          <w:tab w:val="center" w:pos="4680"/>
-        </w:tabs>
-        <w:jc w:val="both"/>
-        <w:rPr>
-          <w:rFonts w:ascii="Palatino Linotype" w:hAnsi="Palatino Linotype"/>
-          <w:b/>
-          <w:bCs/>
-          <w:i/>
-          <w:sz w:val="19"/>
-          <w:szCs w:val="19"/>
-        </w:rPr>
-      </w:pPr>
-      <w:r>
-        <w:rPr>
-          <w:rFonts w:ascii="Palatino Linotype" w:hAnsi="Palatino Linotype"/>
-          <w:b/>
-          <w:bCs/>
-          <w:i/>
-          <w:sz w:val="19"/>
-          <w:szCs w:val="19"/>
-        </w:rPr>
-        <w:t xml:space="preserve">Pursuant to Criminal Rule 19(D) and Traffic Rule 14, written objections to this magistrate’s decision must be filed within </w:t>
-      </w:r>
-      <w:r>
-        <w:rPr>
-          <w:rFonts w:ascii="Palatino Linotype" w:hAnsi="Palatino Linotype"/>
-          <w:b/>
-          <w:bCs/>
-          <w:i/>
-          <w:sz w:val="19"/>
-          <w:szCs w:val="19"/>
-        </w:rPr>
-        <w:t>14</w:t>
-      </w:r>
-      <w:r>
-        <w:rPr>
-          <w:rFonts w:ascii="Palatino Linotype" w:hAnsi="Palatino Linotype"/>
-          <w:b/>
-          <w:bCs/>
-          <w:i/>
-          <w:sz w:val="19"/>
-          <w:szCs w:val="19"/>
-        </w:rPr>
-        <w:t xml:space="preserve"> days of the filing of this decision. Any objections must state with specificity the grounds of the objections. </w:t>
-      </w:r>
-      <w:r>
-        <w:rPr>
-          <w:rFonts w:ascii="Palatino Linotype" w:hAnsi="Palatino Linotype"/>
-          <w:b/>
-          <w:bCs/>
-          <w:i/>
-          <w:sz w:val="19"/>
-          <w:szCs w:val="19"/>
-        </w:rPr>
-        <w:t xml:space="preserve">A party shall not assign as error on appeal the court’s adoption of this decision unless the party timely </w:t>
-      </w:r>
-      <w:r>
-        <w:rPr>
-          <w:rFonts w:ascii="Palatino Linotype" w:hAnsi="Palatino Linotype"/>
-          <w:b/>
-          <w:bCs/>
-          <w:i/>
-          <w:sz w:val="19"/>
-          <w:szCs w:val="19"/>
-        </w:rPr>
-        <w:t>files objections.</w:t>
-      </w:r>
-    </w:p>
-    <w:p>
-      <w:pPr>
-        <w:tabs>
-          <w:tab w:val="left" w:pos="-1080"/>
-          <w:tab w:val="left" w:pos="-720"/>
-          <w:tab w:val="left" w:pos="0"/>
-          <w:tab w:val="left" w:pos="720"/>
-          <w:tab w:val="left" w:pos="1440"/>
-          <w:tab w:val="left" w:pos="2160"/>
-          <w:tab w:val="left" w:pos="2880"/>
-          <w:tab w:val="left" w:pos="3600"/>
-          <w:tab w:val="left" w:pos="4320"/>
-          <w:tab w:val="left" w:pos="4680"/>
-        </w:tabs>
-        <w:rPr>
-          <w:rFonts w:ascii="Palatino Linotype" w:hAnsi="Palatino Linotype"/>
           <w:sz w:val="20"/>
           <w:szCs w:val="20"/>
         </w:rPr>
@@ -2926,15 +2827,7 @@
                 <w:sz w:val="20"/>
                 <w:szCs w:val="20"/>
               </w:rPr>
-              <w:t xml:space="preserve">Magistrate Decision</w:t>
-            </w:r>
-            <w:r>
-              <w:rPr>
-                <w:rFonts w:ascii="Palatino Linotype" w:hAnsi="Palatino Linotype"/>
-                <w:sz w:val="20"/>
-                <w:szCs w:val="20"/>
-              </w:rPr>
-              <w:t xml:space="preserve"> 21CRB01268</w:t>
+              <w:t xml:space="preserve">Final Judgment Entry 21CRB01268</w:t>
             </w:r>
           </w:p>
         </w:sdtContent>

</xml_diff>

<commit_message>
Set update of dates on AddCommunityControl.
</commit_message>
<xml_diff>
--- a/resources/Saved/21CRB01268_Crim_Traffic Judgment Entry.docx
+++ b/resources/Saved/21CRB01268_Crim_Traffic Judgment Entry.docx
@@ -1390,7 +1390,7 @@
                 <w:sz w:val="20"/>
                 <w:szCs w:val="20"/>
               </w:rPr>
-              <w:t xml:space="preserve">$ 5</w:t>
+              <w:t xml:space="preserve">$ 0</w:t>
             </w:r>
           </w:p>
         </w:tc>
@@ -1851,62 +1851,6 @@
           <w:szCs w:val="20"/>
         </w:rPr>
         <w:t xml:space="preserve"/>
-      </w:r>
-      <w:r>
-        <w:rPr>
-          <w:rFonts w:ascii="Palatino Linotype" w:hAnsi="Palatino Linotype"/>
-          <w:sz w:val="20"/>
-          <w:szCs w:val="20"/>
-        </w:rPr>
-        <w:t xml:space="preserve"/>
-      </w:r>
-      <w:r>
-        <w:rPr>
-          <w:rFonts w:ascii="Palatino Linotype" w:hAnsi="Palatino Linotype"/>
-          <w:sz w:val="20"/>
-          <w:szCs w:val="20"/>
-        </w:rPr>
-        <w:t xml:space="preserve"/>
-      </w:r>
-      <w:r>
-        <w:rPr>
-          <w:rFonts w:ascii="Palatino Linotype" w:hAnsi="Palatino Linotype"/>
-          <w:sz w:val="20"/>
-          <w:szCs w:val="20"/>
-        </w:rPr>
-        <w:t xml:space="preserve"/>
-      </w:r>
-      <w:r>
-        <w:rPr>
-          <w:rFonts w:ascii="Palatino Linotype" w:hAnsi="Palatino Linotype"/>
-          <w:sz w:val="20"/>
-          <w:szCs w:val="20"/>
-        </w:rPr>
-        <w:t xml:space="preserve"/>
-      </w:r>
-      <w:r>
-        <w:rPr>
-          <w:rFonts w:ascii="Palatino Linotype" w:hAnsi="Palatino Linotype"/>
-          <w:sz w:val="20"/>
-          <w:szCs w:val="20"/>
-        </w:rPr>
-        <w:t xml:space="preserve"/>
-      </w:r>
-      <w:r>
-        <w:rPr>
-          <w:rFonts w:ascii="Palatino Linotype" w:hAnsi="Palatino Linotype"/>
-          <w:sz w:val="20"/>
-          <w:szCs w:val="20"/>
-        </w:rPr>
-        <w:t xml:space="preserve"/>
-      </w:r>
-      <w:r>
-        <w:rPr>
-          <w:rFonts w:ascii="Palatino Linotype" w:hAnsi="Palatino Linotype"/>
-          <w:sz w:val="20"/>
-          <w:szCs w:val="20"/>
-        </w:rPr>
-        <w:t xml:space="preserve"/>
         <w:br/>
         <w:t xml:space="preserve"/>
       </w:r>
@@ -1924,6 +1868,172 @@
         <w:rPr>
           <w:rFonts w:ascii="Palatino Linotype" w:hAnsi="Palatino Linotype"/>
           <w:b/>
+          <w:bCs/>
+          <w:sz w:val="20"/>
+          <w:szCs w:val="20"/>
+        </w:rPr>
+        <w:t xml:space="preserve">Community Service.  </w:t>
+      </w:r>
+      <w:r>
+        <w:rPr>
+          <w:rFonts w:ascii="Palatino Linotype" w:hAnsi="Palatino Linotype"/>
+          <w:sz w:val="20"/>
+          <w:szCs w:val="20"/>
+        </w:rPr>
+        <w:t xml:space="preserve">Defendant </w:t>
+      </w:r>
+      <w:r>
+        <w:rPr>
+          <w:rFonts w:ascii="Palatino Linotype" w:hAnsi="Palatino Linotype"/>
+          <w:sz w:val="20"/>
+          <w:szCs w:val="20"/>
+        </w:rPr>
+        <w:t xml:space="preserve">shall </w:t>
+      </w:r>
+      <w:r>
+        <w:rPr>
+          <w:rFonts w:ascii="Palatino Linotype" w:hAnsi="Palatino Linotype"/>
+          <w:sz w:val="20"/>
+          <w:szCs w:val="20"/>
+        </w:rPr>
+        <w:t xml:space="preserve">complete </w:t>
+      </w:r>
+      <w:r>
+        <w:rPr>
+          <w:rFonts w:ascii="Palatino Linotype" w:hAnsi="Palatino Linotype"/>
+          <w:sz w:val="20"/>
+          <w:szCs w:val="20"/>
+        </w:rPr>
+        <w:t xml:space="preserve">25</w:t>
+      </w:r>
+      <w:r>
+        <w:rPr>
+          <w:rFonts w:ascii="Palatino Linotype" w:hAnsi="Palatino Linotype"/>
+          <w:sz w:val="20"/>
+          <w:szCs w:val="20"/>
+        </w:rPr>
+        <w:t xml:space="preserve"> hours of community service within </w:t>
+      </w:r>
+      <w:r>
+        <w:rPr>
+          <w:rFonts w:ascii="Palatino Linotype" w:hAnsi="Palatino Linotype"/>
+          <w:sz w:val="20"/>
+          <w:szCs w:val="20"/>
+        </w:rPr>
+        <w:t xml:space="preserve">30</w:t>
+      </w:r>
+      <w:r>
+        <w:rPr>
+          <w:rFonts w:ascii="Palatino Linotype" w:hAnsi="Palatino Linotype"/>
+          <w:sz w:val="20"/>
+          <w:szCs w:val="20"/>
+        </w:rPr>
+        <w:t xml:space="preserve"> days. Defendant shall show proof of completion of all completed hours to the Office of Community Control on or before </w:t>
+      </w:r>
+      <w:r>
+        <w:rPr>
+          <w:rFonts w:ascii="Palatino Linotype" w:hAnsi="Palatino Linotype"/>
+          <w:sz w:val="20"/>
+          <w:szCs w:val="20"/>
+        </w:rPr>
+        <w:t xml:space="preserve">March 06, 2022</w:t>
+      </w:r>
+      <w:r>
+        <w:rPr>
+          <w:rFonts w:ascii="Palatino Linotype" w:hAnsi="Palatino Linotype"/>
+          <w:sz w:val="20"/>
+          <w:szCs w:val="20"/>
+        </w:rPr>
+        <w:t xml:space="preserve">.  </w:t>
+      </w:r>
+      <w:r>
+        <w:rPr>
+          <w:rFonts w:ascii="Palatino Linotype" w:hAnsi="Palatino Linotype"/>
+          <w:sz w:val="20"/>
+          <w:szCs w:val="20"/>
+        </w:rPr>
+        <w:t xml:space="preserve"/>
+      </w:r>
+      <w:r>
+        <w:rPr>
+          <w:rFonts w:ascii="Palatino Linotype" w:hAnsi="Palatino Linotype"/>
+          <w:sz w:val="20"/>
+          <w:szCs w:val="20"/>
+        </w:rPr>
+        <w:t xml:space="preserve"/>
+      </w:r>
+      <w:r>
+        <w:rPr>
+          <w:rFonts w:ascii="Palatino Linotype" w:hAnsi="Palatino Linotype"/>
+          <w:sz w:val="20"/>
+          <w:szCs w:val="20"/>
+        </w:rPr>
+        <w:t xml:space="preserve"/>
+      </w:r>
+      <w:r>
+        <w:rPr>
+          <w:rFonts w:ascii="Palatino Linotype" w:hAnsi="Palatino Linotype"/>
+          <w:sz w:val="20"/>
+          <w:szCs w:val="20"/>
+        </w:rPr>
+        <w:t xml:space="preserve"/>
+      </w:r>
+      <w:r>
+        <w:rPr>
+          <w:rFonts w:ascii="Palatino Linotype" w:hAnsi="Palatino Linotype"/>
+          <w:sz w:val="20"/>
+          <w:szCs w:val="20"/>
+        </w:rPr>
+        <w:t xml:space="preserve"/>
+      </w:r>
+      <w:r>
+        <w:rPr>
+          <w:rFonts w:ascii="Palatino Linotype" w:hAnsi="Palatino Linotype"/>
+          <w:sz w:val="20"/>
+          <w:szCs w:val="20"/>
+        </w:rPr>
+        <w:t xml:space="preserve"/>
+      </w:r>
+      <w:r>
+        <w:rPr>
+          <w:rFonts w:ascii="Palatino Linotype" w:hAnsi="Palatino Linotype"/>
+          <w:sz w:val="20"/>
+          <w:szCs w:val="20"/>
+        </w:rPr>
+        <w:t xml:space="preserve"/>
+      </w:r>
+      <w:r>
+        <w:rPr>
+          <w:rFonts w:ascii="Palatino Linotype" w:hAnsi="Palatino Linotype"/>
+          <w:sz w:val="20"/>
+          <w:szCs w:val="20"/>
+        </w:rPr>
+        <w:t xml:space="preserve"/>
+      </w:r>
+      <w:r>
+        <w:rPr>
+          <w:rFonts w:ascii="Palatino Linotype" w:hAnsi="Palatino Linotype"/>
+          <w:sz w:val="20"/>
+          <w:szCs w:val="20"/>
+        </w:rPr>
+        <w:t xml:space="preserve"/>
+        <w:br/>
+        <w:t xml:space="preserve"/>
+      </w:r>
+    </w:p>
+    <w:p>
+      <w:pPr>
+        <w:jc w:val="both"/>
+        <w:rPr>
+          <w:rFonts w:ascii="Palatino Linotype" w:hAnsi="Palatino Linotype"/>
+          <w:sz w:val="20"/>
+          <w:szCs w:val="20"/>
+        </w:rPr>
+      </w:pPr>
+      <w:r>
+        <w:rPr>
+          <w:rFonts w:ascii="Palatino Linotype" w:hAnsi="Palatino Linotype"/>
+          <w:b/>
           <w:sz w:val="20"/>
           <w:szCs w:val="20"/>
         </w:rPr>
@@ -1979,7 +2089,7 @@
           <w:sz w:val="20"/>
           <w:szCs w:val="20"/>
         </w:rPr>
-        <w:t xml:space="preserve">March 15, 2022</w:t>
+        <w:t xml:space="preserve">March 06, 2022</w:t>
       </w:r>
       <w:r>
         <w:rPr>
@@ -2190,6 +2300,109 @@
           <w:szCs w:val="20"/>
         </w:rPr>
       </w:pPr>
+      <w:r>
+        <w:rPr>
+          <w:rFonts w:ascii="Palatino Linotype" w:hAnsi="Palatino Linotype"/>
+          <w:sz w:val="20"/>
+          <w:szCs w:val="20"/>
+        </w:rPr>
+        <w:t xml:space="preserve"/>
+      </w:r>
+      <w:r>
+        <w:rPr>
+          <w:rFonts w:ascii="Palatino Linotype" w:hAnsi="Palatino Linotype"/>
+          <w:sz w:val="20"/>
+          <w:szCs w:val="20"/>
+        </w:rPr>
+        <w:t xml:space="preserve"/>
+      </w:r>
+      <w:r>
+        <w:rPr>
+          <w:rFonts w:ascii="Palatino Linotype" w:hAnsi="Palatino Linotype"/>
+          <w:sz w:val="20"/>
+          <w:szCs w:val="20"/>
+        </w:rPr>
+        <w:t xml:space="preserve"/>
+        <w:br/>
+        <w:t xml:space="preserve"/>
+      </w:r>
+    </w:p>
+    <w:p>
+      <w:pPr>
+        <w:jc w:val="both"/>
+        <w:rPr>
+          <w:rFonts w:ascii="Palatino Linotype" w:hAnsi="Palatino Linotype"/>
+          <w:sz w:val="20"/>
+          <w:szCs w:val="20"/>
+        </w:rPr>
+      </w:pPr>
+      <w:r>
+        <w:rPr>
+          <w:rFonts w:ascii="Palatino Linotype" w:hAnsi="Palatino Linotype"/>
+          <w:b/>
+          <w:sz w:val="20"/>
+          <w:szCs w:val="20"/>
+        </w:rPr>
+        <w:t xml:space="preserve">License Suspension.</w:t>
+      </w:r>
+      <w:r>
+        <w:rPr>
+          <w:rFonts w:ascii="Palatino Linotype" w:hAnsi="Palatino Linotype"/>
+          <w:b/>
+          <w:sz w:val="20"/>
+          <w:szCs w:val="20"/>
+        </w:rPr>
+        <w:t xml:space="preserve"> </w:t>
+      </w:r>
+      <w:r>
+        <w:rPr>
+          <w:rFonts w:ascii="Palatino Linotype" w:hAnsi="Palatino Linotype"/>
+          <w:b/>
+          <w:sz w:val="20"/>
+          <w:szCs w:val="20"/>
+        </w:rPr>
+        <w:t xml:space="preserve"> </w:t>
+      </w:r>
+      <w:r>
+        <w:rPr>
+          <w:rFonts w:ascii="Palatino Linotype" w:hAnsi="Palatino Linotype"/>
+          <w:sz w:val="20"/>
+          <w:szCs w:val="20"/>
+        </w:rPr>
+        <w:t xml:space="preserve">Defendant’s </w:t>
+      </w:r>
+      <w:r>
+        <w:rPr>
+          <w:rFonts w:ascii="Palatino Linotype" w:hAnsi="Palatino Linotype"/>
+          <w:sz w:val="20"/>
+          <w:szCs w:val="20"/>
+        </w:rPr>
+        <w:t xml:space="preserve">driving</w:t>
+      </w:r>
+      <w:r>
+        <w:rPr>
+          <w:rFonts w:ascii="Palatino Linotype" w:hAnsi="Palatino Linotype"/>
+          <w:sz w:val="20"/>
+          <w:szCs w:val="20"/>
+        </w:rPr>
+        <w:t xml:space="preserve"> license is suspended from March 06, 2022 for a term of 6 months.</w:t>
+      </w:r>
+      <w:r>
+        <w:rPr>
+          <w:rFonts w:ascii="Palatino Linotype" w:hAnsi="Palatino Linotype"/>
+          <w:sz w:val="20"/>
+          <w:szCs w:val="20"/>
+        </w:rPr>
+        <w:t xml:space="preserve"> </w:t>
+      </w:r>
+      <w:r>
+        <w:rPr>
+          <w:rFonts w:ascii="Palatino Linotype" w:hAnsi="Palatino Linotype"/>
+          <w:sz w:val="20"/>
+          <w:szCs w:val="20"/>
+        </w:rPr>
+        <w:t xml:space="preserve"/>
+      </w:r>
       <w:r>
         <w:rPr>
           <w:rFonts w:ascii="Palatino Linotype" w:hAnsi="Palatino Linotype"/>

</xml_diff>

<commit_message>
Connected JailOnly Dialog signals.
</commit_message>
<xml_diff>
--- a/resources/Saved/21CRB01268_Crim_Traffic Judgment Entry.docx
+++ b/resources/Saved/21CRB01268_Crim_Traffic Judgment Entry.docx
@@ -732,8 +732,34 @@
           <w:sz w:val="20"/>
           <w:szCs w:val="20"/>
         </w:rPr>
-        <w:t xml:space="preserve">The Court advised that if Defendant is not a United States citizen any plea or conviction could result in deportation, exclusion from admission into the United States, or denial of naturalization under United States law. </w:t>
-      </w:r>
+        <w:t>The Court advised that if Defendant is not a United States citizen any plea or conviction could result in deportation, exclusion from admission into the United States, or denial of naturalization under United States law.</w:t>
+      </w:r>
+      <w:r>
+        <w:rPr>
+          <w:rFonts w:ascii="Palatino Linotype" w:hAnsi="Palatino Linotype"/>
+          <w:sz w:val="20"/>
+          <w:szCs w:val="20"/>
+        </w:rPr>
+        <w:t xml:space="preserve"> </w:t>
+      </w:r>
+      <w:bookmarkStart w:id="0" w:name="_Hlk97443077"/>
+      <w:r>
+        <w:rPr>
+          <w:rFonts w:ascii="Palatino Linotype" w:hAnsi="Palatino Linotype"/>
+          <w:sz w:val="20"/>
+          <w:szCs w:val="20"/>
+        </w:rPr>
+        <w:t>R.C. 2943.031.</w:t>
+      </w:r>
+      <w:r>
+        <w:rPr>
+          <w:rFonts w:ascii="Palatino Linotype" w:hAnsi="Palatino Linotype"/>
+          <w:sz w:val="20"/>
+          <w:szCs w:val="20"/>
+        </w:rPr>
+        <w:t xml:space="preserve"> </w:t>
+      </w:r>
+      <w:bookmarkEnd w:id="0"/>
       <w:r>
         <w:rPr>
           <w:rFonts w:ascii="Palatino Linotype" w:hAnsi="Palatino Linotype"/>
@@ -769,24 +795,6 @@
         </w:rPr>
         <w:t>The Court, finding that the Defendant entered the plea knowingly, intelligently, and voluntarily, accepted the plea and entered the following sentence:</w:t>
       </w:r>
-      <w:r>
-        <w:rPr>
-          <w:rFonts w:ascii="Palatino Linotype" w:hAnsi="Palatino Linotype"/>
-          <w:sz w:val="20"/>
-          <w:szCs w:val="20"/>
-        </w:rPr>
-        <w:t xml:space="preserve"/>
-      </w:r>
-    </w:p>
-    <w:p>
-      <w:pPr>
-        <w:jc w:val="both"/>
-        <w:rPr>
-          <w:rFonts w:ascii="Palatino Linotype" w:hAnsi="Palatino Linotype"/>
-          <w:sz w:val="20"/>
-          <w:szCs w:val="20"/>
-        </w:rPr>
-      </w:pPr>
       <w:r>
         <w:rPr>
           <w:rFonts w:ascii="Palatino Linotype" w:hAnsi="Palatino Linotype"/>
@@ -845,7 +853,6 @@
                 <w:sz w:val="20"/>
                 <w:szCs w:val="20"/>
               </w:rPr>
-              <w:lastRenderedPageBreak/>
               <w:t>Offense</w:t>
             </w:r>
           </w:p>
@@ -927,7 +934,7 @@
                 <w:sz w:val="20"/>
                 <w:szCs w:val="20"/>
               </w:rPr>
-              <w:t>Statute/Ord.</w:t>
+              <w:t xml:space="preserve">Statute/Ord.</w:t>
             </w:r>
           </w:p>
         </w:tc>
@@ -965,6 +972,7 @@
                 <w:sz w:val="20"/>
                 <w:szCs w:val="20"/>
               </w:rPr>
+              <w:lastRenderedPageBreak/>
               <w:t xml:space="preserve">2925.14(C)</w:t>
             </w:r>
           </w:p>
@@ -1742,7 +1750,7 @@
         </w:rPr>
         <w:t xml:space="preserve">. </w:t>
       </w:r>
-      <w:bookmarkStart w:id="0" w:name="_Hlk94196527"/>
+      <w:bookmarkStart w:id="1" w:name="_Hlk94196527"/>
       <w:r>
         <w:rPr>
           <w:rFonts w:ascii="Palatino Linotype" w:hAnsi="Palatino Linotype"/>
@@ -1793,7 +1801,7 @@
         </w:rPr>
         <w:t xml:space="preserve">in full by </w:t>
       </w:r>
-      <w:bookmarkEnd w:id="0"/>
+      <w:bookmarkEnd w:id="1"/>
       <w:r>
         <w:rPr>
           <w:rFonts w:ascii="Palatino Linotype" w:hAnsi="Palatino Linotype"/>
@@ -1819,6 +1827,62 @@
           <w:szCs w:val="20"/>
         </w:rPr>
         <w:t xml:space="preserve"> </w:t>
+      </w:r>
+      <w:r>
+        <w:rPr>
+          <w:rFonts w:ascii="Palatino Linotype" w:hAnsi="Palatino Linotype"/>
+          <w:sz w:val="20"/>
+          <w:szCs w:val="20"/>
+        </w:rPr>
+        <w:t xml:space="preserve"/>
+      </w:r>
+      <w:r>
+        <w:rPr>
+          <w:rFonts w:ascii="Palatino Linotype" w:hAnsi="Palatino Linotype"/>
+          <w:sz w:val="20"/>
+          <w:szCs w:val="20"/>
+        </w:rPr>
+        <w:t xml:space="preserve"/>
+      </w:r>
+      <w:r>
+        <w:rPr>
+          <w:rFonts w:ascii="Palatino Linotype" w:hAnsi="Palatino Linotype"/>
+          <w:sz w:val="20"/>
+          <w:szCs w:val="20"/>
+        </w:rPr>
+        <w:t xml:space="preserve"/>
+      </w:r>
+      <w:r>
+        <w:rPr>
+          <w:rFonts w:ascii="Palatino Linotype" w:hAnsi="Palatino Linotype"/>
+          <w:sz w:val="20"/>
+          <w:szCs w:val="20"/>
+        </w:rPr>
+        <w:t xml:space="preserve"/>
+      </w:r>
+      <w:r>
+        <w:rPr>
+          <w:rFonts w:ascii="Palatino Linotype" w:hAnsi="Palatino Linotype"/>
+          <w:sz w:val="20"/>
+          <w:szCs w:val="20"/>
+        </w:rPr>
+        <w:t xml:space="preserve"/>
+      </w:r>
+      <w:r>
+        <w:rPr>
+          <w:rFonts w:ascii="Palatino Linotype" w:hAnsi="Palatino Linotype"/>
+          <w:sz w:val="20"/>
+          <w:szCs w:val="20"/>
+        </w:rPr>
+        <w:t xml:space="preserve"/>
+      </w:r>
+      <w:r>
+        <w:rPr>
+          <w:rFonts w:ascii="Palatino Linotype" w:hAnsi="Palatino Linotype"/>
+          <w:sz w:val="20"/>
+          <w:szCs w:val="20"/>
+        </w:rPr>
+        <w:t xml:space="preserve"/>
       </w:r>
       <w:r>
         <w:rPr>
@@ -1868,83 +1932,37 @@
         <w:rPr>
           <w:rFonts w:ascii="Palatino Linotype" w:hAnsi="Palatino Linotype"/>
           <w:b/>
-          <w:bCs/>
-          <w:sz w:val="20"/>
-          <w:szCs w:val="20"/>
-        </w:rPr>
-        <w:t xml:space="preserve">Community Service.  </w:t>
-      </w:r>
-      <w:r>
-        <w:rPr>
-          <w:rFonts w:ascii="Palatino Linotype" w:hAnsi="Palatino Linotype"/>
-          <w:sz w:val="20"/>
-          <w:szCs w:val="20"/>
-        </w:rPr>
-        <w:t xml:space="preserve">Defendant </w:t>
-      </w:r>
-      <w:r>
-        <w:rPr>
-          <w:rFonts w:ascii="Palatino Linotype" w:hAnsi="Palatino Linotype"/>
-          <w:sz w:val="20"/>
-          <w:szCs w:val="20"/>
-        </w:rPr>
-        <w:t xml:space="preserve">shall </w:t>
-      </w:r>
-      <w:r>
-        <w:rPr>
-          <w:rFonts w:ascii="Palatino Linotype" w:hAnsi="Palatino Linotype"/>
-          <w:sz w:val="20"/>
-          <w:szCs w:val="20"/>
-        </w:rPr>
-        <w:t xml:space="preserve">complete </w:t>
-      </w:r>
-      <w:r>
-        <w:rPr>
-          <w:rFonts w:ascii="Palatino Linotype" w:hAnsi="Palatino Linotype"/>
-          <w:sz w:val="20"/>
-          <w:szCs w:val="20"/>
-        </w:rPr>
-        <w:t xml:space="preserve">25</w:t>
-      </w:r>
-      <w:r>
-        <w:rPr>
-          <w:rFonts w:ascii="Palatino Linotype" w:hAnsi="Palatino Linotype"/>
-          <w:sz w:val="20"/>
-          <w:szCs w:val="20"/>
-        </w:rPr>
-        <w:t xml:space="preserve"> hours of community service within </w:t>
-      </w:r>
-      <w:r>
-        <w:rPr>
-          <w:rFonts w:ascii="Palatino Linotype" w:hAnsi="Palatino Linotype"/>
-          <w:sz w:val="20"/>
-          <w:szCs w:val="20"/>
-        </w:rPr>
-        <w:t xml:space="preserve">30</w:t>
-      </w:r>
-      <w:r>
-        <w:rPr>
-          <w:rFonts w:ascii="Palatino Linotype" w:hAnsi="Palatino Linotype"/>
-          <w:sz w:val="20"/>
-          <w:szCs w:val="20"/>
-        </w:rPr>
-        <w:t xml:space="preserve"> days. Defendant shall show proof of completion of all completed hours to the Office of Community Control on or before </w:t>
-      </w:r>
-      <w:r>
-        <w:rPr>
-          <w:rFonts w:ascii="Palatino Linotype" w:hAnsi="Palatino Linotype"/>
-          <w:sz w:val="20"/>
-          <w:szCs w:val="20"/>
-        </w:rPr>
-        <w:t xml:space="preserve">March 06, 2022</w:t>
-      </w:r>
-      <w:r>
-        <w:rPr>
-          <w:rFonts w:ascii="Palatino Linotype" w:hAnsi="Palatino Linotype"/>
-          <w:sz w:val="20"/>
-          <w:szCs w:val="20"/>
-        </w:rPr>
-        <w:t xml:space="preserve">.  </w:t>
+          <w:sz w:val="20"/>
+          <w:szCs w:val="20"/>
+        </w:rPr>
+        <w:t xml:space="preserve">Jail </w:t>
+      </w:r>
+      <w:r>
+        <w:rPr>
+          <w:rFonts w:ascii="Palatino Linotype" w:hAnsi="Palatino Linotype"/>
+          <w:b/>
+          <w:sz w:val="20"/>
+          <w:szCs w:val="20"/>
+        </w:rPr>
+        <w:t>Reporting</w:t>
+      </w:r>
+      <w:r>
+        <w:rPr>
+          <w:rFonts w:ascii="Palatino Linotype" w:hAnsi="Palatino Linotype"/>
+          <w:b/>
+          <w:sz w:val="20"/>
+          <w:szCs w:val="20"/>
+        </w:rPr>
+        <w:t xml:space="preserve"> Terms.</w:t>
+      </w:r>
+      <w:r>
+        <w:rPr>
+          <w:rFonts w:ascii="Palatino Linotype" w:hAnsi="Palatino Linotype"/>
+          <w:b/>
+          <w:sz w:val="20"/>
+          <w:szCs w:val="20"/>
+        </w:rPr>
+        <w:t xml:space="preserve">  </w:t>
       </w:r>
       <w:r>
         <w:rPr>
@@ -1960,6 +1978,14 @@
           <w:sz w:val="20"/>
           <w:szCs w:val="20"/>
         </w:rPr>
+        <w:t xml:space="preserve">Defendant shall report to jail forthwith.</w:t>
+      </w:r>
+      <w:r>
+        <w:rPr>
+          <w:rFonts w:ascii="Palatino Linotype" w:hAnsi="Palatino Linotype"/>
+          <w:sz w:val="20"/>
+          <w:szCs w:val="20"/>
+        </w:rPr>
         <w:t xml:space="preserve"/>
       </w:r>
       <w:r>
@@ -1969,153 +1995,6 @@
           <w:szCs w:val="20"/>
         </w:rPr>
         <w:t xml:space="preserve"/>
-      </w:r>
-      <w:r>
-        <w:rPr>
-          <w:rFonts w:ascii="Palatino Linotype" w:hAnsi="Palatino Linotype"/>
-          <w:sz w:val="20"/>
-          <w:szCs w:val="20"/>
-        </w:rPr>
-        <w:t xml:space="preserve"/>
-      </w:r>
-      <w:r>
-        <w:rPr>
-          <w:rFonts w:ascii="Palatino Linotype" w:hAnsi="Palatino Linotype"/>
-          <w:sz w:val="20"/>
-          <w:szCs w:val="20"/>
-        </w:rPr>
-        <w:t xml:space="preserve"/>
-      </w:r>
-      <w:r>
-        <w:rPr>
-          <w:rFonts w:ascii="Palatino Linotype" w:hAnsi="Palatino Linotype"/>
-          <w:sz w:val="20"/>
-          <w:szCs w:val="20"/>
-        </w:rPr>
-        <w:t xml:space="preserve"/>
-      </w:r>
-      <w:r>
-        <w:rPr>
-          <w:rFonts w:ascii="Palatino Linotype" w:hAnsi="Palatino Linotype"/>
-          <w:sz w:val="20"/>
-          <w:szCs w:val="20"/>
-        </w:rPr>
-        <w:t xml:space="preserve"/>
-      </w:r>
-      <w:r>
-        <w:rPr>
-          <w:rFonts w:ascii="Palatino Linotype" w:hAnsi="Palatino Linotype"/>
-          <w:sz w:val="20"/>
-          <w:szCs w:val="20"/>
-        </w:rPr>
-        <w:t xml:space="preserve"/>
-      </w:r>
-      <w:r>
-        <w:rPr>
-          <w:rFonts w:ascii="Palatino Linotype" w:hAnsi="Palatino Linotype"/>
-          <w:sz w:val="20"/>
-          <w:szCs w:val="20"/>
-        </w:rPr>
-        <w:t xml:space="preserve"/>
-        <w:br/>
-        <w:t xml:space="preserve"/>
-      </w:r>
-    </w:p>
-    <w:p>
-      <w:pPr>
-        <w:jc w:val="both"/>
-        <w:rPr>
-          <w:rFonts w:ascii="Palatino Linotype" w:hAnsi="Palatino Linotype"/>
-          <w:sz w:val="20"/>
-          <w:szCs w:val="20"/>
-        </w:rPr>
-      </w:pPr>
-      <w:r>
-        <w:rPr>
-          <w:rFonts w:ascii="Palatino Linotype" w:hAnsi="Palatino Linotype"/>
-          <w:b/>
-          <w:sz w:val="20"/>
-          <w:szCs w:val="20"/>
-        </w:rPr>
-        <w:t xml:space="preserve">Jail </w:t>
-      </w:r>
-      <w:r>
-        <w:rPr>
-          <w:rFonts w:ascii="Palatino Linotype" w:hAnsi="Palatino Linotype"/>
-          <w:b/>
-          <w:sz w:val="20"/>
-          <w:szCs w:val="20"/>
-        </w:rPr>
-        <w:t>Reporting</w:t>
-      </w:r>
-      <w:r>
-        <w:rPr>
-          <w:rFonts w:ascii="Palatino Linotype" w:hAnsi="Palatino Linotype"/>
-          <w:b/>
-          <w:sz w:val="20"/>
-          <w:szCs w:val="20"/>
-        </w:rPr>
-        <w:t xml:space="preserve"> Terms.</w:t>
-      </w:r>
-      <w:r>
-        <w:rPr>
-          <w:rFonts w:ascii="Palatino Linotype" w:hAnsi="Palatino Linotype"/>
-          <w:b/>
-          <w:sz w:val="20"/>
-          <w:szCs w:val="20"/>
-        </w:rPr>
-        <w:t xml:space="preserve">  </w:t>
-      </w:r>
-      <w:r>
-        <w:rPr>
-          <w:rFonts w:ascii="Palatino Linotype" w:hAnsi="Palatino Linotype"/>
-          <w:sz w:val="20"/>
-          <w:szCs w:val="20"/>
-        </w:rPr>
-        <w:t xml:space="preserve"/>
-      </w:r>
-      <w:r>
-        <w:rPr>
-          <w:rFonts w:ascii="Palatino Linotype" w:hAnsi="Palatino Linotype"/>
-          <w:sz w:val="20"/>
-          <w:szCs w:val="20"/>
-        </w:rPr>
-        <w:t xml:space="preserve">Defendant’s report date is </w:t>
-      </w:r>
-      <w:r>
-        <w:rPr>
-          <w:rFonts w:ascii="Palatino Linotype" w:hAnsi="Palatino Linotype"/>
-          <w:b/>
-          <w:sz w:val="20"/>
-          <w:szCs w:val="20"/>
-        </w:rPr>
-        <w:t xml:space="preserve">March 06, 2022</w:t>
-      </w:r>
-      <w:r>
-        <w:rPr>
-          <w:rFonts w:ascii="Palatino Linotype" w:hAnsi="Palatino Linotype"/>
-          <w:b/>
-          <w:sz w:val="20"/>
-          <w:szCs w:val="20"/>
-        </w:rPr>
-        <w:t xml:space="preserve">,</w:t>
-      </w:r>
-      <w:r>
-        <w:rPr>
-          <w:rFonts w:ascii="Palatino Linotype" w:hAnsi="Palatino Linotype"/>
-          <w:b/>
-          <w:sz w:val="20"/>
-          <w:szCs w:val="20"/>
-        </w:rPr>
-        <w:t xml:space="preserve"> at 08:30 AM</w:t>
-      </w:r>
-      <w:r>
-        <w:rPr>
-          <w:rFonts w:ascii="Palatino Linotype" w:hAnsi="Palatino Linotype"/>
-          <w:sz w:val="20"/>
-          <w:szCs w:val="20"/>
-        </w:rPr>
-        <w:t xml:space="preserve">.</w:t>
       </w:r>
       <w:r>
         <w:rPr>
@@ -2256,43 +2135,16 @@
           <w:sz w:val="20"/>
           <w:szCs w:val="20"/>
         </w:rPr>
-        <w:t>Defendant shall timely pay</w:t>
-      </w:r>
-      <w:r>
-        <w:rPr>
-          <w:rFonts w:ascii="Palatino Linotype" w:hAnsi="Palatino Linotype"/>
-          <w:sz w:val="20"/>
-          <w:szCs w:val="20"/>
-        </w:rPr>
-        <w:t>,</w:t>
-      </w:r>
-      <w:r>
-        <w:rPr>
-          <w:rFonts w:ascii="Palatino Linotype" w:hAnsi="Palatino Linotype"/>
-          <w:sz w:val="20"/>
-          <w:szCs w:val="20"/>
-        </w:rPr>
-        <w:t xml:space="preserve"> or dispute</w:t>
-      </w:r>
-      <w:r>
-        <w:rPr>
-          <w:rFonts w:ascii="Palatino Linotype" w:hAnsi="Palatino Linotype"/>
-          <w:sz w:val="20"/>
-          <w:szCs w:val="20"/>
-        </w:rPr>
-        <w:t>,</w:t>
-      </w:r>
-      <w:r>
-        <w:rPr>
-          <w:rFonts w:ascii="Palatino Linotype" w:hAnsi="Palatino Linotype"/>
-          <w:sz w:val="20"/>
-          <w:szCs w:val="20"/>
-        </w:rPr>
-        <w:t xml:space="preserve"> confinement costs billed pursuant to R.C. 2929.37 or be subject to certificate of judgment by the Clerk.</w:t>
+        <w:t xml:space="preserve">Defendant’s jail days imposed in this case shall be served consecutively to the jail days imposed in 21CRB1234.</w:t>
       </w:r>
     </w:p>
     <w:p>
       <w:pPr>
+        <w:pStyle w:val="ListParagraph"/>
+        <w:numPr>
+          <w:ilvl w:val="0"/>
+          <w:numId w:val="3"/>
+        </w:numPr>
         <w:jc w:val="both"/>
         <w:rPr>
           <w:rFonts w:ascii="Palatino Linotype" w:hAnsi="Palatino Linotype"/>
@@ -2306,25 +2158,39 @@
           <w:sz w:val="20"/>
           <w:szCs w:val="20"/>
         </w:rPr>
-        <w:t xml:space="preserve"/>
-      </w:r>
-      <w:r>
-        <w:rPr>
-          <w:rFonts w:ascii="Palatino Linotype" w:hAnsi="Palatino Linotype"/>
-          <w:sz w:val="20"/>
-          <w:szCs w:val="20"/>
-        </w:rPr>
-        <w:t xml:space="preserve"/>
-      </w:r>
-      <w:r>
-        <w:rPr>
-          <w:rFonts w:ascii="Palatino Linotype" w:hAnsi="Palatino Linotype"/>
-          <w:sz w:val="20"/>
-          <w:szCs w:val="20"/>
-        </w:rPr>
-        <w:t xml:space="preserve"/>
-        <w:br/>
-        <w:t xml:space="preserve"/>
+        <w:t>Defendant shall timely pay</w:t>
+      </w:r>
+      <w:r>
+        <w:rPr>
+          <w:rFonts w:ascii="Palatino Linotype" w:hAnsi="Palatino Linotype"/>
+          <w:sz w:val="20"/>
+          <w:szCs w:val="20"/>
+        </w:rPr>
+        <w:t>,</w:t>
+      </w:r>
+      <w:r>
+        <w:rPr>
+          <w:rFonts w:ascii="Palatino Linotype" w:hAnsi="Palatino Linotype"/>
+          <w:sz w:val="20"/>
+          <w:szCs w:val="20"/>
+        </w:rPr>
+        <w:t xml:space="preserve"> or dispute</w:t>
+      </w:r>
+      <w:r>
+        <w:rPr>
+          <w:rFonts w:ascii="Palatino Linotype" w:hAnsi="Palatino Linotype"/>
+          <w:sz w:val="20"/>
+          <w:szCs w:val="20"/>
+        </w:rPr>
+        <w:t>,</w:t>
+      </w:r>
+      <w:r>
+        <w:rPr>
+          <w:rFonts w:ascii="Palatino Linotype" w:hAnsi="Palatino Linotype"/>
+          <w:sz w:val="20"/>
+          <w:szCs w:val="20"/>
+        </w:rPr>
+        <w:t xml:space="preserve"> confinement costs billed pursuant to R.C. 2929.37 or be subject to certificate of judgment by the Clerk.</w:t>
       </w:r>
     </w:p>
     <w:p>
@@ -2336,73 +2202,6 @@
           <w:szCs w:val="20"/>
         </w:rPr>
       </w:pPr>
-      <w:r>
-        <w:rPr>
-          <w:rFonts w:ascii="Palatino Linotype" w:hAnsi="Palatino Linotype"/>
-          <w:b/>
-          <w:sz w:val="20"/>
-          <w:szCs w:val="20"/>
-        </w:rPr>
-        <w:t xml:space="preserve">License Suspension.</w:t>
-      </w:r>
-      <w:r>
-        <w:rPr>
-          <w:rFonts w:ascii="Palatino Linotype" w:hAnsi="Palatino Linotype"/>
-          <w:b/>
-          <w:sz w:val="20"/>
-          <w:szCs w:val="20"/>
-        </w:rPr>
-        <w:t xml:space="preserve"> </w:t>
-      </w:r>
-      <w:r>
-        <w:rPr>
-          <w:rFonts w:ascii="Palatino Linotype" w:hAnsi="Palatino Linotype"/>
-          <w:b/>
-          <w:sz w:val="20"/>
-          <w:szCs w:val="20"/>
-        </w:rPr>
-        <w:t xml:space="preserve"> </w:t>
-      </w:r>
-      <w:r>
-        <w:rPr>
-          <w:rFonts w:ascii="Palatino Linotype" w:hAnsi="Palatino Linotype"/>
-          <w:sz w:val="20"/>
-          <w:szCs w:val="20"/>
-        </w:rPr>
-        <w:t xml:space="preserve">Defendant’s </w:t>
-      </w:r>
-      <w:r>
-        <w:rPr>
-          <w:rFonts w:ascii="Palatino Linotype" w:hAnsi="Palatino Linotype"/>
-          <w:sz w:val="20"/>
-          <w:szCs w:val="20"/>
-        </w:rPr>
-        <w:t xml:space="preserve">driving</w:t>
-      </w:r>
-      <w:r>
-        <w:rPr>
-          <w:rFonts w:ascii="Palatino Linotype" w:hAnsi="Palatino Linotype"/>
-          <w:sz w:val="20"/>
-          <w:szCs w:val="20"/>
-        </w:rPr>
-        <w:t xml:space="preserve"> license is suspended from March 06, 2022 for a term of 6 months.</w:t>
-      </w:r>
-      <w:r>
-        <w:rPr>
-          <w:rFonts w:ascii="Palatino Linotype" w:hAnsi="Palatino Linotype"/>
-          <w:sz w:val="20"/>
-          <w:szCs w:val="20"/>
-        </w:rPr>
-        <w:t xml:space="preserve"> </w:t>
-      </w:r>
-      <w:r>
-        <w:rPr>
-          <w:rFonts w:ascii="Palatino Linotype" w:hAnsi="Palatino Linotype"/>
-          <w:sz w:val="20"/>
-          <w:szCs w:val="20"/>
-        </w:rPr>
-        <w:t xml:space="preserve"/>
-      </w:r>
       <w:r>
         <w:rPr>
           <w:rFonts w:ascii="Palatino Linotype" w:hAnsi="Palatino Linotype"/>

</xml_diff>

<commit_message>
Added Plea and Trial to court radiobuttons and dropdowns.
</commit_message>
<xml_diff>
--- a/resources/Saved/21CRB01268_Crim_Traffic Judgment Entry.docx
+++ b/resources/Saved/21CRB01268_Crim_Traffic Judgment Entry.docx
@@ -1307,6 +1307,107 @@
                 <w:sz w:val="20"/>
                 <w:szCs w:val="20"/>
               </w:rPr>
+              <w:t xml:space="preserve">$ 50</w:t>
+            </w:r>
+          </w:p>
+        </w:tc>
+      </w:tr>
+      <w:tr>
+        <w:trPr>
+          <w:jc w:val="center"/>
+        </w:trPr>
+        <w:tc>
+          <w:tcPr>
+            <w:tcW w:w="2182" w:type="dxa"/>
+          </w:tcPr>
+          <w:p>
+            <w:pPr>
+              <w:tabs>
+                <w:tab w:val="left" w:pos="-1080"/>
+                <w:tab w:val="left" w:pos="-720"/>
+                <w:tab w:val="left" w:pos="0"/>
+                <w:tab w:val="left" w:pos="720"/>
+                <w:tab w:val="left" w:pos="1440"/>
+                <w:tab w:val="left" w:pos="2160"/>
+                <w:tab w:val="left" w:pos="2880"/>
+                <w:tab w:val="left" w:pos="3600"/>
+                <w:tab w:val="left" w:pos="4320"/>
+                <w:tab w:val="left" w:pos="4680"/>
+              </w:tabs>
+              <w:rPr>
+                <w:rFonts w:ascii="Palatino Linotype" w:hAnsi="Palatino Linotype"/>
+                <w:b/>
+                <w:bCs/>
+                <w:sz w:val="20"/>
+                <w:szCs w:val="20"/>
+              </w:rPr>
+            </w:pPr>
+            <w:r>
+              <w:rPr>
+                <w:rFonts w:ascii="Palatino Linotype" w:hAnsi="Palatino Linotype"/>
+                <w:b/>
+                <w:bCs/>
+                <w:sz w:val="20"/>
+                <w:szCs w:val="20"/>
+              </w:rPr>
+              <w:t xml:space="preserve">Fines </w:t>
+            </w:r>
+            <w:r>
+              <w:rPr>
+                <w:rFonts w:ascii="Palatino Linotype" w:hAnsi="Palatino Linotype"/>
+                <w:b/>
+                <w:bCs/>
+                <w:sz w:val="20"/>
+                <w:szCs w:val="20"/>
+              </w:rPr>
+              <w:t>Suspend</w:t>
+            </w:r>
+            <w:r>
+              <w:rPr>
+                <w:rFonts w:ascii="Palatino Linotype" w:hAnsi="Palatino Linotype"/>
+                <w:b/>
+                <w:bCs/>
+                <w:sz w:val="20"/>
+                <w:szCs w:val="20"/>
+              </w:rPr>
+              <w:t>ed</w:t>
+            </w:r>
+          </w:p>
+        </w:tc>
+        <w:tc>
+          <w:tcPr>
+            <w:tcW w:w="3289" w:type="dxa"/>
+          </w:tcPr>
+          <w:p>
+            <w:pPr>
+              <w:tabs>
+                <w:tab w:val="left" w:pos="-1080"/>
+                <w:tab w:val="left" w:pos="-720"/>
+                <w:tab w:val="left" w:pos="0"/>
+                <w:tab w:val="left" w:pos="720"/>
+                <w:tab w:val="left" w:pos="1440"/>
+                <w:tab w:val="left" w:pos="2160"/>
+                <w:tab w:val="left" w:pos="2880"/>
+                <w:tab w:val="left" w:pos="3600"/>
+                <w:tab w:val="left" w:pos="4320"/>
+                <w:tab w:val="left" w:pos="4680"/>
+              </w:tabs>
+              <w:rPr>
+                <w:rFonts w:ascii="Palatino Linotype" w:hAnsi="Palatino Linotype"/>
+                <w:b/>
+                <w:bCs/>
+                <w:sz w:val="20"/>
+                <w:szCs w:val="20"/>
+              </w:rPr>
+            </w:pPr>
+            <w:r>
+              <w:rPr>
+                <w:rFonts w:ascii="Palatino Linotype" w:hAnsi="Palatino Linotype"/>
+                <w:b/>
+                <w:bCs/>
+                <w:sz w:val="20"/>
+                <w:szCs w:val="20"/>
+              </w:rPr>
               <w:t xml:space="preserve">$ 0</w:t>
             </w:r>
           </w:p>
@@ -1350,107 +1451,6 @@
                 <w:sz w:val="20"/>
                 <w:szCs w:val="20"/>
               </w:rPr>
-              <w:t xml:space="preserve">Fines </w:t>
-            </w:r>
-            <w:r>
-              <w:rPr>
-                <w:rFonts w:ascii="Palatino Linotype" w:hAnsi="Palatino Linotype"/>
-                <w:b/>
-                <w:bCs/>
-                <w:sz w:val="20"/>
-                <w:szCs w:val="20"/>
-              </w:rPr>
-              <w:t>Suspend</w:t>
-            </w:r>
-            <w:r>
-              <w:rPr>
-                <w:rFonts w:ascii="Palatino Linotype" w:hAnsi="Palatino Linotype"/>
-                <w:b/>
-                <w:bCs/>
-                <w:sz w:val="20"/>
-                <w:szCs w:val="20"/>
-              </w:rPr>
-              <w:t>ed</w:t>
-            </w:r>
-          </w:p>
-        </w:tc>
-        <w:tc>
-          <w:tcPr>
-            <w:tcW w:w="3289" w:type="dxa"/>
-          </w:tcPr>
-          <w:p>
-            <w:pPr>
-              <w:tabs>
-                <w:tab w:val="left" w:pos="-1080"/>
-                <w:tab w:val="left" w:pos="-720"/>
-                <w:tab w:val="left" w:pos="0"/>
-                <w:tab w:val="left" w:pos="720"/>
-                <w:tab w:val="left" w:pos="1440"/>
-                <w:tab w:val="left" w:pos="2160"/>
-                <w:tab w:val="left" w:pos="2880"/>
-                <w:tab w:val="left" w:pos="3600"/>
-                <w:tab w:val="left" w:pos="4320"/>
-                <w:tab w:val="left" w:pos="4680"/>
-              </w:tabs>
-              <w:rPr>
-                <w:rFonts w:ascii="Palatino Linotype" w:hAnsi="Palatino Linotype"/>
-                <w:b/>
-                <w:bCs/>
-                <w:sz w:val="20"/>
-                <w:szCs w:val="20"/>
-              </w:rPr>
-            </w:pPr>
-            <w:r>
-              <w:rPr>
-                <w:rFonts w:ascii="Palatino Linotype" w:hAnsi="Palatino Linotype"/>
-                <w:b/>
-                <w:bCs/>
-                <w:sz w:val="20"/>
-                <w:szCs w:val="20"/>
-              </w:rPr>
-              <w:t xml:space="preserve">$ 0</w:t>
-            </w:r>
-          </w:p>
-        </w:tc>
-      </w:tr>
-      <w:tr>
-        <w:trPr>
-          <w:jc w:val="center"/>
-        </w:trPr>
-        <w:tc>
-          <w:tcPr>
-            <w:tcW w:w="2182" w:type="dxa"/>
-          </w:tcPr>
-          <w:p>
-            <w:pPr>
-              <w:tabs>
-                <w:tab w:val="left" w:pos="-1080"/>
-                <w:tab w:val="left" w:pos="-720"/>
-                <w:tab w:val="left" w:pos="0"/>
-                <w:tab w:val="left" w:pos="720"/>
-                <w:tab w:val="left" w:pos="1440"/>
-                <w:tab w:val="left" w:pos="2160"/>
-                <w:tab w:val="left" w:pos="2880"/>
-                <w:tab w:val="left" w:pos="3600"/>
-                <w:tab w:val="left" w:pos="4320"/>
-                <w:tab w:val="left" w:pos="4680"/>
-              </w:tabs>
-              <w:rPr>
-                <w:rFonts w:ascii="Palatino Linotype" w:hAnsi="Palatino Linotype"/>
-                <w:b/>
-                <w:bCs/>
-                <w:sz w:val="20"/>
-                <w:szCs w:val="20"/>
-              </w:rPr>
-            </w:pPr>
-            <w:r>
-              <w:rPr>
-                <w:rFonts w:ascii="Palatino Linotype" w:hAnsi="Palatino Linotype"/>
-                <w:b/>
-                <w:bCs/>
-                <w:sz w:val="20"/>
-                <w:szCs w:val="20"/>
-              </w:rPr>
               <w:t>Jail Days</w:t>
             </w:r>
           </w:p>
@@ -1869,116 +1869,6 @@
           <w:szCs w:val="20"/>
         </w:rPr>
         <w:t xml:space="preserve"/>
-        <w:br/>
-        <w:t xml:space="preserve"/>
-      </w:r>
-    </w:p>
-    <w:p>
-      <w:pPr>
-        <w:jc w:val="both"/>
-        <w:rPr>
-          <w:rFonts w:ascii="Palatino Linotype" w:hAnsi="Palatino Linotype"/>
-          <w:sz w:val="20"/>
-          <w:szCs w:val="20"/>
-        </w:rPr>
-      </w:pPr>
-      <w:r>
-        <w:rPr>
-          <w:rFonts w:ascii="Palatino Linotype" w:hAnsi="Palatino Linotype"/>
-          <w:b/>
-          <w:bCs/>
-          <w:sz w:val="20"/>
-          <w:szCs w:val="20"/>
-        </w:rPr>
-        <w:t xml:space="preserve">Community Service.  </w:t>
-      </w:r>
-      <w:r>
-        <w:rPr>
-          <w:rFonts w:ascii="Palatino Linotype" w:hAnsi="Palatino Linotype"/>
-          <w:sz w:val="20"/>
-          <w:szCs w:val="20"/>
-        </w:rPr>
-        <w:t xml:space="preserve">Defendant </w:t>
-      </w:r>
-      <w:r>
-        <w:rPr>
-          <w:rFonts w:ascii="Palatino Linotype" w:hAnsi="Palatino Linotype"/>
-          <w:sz w:val="20"/>
-          <w:szCs w:val="20"/>
-        </w:rPr>
-        <w:t xml:space="preserve">shall </w:t>
-      </w:r>
-      <w:r>
-        <w:rPr>
-          <w:rFonts w:ascii="Palatino Linotype" w:hAnsi="Palatino Linotype"/>
-          <w:sz w:val="20"/>
-          <w:szCs w:val="20"/>
-        </w:rPr>
-        <w:t xml:space="preserve">complete </w:t>
-      </w:r>
-      <w:r>
-        <w:rPr>
-          <w:rFonts w:ascii="Palatino Linotype" w:hAnsi="Palatino Linotype"/>
-          <w:sz w:val="20"/>
-          <w:szCs w:val="20"/>
-        </w:rPr>
-        <w:t xml:space="preserve">100</w:t>
-      </w:r>
-      <w:r>
-        <w:rPr>
-          <w:rFonts w:ascii="Palatino Linotype" w:hAnsi="Palatino Linotype"/>
-          <w:sz w:val="20"/>
-          <w:szCs w:val="20"/>
-        </w:rPr>
-        <w:t xml:space="preserve"> hours of community service within </w:t>
-      </w:r>
-      <w:r>
-        <w:rPr>
-          <w:rFonts w:ascii="Palatino Linotype" w:hAnsi="Palatino Linotype"/>
-          <w:sz w:val="20"/>
-          <w:szCs w:val="20"/>
-        </w:rPr>
-        <w:t xml:space="preserve">90</w:t>
-      </w:r>
-      <w:r>
-        <w:rPr>
-          <w:rFonts w:ascii="Palatino Linotype" w:hAnsi="Palatino Linotype"/>
-          <w:sz w:val="20"/>
-          <w:szCs w:val="20"/>
-        </w:rPr>
-        <w:t xml:space="preserve"> days. Defendant shall show proof of completion of all completed hours to the Office of Community Control on or before </w:t>
-      </w:r>
-      <w:r>
-        <w:rPr>
-          <w:rFonts w:ascii="Palatino Linotype" w:hAnsi="Palatino Linotype"/>
-          <w:sz w:val="20"/>
-          <w:szCs w:val="20"/>
-        </w:rPr>
-        <w:t xml:space="preserve">June 04, 2022</w:t>
-      </w:r>
-      <w:r>
-        <w:rPr>
-          <w:rFonts w:ascii="Palatino Linotype" w:hAnsi="Palatino Linotype"/>
-          <w:sz w:val="20"/>
-          <w:szCs w:val="20"/>
-        </w:rPr>
-        <w:t xml:space="preserve">.  </w:t>
-      </w:r>
-      <w:r>
-        <w:rPr>
-          <w:rFonts w:ascii="Palatino Linotype" w:hAnsi="Palatino Linotype"/>
-          <w:sz w:val="20"/>
-          <w:szCs w:val="20"/>
-        </w:rPr>
-        <w:t xml:space="preserve"/>
-      </w:r>
-      <w:r>
-        <w:rPr>
-          <w:rFonts w:ascii="Palatino Linotype" w:hAnsi="Palatino Linotype"/>
-          <w:sz w:val="20"/>
-          <w:szCs w:val="20"/>
-        </w:rPr>
-        <w:t xml:space="preserve"/>
       </w:r>
       <w:r>
         <w:rPr>
@@ -2106,7 +1996,7 @@
           <w:sz w:val="20"/>
           <w:szCs w:val="20"/>
         </w:rPr>
-        <w:t xml:space="preserve">Defendant shall schedule the jail days imposed in this case through the Office of Community Control.</w:t>
+        <w:t xml:space="preserve"/>
       </w:r>
     </w:p>
     <w:p>
@@ -2184,15 +2074,15 @@
           <w:sz w:val="20"/>
           <w:szCs w:val="20"/>
         </w:rPr>
-        <w:t xml:space="preserve"> intermittent days. </w:t>
-      </w:r>
-      <w:r>
-        <w:rPr>
-          <w:rFonts w:ascii="Palatino Linotype" w:hAnsi="Palatino Linotype"/>
-          <w:sz w:val="20"/>
-          <w:szCs w:val="20"/>
-        </w:rPr>
-        <w:t xml:space="preserve">Weekends.</w:t>
+        <w:t xml:space="preserve"> None. </w:t>
+      </w:r>
+      <w:r>
+        <w:rPr>
+          <w:rFonts w:ascii="Palatino Linotype" w:hAnsi="Palatino Linotype"/>
+          <w:sz w:val="20"/>
+          <w:szCs w:val="20"/>
+        </w:rPr>
+        <w:t xml:space="preserve">None.</w:t>
       </w:r>
       <w:r>
         <w:rPr>
@@ -2296,1102 +2186,14 @@
           <w:szCs w:val="20"/>
         </w:rPr>
         <w:t xml:space="preserve"/>
-        <w:br/>
+      </w:r>
+      <w:r>
+        <w:rPr>
+          <w:rFonts w:ascii="Palatino Linotype" w:hAnsi="Palatino Linotype"/>
+          <w:sz w:val="20"/>
+          <w:szCs w:val="20"/>
+        </w:rPr>
         <w:t xml:space="preserve"/>
-      </w:r>
-    </w:p>
-    <w:p>
-      <w:pPr>
-        <w:jc w:val="both"/>
-        <w:rPr>
-          <w:rFonts w:ascii="Palatino Linotype" w:hAnsi="Palatino Linotype"/>
-          <w:sz w:val="20"/>
-          <w:szCs w:val="20"/>
-        </w:rPr>
-      </w:pPr>
-      <w:r>
-        <w:rPr>
-          <w:rFonts w:ascii="Palatino Linotype" w:hAnsi="Palatino Linotype"/>
-          <w:b/>
-          <w:sz w:val="20"/>
-          <w:szCs w:val="20"/>
-        </w:rPr>
-        <w:t xml:space="preserve">License Suspension.</w:t>
-      </w:r>
-      <w:r>
-        <w:rPr>
-          <w:rFonts w:ascii="Palatino Linotype" w:hAnsi="Palatino Linotype"/>
-          <w:b/>
-          <w:sz w:val="20"/>
-          <w:szCs w:val="20"/>
-        </w:rPr>
-        <w:t xml:space="preserve"> </w:t>
-      </w:r>
-      <w:r>
-        <w:rPr>
-          <w:rFonts w:ascii="Palatino Linotype" w:hAnsi="Palatino Linotype"/>
-          <w:b/>
-          <w:sz w:val="20"/>
-          <w:szCs w:val="20"/>
-        </w:rPr>
-        <w:t xml:space="preserve"> </w:t>
-      </w:r>
-      <w:r>
-        <w:rPr>
-          <w:rFonts w:ascii="Palatino Linotype" w:hAnsi="Palatino Linotype"/>
-          <w:sz w:val="20"/>
-          <w:szCs w:val="20"/>
-        </w:rPr>
-        <w:t xml:space="preserve">Defendant’s </w:t>
-      </w:r>
-      <w:r>
-        <w:rPr>
-          <w:rFonts w:ascii="Palatino Linotype" w:hAnsi="Palatino Linotype"/>
-          <w:sz w:val="20"/>
-          <w:szCs w:val="20"/>
-        </w:rPr>
-        <w:t xml:space="preserve">driving</w:t>
-      </w:r>
-      <w:r>
-        <w:rPr>
-          <w:rFonts w:ascii="Palatino Linotype" w:hAnsi="Palatino Linotype"/>
-          <w:sz w:val="20"/>
-          <w:szCs w:val="20"/>
-        </w:rPr>
-        <w:t xml:space="preserve"> license is suspended from February 28, 2022 for a term of 6 months.</w:t>
-      </w:r>
-      <w:r>
-        <w:rPr>
-          <w:rFonts w:ascii="Palatino Linotype" w:hAnsi="Palatino Linotype"/>
-          <w:sz w:val="20"/>
-          <w:szCs w:val="20"/>
-        </w:rPr>
-        <w:t xml:space="preserve"> </w:t>
-      </w:r>
-      <w:r>
-        <w:rPr>
-          <w:rFonts w:ascii="Palatino Linotype" w:hAnsi="Palatino Linotype"/>
-          <w:sz w:val="20"/>
-          <w:szCs w:val="20"/>
-        </w:rPr>
-        <w:t xml:space="preserve">The </w:t>
-      </w:r>
-      <w:r>
-        <w:rPr>
-          <w:rFonts w:ascii="Palatino Linotype" w:hAnsi="Palatino Linotype"/>
-          <w:sz w:val="20"/>
-          <w:szCs w:val="20"/>
-        </w:rPr>
-        <w:t>Administrative License Suspension is terminated and the OBMV form 226</w:t>
-      </w:r>
-      <w:r>
-        <w:rPr>
-          <w:rFonts w:ascii="Palatino Linotype" w:hAnsi="Palatino Linotype"/>
-          <w:sz w:val="20"/>
-          <w:szCs w:val="20"/>
-        </w:rPr>
-        <w:t>1</w:t>
-      </w:r>
-      <w:r>
-        <w:rPr>
-          <w:rFonts w:ascii="Palatino Linotype" w:hAnsi="Palatino Linotype"/>
-          <w:sz w:val="20"/>
-          <w:szCs w:val="20"/>
-        </w:rPr>
-        <w:t xml:space="preserve"> shall issue</w:t>
-      </w:r>
-      <w:r>
-        <w:rPr>
-          <w:rFonts w:ascii="Palatino Linotype" w:hAnsi="Palatino Linotype"/>
-          <w:sz w:val="20"/>
-          <w:szCs w:val="20"/>
-        </w:rPr>
-        <w:t>.</w:t>
-      </w:r>
-      <w:r>
-        <w:rPr>
-          <w:rFonts w:ascii="Palatino Linotype" w:hAnsi="Palatino Linotype"/>
-          <w:sz w:val="20"/>
-          <w:szCs w:val="20"/>
-        </w:rPr>
-        <w:t xml:space="preserve"> </w:t>
-      </w:r>
-      <w:r>
-        <w:rPr>
-          <w:rFonts w:ascii="Palatino Linotype" w:hAnsi="Palatino Linotype"/>
-          <w:sz w:val="20"/>
-          <w:szCs w:val="20"/>
-        </w:rPr>
-        <w:t xml:space="preserve"/>
-      </w:r>
-      <w:r>
-        <w:rPr>
-          <w:rFonts w:ascii="Palatino Linotype" w:hAnsi="Palatino Linotype"/>
-          <w:sz w:val="20"/>
-          <w:szCs w:val="20"/>
-        </w:rPr>
-        <w:t xml:space="preserve"/>
-      </w:r>
-      <w:r>
-        <w:rPr>
-          <w:rFonts w:ascii="Palatino Linotype" w:hAnsi="Palatino Linotype"/>
-          <w:sz w:val="20"/>
-          <w:szCs w:val="20"/>
-        </w:rPr>
-        <w:t xml:space="preserve"/>
-      </w:r>
-      <w:r>
-        <w:rPr>
-          <w:rFonts w:ascii="Palatino Linotype" w:hAnsi="Palatino Linotype"/>
-          <w:sz w:val="20"/>
-          <w:szCs w:val="20"/>
-        </w:rPr>
-        <w:t xml:space="preserve"/>
-        <w:br/>
-        <w:t xml:space="preserve"/>
-      </w:r>
-    </w:p>
-    <w:p>
-      <w:pPr>
-        <w:jc w:val="both"/>
-        <w:rPr>
-          <w:rFonts w:ascii="Palatino Linotype" w:hAnsi="Palatino Linotype"/>
-          <w:sz w:val="20"/>
-          <w:szCs w:val="20"/>
-        </w:rPr>
-      </w:pPr>
-      <w:r>
-        <w:rPr>
-          <w:rFonts w:ascii="Palatino Linotype" w:hAnsi="Palatino Linotype"/>
-          <w:b/>
-          <w:sz w:val="20"/>
-          <w:szCs w:val="20"/>
-        </w:rPr>
-        <w:t xml:space="preserve">Victim Notification.</w:t>
-      </w:r>
-      <w:r>
-        <w:rPr>
-          <w:rFonts w:ascii="Palatino Linotype" w:hAnsi="Palatino Linotype"/>
-          <w:sz w:val="20"/>
-          <w:szCs w:val="20"/>
-        </w:rPr>
-        <w:t xml:space="preserve"> The Clerk shall serve notice on the victim of the right to apply for reparation pursuant to R.C. 2743.51-72. </w:t>
-      </w:r>
-      <w:r>
-        <w:rPr>
-          <w:rFonts w:ascii="Palatino Linotype" w:hAnsi="Palatino Linotype"/>
-          <w:sz w:val="20"/>
-          <w:szCs w:val="20"/>
-        </w:rPr>
-        <w:t xml:space="preserve"/>
-      </w:r>
-      <w:r>
-        <w:rPr>
-          <w:rFonts w:ascii="Palatino Linotype" w:hAnsi="Palatino Linotype"/>
-          <w:sz w:val="20"/>
-          <w:szCs w:val="20"/>
-        </w:rPr>
-        <w:t xml:space="preserve"/>
-      </w:r>
-      <w:r>
-        <w:rPr>
-          <w:rFonts w:ascii="Palatino Linotype" w:hAnsi="Palatino Linotype"/>
-          <w:sz w:val="20"/>
-          <w:szCs w:val="20"/>
-        </w:rPr>
-        <w:t xml:space="preserve"/>
-        <w:br/>
-        <w:t xml:space="preserve"/>
-      </w:r>
-    </w:p>
-    <w:p>
-      <w:pPr>
-        <w:jc w:val="both"/>
-        <w:rPr>
-          <w:rFonts w:ascii="Palatino Linotype" w:hAnsi="Palatino Linotype"/>
-          <w:sz w:val="20"/>
-          <w:szCs w:val="20"/>
-        </w:rPr>
-      </w:pPr>
-      <w:r>
-        <w:rPr>
-          <w:rFonts w:ascii="Palatino Linotype" w:hAnsi="Palatino Linotype"/>
-          <w:b/>
-          <w:sz w:val="20"/>
-          <w:szCs w:val="20"/>
-        </w:rPr>
-        <w:t>Vehicle Impoundment/Immobilization.</w:t>
-      </w:r>
-      <w:r>
-        <w:rPr>
-          <w:rFonts w:ascii="Palatino Linotype" w:hAnsi="Palatino Linotype"/>
-          <w:sz w:val="20"/>
-          <w:szCs w:val="20"/>
-        </w:rPr>
-        <w:t xml:space="preserve"> </w:t>
-      </w:r>
-      <w:r>
-        <w:rPr>
-          <w:rFonts w:ascii="Palatino Linotype" w:hAnsi="Palatino Linotype"/>
-          <w:bCs/>
-          <w:sz w:val="20"/>
-          <w:szCs w:val="20"/>
-        </w:rPr>
-        <w:t xml:space="preserve">The defendant’s</w:t>
-      </w:r>
-      <w:r>
-        <w:rPr>
-          <w:rFonts w:ascii="Palatino Linotype" w:hAnsi="Palatino Linotype"/>
-          <w:bCs/>
-          <w:sz w:val="20"/>
-          <w:szCs w:val="20"/>
-        </w:rPr>
-        <w:t xml:space="preserve"> 2021 Honda Civic, license plate 123COOL</w:t>
-      </w:r>
-      <w:r>
-        <w:rPr>
-          <w:rFonts w:ascii="Palatino Linotype" w:hAnsi="Palatino Linotype"/>
-          <w:bCs/>
-          <w:sz w:val="20"/>
-          <w:szCs w:val="20"/>
-        </w:rPr>
-        <w:t xml:space="preserve">, </w:t>
-      </w:r>
-      <w:r>
-        <w:rPr>
-          <w:rFonts w:ascii="Palatino Linotype" w:hAnsi="Palatino Linotype"/>
-          <w:bCs/>
-          <w:sz w:val="20"/>
-          <w:szCs w:val="20"/>
-        </w:rPr>
-        <w:t xml:space="preserve">shall have its vehicle ID tags seized and sent to the BMV for a period of 30 days. </w:t>
-      </w:r>
-      <w:r>
-        <w:rPr>
-          <w:rFonts w:ascii="Palatino Linotype" w:hAnsi="Palatino Linotype"/>
-          <w:sz w:val="20"/>
-          <w:szCs w:val="20"/>
-        </w:rPr>
-        <w:t xml:space="preserve"/>
-      </w:r>
-      <w:r>
-        <w:rPr>
-          <w:rFonts w:ascii="Palatino Linotype" w:hAnsi="Palatino Linotype"/>
-          <w:sz w:val="20"/>
-          <w:szCs w:val="20"/>
-        </w:rPr>
-        <w:t xml:space="preserve"/>
-      </w:r>
-      <w:r>
-        <w:rPr>
-          <w:rFonts w:ascii="Palatino Linotype" w:hAnsi="Palatino Linotype"/>
-          <w:sz w:val="20"/>
-          <w:szCs w:val="20"/>
-        </w:rPr>
-        <w:t xml:space="preserve"/>
-        <w:br/>
-        <w:t xml:space="preserve"/>
-      </w:r>
-    </w:p>
-    <w:p>
-      <w:pPr>
-        <w:jc w:val="both"/>
-        <w:rPr>
-          <w:rFonts w:ascii="Palatino Linotype" w:hAnsi="Palatino Linotype"/>
-          <w:b/>
-          <w:sz w:val="20"/>
-          <w:szCs w:val="20"/>
-        </w:rPr>
-      </w:pPr>
-      <w:r>
-        <w:rPr>
-          <w:rFonts w:ascii="Palatino Linotype" w:hAnsi="Palatino Linotype"/>
-          <w:b/>
-          <w:sz w:val="20"/>
-          <w:szCs w:val="20"/>
-        </w:rPr>
-        <w:t>Community Control</w:t>
-      </w:r>
-      <w:r>
-        <w:rPr>
-          <w:rFonts w:ascii="Palatino Linotype" w:hAnsi="Palatino Linotype"/>
-          <w:b/>
-          <w:sz w:val="20"/>
-          <w:szCs w:val="20"/>
-        </w:rPr>
-        <w:t>.</w:t>
-      </w:r>
-      <w:r>
-        <w:rPr>
-          <w:rFonts w:ascii="Palatino Linotype" w:hAnsi="Palatino Linotype"/>
-          <w:b/>
-          <w:sz w:val="20"/>
-          <w:szCs w:val="20"/>
-        </w:rPr>
-        <w:t xml:space="preserve">  </w:t>
-      </w:r>
-      <w:r>
-        <w:rPr>
-          <w:rFonts w:ascii="Palatino Linotype" w:hAnsi="Palatino Linotype"/>
-          <w:sz w:val="20"/>
-          <w:szCs w:val="20"/>
-        </w:rPr>
-        <w:t xml:space="preserve">For a period of </w:t>
-      </w:r>
-      <w:r>
-        <w:rPr>
-          <w:rFonts w:ascii="Palatino Linotype" w:hAnsi="Palatino Linotype"/>
-          <w:b/>
-          <w:sz w:val="20"/>
-          <w:szCs w:val="20"/>
-          <w:u w:val="single"/>
-        </w:rPr>
-        <w:t xml:space="preserve">1 year</w:t>
-      </w:r>
-      <w:r>
-        <w:rPr>
-          <w:rFonts w:ascii="Palatino Linotype" w:hAnsi="Palatino Linotype"/>
-          <w:sz w:val="20"/>
-          <w:szCs w:val="20"/>
-        </w:rPr>
-        <w:t xml:space="preserve">, Defendant shall be under </w:t>
-      </w:r>
-      <w:r>
-        <w:rPr>
-          <w:rFonts w:ascii="Palatino Linotype" w:hAnsi="Palatino Linotype"/>
-          <w:b/>
-          <w:sz w:val="20"/>
-          <w:szCs w:val="20"/>
-          <w:u w:val="single"/>
-        </w:rPr>
-        <w:t xml:space="preserve">intensive</w:t>
-      </w:r>
-      <w:r>
-        <w:rPr>
-          <w:rFonts w:ascii="Palatino Linotype" w:hAnsi="Palatino Linotype"/>
-          <w:b/>
-          <w:sz w:val="20"/>
-          <w:szCs w:val="20"/>
-          <w:u w:val="single"/>
-        </w:rPr>
-        <w:t xml:space="preserve"> </w:t>
-      </w:r>
-      <w:r>
-        <w:rPr>
-          <w:rFonts w:ascii="Palatino Linotype" w:hAnsi="Palatino Linotype"/>
-          <w:b/>
-          <w:sz w:val="20"/>
-          <w:szCs w:val="20"/>
-          <w:u w:val="single"/>
-        </w:rPr>
-        <w:t>supervision</w:t>
-      </w:r>
-      <w:r>
-        <w:rPr>
-          <w:rFonts w:ascii="Palatino Linotype" w:hAnsi="Palatino Linotype"/>
-          <w:sz w:val="20"/>
-          <w:szCs w:val="20"/>
-        </w:rPr>
-        <w:t xml:space="preserve"> </w:t>
-      </w:r>
-      <w:r>
-        <w:rPr>
-          <w:rFonts w:ascii="Palatino Linotype" w:hAnsi="Palatino Linotype"/>
-          <w:sz w:val="20"/>
-          <w:szCs w:val="20"/>
-        </w:rPr>
-        <w:t>with the Office of Community Control.  The Court advised Defendant that as a result of any failure to comply with the terms of community control, the Court may impose a longer term of community control up to a total of 5 years; impose a definite jail term to include any days stayed or otherwise authorized by law; and/or otherwise modify the terms of community control set forth below.</w:t>
-      </w:r>
-    </w:p>
-    <w:p>
-      <w:pPr>
-        <w:spacing w:line="276" w:lineRule="auto"/>
-        <w:jc w:val="both"/>
-        <w:rPr>
-          <w:rFonts w:ascii="Palatino Linotype" w:hAnsi="Palatino Linotype"/>
-          <w:b/>
-          <w:sz w:val="20"/>
-          <w:szCs w:val="20"/>
-        </w:rPr>
-      </w:pPr>
-    </w:p>
-    <w:p>
-      <w:pPr>
-        <w:jc w:val="both"/>
-        <w:rPr>
-          <w:rFonts w:ascii="Palatino Linotype" w:hAnsi="Palatino Linotype"/>
-          <w:sz w:val="20"/>
-          <w:szCs w:val="20"/>
-        </w:rPr>
-      </w:pPr>
-      <w:r>
-        <w:rPr>
-          <w:rFonts w:ascii="Palatino Linotype" w:hAnsi="Palatino Linotype"/>
-          <w:sz w:val="20"/>
-          <w:szCs w:val="20"/>
-        </w:rPr>
-        <w:t xml:space="preserve">While subject to </w:t>
-      </w:r>
-      <w:r>
-        <w:rPr>
-          <w:rFonts w:ascii="Palatino Linotype" w:hAnsi="Palatino Linotype"/>
-          <w:sz w:val="20"/>
-          <w:szCs w:val="20"/>
-        </w:rPr>
-        <w:t xml:space="preserve">community control, Defendant shall: </w:t>
-      </w:r>
-    </w:p>
-    <w:p>
-      <w:pPr>
-        <w:jc w:val="both"/>
-        <w:rPr>
-          <w:rFonts w:ascii="Palatino Linotype" w:hAnsi="Palatino Linotype"/>
-          <w:sz w:val="20"/>
-          <w:szCs w:val="20"/>
-        </w:rPr>
-      </w:pPr>
-    </w:p>
-    <w:p>
-      <w:pPr>
-        <w:ind w:firstLine="419"/>
-        <w:jc w:val="both"/>
-        <w:rPr>
-          <w:rFonts w:ascii="Palatino Linotype" w:hAnsi="Palatino Linotype"/>
-          <w:sz w:val="20"/>
-          <w:szCs w:val="20"/>
-          <w:u w:val="single"/>
-        </w:rPr>
-      </w:pPr>
-      <w:r>
-        <w:rPr>
-          <w:rFonts w:ascii="Palatino Linotype" w:hAnsi="Palatino Linotype"/>
-          <w:sz w:val="20"/>
-          <w:szCs w:val="20"/>
-          <w:u w:val="single"/>
-        </w:rPr>
-        <w:t>General Terms</w:t>
-      </w:r>
-    </w:p>
-    <w:p>
-      <w:pPr>
-        <w:pStyle w:val="ListParagraph"/>
-        <w:widowControl/>
-        <w:numPr>
-          <w:ilvl w:val="0"/>
-          <w:numId w:val="2"/>
-        </w:numPr>
-        <w:autoSpaceDE/>
-        <w:autoSpaceDN/>
-        <w:adjustRightInd/>
-        <w:jc w:val="both"/>
-        <w:rPr>
-          <w:rFonts w:ascii="Palatino Linotype" w:hAnsi="Palatino Linotype"/>
-          <w:sz w:val="20"/>
-          <w:szCs w:val="20"/>
-        </w:rPr>
-      </w:pPr>
-      <w:r>
-        <w:rPr>
-          <w:rFonts w:ascii="Palatino Linotype" w:hAnsi="Palatino Linotype"/>
-          <w:sz w:val="20"/>
-          <w:szCs w:val="20"/>
-        </w:rPr>
-        <w:t>Report forthwith to the Office of Community Control.</w:t>
-      </w:r>
-    </w:p>
-    <w:p>
-      <w:pPr>
-        <w:pStyle w:val="ListParagraph"/>
-        <w:widowControl/>
-        <w:numPr>
-          <w:ilvl w:val="0"/>
-          <w:numId w:val="2"/>
-        </w:numPr>
-        <w:autoSpaceDE/>
-        <w:autoSpaceDN/>
-        <w:adjustRightInd/>
-        <w:jc w:val="both"/>
-        <w:rPr>
-          <w:rFonts w:ascii="Palatino Linotype" w:hAnsi="Palatino Linotype"/>
-          <w:sz w:val="20"/>
-          <w:szCs w:val="20"/>
-        </w:rPr>
-      </w:pPr>
-      <w:r>
-        <w:rPr>
-          <w:rFonts w:ascii="Palatino Linotype" w:hAnsi="Palatino Linotype"/>
-          <w:sz w:val="20"/>
-          <w:szCs w:val="20"/>
-        </w:rPr>
-        <w:t>Abide by the law, comply with the community control</w:t>
-      </w:r>
-      <w:r>
-        <w:rPr>
-          <w:rFonts w:ascii="Palatino Linotype" w:hAnsi="Palatino Linotype"/>
-          <w:sz w:val="20"/>
-          <w:szCs w:val="20"/>
-        </w:rPr>
-        <w:t xml:space="preserve"> terms set by the Office of Community Control</w:t>
-      </w:r>
-      <w:r>
-        <w:rPr>
-          <w:rFonts w:ascii="Palatino Linotype" w:hAnsi="Palatino Linotype"/>
-          <w:sz w:val="20"/>
-          <w:szCs w:val="20"/>
-        </w:rPr>
-        <w:t xml:space="preserve">, and not leave the state without the permission of the Court and/or </w:t>
-      </w:r>
-      <w:r>
-        <w:rPr>
-          <w:rFonts w:ascii="Palatino Linotype" w:hAnsi="Palatino Linotype"/>
-          <w:sz w:val="20"/>
-          <w:szCs w:val="20"/>
-        </w:rPr>
-        <w:t>the Office of Community Control</w:t>
-      </w:r>
-      <w:r>
-        <w:rPr>
-          <w:rFonts w:ascii="Palatino Linotype" w:hAnsi="Palatino Linotype"/>
-          <w:sz w:val="20"/>
-          <w:szCs w:val="20"/>
-        </w:rPr>
-        <w:t>.</w:t>
-      </w:r>
-    </w:p>
-    <w:p>
-      <w:pPr>
-        <w:pStyle w:val="ListParagraph"/>
-        <w:widowControl/>
-        <w:numPr>
-          <w:ilvl w:val="0"/>
-          <w:numId w:val="2"/>
-        </w:numPr>
-        <w:autoSpaceDE/>
-        <w:autoSpaceDN/>
-        <w:adjustRightInd/>
-        <w:jc w:val="both"/>
-        <w:rPr>
-          <w:rFonts w:ascii="Palatino Linotype" w:hAnsi="Palatino Linotype"/>
-          <w:sz w:val="20"/>
-          <w:szCs w:val="20"/>
-        </w:rPr>
-      </w:pPr>
-      <w:r>
-        <w:rPr>
-          <w:rFonts w:ascii="Palatino Linotype" w:hAnsi="Palatino Linotype"/>
-          <w:sz w:val="20"/>
-          <w:szCs w:val="20"/>
-        </w:rPr>
-        <w:t xml:space="preserve">Pay probation fees monthly.  </w:t>
-      </w:r>
-    </w:p>
-    <w:p>
-      <w:pPr>
-        <w:pStyle w:val="ListParagraph"/>
-        <w:widowControl/>
-        <w:numPr>
-          <w:ilvl w:val="0"/>
-          <w:numId w:val="2"/>
-        </w:numPr>
-        <w:autoSpaceDE/>
-        <w:autoSpaceDN/>
-        <w:adjustRightInd/>
-        <w:jc w:val="both"/>
-        <w:rPr>
-          <w:rFonts w:ascii="Palatino Linotype" w:hAnsi="Palatino Linotype"/>
-          <w:b/>
-          <w:bCs/>
-          <w:sz w:val="20"/>
-          <w:szCs w:val="20"/>
-        </w:rPr>
-      </w:pPr>
-      <w:r>
-        <w:rPr>
-          <w:rFonts w:ascii="Palatino Linotype" w:hAnsi="Palatino Linotype"/>
-          <w:sz w:val="20"/>
-          <w:szCs w:val="20"/>
-        </w:rPr>
-        <w:t>Make all reasonable effort to obtain and maintain employment.  Defendant shall report any change in employment status immediately.</w:t>
-      </w:r>
-      <w:r>
-        <w:rPr>
-          <w:rFonts w:ascii="Palatino Linotype" w:hAnsi="Palatino Linotype"/>
-          <w:sz w:val="20"/>
-          <w:szCs w:val="20"/>
-        </w:rPr>
-        <w:t xml:space="preserve"> </w:t>
-      </w:r>
-    </w:p>
-    <w:p>
-      <w:pPr>
-        <w:pStyle w:val="ListParagraph"/>
-        <w:widowControl/>
-        <w:numPr>
-          <w:ilvl w:val="0"/>
-          <w:numId w:val="2"/>
-        </w:numPr>
-        <w:autoSpaceDE/>
-        <w:autoSpaceDN/>
-        <w:adjustRightInd/>
-        <w:jc w:val="both"/>
-        <w:rPr>
-          <w:rFonts w:ascii="Palatino Linotype" w:hAnsi="Palatino Linotype"/>
-          <w:b/>
-          <w:bCs/>
-          <w:sz w:val="20"/>
-          <w:szCs w:val="20"/>
-        </w:rPr>
-      </w:pPr>
-      <w:r>
-        <w:rPr>
-          <w:rFonts w:ascii="Palatino Linotype" w:hAnsi="Palatino Linotype"/>
-          <w:sz w:val="20"/>
-          <w:szCs w:val="20"/>
-        </w:rPr>
-        <w:t>Submit to alcohol/drug testing at the request of community control or any other law enforcement officer.</w:t>
-      </w:r>
-    </w:p>
-    <w:p>
-      <w:pPr>
-        <w:pStyle w:val="ListParagraph"/>
-        <w:widowControl/>
-        <w:numPr>
-          <w:ilvl w:val="0"/>
-          <w:numId w:val="2"/>
-        </w:numPr>
-        <w:autoSpaceDE/>
-        <w:autoSpaceDN/>
-        <w:adjustRightInd/>
-        <w:jc w:val="both"/>
-        <w:rPr>
-          <w:rFonts w:ascii="Palatino Linotype" w:hAnsi="Palatino Linotype"/>
-          <w:b/>
-          <w:bCs/>
-          <w:sz w:val="20"/>
-          <w:szCs w:val="20"/>
-        </w:rPr>
-      </w:pPr>
-      <w:r>
-        <w:rPr>
-          <w:rFonts w:ascii="Palatino Linotype" w:hAnsi="Palatino Linotype"/>
-          <w:sz w:val="20"/>
-          <w:szCs w:val="20"/>
-        </w:rPr>
-        <w:t>Not possess/consume/purchase any alcoholic beverages or drugs of abuse.</w:t>
-      </w:r>
-    </w:p>
-    <w:p>
-      <w:pPr>
-        <w:widowControl/>
-        <w:autoSpaceDE/>
-        <w:autoSpaceDN/>
-        <w:adjustRightInd/>
-        <w:ind w:left="419"/>
-        <w:jc w:val="both"/>
-        <w:rPr>
-          <w:rFonts w:ascii="Palatino Linotype" w:hAnsi="Palatino Linotype"/>
-          <w:b/>
-          <w:bCs/>
-          <w:sz w:val="20"/>
-          <w:szCs w:val="20"/>
-        </w:rPr>
-      </w:pPr>
-    </w:p>
-    <w:p>
-      <w:pPr>
-        <w:widowControl/>
-        <w:autoSpaceDE/>
-        <w:autoSpaceDN/>
-        <w:adjustRightInd/>
-        <w:ind w:left="419"/>
-        <w:jc w:val="both"/>
-        <w:rPr>
-          <w:rFonts w:ascii="Palatino Linotype" w:hAnsi="Palatino Linotype"/>
-          <w:bCs/>
-          <w:sz w:val="20"/>
-          <w:szCs w:val="20"/>
-          <w:u w:val="single"/>
-        </w:rPr>
-      </w:pPr>
-      <w:r>
-        <w:rPr>
-          <w:rFonts w:ascii="Palatino Linotype" w:hAnsi="Palatino Linotype"/>
-          <w:bCs/>
-          <w:sz w:val="20"/>
-          <w:szCs w:val="20"/>
-          <w:u w:val="single"/>
-        </w:rPr>
-        <w:t>Additional Terms</w:t>
-      </w:r>
-      <w:r>
-        <w:rPr>
-          <w:rFonts w:ascii="Palatino Linotype" w:hAnsi="Palatino Linotype"/>
-          <w:sz w:val="20"/>
-          <w:szCs w:val="20"/>
-        </w:rPr>
-        <w:t xml:space="preserve"/>
-      </w:r>
-      <w:r>
-        <w:rPr>
-          <w:rFonts w:ascii="Palatino Linotype" w:hAnsi="Palatino Linotype"/>
-          <w:sz w:val="20"/>
-          <w:szCs w:val="20"/>
-        </w:rPr>
-        <w:t xml:space="preserve"/>
-      </w:r>
-      <w:r>
-        <w:rPr>
-          <w:rFonts w:ascii="Palatino Linotype" w:hAnsi="Palatino Linotype"/>
-          <w:sz w:val="20"/>
-          <w:szCs w:val="20"/>
-        </w:rPr>
-        <w:t xml:space="preserve"/>
-      </w:r>
-      <w:r>
-        <w:rPr>
-          <w:rFonts w:ascii="Palatino Linotype" w:hAnsi="Palatino Linotype"/>
-          <w:sz w:val="20"/>
-          <w:szCs w:val="20"/>
-        </w:rPr>
-        <w:t xml:space="preserve"/>
-      </w:r>
-      <w:r>
-        <w:rPr>
-          <w:rFonts w:ascii="Palatino Linotype" w:hAnsi="Palatino Linotype"/>
-          <w:sz w:val="20"/>
-          <w:szCs w:val="20"/>
-        </w:rPr>
-        <w:t xml:space="preserve"/>
-      </w:r>
-      <w:r>
-        <w:rPr>
-          <w:rFonts w:ascii="Palatino Linotype" w:hAnsi="Palatino Linotype"/>
-          <w:sz w:val="20"/>
-          <w:szCs w:val="20"/>
-        </w:rPr>
-        <w:t xml:space="preserve"/>
-      </w:r>
-      <w:r>
-        <w:rPr>
-          <w:rFonts w:ascii="Palatino Linotype" w:hAnsi="Palatino Linotype"/>
-          <w:sz w:val="20"/>
-          <w:szCs w:val="20"/>
-        </w:rPr>
-        <w:t xml:space="preserve">  </w:t>
-      </w:r>
-    </w:p>
-    <w:p>
-      <w:pPr>
-        <w:pStyle w:val="ListParagraph"/>
-        <w:widowControl/>
-        <w:numPr>
-          <w:ilvl w:val="0"/>
-          <w:numId w:val="2"/>
-        </w:numPr>
-        <w:autoSpaceDE/>
-        <w:autoSpaceDN/>
-        <w:adjustRightInd/>
-        <w:jc w:val="both"/>
-        <w:rPr>
-          <w:rFonts w:ascii="Palatino Linotype" w:hAnsi="Palatino Linotype"/>
-          <w:bCs/>
-          <w:sz w:val="20"/>
-          <w:szCs w:val="20"/>
-        </w:rPr>
-      </w:pPr>
-      <w:r>
-        <w:rPr>
-          <w:rFonts w:ascii="Palatino Linotype" w:hAnsi="Palatino Linotype"/>
-          <w:bCs/>
-          <w:sz w:val="20"/>
-          <w:szCs w:val="20"/>
-        </w:rPr>
-        <w:t>Within 90 days provide proof of completion of</w:t>
-      </w:r>
-      <w:r>
-        <w:rPr>
-          <w:rFonts w:ascii="Palatino Linotype" w:hAnsi="Palatino Linotype"/>
-          <w:sz w:val="20"/>
-          <w:szCs w:val="20"/>
-        </w:rPr>
-        <w:t xml:space="preserve"> </w:t>
-      </w:r>
-      <w:r>
-        <w:rPr>
-          <w:rFonts w:ascii="Palatino Linotype" w:hAnsi="Palatino Linotype"/>
-          <w:bCs/>
-          <w:sz w:val="20"/>
-          <w:szCs w:val="20"/>
-        </w:rPr>
-        <w:t>a class in anger management.</w:t>
-      </w:r>
-      <w:r>
-        <w:rPr>
-          <w:rFonts w:ascii="Palatino Linotype" w:hAnsi="Palatino Linotype"/>
-          <w:bCs/>
-          <w:sz w:val="20"/>
-          <w:szCs w:val="20"/>
-        </w:rPr>
-        <w:t xml:space="preserve"/>
-      </w:r>
-      <w:r>
-        <w:rPr>
-          <w:rFonts w:ascii="Palatino Linotype" w:hAnsi="Palatino Linotype"/>
-          <w:sz w:val="20"/>
-          <w:szCs w:val="20"/>
-        </w:rPr>
-        <w:t xml:space="preserve"/>
-      </w:r>
-      <w:r>
-        <w:rPr>
-          <w:rFonts w:ascii="Palatino Linotype" w:hAnsi="Palatino Linotype"/>
-          <w:sz w:val="20"/>
-          <w:szCs w:val="20"/>
-        </w:rPr>
-        <w:t xml:space="preserve"> </w:t>
-      </w:r>
-      <w:r>
-        <w:rPr>
-          <w:rFonts w:ascii="Palatino Linotype" w:hAnsi="Palatino Linotype"/>
-          <w:sz w:val="20"/>
-          <w:szCs w:val="20"/>
-        </w:rPr>
-        <w:t xml:space="preserve"> </w:t>
-      </w:r>
-    </w:p>
-    <w:p>
-      <w:pPr>
-        <w:pStyle w:val="ListParagraph"/>
-        <w:widowControl/>
-        <w:numPr>
-          <w:ilvl w:val="0"/>
-          <w:numId w:val="2"/>
-        </w:numPr>
-        <w:autoSpaceDE/>
-        <w:autoSpaceDN/>
-        <w:adjustRightInd/>
-        <w:jc w:val="both"/>
-        <w:rPr>
-          <w:rFonts w:ascii="Palatino Linotype" w:hAnsi="Palatino Linotype"/>
-          <w:b/>
-          <w:bCs/>
-          <w:sz w:val="20"/>
-          <w:szCs w:val="20"/>
-        </w:rPr>
-      </w:pPr>
-      <w:r>
-        <w:rPr>
-          <w:rFonts w:ascii="Palatino Linotype" w:hAnsi="Palatino Linotype"/>
-          <w:sz w:val="20"/>
-          <w:szCs w:val="20"/>
-        </w:rPr>
-        <w:t xml:space="preserve">Submit to continuous alcohol monitoring as directed by community control for</w:t>
-      </w:r>
-      <w:r>
-        <w:rPr>
-          <w:rFonts w:ascii="Palatino Linotype" w:hAnsi="Palatino Linotype"/>
-          <w:sz w:val="20"/>
-          <w:szCs w:val="20"/>
-        </w:rPr>
-        <w:t xml:space="preserve"> </w:t>
-      </w:r>
-      <w:r>
-        <w:rPr>
-          <w:rFonts w:ascii="Palatino Linotype" w:hAnsi="Palatino Linotype"/>
-          <w:b/>
-          <w:sz w:val="20"/>
-          <w:szCs w:val="20"/>
-          <w:u w:val="single"/>
-        </w:rPr>
-        <w:t xml:space="preserve">30 days</w:t>
-      </w:r>
-      <w:r>
-        <w:rPr>
-          <w:rFonts w:ascii="Palatino Linotype" w:hAnsi="Palatino Linotype"/>
-          <w:sz w:val="20"/>
-          <w:szCs w:val="20"/>
-        </w:rPr>
-        <w:t>.</w:t>
-      </w:r>
-      <w:r>
-        <w:rPr>
-          <w:rFonts w:ascii="Palatino Linotype" w:hAnsi="Palatino Linotype"/>
-          <w:sz w:val="20"/>
-          <w:szCs w:val="20"/>
-        </w:rPr>
-        <w:t xml:space="preserve"/>
-      </w:r>
-      <w:r>
-        <w:rPr>
-          <w:rFonts w:ascii="Palatino Linotype" w:hAnsi="Palatino Linotype"/>
-          <w:sz w:val="20"/>
-          <w:szCs w:val="20"/>
-        </w:rPr>
-        <w:t xml:space="preserve"/>
-      </w:r>
-      <w:r>
-        <w:rPr>
-          <w:rFonts w:ascii="Palatino Linotype" w:hAnsi="Palatino Linotype"/>
-          <w:sz w:val="20"/>
-          <w:szCs w:val="20"/>
-        </w:rPr>
-        <w:t xml:space="preserve">   </w:t>
-      </w:r>
-    </w:p>
-    <w:p>
-      <w:pPr>
-        <w:pStyle w:val="ListParagraph"/>
-        <w:widowControl/>
-        <w:numPr>
-          <w:ilvl w:val="0"/>
-          <w:numId w:val="2"/>
-        </w:numPr>
-        <w:autoSpaceDE/>
-        <w:autoSpaceDN/>
-        <w:adjustRightInd/>
-        <w:jc w:val="both"/>
-        <w:rPr>
-          <w:rFonts w:ascii="Palatino Linotype" w:hAnsi="Palatino Linotype"/>
-          <w:b/>
-          <w:bCs/>
-          <w:sz w:val="20"/>
-          <w:szCs w:val="20"/>
-        </w:rPr>
-      </w:pPr>
-      <w:r>
-        <w:rPr>
-          <w:rFonts w:ascii="Palatino Linotype" w:hAnsi="Palatino Linotype"/>
-          <w:sz w:val="20"/>
-          <w:szCs w:val="20"/>
-        </w:rPr>
-        <w:t>Within 90 days show completion of</w:t>
-      </w:r>
-      <w:r>
-        <w:rPr>
-          <w:rFonts w:ascii="Palatino Linotype" w:hAnsi="Palatino Linotype"/>
-          <w:sz w:val="20"/>
-          <w:szCs w:val="20"/>
-        </w:rPr>
-        <w:t xml:space="preserve"> </w:t>
-      </w:r>
-      <w:r>
-        <w:rPr>
-          <w:rFonts w:ascii="Palatino Linotype" w:hAnsi="Palatino Linotype"/>
-          <w:b/>
-          <w:sz w:val="20"/>
-          <w:szCs w:val="20"/>
-        </w:rPr>
-        <w:t xml:space="preserve">100 hours</w:t>
-      </w:r>
-      <w:r>
-        <w:rPr>
-          <w:rFonts w:ascii="Palatino Linotype" w:hAnsi="Palatino Linotype"/>
-          <w:sz w:val="20"/>
-          <w:szCs w:val="20"/>
-        </w:rPr>
-        <w:t xml:space="preserve"> of community service in addition to any hours that may be worked to satisfy fines and costs.</w:t>
-      </w:r>
-      <w:r>
-        <w:rPr>
-          <w:rFonts w:ascii="Palatino Linotype" w:hAnsi="Palatino Linotype"/>
-          <w:sz w:val="20"/>
-          <w:szCs w:val="20"/>
-        </w:rPr>
-        <w:t xml:space="preserve"/>
-      </w:r>
-      <w:r>
-        <w:rPr>
-          <w:rFonts w:ascii="Palatino Linotype" w:hAnsi="Palatino Linotype"/>
-          <w:sz w:val="20"/>
-          <w:szCs w:val="20"/>
-        </w:rPr>
-        <w:t xml:space="preserve"/>
-      </w:r>
-      <w:r>
-        <w:rPr>
-          <w:rFonts w:ascii="Palatino Linotype" w:hAnsi="Palatino Linotype"/>
-          <w:sz w:val="20"/>
-          <w:szCs w:val="20"/>
-        </w:rPr>
-        <w:t xml:space="preserve"/>
-      </w:r>
-      <w:r>
-        <w:rPr>
-          <w:rFonts w:ascii="Palatino Linotype" w:hAnsi="Palatino Linotype"/>
-          <w:sz w:val="20"/>
-          <w:szCs w:val="20"/>
-        </w:rPr>
-        <w:t xml:space="preserve"/>
-      </w:r>
-      <w:r>
-        <w:rPr>
-          <w:rFonts w:ascii="Palatino Linotype" w:hAnsi="Palatino Linotype"/>
-          <w:sz w:val="20"/>
-          <w:szCs w:val="20"/>
-        </w:rPr>
-        <w:t xml:space="preserve"/>
-      </w:r>
-      <w:r>
-        <w:rPr>
-          <w:rFonts w:ascii="Palatino Linotype" w:hAnsi="Palatino Linotype"/>
-          <w:sz w:val="20"/>
-          <w:szCs w:val="20"/>
-        </w:rPr>
-        <w:t xml:space="preserve"/>
-      </w:r>
-      <w:r>
-        <w:rPr>
-          <w:rFonts w:ascii="Palatino Linotype" w:hAnsi="Palatino Linotype"/>
-          <w:sz w:val="20"/>
-          <w:szCs w:val="20"/>
-        </w:rPr>
-        <w:t xml:space="preserve"/>
-        <w:br/>
-        <w:t xml:space="preserve"/>
-      </w:r>
-    </w:p>
-    <w:p>
-      <w:pPr>
-        <w:jc w:val="both"/>
-        <w:rPr>
-          <w:rFonts w:ascii="Palatino Linotype" w:hAnsi="Palatino Linotype"/>
-          <w:sz w:val="20"/>
-          <w:szCs w:val="20"/>
-        </w:rPr>
-      </w:pPr>
-      <w:r>
-        <w:rPr>
-          <w:rFonts w:ascii="Palatino Linotype" w:hAnsi="Palatino Linotype"/>
-          <w:b/>
-          <w:sz w:val="20"/>
-          <w:szCs w:val="20"/>
-        </w:rPr>
-        <w:t xml:space="preserve">Other Conditions.</w:t>
-      </w:r>
-      <w:r>
-        <w:rPr>
-          <w:rFonts w:ascii="Palatino Linotype" w:hAnsi="Palatino Linotype"/>
-          <w:b/>
-          <w:sz w:val="20"/>
-          <w:szCs w:val="20"/>
-        </w:rPr>
-        <w:t xml:space="preserve"> </w:t>
-      </w:r>
-      <w:r>
-        <w:rPr>
-          <w:rFonts w:ascii="Palatino Linotype" w:hAnsi="Palatino Linotype"/>
-          <w:sz w:val="20"/>
-          <w:szCs w:val="20"/>
-        </w:rPr>
-        <w:t xml:space="preserve">Red</w:t>
-      </w:r>
-      <w:r>
-        <w:rPr>
-          <w:rFonts w:ascii="Palatino Linotype" w:hAnsi="Palatino Linotype"/>
-          <w:sz w:val="20"/>
-          <w:szCs w:val="20"/>
-        </w:rPr>
-        <w:t>.</w:t>
       </w:r>
       <w:r>
         <w:rPr>
@@ -3727,30 +2529,6 @@
           <w:szCs w:val="16"/>
         </w:rPr>
       </w:pPr>
-      <w:r>
-        <w:rPr>
-          <w:rFonts w:ascii="Palatino Linotype" w:hAnsi="Palatino Linotype"/>
-          <w:sz w:val="16"/>
-          <w:szCs w:val="16"/>
-        </w:rPr>
-        <w:t xml:space="preserve">Community Control: PS    </w:t>
-      </w:r>
-      <w:r>
-        <w:rPr>
-          <w:rFonts w:ascii="Palatino Linotype" w:hAnsi="Palatino Linotype"/>
-          <w:sz w:val="16"/>
-          <w:szCs w:val="16"/>
-        </w:rPr>
-        <w:t>EM;</w:t>
-      </w:r>
-      <w:r>
-        <w:rPr>
-          <w:rFonts w:ascii="Palatino Linotype" w:hAnsi="Palatino Linotype"/>
-          <w:sz w:val="16"/>
-          <w:szCs w:val="16"/>
-        </w:rPr>
-        <w:t xml:space="preserve"> </w:t>
-      </w:r>
       <w:r>
         <w:rPr>
           <w:rFonts w:ascii="Palatino Linotype" w:hAnsi="Palatino Linotype"/>

</xml_diff>

<commit_message>
Fixed Add and Amend Charge Dialogs that were broken after ViewModifiers.
</commit_message>
<xml_diff>
--- a/resources/Saved/21CRB01268_Crim_Traffic Judgment Entry.docx
+++ b/resources/Saved/21CRB01268_Crim_Traffic Judgment Entry.docx
@@ -624,6 +624,60 @@
           <w:szCs w:val="20"/>
         </w:rPr>
         <w:t xml:space="preserve">Defendant waived right to counsel. </w:t>
+      </w:r>
+      <w:r>
+        <w:rPr>
+          <w:rFonts w:ascii="Palatino Linotype" w:hAnsi="Palatino Linotype"/>
+          <w:bCs/>
+          <w:sz w:val="20"/>
+          <w:szCs w:val="20"/>
+        </w:rPr>
+        <w:t xml:space="preserve">Counsel for the State of Ohio made a motion to amend the cha</w:t>
+      </w:r>
+      <w:r>
+        <w:rPr>
+          <w:rFonts w:ascii="Palatino Linotype" w:hAnsi="Palatino Linotype"/>
+          <w:bCs/>
+          <w:sz w:val="20"/>
+          <w:szCs w:val="20"/>
+        </w:rPr>
+        <w:t>rge(s) in the case.</w:t>
+      </w:r>
+      <w:r>
+        <w:rPr>
+          <w:rFonts w:ascii="Palatino Linotype" w:hAnsi="Palatino Linotype"/>
+          <w:bCs/>
+          <w:sz w:val="20"/>
+          <w:szCs w:val="20"/>
+        </w:rPr>
+        <w:t xml:space="preserve"> The Court found the amendment did not alter the name or identi</w:t>
+      </w:r>
+      <w:r>
+        <w:rPr>
+          <w:rFonts w:ascii="Palatino Linotype" w:hAnsi="Palatino Linotype"/>
+          <w:bCs/>
+          <w:sz w:val="20"/>
+          <w:szCs w:val="20"/>
+        </w:rPr>
+        <w:t>t</w:t>
+      </w:r>
+      <w:r>
+        <w:rPr>
+          <w:rFonts w:ascii="Palatino Linotype" w:hAnsi="Palatino Linotype"/>
+          <w:bCs/>
+          <w:sz w:val="20"/>
+          <w:szCs w:val="20"/>
+        </w:rPr>
+        <w:t xml:space="preserve">y of the offense and the motion is Granted.</w:t>
+      </w:r>
+      <w:r>
+        <w:rPr>
+          <w:rFonts w:ascii="Palatino Linotype" w:hAnsi="Palatino Linotype"/>
+          <w:bCs/>
+          <w:sz w:val="20"/>
+          <w:szCs w:val="20"/>
+        </w:rPr>
+        <w:t xml:space="preserve"> The charge(s) of Possession Drug Paraphernalia is amended to Driving Under Suspension.</w:t>
       </w:r>
       <w:r>
         <w:rPr>
@@ -901,7 +955,7 @@
                 <w:sz w:val="20"/>
                 <w:szCs w:val="20"/>
               </w:rPr>
-              <w:t xml:space="preserve">Possession Drug Paraphernalia</w:t>
+              <w:t xml:space="preserve">Possession Drug Paraphernalia - AMENDED to Driving Under Suspension</w:t>
             </w:r>
           </w:p>
         </w:tc>
@@ -983,7 +1037,7 @@
                 <w:sz w:val="20"/>
                 <w:szCs w:val="20"/>
               </w:rPr>
-              <w:t xml:space="preserve">2925.14(C)</w:t>
+              <w:t xml:space="preserve">4510.11</w:t>
             </w:r>
           </w:p>
         </w:tc>
@@ -1064,7 +1118,7 @@
                 <w:sz w:val="20"/>
                 <w:szCs w:val="20"/>
               </w:rPr>
-              <w:t xml:space="preserve">M4</w:t>
+              <w:t xml:space="preserve">M1</w:t>
             </w:r>
           </w:p>
         </w:tc>
@@ -1307,107 +1361,6 @@
                 <w:sz w:val="20"/>
                 <w:szCs w:val="20"/>
               </w:rPr>
-              <w:t xml:space="preserve">$ 50</w:t>
-            </w:r>
-          </w:p>
-        </w:tc>
-      </w:tr>
-      <w:tr>
-        <w:trPr>
-          <w:jc w:val="center"/>
-        </w:trPr>
-        <w:tc>
-          <w:tcPr>
-            <w:tcW w:w="2182" w:type="dxa"/>
-          </w:tcPr>
-          <w:p>
-            <w:pPr>
-              <w:tabs>
-                <w:tab w:val="left" w:pos="-1080"/>
-                <w:tab w:val="left" w:pos="-720"/>
-                <w:tab w:val="left" w:pos="0"/>
-                <w:tab w:val="left" w:pos="720"/>
-                <w:tab w:val="left" w:pos="1440"/>
-                <w:tab w:val="left" w:pos="2160"/>
-                <w:tab w:val="left" w:pos="2880"/>
-                <w:tab w:val="left" w:pos="3600"/>
-                <w:tab w:val="left" w:pos="4320"/>
-                <w:tab w:val="left" w:pos="4680"/>
-              </w:tabs>
-              <w:rPr>
-                <w:rFonts w:ascii="Palatino Linotype" w:hAnsi="Palatino Linotype"/>
-                <w:b/>
-                <w:bCs/>
-                <w:sz w:val="20"/>
-                <w:szCs w:val="20"/>
-              </w:rPr>
-            </w:pPr>
-            <w:r>
-              <w:rPr>
-                <w:rFonts w:ascii="Palatino Linotype" w:hAnsi="Palatino Linotype"/>
-                <w:b/>
-                <w:bCs/>
-                <w:sz w:val="20"/>
-                <w:szCs w:val="20"/>
-              </w:rPr>
-              <w:t xml:space="preserve">Fines </w:t>
-            </w:r>
-            <w:r>
-              <w:rPr>
-                <w:rFonts w:ascii="Palatino Linotype" w:hAnsi="Palatino Linotype"/>
-                <w:b/>
-                <w:bCs/>
-                <w:sz w:val="20"/>
-                <w:szCs w:val="20"/>
-              </w:rPr>
-              <w:t>Suspend</w:t>
-            </w:r>
-            <w:r>
-              <w:rPr>
-                <w:rFonts w:ascii="Palatino Linotype" w:hAnsi="Palatino Linotype"/>
-                <w:b/>
-                <w:bCs/>
-                <w:sz w:val="20"/>
-                <w:szCs w:val="20"/>
-              </w:rPr>
-              <w:t>ed</w:t>
-            </w:r>
-          </w:p>
-        </w:tc>
-        <w:tc>
-          <w:tcPr>
-            <w:tcW w:w="3289" w:type="dxa"/>
-          </w:tcPr>
-          <w:p>
-            <w:pPr>
-              <w:tabs>
-                <w:tab w:val="left" w:pos="-1080"/>
-                <w:tab w:val="left" w:pos="-720"/>
-                <w:tab w:val="left" w:pos="0"/>
-                <w:tab w:val="left" w:pos="720"/>
-                <w:tab w:val="left" w:pos="1440"/>
-                <w:tab w:val="left" w:pos="2160"/>
-                <w:tab w:val="left" w:pos="2880"/>
-                <w:tab w:val="left" w:pos="3600"/>
-                <w:tab w:val="left" w:pos="4320"/>
-                <w:tab w:val="left" w:pos="4680"/>
-              </w:tabs>
-              <w:rPr>
-                <w:rFonts w:ascii="Palatino Linotype" w:hAnsi="Palatino Linotype"/>
-                <w:b/>
-                <w:bCs/>
-                <w:sz w:val="20"/>
-                <w:szCs w:val="20"/>
-              </w:rPr>
-            </w:pPr>
-            <w:r>
-              <w:rPr>
-                <w:rFonts w:ascii="Palatino Linotype" w:hAnsi="Palatino Linotype"/>
-                <w:b/>
-                <w:bCs/>
-                <w:sz w:val="20"/>
-                <w:szCs w:val="20"/>
-              </w:rPr>
               <w:t xml:space="preserve">$ 0</w:t>
             </w:r>
           </w:p>
@@ -1451,7 +1404,27 @@
                 <w:sz w:val="20"/>
                 <w:szCs w:val="20"/>
               </w:rPr>
-              <w:t>Jail Days</w:t>
+              <w:t xml:space="preserve">Fines </w:t>
+            </w:r>
+            <w:r>
+              <w:rPr>
+                <w:rFonts w:ascii="Palatino Linotype" w:hAnsi="Palatino Linotype"/>
+                <w:b/>
+                <w:bCs/>
+                <w:sz w:val="20"/>
+                <w:szCs w:val="20"/>
+              </w:rPr>
+              <w:t>Suspend</w:t>
+            </w:r>
+            <w:r>
+              <w:rPr>
+                <w:rFonts w:ascii="Palatino Linotype" w:hAnsi="Palatino Linotype"/>
+                <w:b/>
+                <w:bCs/>
+                <w:sz w:val="20"/>
+                <w:szCs w:val="20"/>
+              </w:rPr>
+              <w:t>ed</w:t>
             </w:r>
           </w:p>
         </w:tc>
@@ -1489,7 +1462,7 @@
                 <w:sz w:val="20"/>
                 <w:szCs w:val="20"/>
               </w:rPr>
-              <w:t xml:space="preserve">5</w:t>
+              <w:t xml:space="preserve">$ 0</w:t>
             </w:r>
           </w:p>
         </w:tc>
@@ -1534,6 +1507,87 @@
               </w:rPr>
               <w:t>Jail Days</w:t>
             </w:r>
+          </w:p>
+        </w:tc>
+        <w:tc>
+          <w:tcPr>
+            <w:tcW w:w="3289" w:type="dxa"/>
+          </w:tcPr>
+          <w:p>
+            <w:pPr>
+              <w:tabs>
+                <w:tab w:val="left" w:pos="-1080"/>
+                <w:tab w:val="left" w:pos="-720"/>
+                <w:tab w:val="left" w:pos="0"/>
+                <w:tab w:val="left" w:pos="720"/>
+                <w:tab w:val="left" w:pos="1440"/>
+                <w:tab w:val="left" w:pos="2160"/>
+                <w:tab w:val="left" w:pos="2880"/>
+                <w:tab w:val="left" w:pos="3600"/>
+                <w:tab w:val="left" w:pos="4320"/>
+                <w:tab w:val="left" w:pos="4680"/>
+              </w:tabs>
+              <w:rPr>
+                <w:rFonts w:ascii="Palatino Linotype" w:hAnsi="Palatino Linotype"/>
+                <w:b/>
+                <w:bCs/>
+                <w:sz w:val="20"/>
+                <w:szCs w:val="20"/>
+              </w:rPr>
+            </w:pPr>
+            <w:r>
+              <w:rPr>
+                <w:rFonts w:ascii="Palatino Linotype" w:hAnsi="Palatino Linotype"/>
+                <w:b/>
+                <w:bCs/>
+                <w:sz w:val="20"/>
+                <w:szCs w:val="20"/>
+              </w:rPr>
+              <w:t xml:space="preserve">None</w:t>
+            </w:r>
+          </w:p>
+        </w:tc>
+      </w:tr>
+      <w:tr>
+        <w:trPr>
+          <w:jc w:val="center"/>
+        </w:trPr>
+        <w:tc>
+          <w:tcPr>
+            <w:tcW w:w="2182" w:type="dxa"/>
+          </w:tcPr>
+          <w:p>
+            <w:pPr>
+              <w:tabs>
+                <w:tab w:val="left" w:pos="-1080"/>
+                <w:tab w:val="left" w:pos="-720"/>
+                <w:tab w:val="left" w:pos="0"/>
+                <w:tab w:val="left" w:pos="720"/>
+                <w:tab w:val="left" w:pos="1440"/>
+                <w:tab w:val="left" w:pos="2160"/>
+                <w:tab w:val="left" w:pos="2880"/>
+                <w:tab w:val="left" w:pos="3600"/>
+                <w:tab w:val="left" w:pos="4320"/>
+                <w:tab w:val="left" w:pos="4680"/>
+              </w:tabs>
+              <w:rPr>
+                <w:rFonts w:ascii="Palatino Linotype" w:hAnsi="Palatino Linotype"/>
+                <w:b/>
+                <w:bCs/>
+                <w:sz w:val="20"/>
+                <w:szCs w:val="20"/>
+              </w:rPr>
+            </w:pPr>
+            <w:r>
+              <w:rPr>
+                <w:rFonts w:ascii="Palatino Linotype" w:hAnsi="Palatino Linotype"/>
+                <w:b/>
+                <w:bCs/>
+                <w:sz w:val="20"/>
+                <w:szCs w:val="20"/>
+              </w:rPr>
+              <w:t>Jail Days</w:t>
+            </w:r>
             <w:r>
               <w:rPr>
                 <w:rFonts w:ascii="Palatino Linotype" w:hAnsi="Palatino Linotype"/>
@@ -1925,259 +1979,6 @@
           <w:szCs w:val="20"/>
         </w:rPr>
         <w:t xml:space="preserve"/>
-        <w:br/>
-        <w:t xml:space="preserve"/>
-      </w:r>
-    </w:p>
-    <w:p>
-      <w:pPr>
-        <w:jc w:val="both"/>
-        <w:rPr>
-          <w:rFonts w:ascii="Palatino Linotype" w:hAnsi="Palatino Linotype"/>
-          <w:sz w:val="20"/>
-          <w:szCs w:val="20"/>
-        </w:rPr>
-      </w:pPr>
-      <w:r>
-        <w:rPr>
-          <w:rFonts w:ascii="Palatino Linotype" w:hAnsi="Palatino Linotype"/>
-          <w:b/>
-          <w:sz w:val="20"/>
-          <w:szCs w:val="20"/>
-        </w:rPr>
-        <w:t xml:space="preserve">Jail </w:t>
-      </w:r>
-      <w:r>
-        <w:rPr>
-          <w:rFonts w:ascii="Palatino Linotype" w:hAnsi="Palatino Linotype"/>
-          <w:b/>
-          <w:sz w:val="20"/>
-          <w:szCs w:val="20"/>
-        </w:rPr>
-        <w:t>Reporting</w:t>
-      </w:r>
-      <w:r>
-        <w:rPr>
-          <w:rFonts w:ascii="Palatino Linotype" w:hAnsi="Palatino Linotype"/>
-          <w:b/>
-          <w:sz w:val="20"/>
-          <w:szCs w:val="20"/>
-        </w:rPr>
-        <w:t xml:space="preserve"> Terms.</w:t>
-      </w:r>
-      <w:r>
-        <w:rPr>
-          <w:rFonts w:ascii="Palatino Linotype" w:hAnsi="Palatino Linotype"/>
-          <w:b/>
-          <w:sz w:val="20"/>
-          <w:szCs w:val="20"/>
-        </w:rPr>
-        <w:t xml:space="preserve">  </w:t>
-      </w:r>
-      <w:r>
-        <w:rPr>
-          <w:rFonts w:ascii="Palatino Linotype" w:hAnsi="Palatino Linotype"/>
-          <w:sz w:val="20"/>
-          <w:szCs w:val="20"/>
-        </w:rPr>
-        <w:t xml:space="preserve"/>
-      </w:r>
-      <w:r>
-        <w:rPr>
-          <w:rFonts w:ascii="Palatino Linotype" w:hAnsi="Palatino Linotype"/>
-          <w:sz w:val="20"/>
-          <w:szCs w:val="20"/>
-        </w:rPr>
-        <w:t xml:space="preserve"/>
-      </w:r>
-      <w:r>
-        <w:rPr>
-          <w:rFonts w:ascii="Palatino Linotype" w:hAnsi="Palatino Linotype"/>
-          <w:sz w:val="20"/>
-          <w:szCs w:val="20"/>
-        </w:rPr>
-        <w:t xml:space="preserve"/>
-      </w:r>
-    </w:p>
-    <w:p>
-      <w:pPr>
-        <w:pStyle w:val="ListParagraph"/>
-        <w:numPr>
-          <w:ilvl w:val="0"/>
-          <w:numId w:val="3"/>
-        </w:numPr>
-        <w:jc w:val="both"/>
-        <w:rPr>
-          <w:rFonts w:ascii="Palatino Linotype" w:hAnsi="Palatino Linotype"/>
-          <w:sz w:val="20"/>
-          <w:szCs w:val="20"/>
-        </w:rPr>
-      </w:pPr>
-      <w:r>
-        <w:rPr>
-          <w:rFonts w:ascii="Palatino Linotype" w:hAnsi="Palatino Linotype"/>
-          <w:sz w:val="20"/>
-          <w:szCs w:val="20"/>
-        </w:rPr>
-        <w:t>Defendant shall report to jail time</w:t>
-      </w:r>
-      <w:r>
-        <w:rPr>
-          <w:rFonts w:ascii="Palatino Linotype" w:hAnsi="Palatino Linotype"/>
-          <w:sz w:val="20"/>
-          <w:szCs w:val="20"/>
-        </w:rPr>
-        <w:t>l</w:t>
-      </w:r>
-      <w:r>
-        <w:rPr>
-          <w:rFonts w:ascii="Palatino Linotype" w:hAnsi="Palatino Linotype"/>
-          <w:sz w:val="20"/>
-          <w:szCs w:val="20"/>
-        </w:rPr>
-        <w:t>y and sober.</w:t>
-      </w:r>
-    </w:p>
-    <w:p>
-      <w:pPr>
-        <w:pStyle w:val="ListParagraph"/>
-        <w:numPr>
-          <w:ilvl w:val="0"/>
-          <w:numId w:val="3"/>
-        </w:numPr>
-        <w:jc w:val="both"/>
-        <w:rPr>
-          <w:rFonts w:ascii="Palatino Linotype" w:hAnsi="Palatino Linotype"/>
-          <w:sz w:val="20"/>
-          <w:szCs w:val="20"/>
-        </w:rPr>
-      </w:pPr>
-      <w:r>
-        <w:rPr>
-          <w:rFonts w:ascii="Palatino Linotype" w:hAnsi="Palatino Linotype"/>
-          <w:sz w:val="20"/>
-          <w:szCs w:val="20"/>
-        </w:rPr>
-        <w:t xml:space="preserve">The jail days imposed shall be served</w:t>
-      </w:r>
-      <w:r>
-        <w:rPr>
-          <w:rFonts w:ascii="Palatino Linotype" w:hAnsi="Palatino Linotype"/>
-          <w:sz w:val="20"/>
-          <w:szCs w:val="20"/>
-        </w:rPr>
-        <w:t xml:space="preserve"> as</w:t>
-      </w:r>
-      <w:r>
-        <w:rPr>
-          <w:rFonts w:ascii="Palatino Linotype" w:hAnsi="Palatino Linotype"/>
-          <w:sz w:val="20"/>
-          <w:szCs w:val="20"/>
-        </w:rPr>
-        <w:t xml:space="preserve"> None. </w:t>
-      </w:r>
-      <w:r>
-        <w:rPr>
-          <w:rFonts w:ascii="Palatino Linotype" w:hAnsi="Palatino Linotype"/>
-          <w:sz w:val="20"/>
-          <w:szCs w:val="20"/>
-        </w:rPr>
-        <w:t xml:space="preserve">None.</w:t>
-      </w:r>
-      <w:r>
-        <w:rPr>
-          <w:rFonts w:ascii="Palatino Linotype" w:hAnsi="Palatino Linotype"/>
-          <w:sz w:val="20"/>
-          <w:szCs w:val="20"/>
-        </w:rPr>
-        <w:t xml:space="preserve"/>
-      </w:r>
-      <w:r>
-        <w:rPr>
-          <w:rFonts w:ascii="Palatino Linotype" w:hAnsi="Palatino Linotype"/>
-          <w:sz w:val="20"/>
-          <w:szCs w:val="20"/>
-        </w:rPr>
-        <w:t xml:space="preserve"/>
-      </w:r>
-      <w:r>
-        <w:rPr>
-          <w:rFonts w:ascii="Palatino Linotype" w:hAnsi="Palatino Linotype"/>
-          <w:sz w:val="20"/>
-          <w:szCs w:val="20"/>
-        </w:rPr>
-        <w:t xml:space="preserve"/>
-      </w:r>
-    </w:p>
-    <w:p>
-      <w:pPr>
-        <w:pStyle w:val="ListParagraph"/>
-        <w:numPr>
-          <w:ilvl w:val="0"/>
-          <w:numId w:val="3"/>
-        </w:numPr>
-        <w:jc w:val="both"/>
-        <w:rPr>
-          <w:rFonts w:ascii="Palatino Linotype" w:hAnsi="Palatino Linotype"/>
-          <w:sz w:val="20"/>
-          <w:szCs w:val="20"/>
-        </w:rPr>
-      </w:pPr>
-      <w:r>
-        <w:rPr>
-          <w:rFonts w:ascii="Palatino Linotype" w:hAnsi="Palatino Linotype"/>
-          <w:sz w:val="20"/>
-          <w:szCs w:val="20"/>
-        </w:rPr>
-        <w:t>Defendant shall timely pay</w:t>
-      </w:r>
-      <w:r>
-        <w:rPr>
-          <w:rFonts w:ascii="Palatino Linotype" w:hAnsi="Palatino Linotype"/>
-          <w:sz w:val="20"/>
-          <w:szCs w:val="20"/>
-        </w:rPr>
-        <w:t>,</w:t>
-      </w:r>
-      <w:r>
-        <w:rPr>
-          <w:rFonts w:ascii="Palatino Linotype" w:hAnsi="Palatino Linotype"/>
-          <w:sz w:val="20"/>
-          <w:szCs w:val="20"/>
-        </w:rPr>
-        <w:t xml:space="preserve"> or dispute</w:t>
-      </w:r>
-      <w:r>
-        <w:rPr>
-          <w:rFonts w:ascii="Palatino Linotype" w:hAnsi="Palatino Linotype"/>
-          <w:sz w:val="20"/>
-          <w:szCs w:val="20"/>
-        </w:rPr>
-        <w:t>,</w:t>
-      </w:r>
-      <w:r>
-        <w:rPr>
-          <w:rFonts w:ascii="Palatino Linotype" w:hAnsi="Palatino Linotype"/>
-          <w:sz w:val="20"/>
-          <w:szCs w:val="20"/>
-        </w:rPr>
-        <w:t xml:space="preserve"> confinement costs billed pursuant to R.C. 2929.37 or be subject to certificate of judgment by the Clerk.</w:t>
-      </w:r>
-      <w:r>
-        <w:rPr>
-          <w:rFonts w:ascii="Palatino Linotype" w:hAnsi="Palatino Linotype"/>
-          <w:sz w:val="20"/>
-          <w:szCs w:val="20"/>
-        </w:rPr>
-        <w:t xml:space="preserve"/>
-      </w:r>
-      <w:r>
-        <w:rPr>
-          <w:rFonts w:ascii="Palatino Linotype" w:hAnsi="Palatino Linotype"/>
-          <w:sz w:val="20"/>
-          <w:szCs w:val="20"/>
-        </w:rPr>
-        <w:t xml:space="preserve"/>
       </w:r>
       <w:r>
         <w:rPr>
@@ -2543,7 +2344,7 @@
           <w:sz w:val="16"/>
           <w:szCs w:val="16"/>
         </w:rPr>
-        <w:t xml:space="preserve">County Jail: PS   EM;</w:t>
+        <w:t xml:space="preserve"/>
       </w:r>
     </w:p>
     <w:p>

</xml_diff>

<commit_message>
Removed print buttons and functions and refactored criminal slots.
</commit_message>
<xml_diff>
--- a/resources/Saved/21CRB01268_Crim_Traffic Judgment Entry.docx
+++ b/resources/Saved/21CRB01268_Crim_Traffic Judgment Entry.docx
@@ -519,14 +519,6 @@
         </w:rPr>
         <w:t xml:space="preserve"/>
       </w:r>
-      <w:r>
-        <w:rPr>
-          <w:rFonts w:ascii="Palatino Linotype" w:hAnsi="Palatino Linotype"/>
-          <w:sz w:val="20"/>
-          <w:szCs w:val="20"/>
-        </w:rPr>
-        <w:tab/>
-      </w:r>
     </w:p>
     <w:p>
       <w:pPr>
@@ -606,7 +598,7 @@
           <w:sz w:val="20"/>
           <w:szCs w:val="20"/>
         </w:rPr>
-        <w:t xml:space="preserve"> on March 06, 2022.</w:t>
+        <w:t xml:space="preserve"> on March 12, 2022.</w:t>
       </w:r>
       <w:r>
         <w:rPr>
@@ -623,7 +615,7 @@
           <w:sz w:val="20"/>
           <w:szCs w:val="20"/>
         </w:rPr>
-        <w:t xml:space="preserve">Defendant waived right to counsel. </w:t>
+        <w:t xml:space="preserve">Defendant waived right to counsel.</w:t>
       </w:r>
       <w:r>
         <w:rPr>
@@ -632,7 +624,7 @@
           <w:sz w:val="20"/>
           <w:szCs w:val="20"/>
         </w:rPr>
-        <w:t xml:space="preserve">Counsel for the State of Ohio made a motion to amend the cha</w:t>
+        <w:t xml:space="preserve"> </w:t>
       </w:r>
       <w:r>
         <w:rPr>
@@ -641,43 +633,7 @@
           <w:sz w:val="20"/>
           <w:szCs w:val="20"/>
         </w:rPr>
-        <w:t>rge(s) in the case.</w:t>
-      </w:r>
-      <w:r>
-        <w:rPr>
-          <w:rFonts w:ascii="Palatino Linotype" w:hAnsi="Palatino Linotype"/>
-          <w:bCs/>
-          <w:sz w:val="20"/>
-          <w:szCs w:val="20"/>
-        </w:rPr>
-        <w:t xml:space="preserve"> The Court found the amendment did not alter the name or identi</w:t>
-      </w:r>
-      <w:r>
-        <w:rPr>
-          <w:rFonts w:ascii="Palatino Linotype" w:hAnsi="Palatino Linotype"/>
-          <w:bCs/>
-          <w:sz w:val="20"/>
-          <w:szCs w:val="20"/>
-        </w:rPr>
-        <w:t>t</w:t>
-      </w:r>
-      <w:r>
-        <w:rPr>
-          <w:rFonts w:ascii="Palatino Linotype" w:hAnsi="Palatino Linotype"/>
-          <w:bCs/>
-          <w:sz w:val="20"/>
-          <w:szCs w:val="20"/>
-        </w:rPr>
-        <w:t xml:space="preserve">y of the offense and the motion is Granted.</w:t>
-      </w:r>
-      <w:r>
-        <w:rPr>
-          <w:rFonts w:ascii="Palatino Linotype" w:hAnsi="Palatino Linotype"/>
-          <w:bCs/>
-          <w:sz w:val="20"/>
-          <w:szCs w:val="20"/>
-        </w:rPr>
-        <w:t xml:space="preserve"> The charge(s) of Possession Drug Paraphernalia is amended to Driving Under Suspension.</w:t>
+        <w:t xml:space="preserve"/>
       </w:r>
       <w:r>
         <w:rPr>
@@ -796,24 +752,6 @@
         </w:rPr>
         <w:t xml:space="preserve"> </w:t>
       </w:r>
-      <w:bookmarkStart w:id="0" w:name="_Hlk97443077"/>
-      <w:r>
-        <w:rPr>
-          <w:rFonts w:ascii="Palatino Linotype" w:hAnsi="Palatino Linotype"/>
-          <w:sz w:val="20"/>
-          <w:szCs w:val="20"/>
-        </w:rPr>
-        <w:t>R.C. 2943.031.</w:t>
-      </w:r>
-      <w:r>
-        <w:rPr>
-          <w:rFonts w:ascii="Palatino Linotype" w:hAnsi="Palatino Linotype"/>
-          <w:sz w:val="20"/>
-          <w:szCs w:val="20"/>
-        </w:rPr>
-        <w:t xml:space="preserve"> </w:t>
-      </w:r>
-      <w:bookmarkEnd w:id="0"/>
       <w:r>
         <w:rPr>
           <w:rFonts w:ascii="Palatino Linotype" w:hAnsi="Palatino Linotype"/>
@@ -860,7 +798,6 @@
     </w:p>
     <w:p>
       <w:pPr>
-        <w:jc w:val="both"/>
         <w:rPr>
           <w:rFonts w:ascii="Palatino Linotype" w:hAnsi="Palatino Linotype"/>
           <w:sz w:val="20"/>
@@ -876,7 +813,7 @@
         <w:tblLook w:val="04A0" w:firstRow="1" w:lastRow="0" w:firstColumn="1" w:lastColumn="0" w:noHBand="0" w:noVBand="1"/>
       </w:tblPr>
       <w:tblGrid>
-        <w:gridCol w:w="4642"/>
+        <w:gridCol w:w="4261"/>
         <w:gridCol w:w="4019"/>
       </w:tblGrid>
       <w:tr>
@@ -885,7 +822,7 @@
         </w:trPr>
         <w:tc>
           <w:tcPr>
-            <w:tcW w:w="2182" w:type="dxa"/>
+            <w:tcW w:w="1801" w:type="dxa"/>
           </w:tcPr>
           <w:p>
             <w:pPr>
@@ -917,7 +854,7 @@
                 <w:sz w:val="20"/>
                 <w:szCs w:val="20"/>
               </w:rPr>
-              <w:t>Offense</w:t>
+              <w:t xml:space="preserve">Offense</w:t>
             </w:r>
           </w:p>
         </w:tc>
@@ -955,7 +892,8 @@
                 <w:sz w:val="20"/>
                 <w:szCs w:val="20"/>
               </w:rPr>
-              <w:t xml:space="preserve">Possession Drug Paraphernalia - AMENDED to Driving Under Suspension</w:t>
+              <w:lastRenderedPageBreak/>
+              <w:t xml:space="preserve">Possession Drug Paraphernalia</w:t>
             </w:r>
           </w:p>
         </w:tc>
@@ -966,7 +904,7 @@
         </w:trPr>
         <w:tc>
           <w:tcPr>
-            <w:tcW w:w="2182" w:type="dxa"/>
+            <w:tcW w:w="1801" w:type="dxa"/>
           </w:tcPr>
           <w:p>
             <w:pPr>
@@ -998,7 +936,6 @@
                 <w:sz w:val="20"/>
                 <w:szCs w:val="20"/>
               </w:rPr>
-              <w:lastRenderedPageBreak/>
               <w:t>Statute/Ord.</w:t>
             </w:r>
           </w:p>
@@ -1037,7 +974,7 @@
                 <w:sz w:val="20"/>
                 <w:szCs w:val="20"/>
               </w:rPr>
-              <w:t xml:space="preserve">4510.11</w:t>
+              <w:t xml:space="preserve">2925.14(C)</w:t>
             </w:r>
           </w:p>
         </w:tc>
@@ -1048,7 +985,7 @@
         </w:trPr>
         <w:tc>
           <w:tcPr>
-            <w:tcW w:w="2182" w:type="dxa"/>
+            <w:tcW w:w="1801" w:type="dxa"/>
           </w:tcPr>
           <w:p>
             <w:pPr>
@@ -1118,7 +1055,7 @@
                 <w:sz w:val="20"/>
                 <w:szCs w:val="20"/>
               </w:rPr>
-              <w:t xml:space="preserve">M1</w:t>
+              <w:t xml:space="preserve">M4</w:t>
             </w:r>
           </w:p>
         </w:tc>
@@ -1129,7 +1066,7 @@
         </w:trPr>
         <w:tc>
           <w:tcPr>
-            <w:tcW w:w="2182" w:type="dxa"/>
+            <w:tcW w:w="1801" w:type="dxa"/>
           </w:tcPr>
           <w:p>
             <w:pPr>
@@ -1210,7 +1147,7 @@
         </w:trPr>
         <w:tc>
           <w:tcPr>
-            <w:tcW w:w="2182" w:type="dxa"/>
+            <w:tcW w:w="1801" w:type="dxa"/>
           </w:tcPr>
           <w:p>
             <w:pPr>
@@ -1291,7 +1228,7 @@
         </w:trPr>
         <w:tc>
           <w:tcPr>
-            <w:tcW w:w="2182" w:type="dxa"/>
+            <w:tcW w:w="1801" w:type="dxa"/>
           </w:tcPr>
           <w:p>
             <w:pPr>
@@ -1372,7 +1309,7 @@
         </w:trPr>
         <w:tc>
           <w:tcPr>
-            <w:tcW w:w="2182" w:type="dxa"/>
+            <w:tcW w:w="1801" w:type="dxa"/>
           </w:tcPr>
           <w:p>
             <w:pPr>
@@ -1467,188 +1404,6 @@
           </w:p>
         </w:tc>
       </w:tr>
-      <w:tr>
-        <w:trPr>
-          <w:jc w:val="center"/>
-        </w:trPr>
-        <w:tc>
-          <w:tcPr>
-            <w:tcW w:w="2182" w:type="dxa"/>
-          </w:tcPr>
-          <w:p>
-            <w:pPr>
-              <w:tabs>
-                <w:tab w:val="left" w:pos="-1080"/>
-                <w:tab w:val="left" w:pos="-720"/>
-                <w:tab w:val="left" w:pos="0"/>
-                <w:tab w:val="left" w:pos="720"/>
-                <w:tab w:val="left" w:pos="1440"/>
-                <w:tab w:val="left" w:pos="2160"/>
-                <w:tab w:val="left" w:pos="2880"/>
-                <w:tab w:val="left" w:pos="3600"/>
-                <w:tab w:val="left" w:pos="4320"/>
-                <w:tab w:val="left" w:pos="4680"/>
-              </w:tabs>
-              <w:rPr>
-                <w:rFonts w:ascii="Palatino Linotype" w:hAnsi="Palatino Linotype"/>
-                <w:b/>
-                <w:bCs/>
-                <w:sz w:val="20"/>
-                <w:szCs w:val="20"/>
-              </w:rPr>
-            </w:pPr>
-            <w:r>
-              <w:rPr>
-                <w:rFonts w:ascii="Palatino Linotype" w:hAnsi="Palatino Linotype"/>
-                <w:b/>
-                <w:bCs/>
-                <w:sz w:val="20"/>
-                <w:szCs w:val="20"/>
-              </w:rPr>
-              <w:t>Jail Days</w:t>
-            </w:r>
-          </w:p>
-        </w:tc>
-        <w:tc>
-          <w:tcPr>
-            <w:tcW w:w="3289" w:type="dxa"/>
-          </w:tcPr>
-          <w:p>
-            <w:pPr>
-              <w:tabs>
-                <w:tab w:val="left" w:pos="-1080"/>
-                <w:tab w:val="left" w:pos="-720"/>
-                <w:tab w:val="left" w:pos="0"/>
-                <w:tab w:val="left" w:pos="720"/>
-                <w:tab w:val="left" w:pos="1440"/>
-                <w:tab w:val="left" w:pos="2160"/>
-                <w:tab w:val="left" w:pos="2880"/>
-                <w:tab w:val="left" w:pos="3600"/>
-                <w:tab w:val="left" w:pos="4320"/>
-                <w:tab w:val="left" w:pos="4680"/>
-              </w:tabs>
-              <w:rPr>
-                <w:rFonts w:ascii="Palatino Linotype" w:hAnsi="Palatino Linotype"/>
-                <w:b/>
-                <w:bCs/>
-                <w:sz w:val="20"/>
-                <w:szCs w:val="20"/>
-              </w:rPr>
-            </w:pPr>
-            <w:r>
-              <w:rPr>
-                <w:rFonts w:ascii="Palatino Linotype" w:hAnsi="Palatino Linotype"/>
-                <w:b/>
-                <w:bCs/>
-                <w:sz w:val="20"/>
-                <w:szCs w:val="20"/>
-              </w:rPr>
-              <w:t xml:space="preserve">None</w:t>
-            </w:r>
-          </w:p>
-        </w:tc>
-      </w:tr>
-      <w:tr>
-        <w:trPr>
-          <w:jc w:val="center"/>
-        </w:trPr>
-        <w:tc>
-          <w:tcPr>
-            <w:tcW w:w="2182" w:type="dxa"/>
-          </w:tcPr>
-          <w:p>
-            <w:pPr>
-              <w:tabs>
-                <w:tab w:val="left" w:pos="-1080"/>
-                <w:tab w:val="left" w:pos="-720"/>
-                <w:tab w:val="left" w:pos="0"/>
-                <w:tab w:val="left" w:pos="720"/>
-                <w:tab w:val="left" w:pos="1440"/>
-                <w:tab w:val="left" w:pos="2160"/>
-                <w:tab w:val="left" w:pos="2880"/>
-                <w:tab w:val="left" w:pos="3600"/>
-                <w:tab w:val="left" w:pos="4320"/>
-                <w:tab w:val="left" w:pos="4680"/>
-              </w:tabs>
-              <w:rPr>
-                <w:rFonts w:ascii="Palatino Linotype" w:hAnsi="Palatino Linotype"/>
-                <w:b/>
-                <w:bCs/>
-                <w:sz w:val="20"/>
-                <w:szCs w:val="20"/>
-              </w:rPr>
-            </w:pPr>
-            <w:r>
-              <w:rPr>
-                <w:rFonts w:ascii="Palatino Linotype" w:hAnsi="Palatino Linotype"/>
-                <w:b/>
-                <w:bCs/>
-                <w:sz w:val="20"/>
-                <w:szCs w:val="20"/>
-              </w:rPr>
-              <w:t>Jail Days</w:t>
-            </w:r>
-            <w:r>
-              <w:rPr>
-                <w:rFonts w:ascii="Palatino Linotype" w:hAnsi="Palatino Linotype"/>
-                <w:b/>
-                <w:bCs/>
-                <w:sz w:val="20"/>
-                <w:szCs w:val="20"/>
-              </w:rPr>
-              <w:t xml:space="preserve"> </w:t>
-            </w:r>
-            <w:r>
-              <w:rPr>
-                <w:rFonts w:ascii="Palatino Linotype" w:hAnsi="Palatino Linotype"/>
-                <w:b/>
-                <w:bCs/>
-                <w:sz w:val="20"/>
-                <w:szCs w:val="20"/>
-              </w:rPr>
-              <w:t>Suspended</w:t>
-            </w:r>
-          </w:p>
-        </w:tc>
-        <w:tc>
-          <w:tcPr>
-            <w:tcW w:w="3289" w:type="dxa"/>
-          </w:tcPr>
-          <w:p>
-            <w:pPr>
-              <w:tabs>
-                <w:tab w:val="left" w:pos="-1080"/>
-                <w:tab w:val="left" w:pos="-720"/>
-                <w:tab w:val="left" w:pos="0"/>
-                <w:tab w:val="left" w:pos="720"/>
-                <w:tab w:val="left" w:pos="1440"/>
-                <w:tab w:val="left" w:pos="2160"/>
-                <w:tab w:val="left" w:pos="2880"/>
-                <w:tab w:val="left" w:pos="3600"/>
-                <w:tab w:val="left" w:pos="4320"/>
-                <w:tab w:val="left" w:pos="4680"/>
-              </w:tabs>
-              <w:rPr>
-                <w:rFonts w:ascii="Palatino Linotype" w:hAnsi="Palatino Linotype"/>
-                <w:b/>
-                <w:bCs/>
-                <w:sz w:val="20"/>
-                <w:szCs w:val="20"/>
-              </w:rPr>
-            </w:pPr>
-            <w:r>
-              <w:rPr>
-                <w:rFonts w:ascii="Palatino Linotype" w:hAnsi="Palatino Linotype"/>
-                <w:b/>
-                <w:bCs/>
-                <w:sz w:val="20"/>
-                <w:szCs w:val="20"/>
-              </w:rPr>
-              <w:t xml:space="preserve">None</w:t>
-            </w:r>
-          </w:p>
-        </w:tc>
-      </w:tr>
     </w:tbl>
     <w:p>
       <w:pPr>
@@ -1700,7 +1455,7 @@
           <w:szCs w:val="20"/>
           <w:u w:val="single"/>
         </w:rPr>
-        <w:t xml:space="preserve">Court costs are assessed for the highest degree charge in this</w:t>
+        <w:t>Court costs are assessed for the highest degree charge in this</w:t>
       </w:r>
       <w:r>
         <w:rPr>
@@ -1720,31 +1475,6 @@
           <w:szCs w:val="20"/>
         </w:rPr>
         <w:t xml:space="preserve">. </w:t>
-      </w:r>
-      <w:r>
-        <w:rPr>
-          <w:rFonts w:ascii="Palatino Linotype" w:hAnsi="Palatino Linotype"/>
-          <w:sz w:val="20"/>
-          <w:szCs w:val="20"/>
-        </w:rPr>
-        <w:t xml:space="preserve"/>
-      </w:r>
-      <w:r>
-        <w:rPr>
-          <w:rFonts w:ascii="Palatino Linotype" w:hAnsi="Palatino Linotype"/>
-          <w:bCs/>
-          <w:sz w:val="20"/>
-          <w:szCs w:val="20"/>
-        </w:rPr>
-        <w:t xml:space="preserve"/>
-      </w:r>
-      <w:r>
-        <w:rPr>
-          <w:rFonts w:ascii="Palatino Linotype" w:hAnsi="Palatino Linotype"/>
-          <w:sz w:val="20"/>
-          <w:szCs w:val="20"/>
-        </w:rPr>
-        <w:t xml:space="preserve"/>
       </w:r>
       <w:r>
         <w:rPr>
@@ -1814,7 +1544,7 @@
         </w:rPr>
         <w:t xml:space="preserve">. </w:t>
       </w:r>
-      <w:bookmarkStart w:id="1" w:name="_Hlk94196527"/>
+      <w:bookmarkStart w:id="0" w:name="_Hlk94196527"/>
       <w:r>
         <w:rPr>
           <w:rFonts w:ascii="Palatino Linotype" w:hAnsi="Palatino Linotype"/>
@@ -1865,7 +1595,7 @@
         </w:rPr>
         <w:t xml:space="preserve">in full by </w:t>
       </w:r>
-      <w:bookmarkEnd w:id="1"/>
+      <w:bookmarkEnd w:id="0"/>
       <w:r>
         <w:rPr>
           <w:rFonts w:ascii="Palatino Linotype" w:hAnsi="Palatino Linotype"/>
@@ -1874,95 +1604,15 @@
           <w:sz w:val="20"/>
           <w:szCs w:val="20"/>
         </w:rPr>
-        <w:t xml:space="preserve">March 06, 2022</w:t>
-      </w:r>
-      <w:r>
-        <w:rPr>
-          <w:rFonts w:ascii="Palatino Linotype" w:hAnsi="Palatino Linotype"/>
-          <w:sz w:val="20"/>
-          <w:szCs w:val="20"/>
-        </w:rPr>
-        <w:t>.</w:t>
-      </w:r>
-      <w:r>
-        <w:rPr>
-          <w:rFonts w:ascii="Palatino Linotype" w:hAnsi="Palatino Linotype"/>
-          <w:sz w:val="20"/>
-          <w:szCs w:val="20"/>
-        </w:rPr>
-        <w:t xml:space="preserve"> </w:t>
-      </w:r>
-      <w:r>
-        <w:rPr>
-          <w:rFonts w:ascii="Palatino Linotype" w:hAnsi="Palatino Linotype"/>
-          <w:sz w:val="20"/>
-          <w:szCs w:val="20"/>
-        </w:rPr>
-        <w:t xml:space="preserve"/>
-      </w:r>
-      <w:r>
-        <w:rPr>
-          <w:rFonts w:ascii="Palatino Linotype" w:hAnsi="Palatino Linotype"/>
-          <w:sz w:val="20"/>
-          <w:szCs w:val="20"/>
-        </w:rPr>
-        <w:t xml:space="preserve"/>
-      </w:r>
-      <w:r>
-        <w:rPr>
-          <w:rFonts w:ascii="Palatino Linotype" w:hAnsi="Palatino Linotype"/>
-          <w:sz w:val="20"/>
-          <w:szCs w:val="20"/>
-        </w:rPr>
-        <w:t xml:space="preserve"/>
-      </w:r>
-      <w:r>
-        <w:rPr>
-          <w:rFonts w:ascii="Palatino Linotype" w:hAnsi="Palatino Linotype"/>
-          <w:sz w:val="20"/>
-          <w:szCs w:val="20"/>
-        </w:rPr>
-        <w:t xml:space="preserve"/>
-      </w:r>
-      <w:r>
-        <w:rPr>
-          <w:rFonts w:ascii="Palatino Linotype" w:hAnsi="Palatino Linotype"/>
-          <w:sz w:val="20"/>
-          <w:szCs w:val="20"/>
-        </w:rPr>
-        <w:t xml:space="preserve"/>
-      </w:r>
-      <w:r>
-        <w:rPr>
-          <w:rFonts w:ascii="Palatino Linotype" w:hAnsi="Palatino Linotype"/>
-          <w:sz w:val="20"/>
-          <w:szCs w:val="20"/>
-        </w:rPr>
-        <w:t xml:space="preserve"/>
-      </w:r>
-      <w:r>
-        <w:rPr>
-          <w:rFonts w:ascii="Palatino Linotype" w:hAnsi="Palatino Linotype"/>
-          <w:sz w:val="20"/>
-          <w:szCs w:val="20"/>
-        </w:rPr>
-        <w:t xml:space="preserve"/>
-      </w:r>
-      <w:r>
-        <w:rPr>
-          <w:rFonts w:ascii="Palatino Linotype" w:hAnsi="Palatino Linotype"/>
-          <w:sz w:val="20"/>
-          <w:szCs w:val="20"/>
-        </w:rPr>
-        <w:t xml:space="preserve"/>
-      </w:r>
-      <w:r>
-        <w:rPr>
-          <w:rFonts w:ascii="Palatino Linotype" w:hAnsi="Palatino Linotype"/>
-          <w:sz w:val="20"/>
-          <w:szCs w:val="20"/>
-        </w:rPr>
-        <w:t xml:space="preserve"/>
+        <w:t xml:space="preserve">March 12, 2022</w:t>
+      </w:r>
+      <w:r>
+        <w:rPr>
+          <w:rFonts w:ascii="Palatino Linotype" w:hAnsi="Palatino Linotype"/>
+          <w:sz w:val="20"/>
+          <w:szCs w:val="20"/>
+        </w:rPr>
+        <w:t xml:space="preserve">. </w:t>
       </w:r>
       <w:r>
         <w:rPr>
@@ -2238,39 +1888,7 @@
           <w:sz w:val="16"/>
           <w:szCs w:val="16"/>
         </w:rPr>
-        <w:t>Copies served by Dep. Clerk ___________</w:t>
-      </w:r>
-      <w:r>
-        <w:rPr>
-          <w:rFonts w:ascii="Palatino Linotype" w:hAnsi="Palatino Linotype"/>
-          <w:sz w:val="16"/>
-          <w:szCs w:val="16"/>
-        </w:rPr>
-        <w:t>________________</w:t>
-      </w:r>
-      <w:r>
-        <w:rPr>
-          <w:rFonts w:ascii="Palatino Linotype" w:hAnsi="Palatino Linotype"/>
-          <w:sz w:val="16"/>
-          <w:szCs w:val="16"/>
-        </w:rPr>
-        <w:t xml:space="preserve"> on the following date ___________</w:t>
-      </w:r>
-      <w:r>
-        <w:rPr>
-          <w:rFonts w:ascii="Palatino Linotype" w:hAnsi="Palatino Linotype"/>
-          <w:sz w:val="16"/>
-          <w:szCs w:val="16"/>
-        </w:rPr>
-        <w:t>_________</w:t>
-      </w:r>
-      <w:r>
-        <w:rPr>
-          <w:rFonts w:ascii="Palatino Linotype" w:hAnsi="Palatino Linotype"/>
-          <w:sz w:val="16"/>
-          <w:szCs w:val="16"/>
-        </w:rPr>
-        <w:t xml:space="preserve"> to:</w:t>
+        <w:t>Copies served by Dep. Clerk ___________________________ on the following date ____________________ to:</w:t>
       </w:r>
     </w:p>
     <w:p>
@@ -2299,15 +1917,7 @@
           <w:sz w:val="16"/>
           <w:szCs w:val="16"/>
         </w:rPr>
-        <w:t xml:space="preserve">Prosecutor’s Office: PS    </w:t>
-      </w:r>
-      <w:r>
-        <w:rPr>
-          <w:rFonts w:ascii="Palatino Linotype" w:hAnsi="Palatino Linotype"/>
-          <w:sz w:val="16"/>
-          <w:szCs w:val="16"/>
-        </w:rPr>
-        <w:t xml:space="preserve">OM     EM; Defendant’s Attorney: PS     OM     EM; Michael Douglas: PS     OM     EM;</w:t>
+        <w:t xml:space="preserve">Prosecutor’s Office: PS    OM     EM; Defendant’s Attorney: PS     OM     EM; Michael Douglas: PS     OM     EM;</w:t>
       </w:r>
     </w:p>
     <w:p>
@@ -2330,14 +1940,6 @@
           <w:szCs w:val="16"/>
         </w:rPr>
       </w:pPr>
-      <w:r>
-        <w:rPr>
-          <w:rFonts w:ascii="Palatino Linotype" w:hAnsi="Palatino Linotype"/>
-          <w:sz w:val="16"/>
-          <w:szCs w:val="16"/>
-        </w:rPr>
-        <w:t xml:space="preserve"/>
-      </w:r>
       <w:r>
         <w:rPr>
           <w:rFonts w:ascii="Palatino Linotype" w:hAnsi="Palatino Linotype"/>
@@ -2418,12 +2020,7 @@
 <w:ftr xmlns:wpc="http://schemas.microsoft.com/office/word/2010/wordprocessingCanvas" xmlns:cx="http://schemas.microsoft.com/office/drawing/2014/chartex" xmlns:cx1="http://schemas.microsoft.com/office/drawing/2015/9/8/chartex" xmlns:cx2="http://schemas.microsoft.com/office/drawing/2015/10/21/chartex" xmlns:cx3="http://schemas.microsoft.com/office/drawing/2016/5/9/chartex" xmlns:cx4="http://schemas.microsoft.com/office/drawing/2016/5/10/chartex" xmlns:cx5="http://schemas.microsoft.com/office/drawing/2016/5/11/chartex" xmlns:cx6="http://schemas.microsoft.com/office/drawing/2016/5/12/chartex" xmlns:cx7="http://schemas.microsoft.com/office/drawing/2016/5/13/chartex" xmlns:cx8="http://schemas.microsoft.com/office/drawing/2016/5/14/chartex" xmlns:mc="http://schemas.openxmlformats.org/markup-compatibility/2006" xmlns:aink="http://schemas.microsoft.com/office/drawing/2016/ink" xmlns:am3d="http://schemas.microsoft.com/office/drawing/2017/model3d" xmlns:o="urn:schemas-microsoft-com:office:office" xmlns:r="http://schemas.openxmlformats.org/officeDocument/2006/relationships" xmlns:m="http://schemas.openxmlformats.org/officeDocument/2006/math" xmlns:v="urn:schemas-microsoft-com:vml" xmlns:wp14="http://schemas.microsoft.com/office/word/2010/wordprocessingDrawing" xmlns:wp="http://schemas.openxmlformats.org/drawingml/2006/wordprocessingDrawing" xmlns:w10="urn:schemas-microsoft-com:office:word" xmlns:w="http://schemas.openxmlformats.org/wordprocessingml/2006/main" xmlns:w14="http://schemas.microsoft.com/office/word/2010/wordml" xmlns:w15="http://schemas.microsoft.com/office/word/2012/wordml" xmlns:w16cex="http://schemas.microsoft.com/office/word/2018/wordml/cex" xmlns:w16cid="http://schemas.microsoft.com/office/word/2016/wordml/cid" xmlns:w16="http://schemas.microsoft.com/office/word/2018/wordml" xmlns:w16sdtdh="http://schemas.microsoft.com/office/word/2020/wordml/sdtdatahash" xmlns:w16se="http://schemas.microsoft.com/office/word/2015/wordml/symex" xmlns:wpg="http://schemas.microsoft.com/office/word/2010/wordprocessingGroup" xmlns:wpi="http://schemas.microsoft.com/office/word/2010/wordprocessingInk" xmlns:wne="http://schemas.microsoft.com/office/word/2006/wordml" xmlns:wps="http://schemas.microsoft.com/office/word/2010/wordprocessingShape" mc:Ignorable="w14 w15 w16se w16cid w16 w16cex w16sdtdh wp14">
   <w:sdt>
     <w:sdtPr>
-      <w:rPr>
-        <w:rFonts w:ascii="Palatino Linotype" w:hAnsi="Palatino Linotype"/>
-        <w:sz w:val="20"/>
-        <w:szCs w:val="20"/>
-      </w:rPr>
-      <w:id w:val="-2099861789"/>
+      <w:id w:val="-1309706245"/>
       <w:docPartObj>
         <w:docPartGallery w:val="Page Numbers (Bottom of Page)"/>
         <w:docPartUnique/>
@@ -2438,13 +2035,19 @@
             <w:sz w:val="20"/>
             <w:szCs w:val="20"/>
           </w:rPr>
-          <w:id w:val="860082579"/>
+          <w:id w:val="98381352"/>
           <w:docPartObj>
             <w:docPartGallery w:val="Page Numbers (Top of Page)"/>
             <w:docPartUnique/>
           </w:docPartObj>
         </w:sdtPr>
-        <w:sdtEndPr/>
+        <w:sdtEndPr>
+          <w:rPr>
+            <w:rFonts w:ascii="Times New Roman" w:hAnsi="Times New Roman"/>
+            <w:sz w:val="24"/>
+            <w:szCs w:val="24"/>
+          </w:rPr>
+        </w:sdtEndPr>
         <w:sdtContent>
           <w:p>
             <w:pPr>
@@ -2573,7 +2176,7 @@
                 <w:sz w:val="20"/>
                 <w:szCs w:val="20"/>
               </w:rPr>
-              <w:t>5</w:t>
+              <w:t>3</w:t>
             </w:r>
             <w:r>
               <w:rPr>
@@ -2603,11 +2206,39 @@
               </w:rPr>
               <w:t xml:space="preserve">Final Judgment Entry 21CRB01268</w:t>
             </w:r>
+          </w:p>
+          <w:p>
+            <w:pPr>
+              <w:pStyle w:val="Footer"/>
+              <w:jc w:val="right"/>
+            </w:pPr>
           </w:p>
         </w:sdtContent>
       </w:sdt>
     </w:sdtContent>
   </w:sdt>
+  <w:p>
+    <w:pPr>
+      <w:tabs>
+        <w:tab w:val="left" w:pos="-1080"/>
+        <w:tab w:val="left" w:pos="-720"/>
+        <w:tab w:val="left" w:pos="0"/>
+        <w:tab w:val="left" w:pos="720"/>
+        <w:tab w:val="left" w:pos="1440"/>
+        <w:tab w:val="left" w:pos="2160"/>
+        <w:tab w:val="left" w:pos="2880"/>
+        <w:tab w:val="left" w:pos="3600"/>
+        <w:tab w:val="left" w:pos="4320"/>
+        <w:tab w:val="left" w:pos="4680"/>
+      </w:tabs>
+      <w:jc w:val="right"/>
+      <w:rPr>
+        <w:rFonts w:ascii="Palatino Linotype" w:hAnsi="Palatino Linotype"/>
+        <w:sz w:val="20"/>
+        <w:szCs w:val="20"/>
+      </w:rPr>
+    </w:pPr>
+  </w:p>
 </w:ftr>
 </file>
 
@@ -2799,240 +2430,8 @@
       </w:rPr>
     </w:lvl>
   </w:abstractNum>
-  <w:abstractNum w:abstractNumId="1" w15:restartNumberingAfterBreak="0">
-    <w:nsid w:val="279660C9"/>
-    <w:multiLevelType w:val="hybridMultilevel"/>
-    <w:tmpl w:val="672ECC5E"/>
-    <w:lvl w:ilvl="0" w:tplc="04090001">
-      <w:start w:val="1"/>
-      <w:numFmt w:val="bullet"/>
-      <w:lvlText w:val=""/>
-      <w:lvlJc w:val="left"/>
-      <w:pPr>
-        <w:ind w:left="720" w:hanging="360"/>
-      </w:pPr>
-      <w:rPr>
-        <w:rFonts w:ascii="Symbol" w:hAnsi="Symbol" w:hint="default"/>
-      </w:rPr>
-    </w:lvl>
-    <w:lvl w:ilvl="1" w:tplc="04090003" w:tentative="1">
-      <w:start w:val="1"/>
-      <w:numFmt w:val="bullet"/>
-      <w:lvlText w:val="o"/>
-      <w:lvlJc w:val="left"/>
-      <w:pPr>
-        <w:ind w:left="1440" w:hanging="360"/>
-      </w:pPr>
-      <w:rPr>
-        <w:rFonts w:ascii="Courier New" w:hAnsi="Courier New" w:cs="Courier New" w:hint="default"/>
-      </w:rPr>
-    </w:lvl>
-    <w:lvl w:ilvl="2" w:tplc="04090005" w:tentative="1">
-      <w:start w:val="1"/>
-      <w:numFmt w:val="bullet"/>
-      <w:lvlText w:val=""/>
-      <w:lvlJc w:val="left"/>
-      <w:pPr>
-        <w:ind w:left="2160" w:hanging="360"/>
-      </w:pPr>
-      <w:rPr>
-        <w:rFonts w:ascii="Wingdings" w:hAnsi="Wingdings" w:hint="default"/>
-      </w:rPr>
-    </w:lvl>
-    <w:lvl w:ilvl="3" w:tplc="04090001" w:tentative="1">
-      <w:start w:val="1"/>
-      <w:numFmt w:val="bullet"/>
-      <w:lvlText w:val=""/>
-      <w:lvlJc w:val="left"/>
-      <w:pPr>
-        <w:ind w:left="2880" w:hanging="360"/>
-      </w:pPr>
-      <w:rPr>
-        <w:rFonts w:ascii="Symbol" w:hAnsi="Symbol" w:hint="default"/>
-      </w:rPr>
-    </w:lvl>
-    <w:lvl w:ilvl="4" w:tplc="04090003" w:tentative="1">
-      <w:start w:val="1"/>
-      <w:numFmt w:val="bullet"/>
-      <w:lvlText w:val="o"/>
-      <w:lvlJc w:val="left"/>
-      <w:pPr>
-        <w:ind w:left="3600" w:hanging="360"/>
-      </w:pPr>
-      <w:rPr>
-        <w:rFonts w:ascii="Courier New" w:hAnsi="Courier New" w:cs="Courier New" w:hint="default"/>
-      </w:rPr>
-    </w:lvl>
-    <w:lvl w:ilvl="5" w:tplc="04090005" w:tentative="1">
-      <w:start w:val="1"/>
-      <w:numFmt w:val="bullet"/>
-      <w:lvlText w:val=""/>
-      <w:lvlJc w:val="left"/>
-      <w:pPr>
-        <w:ind w:left="4320" w:hanging="360"/>
-      </w:pPr>
-      <w:rPr>
-        <w:rFonts w:ascii="Wingdings" w:hAnsi="Wingdings" w:hint="default"/>
-      </w:rPr>
-    </w:lvl>
-    <w:lvl w:ilvl="6" w:tplc="04090001" w:tentative="1">
-      <w:start w:val="1"/>
-      <w:numFmt w:val="bullet"/>
-      <w:lvlText w:val=""/>
-      <w:lvlJc w:val="left"/>
-      <w:pPr>
-        <w:ind w:left="5040" w:hanging="360"/>
-      </w:pPr>
-      <w:rPr>
-        <w:rFonts w:ascii="Symbol" w:hAnsi="Symbol" w:hint="default"/>
-      </w:rPr>
-    </w:lvl>
-    <w:lvl w:ilvl="7" w:tplc="04090003" w:tentative="1">
-      <w:start w:val="1"/>
-      <w:numFmt w:val="bullet"/>
-      <w:lvlText w:val="o"/>
-      <w:lvlJc w:val="left"/>
-      <w:pPr>
-        <w:ind w:left="5760" w:hanging="360"/>
-      </w:pPr>
-      <w:rPr>
-        <w:rFonts w:ascii="Courier New" w:hAnsi="Courier New" w:cs="Courier New" w:hint="default"/>
-      </w:rPr>
-    </w:lvl>
-    <w:lvl w:ilvl="8" w:tplc="04090005" w:tentative="1">
-      <w:start w:val="1"/>
-      <w:numFmt w:val="bullet"/>
-      <w:lvlText w:val=""/>
-      <w:lvlJc w:val="left"/>
-      <w:pPr>
-        <w:ind w:left="6480" w:hanging="360"/>
-      </w:pPr>
-      <w:rPr>
-        <w:rFonts w:ascii="Wingdings" w:hAnsi="Wingdings" w:hint="default"/>
-      </w:rPr>
-    </w:lvl>
-  </w:abstractNum>
-  <w:abstractNum w:abstractNumId="2" w15:restartNumberingAfterBreak="0">
-    <w:nsid w:val="2E17566E"/>
-    <w:multiLevelType w:val="hybridMultilevel"/>
-    <w:tmpl w:val="00866CE6"/>
-    <w:lvl w:ilvl="0" w:tplc="04090001">
-      <w:start w:val="1"/>
-      <w:numFmt w:val="bullet"/>
-      <w:lvlText w:val=""/>
-      <w:lvlJc w:val="left"/>
-      <w:pPr>
-        <w:ind w:left="779" w:hanging="360"/>
-      </w:pPr>
-      <w:rPr>
-        <w:rFonts w:ascii="Symbol" w:hAnsi="Symbol" w:hint="default"/>
-      </w:rPr>
-    </w:lvl>
-    <w:lvl w:ilvl="1" w:tplc="04090003">
-      <w:start w:val="1"/>
-      <w:numFmt w:val="bullet"/>
-      <w:lvlText w:val="o"/>
-      <w:lvlJc w:val="left"/>
-      <w:pPr>
-        <w:ind w:left="1499" w:hanging="360"/>
-      </w:pPr>
-      <w:rPr>
-        <w:rFonts w:ascii="Courier New" w:hAnsi="Courier New" w:cs="Courier New" w:hint="default"/>
-      </w:rPr>
-    </w:lvl>
-    <w:lvl w:ilvl="2" w:tplc="04090005" w:tentative="1">
-      <w:start w:val="1"/>
-      <w:numFmt w:val="bullet"/>
-      <w:lvlText w:val=""/>
-      <w:lvlJc w:val="left"/>
-      <w:pPr>
-        <w:ind w:left="2219" w:hanging="360"/>
-      </w:pPr>
-      <w:rPr>
-        <w:rFonts w:ascii="Wingdings" w:hAnsi="Wingdings" w:hint="default"/>
-      </w:rPr>
-    </w:lvl>
-    <w:lvl w:ilvl="3" w:tplc="04090001" w:tentative="1">
-      <w:start w:val="1"/>
-      <w:numFmt w:val="bullet"/>
-      <w:lvlText w:val=""/>
-      <w:lvlJc w:val="left"/>
-      <w:pPr>
-        <w:ind w:left="2939" w:hanging="360"/>
-      </w:pPr>
-      <w:rPr>
-        <w:rFonts w:ascii="Symbol" w:hAnsi="Symbol" w:hint="default"/>
-      </w:rPr>
-    </w:lvl>
-    <w:lvl w:ilvl="4" w:tplc="04090003" w:tentative="1">
-      <w:start w:val="1"/>
-      <w:numFmt w:val="bullet"/>
-      <w:lvlText w:val="o"/>
-      <w:lvlJc w:val="left"/>
-      <w:pPr>
-        <w:ind w:left="3659" w:hanging="360"/>
-      </w:pPr>
-      <w:rPr>
-        <w:rFonts w:ascii="Courier New" w:hAnsi="Courier New" w:cs="Courier New" w:hint="default"/>
-      </w:rPr>
-    </w:lvl>
-    <w:lvl w:ilvl="5" w:tplc="04090005" w:tentative="1">
-      <w:start w:val="1"/>
-      <w:numFmt w:val="bullet"/>
-      <w:lvlText w:val=""/>
-      <w:lvlJc w:val="left"/>
-      <w:pPr>
-        <w:ind w:left="4379" w:hanging="360"/>
-      </w:pPr>
-      <w:rPr>
-        <w:rFonts w:ascii="Wingdings" w:hAnsi="Wingdings" w:hint="default"/>
-      </w:rPr>
-    </w:lvl>
-    <w:lvl w:ilvl="6" w:tplc="04090001" w:tentative="1">
-      <w:start w:val="1"/>
-      <w:numFmt w:val="bullet"/>
-      <w:lvlText w:val=""/>
-      <w:lvlJc w:val="left"/>
-      <w:pPr>
-        <w:ind w:left="5099" w:hanging="360"/>
-      </w:pPr>
-      <w:rPr>
-        <w:rFonts w:ascii="Symbol" w:hAnsi="Symbol" w:hint="default"/>
-      </w:rPr>
-    </w:lvl>
-    <w:lvl w:ilvl="7" w:tplc="04090003" w:tentative="1">
-      <w:start w:val="1"/>
-      <w:numFmt w:val="bullet"/>
-      <w:lvlText w:val="o"/>
-      <w:lvlJc w:val="left"/>
-      <w:pPr>
-        <w:ind w:left="5819" w:hanging="360"/>
-      </w:pPr>
-      <w:rPr>
-        <w:rFonts w:ascii="Courier New" w:hAnsi="Courier New" w:cs="Courier New" w:hint="default"/>
-      </w:rPr>
-    </w:lvl>
-    <w:lvl w:ilvl="8" w:tplc="04090005" w:tentative="1">
-      <w:start w:val="1"/>
-      <w:numFmt w:val="bullet"/>
-      <w:lvlText w:val=""/>
-      <w:lvlJc w:val="left"/>
-      <w:pPr>
-        <w:ind w:left="6539" w:hanging="360"/>
-      </w:pPr>
-      <w:rPr>
-        <w:rFonts w:ascii="Wingdings" w:hAnsi="Wingdings" w:hint="default"/>
-      </w:rPr>
-    </w:lvl>
-  </w:abstractNum>
   <w:num w:numId="1">
     <w:abstractNumId w:val="0"/>
-  </w:num>
-  <w:num w:numId="2">
-    <w:abstractNumId w:val="2"/>
-  </w:num>
-  <w:num w:numId="3">
-    <w:abstractNumId w:val="1"/>
   </w:num>
 </w:numbering>
 </file>
@@ -3589,49 +2988,6 @@
       <w:contextualSpacing/>
     </w:pPr>
   </w:style>
-  <w:style w:type="character" w:styleId="CommentReference">
-    <w:name w:val="annotation reference"/>
-    <w:basedOn w:val="DefaultParagraphFont"/>
-    <w:uiPriority w:val="99"/>
-    <w:semiHidden/>
-    <w:unhideWhenUsed/>
-    <w:rsid w:val="00A53114"/>
-    <w:rPr>
-      <w:sz w:val="16"/>
-      <w:szCs w:val="16"/>
-    </w:rPr>
-  </w:style>
-  <w:style w:type="paragraph" w:styleId="CommentText">
-    <w:name w:val="annotation text"/>
-    <w:basedOn w:val="Normal"/>
-    <w:link w:val="CommentTextChar"/>
-    <w:uiPriority w:val="99"/>
-    <w:unhideWhenUsed/>
-    <w:rsid w:val="00A53114"/>
-    <w:pPr>
-      <w:widowControl/>
-      <w:autoSpaceDE/>
-      <w:autoSpaceDN/>
-      <w:adjustRightInd/>
-    </w:pPr>
-    <w:rPr>
-      <w:rFonts w:asciiTheme="minorHAnsi" w:eastAsiaTheme="minorHAnsi" w:hAnsiTheme="minorHAnsi" w:cstheme="minorBidi"/>
-      <w:sz w:val="20"/>
-      <w:szCs w:val="20"/>
-    </w:rPr>
-  </w:style>
-  <w:style w:type="character" w:customStyle="1" w:styleId="CommentTextChar">
-    <w:name w:val="Comment Text Char"/>
-    <w:basedOn w:val="DefaultParagraphFont"/>
-    <w:link w:val="CommentText"/>
-    <w:uiPriority w:val="99"/>
-    <w:rsid w:val="00A53114"/>
-    <w:rPr>
-      <w:rFonts w:eastAsiaTheme="minorHAnsi"/>
-      <w:sz w:val="20"/>
-      <w:szCs w:val="20"/>
-    </w:rPr>
-  </w:style>
 </w:styles>
 </file>
 

</xml_diff>

<commit_message>
Refactoring AddCommunityControl to slot functions.
</commit_message>
<xml_diff>
--- a/resources/Saved/21CRB01268_Crim_Traffic Judgment Entry.docx
+++ b/resources/Saved/21CRB01268_Crim_Traffic Judgment Entry.docx
@@ -239,7 +239,7 @@
           <w:sz w:val="20"/>
           <w:szCs w:val="20"/>
         </w:rPr>
-        <w:t>o</w:t>
+        <w:t xml:space="preserve">o</w:t>
       </w:r>
       <w:r>
         <w:rPr>
@@ -249,6 +249,7 @@
         </w:rPr>
         <w:t xml:space="preserve">.  </w:t>
       </w:r>
+      <w:proofErr w:type="gramStart"/>
       <w:r>
         <w:rPr>
           <w:rFonts w:ascii="Palatino Linotype" w:hAnsi="Palatino Linotype"/>
@@ -328,6 +329,7 @@
           <w:szCs w:val="20"/>
         </w:rPr>
       </w:pPr>
+      <w:proofErr w:type="gramStart"/>
       <w:r>
         <w:rPr>
           <w:rFonts w:ascii="Palatino Linotype" w:hAnsi="Palatino Linotype"/>
@@ -519,6 +521,14 @@
         </w:rPr>
         <w:t xml:space="preserve"/>
       </w:r>
+      <w:r>
+        <w:rPr>
+          <w:rFonts w:ascii="Palatino Linotype" w:hAnsi="Palatino Linotype"/>
+          <w:sz w:val="20"/>
+          <w:szCs w:val="20"/>
+        </w:rPr>
+        <w:tab/>
+      </w:r>
     </w:p>
     <w:p>
       <w:pPr>
@@ -574,7 +584,7 @@
           <w:szCs w:val="20"/>
           <w:lang w:val="en-CA"/>
         </w:rPr>
-        <w:t>Defendant appeared in Court</w:t>
+        <w:t xml:space="preserve">Defendant appeared in Court</w:t>
       </w:r>
       <w:r>
         <w:rPr>
@@ -598,7 +608,7 @@
           <w:sz w:val="20"/>
           <w:szCs w:val="20"/>
         </w:rPr>
-        <w:t xml:space="preserve"> on March 12, 2022.</w:t>
+        <w:t xml:space="preserve"> on March 13, 2022.</w:t>
       </w:r>
       <w:r>
         <w:rPr>
@@ -615,8 +625,9 @@
           <w:sz w:val="20"/>
           <w:szCs w:val="20"/>
         </w:rPr>
-        <w:t xml:space="preserve">Defendant waived right to counsel.</w:t>
-      </w:r>
+        <w:t xml:space="preserve">Defendant</w:t>
+      </w:r>
+      <w:proofErr w:type="gramEnd"/>
       <w:r>
         <w:rPr>
           <w:rFonts w:ascii="Palatino Linotype" w:hAnsi="Palatino Linotype"/>
@@ -624,16 +635,7 @@
           <w:sz w:val="20"/>
           <w:szCs w:val="20"/>
         </w:rPr>
-        <w:t xml:space="preserve"> </w:t>
-      </w:r>
-      <w:r>
-        <w:rPr>
-          <w:rFonts w:ascii="Palatino Linotype" w:hAnsi="Palatino Linotype"/>
-          <w:bCs/>
-          <w:sz w:val="20"/>
-          <w:szCs w:val="20"/>
-        </w:rPr>
-        <w:t xml:space="preserve"/>
+        <w:t xml:space="preserve"> waived right to counsel. </w:t>
       </w:r>
       <w:r>
         <w:rPr>
@@ -755,6 +757,14 @@
       <w:r>
         <w:rPr>
           <w:rFonts w:ascii="Palatino Linotype" w:hAnsi="Palatino Linotype"/>
+          <w:sz w:val="20"/>
+          <w:szCs w:val="20"/>
+        </w:rPr>
+        <w:t xml:space="preserve">R.C. 2943.031. </w:t>
+      </w:r>
+      <w:r>
+        <w:rPr>
+          <w:rFonts w:ascii="Palatino Linotype" w:hAnsi="Palatino Linotype"/>
           <w:vanish/>
           <w:sz w:val="20"/>
           <w:szCs w:val="20"/>
@@ -785,7 +795,16 @@
           <w:sz w:val="20"/>
           <w:szCs w:val="20"/>
         </w:rPr>
-        <w:t>The Court, finding that the Defendant entered the plea knowingly, intelligently, and voluntarily, accepted the plea and entered the following sentence:</w:t>
+        <w:t xml:space="preserve">The Court, finding that the Defendant entered the plea knowingly, intelligently, and voluntarily, accepted the plea and entered the following </w:t>
+      </w:r>
+      <w:proofErr w:type="gramStart"/>
+      <w:r>
+        <w:rPr>
+          <w:rFonts w:ascii="Palatino Linotype" w:hAnsi="Palatino Linotype"/>
+          <w:sz w:val="20"/>
+          <w:szCs w:val="20"/>
+        </w:rPr>
+        <w:t>sentence:</w:t>
       </w:r>
       <w:r>
         <w:rPr>
@@ -798,6 +817,7 @@
     </w:p>
     <w:p>
       <w:pPr>
+        <w:jc w:val="both"/>
         <w:rPr>
           <w:rFonts w:ascii="Palatino Linotype" w:hAnsi="Palatino Linotype"/>
           <w:sz w:val="20"/>
@@ -813,7 +833,7 @@
         <w:tblLook w:val="04A0" w:firstRow="1" w:lastRow="0" w:firstColumn="1" w:lastColumn="0" w:noHBand="0" w:noVBand="1"/>
       </w:tblPr>
       <w:tblGrid>
-        <w:gridCol w:w="4261"/>
+        <w:gridCol w:w="4642"/>
         <w:gridCol w:w="4019"/>
       </w:tblGrid>
       <w:tr>
@@ -822,7 +842,7 @@
         </w:trPr>
         <w:tc>
           <w:tcPr>
-            <w:tcW w:w="1801" w:type="dxa"/>
+            <w:tcW w:w="2182" w:type="dxa"/>
           </w:tcPr>
           <w:p>
             <w:pPr>
@@ -854,7 +874,7 @@
                 <w:sz w:val="20"/>
                 <w:szCs w:val="20"/>
               </w:rPr>
-              <w:t xml:space="preserve">Offense</w:t>
+              <w:t>Offense</w:t>
             </w:r>
           </w:p>
         </w:tc>
@@ -884,6 +904,7 @@
                 <w:szCs w:val="20"/>
               </w:rPr>
             </w:pPr>
+            <w:proofErr w:type="gramStart"/>
             <w:r>
               <w:rPr>
                 <w:rFonts w:ascii="Palatino Linotype" w:hAnsi="Palatino Linotype"/>
@@ -892,7 +913,6 @@
                 <w:sz w:val="20"/>
                 <w:szCs w:val="20"/>
               </w:rPr>
-              <w:lastRenderedPageBreak/>
               <w:t xml:space="preserve">Possession Drug Paraphernalia</w:t>
             </w:r>
           </w:p>
@@ -904,7 +924,7 @@
         </w:trPr>
         <w:tc>
           <w:tcPr>
-            <w:tcW w:w="1801" w:type="dxa"/>
+            <w:tcW w:w="2182" w:type="dxa"/>
           </w:tcPr>
           <w:p>
             <w:pPr>
@@ -936,6 +956,7 @@
                 <w:sz w:val="20"/>
                 <w:szCs w:val="20"/>
               </w:rPr>
+              <w:lastRenderedPageBreak/>
               <w:t>Statute/Ord.</w:t>
             </w:r>
           </w:p>
@@ -966,6 +987,7 @@
                 <w:szCs w:val="20"/>
               </w:rPr>
             </w:pPr>
+            <w:proofErr w:type="gramStart"/>
             <w:r>
               <w:rPr>
                 <w:rFonts w:ascii="Palatino Linotype" w:hAnsi="Palatino Linotype"/>
@@ -985,7 +1007,7 @@
         </w:trPr>
         <w:tc>
           <w:tcPr>
-            <w:tcW w:w="1801" w:type="dxa"/>
+            <w:tcW w:w="2182" w:type="dxa"/>
           </w:tcPr>
           <w:p>
             <w:pPr>
@@ -1047,6 +1069,7 @@
                 <w:szCs w:val="20"/>
               </w:rPr>
             </w:pPr>
+            <w:proofErr w:type="gramStart"/>
             <w:r>
               <w:rPr>
                 <w:rFonts w:ascii="Palatino Linotype" w:hAnsi="Palatino Linotype"/>
@@ -1066,7 +1089,7 @@
         </w:trPr>
         <w:tc>
           <w:tcPr>
-            <w:tcW w:w="1801" w:type="dxa"/>
+            <w:tcW w:w="2182" w:type="dxa"/>
           </w:tcPr>
           <w:p>
             <w:pPr>
@@ -1128,6 +1151,7 @@
                 <w:szCs w:val="20"/>
               </w:rPr>
             </w:pPr>
+            <w:proofErr w:type="gramStart"/>
             <w:r>
               <w:rPr>
                 <w:rFonts w:ascii="Palatino Linotype" w:hAnsi="Palatino Linotype"/>
@@ -1147,7 +1171,7 @@
         </w:trPr>
         <w:tc>
           <w:tcPr>
-            <w:tcW w:w="1801" w:type="dxa"/>
+            <w:tcW w:w="2182" w:type="dxa"/>
           </w:tcPr>
           <w:p>
             <w:pPr>
@@ -1209,6 +1233,7 @@
                 <w:szCs w:val="20"/>
               </w:rPr>
             </w:pPr>
+            <w:proofErr w:type="gramStart"/>
             <w:r>
               <w:rPr>
                 <w:rFonts w:ascii="Palatino Linotype" w:hAnsi="Palatino Linotype"/>
@@ -1228,7 +1253,7 @@
         </w:trPr>
         <w:tc>
           <w:tcPr>
-            <w:tcW w:w="1801" w:type="dxa"/>
+            <w:tcW w:w="2182" w:type="dxa"/>
           </w:tcPr>
           <w:p>
             <w:pPr>
@@ -1290,6 +1315,7 @@
                 <w:szCs w:val="20"/>
               </w:rPr>
             </w:pPr>
+            <w:proofErr w:type="gramStart"/>
             <w:r>
               <w:rPr>
                 <w:rFonts w:ascii="Palatino Linotype" w:hAnsi="Palatino Linotype"/>
@@ -1309,7 +1335,7 @@
         </w:trPr>
         <w:tc>
           <w:tcPr>
-            <w:tcW w:w="1801" w:type="dxa"/>
+            <w:tcW w:w="2182" w:type="dxa"/>
           </w:tcPr>
           <w:p>
             <w:pPr>
@@ -1391,6 +1417,7 @@
                 <w:szCs w:val="20"/>
               </w:rPr>
             </w:pPr>
+            <w:proofErr w:type="gramStart"/>
             <w:r>
               <w:rPr>
                 <w:rFonts w:ascii="Palatino Linotype" w:hAnsi="Palatino Linotype"/>
@@ -1400,6 +1427,190 @@
                 <w:szCs w:val="20"/>
               </w:rPr>
               <w:t xml:space="preserve">$ 0</w:t>
+            </w:r>
+          </w:p>
+        </w:tc>
+      </w:tr>
+      <w:tr>
+        <w:trPr>
+          <w:jc w:val="center"/>
+        </w:trPr>
+        <w:tc>
+          <w:tcPr>
+            <w:tcW w:w="2182" w:type="dxa"/>
+          </w:tcPr>
+          <w:p>
+            <w:pPr>
+              <w:tabs>
+                <w:tab w:val="left" w:pos="-1080"/>
+                <w:tab w:val="left" w:pos="-720"/>
+                <w:tab w:val="left" w:pos="0"/>
+                <w:tab w:val="left" w:pos="720"/>
+                <w:tab w:val="left" w:pos="1440"/>
+                <w:tab w:val="left" w:pos="2160"/>
+                <w:tab w:val="left" w:pos="2880"/>
+                <w:tab w:val="left" w:pos="3600"/>
+                <w:tab w:val="left" w:pos="4320"/>
+                <w:tab w:val="left" w:pos="4680"/>
+              </w:tabs>
+              <w:rPr>
+                <w:rFonts w:ascii="Palatino Linotype" w:hAnsi="Palatino Linotype"/>
+                <w:b/>
+                <w:bCs/>
+                <w:sz w:val="20"/>
+                <w:szCs w:val="20"/>
+              </w:rPr>
+            </w:pPr>
+            <w:r>
+              <w:rPr>
+                <w:rFonts w:ascii="Palatino Linotype" w:hAnsi="Palatino Linotype"/>
+                <w:b/>
+                <w:bCs/>
+                <w:sz w:val="20"/>
+                <w:szCs w:val="20"/>
+              </w:rPr>
+              <w:t>Jail Days</w:t>
+            </w:r>
+          </w:p>
+        </w:tc>
+        <w:tc>
+          <w:tcPr>
+            <w:tcW w:w="3289" w:type="dxa"/>
+          </w:tcPr>
+          <w:p>
+            <w:pPr>
+              <w:tabs>
+                <w:tab w:val="left" w:pos="-1080"/>
+                <w:tab w:val="left" w:pos="-720"/>
+                <w:tab w:val="left" w:pos="0"/>
+                <w:tab w:val="left" w:pos="720"/>
+                <w:tab w:val="left" w:pos="1440"/>
+                <w:tab w:val="left" w:pos="2160"/>
+                <w:tab w:val="left" w:pos="2880"/>
+                <w:tab w:val="left" w:pos="3600"/>
+                <w:tab w:val="left" w:pos="4320"/>
+                <w:tab w:val="left" w:pos="4680"/>
+              </w:tabs>
+              <w:rPr>
+                <w:rFonts w:ascii="Palatino Linotype" w:hAnsi="Palatino Linotype"/>
+                <w:b/>
+                <w:bCs/>
+                <w:sz w:val="20"/>
+                <w:szCs w:val="20"/>
+              </w:rPr>
+            </w:pPr>
+            <w:proofErr w:type="gramStart"/>
+            <w:r>
+              <w:rPr>
+                <w:rFonts w:ascii="Palatino Linotype" w:hAnsi="Palatino Linotype"/>
+                <w:b/>
+                <w:bCs/>
+                <w:sz w:val="20"/>
+                <w:szCs w:val="20"/>
+              </w:rPr>
+              <w:t xml:space="preserve">None</w:t>
+            </w:r>
+          </w:p>
+        </w:tc>
+      </w:tr>
+      <w:tr>
+        <w:trPr>
+          <w:jc w:val="center"/>
+        </w:trPr>
+        <w:tc>
+          <w:tcPr>
+            <w:tcW w:w="2182" w:type="dxa"/>
+          </w:tcPr>
+          <w:p>
+            <w:pPr>
+              <w:tabs>
+                <w:tab w:val="left" w:pos="-1080"/>
+                <w:tab w:val="left" w:pos="-720"/>
+                <w:tab w:val="left" w:pos="0"/>
+                <w:tab w:val="left" w:pos="720"/>
+                <w:tab w:val="left" w:pos="1440"/>
+                <w:tab w:val="left" w:pos="2160"/>
+                <w:tab w:val="left" w:pos="2880"/>
+                <w:tab w:val="left" w:pos="3600"/>
+                <w:tab w:val="left" w:pos="4320"/>
+                <w:tab w:val="left" w:pos="4680"/>
+              </w:tabs>
+              <w:rPr>
+                <w:rFonts w:ascii="Palatino Linotype" w:hAnsi="Palatino Linotype"/>
+                <w:b/>
+                <w:bCs/>
+                <w:sz w:val="20"/>
+                <w:szCs w:val="20"/>
+              </w:rPr>
+            </w:pPr>
+            <w:r>
+              <w:rPr>
+                <w:rFonts w:ascii="Palatino Linotype" w:hAnsi="Palatino Linotype"/>
+                <w:b/>
+                <w:bCs/>
+                <w:sz w:val="20"/>
+                <w:szCs w:val="20"/>
+              </w:rPr>
+              <w:t>Jail Days</w:t>
+            </w:r>
+            <w:r>
+              <w:rPr>
+                <w:rFonts w:ascii="Palatino Linotype" w:hAnsi="Palatino Linotype"/>
+                <w:b/>
+                <w:bCs/>
+                <w:sz w:val="20"/>
+                <w:szCs w:val="20"/>
+              </w:rPr>
+              <w:t xml:space="preserve"> </w:t>
+            </w:r>
+            <w:r>
+              <w:rPr>
+                <w:rFonts w:ascii="Palatino Linotype" w:hAnsi="Palatino Linotype"/>
+                <w:b/>
+                <w:bCs/>
+                <w:sz w:val="20"/>
+                <w:szCs w:val="20"/>
+              </w:rPr>
+              <w:t>Suspended</w:t>
+            </w:r>
+          </w:p>
+        </w:tc>
+        <w:tc>
+          <w:tcPr>
+            <w:tcW w:w="3289" w:type="dxa"/>
+          </w:tcPr>
+          <w:p>
+            <w:pPr>
+              <w:tabs>
+                <w:tab w:val="left" w:pos="-1080"/>
+                <w:tab w:val="left" w:pos="-720"/>
+                <w:tab w:val="left" w:pos="0"/>
+                <w:tab w:val="left" w:pos="720"/>
+                <w:tab w:val="left" w:pos="1440"/>
+                <w:tab w:val="left" w:pos="2160"/>
+                <w:tab w:val="left" w:pos="2880"/>
+                <w:tab w:val="left" w:pos="3600"/>
+                <w:tab w:val="left" w:pos="4320"/>
+                <w:tab w:val="left" w:pos="4680"/>
+              </w:tabs>
+              <w:rPr>
+                <w:rFonts w:ascii="Palatino Linotype" w:hAnsi="Palatino Linotype"/>
+                <w:b/>
+                <w:bCs/>
+                <w:sz w:val="20"/>
+                <w:szCs w:val="20"/>
+              </w:rPr>
+            </w:pPr>
+            <w:proofErr w:type="gramStart"/>
+            <w:r>
+              <w:rPr>
+                <w:rFonts w:ascii="Palatino Linotype" w:hAnsi="Palatino Linotype"/>
+                <w:b/>
+                <w:bCs/>
+                <w:sz w:val="20"/>
+                <w:szCs w:val="20"/>
+              </w:rPr>
+              <w:t xml:space="preserve">None</w:t>
             </w:r>
           </w:p>
         </w:tc>
@@ -1455,7 +1666,7 @@
           <w:szCs w:val="20"/>
           <w:u w:val="single"/>
         </w:rPr>
-        <w:t>Court costs are assessed for the highest degree charge in this</w:t>
+        <w:t xml:space="preserve">Court costs are assessed for the highest degree charge in this</w:t>
       </w:r>
       <w:r>
         <w:rPr>
@@ -1475,6 +1686,31 @@
           <w:szCs w:val="20"/>
         </w:rPr>
         <w:t xml:space="preserve">. </w:t>
+      </w:r>
+      <w:r>
+        <w:rPr>
+          <w:rFonts w:ascii="Palatino Linotype" w:hAnsi="Palatino Linotype"/>
+          <w:sz w:val="20"/>
+          <w:szCs w:val="20"/>
+        </w:rPr>
+        <w:t xml:space="preserve"/>
+      </w:r>
+      <w:r>
+        <w:rPr>
+          <w:rFonts w:ascii="Palatino Linotype" w:hAnsi="Palatino Linotype"/>
+          <w:bCs/>
+          <w:sz w:val="20"/>
+          <w:szCs w:val="20"/>
+        </w:rPr>
+        <w:t xml:space="preserve"/>
+      </w:r>
+      <w:r>
+        <w:rPr>
+          <w:rFonts w:ascii="Palatino Linotype" w:hAnsi="Palatino Linotype"/>
+          <w:sz w:val="20"/>
+          <w:szCs w:val="20"/>
+        </w:rPr>
+        <w:t xml:space="preserve"/>
       </w:r>
       <w:r>
         <w:rPr>
@@ -1604,47 +1840,1364 @@
           <w:sz w:val="20"/>
           <w:szCs w:val="20"/>
         </w:rPr>
-        <w:t xml:space="preserve">March 12, 2022</w:t>
-      </w:r>
-      <w:r>
-        <w:rPr>
-          <w:rFonts w:ascii="Palatino Linotype" w:hAnsi="Palatino Linotype"/>
-          <w:sz w:val="20"/>
-          <w:szCs w:val="20"/>
-        </w:rPr>
-        <w:t xml:space="preserve">. </w:t>
-      </w:r>
-      <w:r>
-        <w:rPr>
-          <w:rFonts w:ascii="Palatino Linotype" w:hAnsi="Palatino Linotype"/>
-          <w:sz w:val="20"/>
-          <w:szCs w:val="20"/>
-        </w:rPr>
-        <w:t xml:space="preserve"/>
-      </w:r>
-      <w:r>
-        <w:rPr>
-          <w:rFonts w:ascii="Palatino Linotype" w:hAnsi="Palatino Linotype"/>
-          <w:sz w:val="20"/>
-          <w:szCs w:val="20"/>
-        </w:rPr>
-        <w:t xml:space="preserve"/>
-      </w:r>
-      <w:r>
-        <w:rPr>
-          <w:rFonts w:ascii="Palatino Linotype" w:hAnsi="Palatino Linotype"/>
-          <w:sz w:val="20"/>
-          <w:szCs w:val="20"/>
-        </w:rPr>
-        <w:t xml:space="preserve"/>
-      </w:r>
-      <w:r>
-        <w:rPr>
-          <w:rFonts w:ascii="Palatino Linotype" w:hAnsi="Palatino Linotype"/>
-          <w:sz w:val="20"/>
-          <w:szCs w:val="20"/>
-        </w:rPr>
-        <w:t xml:space="preserve"/>
+        <w:t xml:space="preserve">March 13, 2022</w:t>
+      </w:r>
+      <w:r>
+        <w:rPr>
+          <w:rFonts w:ascii="Palatino Linotype" w:hAnsi="Palatino Linotype"/>
+          <w:sz w:val="20"/>
+          <w:szCs w:val="20"/>
+        </w:rPr>
+        <w:t xml:space="preserve">.</w:t>
+      </w:r>
+      <w:r>
+        <w:rPr>
+          <w:rFonts w:ascii="Palatino Linotype" w:hAnsi="Palatino Linotype"/>
+          <w:sz w:val="20"/>
+          <w:szCs w:val="20"/>
+        </w:rPr>
+        <w:t xml:space="preserve"> </w:t>
+      </w:r>
+      <w:r>
+        <w:rPr>
+          <w:rFonts w:ascii="Palatino Linotype" w:hAnsi="Palatino Linotype"/>
+          <w:sz w:val="20"/>
+          <w:szCs w:val="20"/>
+        </w:rPr>
+        <w:t xml:space="preserve"/>
+      </w:r>
+      <w:r>
+        <w:rPr>
+          <w:rFonts w:ascii="Palatino Linotype" w:hAnsi="Palatino Linotype"/>
+          <w:sz w:val="20"/>
+          <w:szCs w:val="20"/>
+        </w:rPr>
+        <w:t xml:space="preserve"/>
+      </w:r>
+      <w:r>
+        <w:rPr>
+          <w:rFonts w:ascii="Palatino Linotype" w:hAnsi="Palatino Linotype"/>
+          <w:sz w:val="20"/>
+          <w:szCs w:val="20"/>
+        </w:rPr>
+        <w:t xml:space="preserve"/>
+      </w:r>
+      <w:r>
+        <w:rPr>
+          <w:rFonts w:ascii="Palatino Linotype" w:hAnsi="Palatino Linotype"/>
+          <w:sz w:val="20"/>
+          <w:szCs w:val="20"/>
+        </w:rPr>
+        <w:t xml:space="preserve"/>
+        <w:br/>
+        <w:t xml:space="preserve"/>
+      </w:r>
+    </w:p>
+    <w:p>
+      <w:pPr>
+        <w:jc w:val="both"/>
+        <w:rPr>
+          <w:rFonts w:ascii="Palatino Linotype" w:hAnsi="Palatino Linotype"/>
+          <w:sz w:val="20"/>
+          <w:szCs w:val="20"/>
+        </w:rPr>
+      </w:pPr>
+      <w:r>
+        <w:rPr>
+          <w:rFonts w:ascii="Palatino Linotype" w:hAnsi="Palatino Linotype"/>
+          <w:b/>
+          <w:bCs/>
+          <w:sz w:val="20"/>
+          <w:szCs w:val="20"/>
+        </w:rPr>
+        <w:t xml:space="preserve">Community Service.  </w:t>
+      </w:r>
+      <w:r>
+        <w:rPr>
+          <w:rFonts w:ascii="Palatino Linotype" w:hAnsi="Palatino Linotype"/>
+          <w:sz w:val="20"/>
+          <w:szCs w:val="20"/>
+        </w:rPr>
+        <w:t xml:space="preserve">Defendant </w:t>
+      </w:r>
+      <w:r>
+        <w:rPr>
+          <w:rFonts w:ascii="Palatino Linotype" w:hAnsi="Palatino Linotype"/>
+          <w:sz w:val="20"/>
+          <w:szCs w:val="20"/>
+        </w:rPr>
+        <w:t xml:space="preserve">shall </w:t>
+      </w:r>
+      <w:r>
+        <w:rPr>
+          <w:rFonts w:ascii="Palatino Linotype" w:hAnsi="Palatino Linotype"/>
+          <w:sz w:val="20"/>
+          <w:szCs w:val="20"/>
+        </w:rPr>
+        <w:t xml:space="preserve">complete </w:t>
+      </w:r>
+      <w:proofErr w:type="gramStart"/>
+      <w:r>
+        <w:rPr>
+          <w:rFonts w:ascii="Palatino Linotype" w:hAnsi="Palatino Linotype"/>
+          <w:sz w:val="20"/>
+          <w:szCs w:val="20"/>
+        </w:rPr>
+        <w:t xml:space="preserve">25</w:t>
+      </w:r>
+      <w:r>
+        <w:rPr>
+          <w:rFonts w:ascii="Palatino Linotype" w:hAnsi="Palatino Linotype"/>
+          <w:sz w:val="20"/>
+          <w:szCs w:val="20"/>
+        </w:rPr>
+        <w:t xml:space="preserve"> hours of community service within </w:t>
+      </w:r>
+      <w:r>
+        <w:rPr>
+          <w:rFonts w:ascii="Palatino Linotype" w:hAnsi="Palatino Linotype"/>
+          <w:sz w:val="20"/>
+          <w:szCs w:val="20"/>
+        </w:rPr>
+        <w:t xml:space="preserve">30</w:t>
+      </w:r>
+      <w:r>
+        <w:rPr>
+          <w:rFonts w:ascii="Palatino Linotype" w:hAnsi="Palatino Linotype"/>
+          <w:sz w:val="20"/>
+          <w:szCs w:val="20"/>
+        </w:rPr>
+        <w:t xml:space="preserve"> days. Defendant shall show proof of completion of all completed hours to the Office of Community Control on or before </w:t>
+      </w:r>
+      <w:proofErr w:type="gramStart"/>
+      <w:r>
+        <w:rPr>
+          <w:rFonts w:ascii="Palatino Linotype" w:hAnsi="Palatino Linotype"/>
+          <w:sz w:val="20"/>
+          <w:szCs w:val="20"/>
+        </w:rPr>
+        <w:t xml:space="preserve">April 12, 2022</w:t>
+      </w:r>
+      <w:r>
+        <w:rPr>
+          <w:rFonts w:ascii="Palatino Linotype" w:hAnsi="Palatino Linotype"/>
+          <w:sz w:val="20"/>
+          <w:szCs w:val="20"/>
+        </w:rPr>
+        <w:t xml:space="preserve">.  </w:t>
+      </w:r>
+      <w:r>
+        <w:rPr>
+          <w:rFonts w:ascii="Palatino Linotype" w:hAnsi="Palatino Linotype"/>
+          <w:sz w:val="20"/>
+          <w:szCs w:val="20"/>
+        </w:rPr>
+        <w:t xml:space="preserve"/>
+      </w:r>
+      <w:r>
+        <w:rPr>
+          <w:rFonts w:ascii="Palatino Linotype" w:hAnsi="Palatino Linotype"/>
+          <w:sz w:val="20"/>
+          <w:szCs w:val="20"/>
+        </w:rPr>
+        <w:t xml:space="preserve"/>
+      </w:r>
+      <w:r>
+        <w:rPr>
+          <w:rFonts w:ascii="Palatino Linotype" w:hAnsi="Palatino Linotype"/>
+          <w:sz w:val="20"/>
+          <w:szCs w:val="20"/>
+        </w:rPr>
+        <w:t xml:space="preserve"/>
+      </w:r>
+      <w:r>
+        <w:rPr>
+          <w:rFonts w:ascii="Palatino Linotype" w:hAnsi="Palatino Linotype"/>
+          <w:sz w:val="20"/>
+          <w:szCs w:val="20"/>
+        </w:rPr>
+        <w:t xml:space="preserve"/>
+      </w:r>
+      <w:r>
+        <w:rPr>
+          <w:rFonts w:ascii="Palatino Linotype" w:hAnsi="Palatino Linotype"/>
+          <w:sz w:val="20"/>
+          <w:szCs w:val="20"/>
+        </w:rPr>
+        <w:t xml:space="preserve"/>
+      </w:r>
+      <w:r>
+        <w:rPr>
+          <w:rFonts w:ascii="Palatino Linotype" w:hAnsi="Palatino Linotype"/>
+          <w:sz w:val="20"/>
+          <w:szCs w:val="20"/>
+        </w:rPr>
+        <w:t xml:space="preserve"/>
+      </w:r>
+      <w:r>
+        <w:rPr>
+          <w:rFonts w:ascii="Palatino Linotype" w:hAnsi="Palatino Linotype"/>
+          <w:sz w:val="20"/>
+          <w:szCs w:val="20"/>
+        </w:rPr>
+        <w:t xml:space="preserve"/>
+      </w:r>
+      <w:r>
+        <w:rPr>
+          <w:rFonts w:ascii="Palatino Linotype" w:hAnsi="Palatino Linotype"/>
+          <w:sz w:val="20"/>
+          <w:szCs w:val="20"/>
+        </w:rPr>
+        <w:t xml:space="preserve"/>
+      </w:r>
+      <w:r>
+        <w:rPr>
+          <w:rFonts w:ascii="Palatino Linotype" w:hAnsi="Palatino Linotype"/>
+          <w:sz w:val="20"/>
+          <w:szCs w:val="20"/>
+        </w:rPr>
+        <w:t xml:space="preserve"/>
+      </w:r>
+      <w:r>
+        <w:rPr>
+          <w:rFonts w:ascii="Palatino Linotype" w:hAnsi="Palatino Linotype"/>
+          <w:sz w:val="20"/>
+          <w:szCs w:val="20"/>
+        </w:rPr>
+        <w:t xml:space="preserve"/>
+        <w:br/>
+        <w:t xml:space="preserve"/>
+      </w:r>
+    </w:p>
+    <w:p>
+      <w:pPr>
+        <w:jc w:val="both"/>
+        <w:rPr>
+          <w:rFonts w:ascii="Palatino Linotype" w:hAnsi="Palatino Linotype"/>
+          <w:sz w:val="20"/>
+          <w:szCs w:val="20"/>
+        </w:rPr>
+      </w:pPr>
+      <w:r>
+        <w:rPr>
+          <w:rFonts w:ascii="Palatino Linotype" w:hAnsi="Palatino Linotype"/>
+          <w:b/>
+          <w:sz w:val="20"/>
+          <w:szCs w:val="20"/>
+        </w:rPr>
+        <w:t xml:space="preserve">License Suspension.</w:t>
+      </w:r>
+      <w:r>
+        <w:rPr>
+          <w:rFonts w:ascii="Palatino Linotype" w:hAnsi="Palatino Linotype"/>
+          <w:b/>
+          <w:sz w:val="20"/>
+          <w:szCs w:val="20"/>
+        </w:rPr>
+        <w:t xml:space="preserve"> </w:t>
+      </w:r>
+      <w:r>
+        <w:rPr>
+          <w:rFonts w:ascii="Palatino Linotype" w:hAnsi="Palatino Linotype"/>
+          <w:b/>
+          <w:sz w:val="20"/>
+          <w:szCs w:val="20"/>
+        </w:rPr>
+        <w:t xml:space="preserve"> </w:t>
+      </w:r>
+      <w:r>
+        <w:rPr>
+          <w:rFonts w:ascii="Palatino Linotype" w:hAnsi="Palatino Linotype"/>
+          <w:sz w:val="20"/>
+          <w:szCs w:val="20"/>
+        </w:rPr>
+        <w:t xml:space="preserve">Defendant’s </w:t>
+      </w:r>
+      <w:proofErr w:type="gramStart"/>
+      <w:r>
+        <w:rPr>
+          <w:rFonts w:ascii="Palatino Linotype" w:hAnsi="Palatino Linotype"/>
+          <w:sz w:val="20"/>
+          <w:szCs w:val="20"/>
+        </w:rPr>
+        <w:t xml:space="preserve">driving</w:t>
+      </w:r>
+      <w:r>
+        <w:rPr>
+          <w:rFonts w:ascii="Palatino Linotype" w:hAnsi="Palatino Linotype"/>
+          <w:sz w:val="20"/>
+          <w:szCs w:val="20"/>
+        </w:rPr>
+        <w:t xml:space="preserve"> license is suspended from March 13, 2022 for a term of 6 months.</w:t>
+      </w:r>
+      <w:r>
+        <w:rPr>
+          <w:rFonts w:ascii="Palatino Linotype" w:hAnsi="Palatino Linotype"/>
+          <w:sz w:val="20"/>
+          <w:szCs w:val="20"/>
+        </w:rPr>
+        <w:t xml:space="preserve"> </w:t>
+      </w:r>
+      <w:r>
+        <w:rPr>
+          <w:rFonts w:ascii="Palatino Linotype" w:hAnsi="Palatino Linotype"/>
+          <w:sz w:val="20"/>
+          <w:szCs w:val="20"/>
+        </w:rPr>
+        <w:t xml:space="preserve">The</w:t>
+      </w:r>
+      <w:proofErr w:type="gramEnd"/>
+      <w:r>
+        <w:rPr>
+          <w:rFonts w:ascii="Palatino Linotype" w:hAnsi="Palatino Linotype"/>
+          <w:sz w:val="20"/>
+          <w:szCs w:val="20"/>
+        </w:rPr>
+        <w:t xml:space="preserve"> </w:t>
+      </w:r>
+      <w:r>
+        <w:rPr>
+          <w:rFonts w:ascii="Palatino Linotype" w:hAnsi="Palatino Linotype"/>
+          <w:sz w:val="20"/>
+          <w:szCs w:val="20"/>
+        </w:rPr>
+        <w:t>Administrative License Suspension is terminated and the OBMV form 226</w:t>
+      </w:r>
+      <w:r>
+        <w:rPr>
+          <w:rFonts w:ascii="Palatino Linotype" w:hAnsi="Palatino Linotype"/>
+          <w:sz w:val="20"/>
+          <w:szCs w:val="20"/>
+        </w:rPr>
+        <w:t>1</w:t>
+      </w:r>
+      <w:r>
+        <w:rPr>
+          <w:rFonts w:ascii="Palatino Linotype" w:hAnsi="Palatino Linotype"/>
+          <w:sz w:val="20"/>
+          <w:szCs w:val="20"/>
+        </w:rPr>
+        <w:t xml:space="preserve"> shall issue</w:t>
+      </w:r>
+      <w:r>
+        <w:rPr>
+          <w:rFonts w:ascii="Palatino Linotype" w:hAnsi="Palatino Linotype"/>
+          <w:sz w:val="20"/>
+          <w:szCs w:val="20"/>
+        </w:rPr>
+        <w:t xml:space="preserve">.</w:t>
+      </w:r>
+      <w:r>
+        <w:rPr>
+          <w:rFonts w:ascii="Palatino Linotype" w:hAnsi="Palatino Linotype"/>
+          <w:sz w:val="20"/>
+          <w:szCs w:val="20"/>
+        </w:rPr>
+        <w:t xml:space="preserve"> </w:t>
+      </w:r>
+      <w:r>
+        <w:rPr>
+          <w:rFonts w:ascii="Palatino Linotype" w:hAnsi="Palatino Linotype"/>
+          <w:sz w:val="20"/>
+          <w:szCs w:val="20"/>
+        </w:rPr>
+        <w:t xml:space="preserve"/>
+      </w:r>
+      <w:r>
+        <w:rPr>
+          <w:rFonts w:ascii="Palatino Linotype" w:hAnsi="Palatino Linotype"/>
+          <w:sz w:val="20"/>
+          <w:szCs w:val="20"/>
+        </w:rPr>
+        <w:t xml:space="preserve">The defendant is required to complete a remedial driving class before his operator’s license may be reinstated.</w:t>
+      </w:r>
+      <w:r>
+        <w:rPr>
+          <w:rFonts w:ascii="Palatino Linotype" w:hAnsi="Palatino Linotype"/>
+          <w:sz w:val="20"/>
+          <w:szCs w:val="20"/>
+        </w:rPr>
+        <w:t xml:space="preserve"/>
+      </w:r>
+      <w:r>
+        <w:rPr>
+          <w:rFonts w:ascii="Palatino Linotype" w:hAnsi="Palatino Linotype"/>
+          <w:sz w:val="20"/>
+          <w:szCs w:val="20"/>
+        </w:rPr>
+        <w:t xml:space="preserve"/>
+        <w:br/>
+        <w:t xml:space="preserve"/>
+      </w:r>
+    </w:p>
+    <w:p>
+      <w:pPr>
+        <w:jc w:val="both"/>
+        <w:rPr>
+          <w:rFonts w:ascii="Palatino Linotype" w:hAnsi="Palatino Linotype"/>
+          <w:sz w:val="20"/>
+          <w:szCs w:val="20"/>
+        </w:rPr>
+      </w:pPr>
+      <w:r>
+        <w:rPr>
+          <w:rFonts w:ascii="Palatino Linotype" w:hAnsi="Palatino Linotype"/>
+          <w:b/>
+          <w:sz w:val="20"/>
+          <w:szCs w:val="20"/>
+        </w:rPr>
+        <w:t xml:space="preserve">Victim Notification.</w:t>
+      </w:r>
+      <w:r>
+        <w:rPr>
+          <w:rFonts w:ascii="Palatino Linotype" w:hAnsi="Palatino Linotype"/>
+          <w:sz w:val="20"/>
+          <w:szCs w:val="20"/>
+        </w:rPr>
+        <w:t xml:space="preserve"> The Clerk shall serve notice on the victim of the right to apply for reparation pursuant to R.C. 2743.51-72. </w:t>
+      </w:r>
+      <w:r>
+        <w:rPr>
+          <w:rFonts w:ascii="Palatino Linotype" w:hAnsi="Palatino Linotype"/>
+          <w:sz w:val="20"/>
+          <w:szCs w:val="20"/>
+        </w:rPr>
+        <w:t xml:space="preserve"/>
+      </w:r>
+      <w:r>
+        <w:rPr>
+          <w:rFonts w:ascii="Palatino Linotype" w:hAnsi="Palatino Linotype"/>
+          <w:sz w:val="20"/>
+          <w:szCs w:val="20"/>
+        </w:rPr>
+        <w:t xml:space="preserve"/>
+      </w:r>
+      <w:r>
+        <w:rPr>
+          <w:rFonts w:ascii="Palatino Linotype" w:hAnsi="Palatino Linotype"/>
+          <w:sz w:val="20"/>
+          <w:szCs w:val="20"/>
+        </w:rPr>
+        <w:t xml:space="preserve"/>
+        <w:br/>
+        <w:t xml:space="preserve"/>
+      </w:r>
+    </w:p>
+    <w:p>
+      <w:pPr>
+        <w:jc w:val="both"/>
+        <w:rPr>
+          <w:rFonts w:ascii="Palatino Linotype" w:hAnsi="Palatino Linotype"/>
+          <w:sz w:val="20"/>
+          <w:szCs w:val="20"/>
+        </w:rPr>
+      </w:pPr>
+      <w:r>
+        <w:rPr>
+          <w:rFonts w:ascii="Palatino Linotype" w:hAnsi="Palatino Linotype"/>
+          <w:b/>
+          <w:sz w:val="20"/>
+          <w:szCs w:val="20"/>
+        </w:rPr>
+        <w:t>Vehicle Impoundment/Immobilization.</w:t>
+      </w:r>
+      <w:r>
+        <w:rPr>
+          <w:rFonts w:ascii="Palatino Linotype" w:hAnsi="Palatino Linotype"/>
+          <w:sz w:val="20"/>
+          <w:szCs w:val="20"/>
+        </w:rPr>
+        <w:t xml:space="preserve"> </w:t>
+      </w:r>
+      <w:r>
+        <w:rPr>
+          <w:rFonts w:ascii="Palatino Linotype" w:hAnsi="Palatino Linotype"/>
+          <w:bCs/>
+          <w:sz w:val="20"/>
+          <w:szCs w:val="20"/>
+        </w:rPr>
+        <w:t xml:space="preserve">The defendant’s</w:t>
+      </w:r>
+      <w:r>
+        <w:rPr>
+          <w:rFonts w:ascii="Palatino Linotype" w:hAnsi="Palatino Linotype"/>
+          <w:bCs/>
+          <w:sz w:val="20"/>
+          <w:szCs w:val="20"/>
+        </w:rPr>
+        <w:t xml:space="preserve"> </w:t>
+      </w:r>
+      <w:proofErr w:type="gramStart"/>
+      <w:r>
+        <w:rPr>
+          <w:rFonts w:ascii="Palatino Linotype" w:hAnsi="Palatino Linotype"/>
+          <w:bCs/>
+          <w:sz w:val="20"/>
+          <w:szCs w:val="20"/>
+        </w:rPr>
+        <w:t xml:space="preserve">awet, license plate as</w:t>
+      </w:r>
+      <w:r>
+        <w:rPr>
+          <w:rFonts w:ascii="Palatino Linotype" w:hAnsi="Palatino Linotype"/>
+          <w:bCs/>
+          <w:sz w:val="20"/>
+          <w:szCs w:val="20"/>
+        </w:rPr>
+        <w:t xml:space="preserve">, </w:t>
+      </w:r>
+      <w:r>
+        <w:rPr>
+          <w:rFonts w:ascii="Palatino Linotype" w:hAnsi="Palatino Linotype"/>
+          <w:bCs/>
+          <w:sz w:val="20"/>
+          <w:szCs w:val="20"/>
+        </w:rPr>
+        <w:t xml:space="preserve">shall have its vehicle ID tags seized and sent to the BMV for a period of 30 days. </w:t>
+      </w:r>
+      <w:r>
+        <w:rPr>
+          <w:rFonts w:ascii="Palatino Linotype" w:hAnsi="Palatino Linotype"/>
+          <w:sz w:val="20"/>
+          <w:szCs w:val="20"/>
+        </w:rPr>
+        <w:t xml:space="preserve"/>
+      </w:r>
+      <w:r>
+        <w:rPr>
+          <w:rFonts w:ascii="Palatino Linotype" w:hAnsi="Palatino Linotype"/>
+          <w:sz w:val="20"/>
+          <w:szCs w:val="20"/>
+        </w:rPr>
+        <w:t xml:space="preserve"/>
+      </w:r>
+      <w:r>
+        <w:rPr>
+          <w:rFonts w:ascii="Palatino Linotype" w:hAnsi="Palatino Linotype"/>
+          <w:sz w:val="20"/>
+          <w:szCs w:val="20"/>
+        </w:rPr>
+        <w:t xml:space="preserve"/>
+        <w:br/>
+        <w:t xml:space="preserve"/>
+      </w:r>
+    </w:p>
+    <w:p>
+      <w:pPr>
+        <w:jc w:val="both"/>
+        <w:rPr>
+          <w:rFonts w:ascii="Palatino Linotype" w:hAnsi="Palatino Linotype"/>
+          <w:b/>
+          <w:sz w:val="20"/>
+          <w:szCs w:val="20"/>
+        </w:rPr>
+      </w:pPr>
+      <w:r>
+        <w:rPr>
+          <w:rFonts w:ascii="Palatino Linotype" w:hAnsi="Palatino Linotype"/>
+          <w:b/>
+          <w:sz w:val="20"/>
+          <w:szCs w:val="20"/>
+        </w:rPr>
+        <w:t>Community Control</w:t>
+      </w:r>
+      <w:r>
+        <w:rPr>
+          <w:rFonts w:ascii="Palatino Linotype" w:hAnsi="Palatino Linotype"/>
+          <w:b/>
+          <w:sz w:val="20"/>
+          <w:szCs w:val="20"/>
+        </w:rPr>
+        <w:t xml:space="preserve">.</w:t>
+      </w:r>
+      <w:r>
+        <w:rPr>
+          <w:rFonts w:ascii="Palatino Linotype" w:hAnsi="Palatino Linotype"/>
+          <w:b/>
+          <w:sz w:val="20"/>
+          <w:szCs w:val="20"/>
+        </w:rPr>
+        <w:t xml:space="preserve">  </w:t>
+      </w:r>
+      <w:r>
+        <w:rPr>
+          <w:rFonts w:ascii="Palatino Linotype" w:hAnsi="Palatino Linotype"/>
+          <w:sz w:val="20"/>
+          <w:szCs w:val="20"/>
+        </w:rPr>
+        <w:t xml:space="preserve">For a period of </w:t>
+      </w:r>
+      <w:proofErr w:type="gramStart"/>
+      <w:r>
+        <w:rPr>
+          <w:rFonts w:ascii="Palatino Linotype" w:hAnsi="Palatino Linotype"/>
+          <w:b/>
+          <w:sz w:val="20"/>
+          <w:szCs w:val="20"/>
+          <w:u w:val="single"/>
+        </w:rPr>
+        <w:t xml:space="preserve">1 year</w:t>
+      </w:r>
+      <w:r>
+        <w:rPr>
+          <w:rFonts w:ascii="Palatino Linotype" w:hAnsi="Palatino Linotype"/>
+          <w:sz w:val="20"/>
+          <w:szCs w:val="20"/>
+        </w:rPr>
+        <w:t xml:space="preserve">, Defendant shall be under </w:t>
+      </w:r>
+      <w:r>
+        <w:rPr>
+          <w:rFonts w:ascii="Palatino Linotype" w:hAnsi="Palatino Linotype"/>
+          <w:b/>
+          <w:sz w:val="20"/>
+          <w:szCs w:val="20"/>
+          <w:u w:val="single"/>
+        </w:rPr>
+        <w:t xml:space="preserve">basic</w:t>
+      </w:r>
+      <w:r>
+        <w:rPr>
+          <w:rFonts w:ascii="Palatino Linotype" w:hAnsi="Palatino Linotype"/>
+          <w:b/>
+          <w:sz w:val="20"/>
+          <w:szCs w:val="20"/>
+          <w:u w:val="single"/>
+        </w:rPr>
+        <w:t xml:space="preserve"> </w:t>
+      </w:r>
+      <w:r>
+        <w:rPr>
+          <w:rFonts w:ascii="Palatino Linotype" w:hAnsi="Palatino Linotype"/>
+          <w:b/>
+          <w:sz w:val="20"/>
+          <w:szCs w:val="20"/>
+          <w:u w:val="single"/>
+        </w:rPr>
+        <w:t>supervision</w:t>
+      </w:r>
+      <w:r>
+        <w:rPr>
+          <w:rFonts w:ascii="Palatino Linotype" w:hAnsi="Palatino Linotype"/>
+          <w:sz w:val="20"/>
+          <w:szCs w:val="20"/>
+        </w:rPr>
+        <w:t xml:space="preserve"> </w:t>
+      </w:r>
+      <w:r>
+        <w:rPr>
+          <w:rFonts w:ascii="Palatino Linotype" w:hAnsi="Palatino Linotype"/>
+          <w:sz w:val="20"/>
+          <w:szCs w:val="20"/>
+        </w:rPr>
+        <w:t>with the Office of Community Control.  The Court advised Defendant that as a result of any failure to comply with the terms of community control, the Court may impose a longer term of community control up to a total of 5 years; impose a definite jail term to include any days stayed or otherwise authorized by law; and/or otherwise modify the terms of community control set forth below.</w:t>
+      </w:r>
+    </w:p>
+    <w:p>
+      <w:pPr>
+        <w:spacing w:line="276" w:lineRule="auto"/>
+        <w:jc w:val="both"/>
+        <w:rPr>
+          <w:rFonts w:ascii="Palatino Linotype" w:hAnsi="Palatino Linotype"/>
+          <w:b/>
+          <w:sz w:val="20"/>
+          <w:szCs w:val="20"/>
+        </w:rPr>
+      </w:pPr>
+    </w:p>
+    <w:p>
+      <w:pPr>
+        <w:jc w:val="both"/>
+        <w:rPr>
+          <w:rFonts w:ascii="Palatino Linotype" w:hAnsi="Palatino Linotype"/>
+          <w:sz w:val="20"/>
+          <w:szCs w:val="20"/>
+        </w:rPr>
+      </w:pPr>
+      <w:r>
+        <w:rPr>
+          <w:rFonts w:ascii="Palatino Linotype" w:hAnsi="Palatino Linotype"/>
+          <w:sz w:val="20"/>
+          <w:szCs w:val="20"/>
+        </w:rPr>
+        <w:t xml:space="preserve">While subject to </w:t>
+      </w:r>
+      <w:r>
+        <w:rPr>
+          <w:rFonts w:ascii="Palatino Linotype" w:hAnsi="Palatino Linotype"/>
+          <w:sz w:val="20"/>
+          <w:szCs w:val="20"/>
+        </w:rPr>
+        <w:t xml:space="preserve">community control, Defendant shall: </w:t>
+      </w:r>
+    </w:p>
+    <w:p>
+      <w:pPr>
+        <w:jc w:val="both"/>
+        <w:rPr>
+          <w:rFonts w:ascii="Palatino Linotype" w:hAnsi="Palatino Linotype"/>
+          <w:sz w:val="20"/>
+          <w:szCs w:val="20"/>
+        </w:rPr>
+      </w:pPr>
+    </w:p>
+    <w:p>
+      <w:pPr>
+        <w:ind w:firstLine="419"/>
+        <w:jc w:val="both"/>
+        <w:rPr>
+          <w:rFonts w:ascii="Palatino Linotype" w:hAnsi="Palatino Linotype"/>
+          <w:sz w:val="20"/>
+          <w:szCs w:val="20"/>
+          <w:u w:val="single"/>
+        </w:rPr>
+      </w:pPr>
+      <w:r>
+        <w:rPr>
+          <w:rFonts w:ascii="Palatino Linotype" w:hAnsi="Palatino Linotype"/>
+          <w:sz w:val="20"/>
+          <w:szCs w:val="20"/>
+          <w:u w:val="single"/>
+        </w:rPr>
+        <w:t>General Terms</w:t>
+      </w:r>
+    </w:p>
+    <w:p>
+      <w:pPr>
+        <w:pStyle w:val="ListParagraph"/>
+        <w:widowControl/>
+        <w:numPr>
+          <w:ilvl w:val="0"/>
+          <w:numId w:val="2"/>
+        </w:numPr>
+        <w:autoSpaceDE/>
+        <w:autoSpaceDN/>
+        <w:adjustRightInd/>
+        <w:jc w:val="both"/>
+        <w:rPr>
+          <w:rFonts w:ascii="Palatino Linotype" w:hAnsi="Palatino Linotype"/>
+          <w:sz w:val="20"/>
+          <w:szCs w:val="20"/>
+        </w:rPr>
+      </w:pPr>
+      <w:r>
+        <w:rPr>
+          <w:rFonts w:ascii="Palatino Linotype" w:hAnsi="Palatino Linotype"/>
+          <w:sz w:val="20"/>
+          <w:szCs w:val="20"/>
+        </w:rPr>
+        <w:t>Report forthwith to the Office of Community Control.</w:t>
+      </w:r>
+    </w:p>
+    <w:p>
+      <w:pPr>
+        <w:pStyle w:val="ListParagraph"/>
+        <w:widowControl/>
+        <w:numPr>
+          <w:ilvl w:val="0"/>
+          <w:numId w:val="2"/>
+        </w:numPr>
+        <w:autoSpaceDE/>
+        <w:autoSpaceDN/>
+        <w:adjustRightInd/>
+        <w:jc w:val="both"/>
+        <w:rPr>
+          <w:rFonts w:ascii="Palatino Linotype" w:hAnsi="Palatino Linotype"/>
+          <w:sz w:val="20"/>
+          <w:szCs w:val="20"/>
+        </w:rPr>
+      </w:pPr>
+      <w:r>
+        <w:rPr>
+          <w:rFonts w:ascii="Palatino Linotype" w:hAnsi="Palatino Linotype"/>
+          <w:sz w:val="20"/>
+          <w:szCs w:val="20"/>
+        </w:rPr>
+        <w:t>Abide by the law, comply with the community control</w:t>
+      </w:r>
+      <w:r>
+        <w:rPr>
+          <w:rFonts w:ascii="Palatino Linotype" w:hAnsi="Palatino Linotype"/>
+          <w:sz w:val="20"/>
+          <w:szCs w:val="20"/>
+        </w:rPr>
+        <w:t xml:space="preserve"> terms set by the Office of Community Control</w:t>
+      </w:r>
+      <w:r>
+        <w:rPr>
+          <w:rFonts w:ascii="Palatino Linotype" w:hAnsi="Palatino Linotype"/>
+          <w:sz w:val="20"/>
+          <w:szCs w:val="20"/>
+        </w:rPr>
+        <w:t xml:space="preserve">, and not leave the state without the permission of the Court and/or </w:t>
+      </w:r>
+      <w:r>
+        <w:rPr>
+          <w:rFonts w:ascii="Palatino Linotype" w:hAnsi="Palatino Linotype"/>
+          <w:sz w:val="20"/>
+          <w:szCs w:val="20"/>
+        </w:rPr>
+        <w:t>the Office of Community Control</w:t>
+      </w:r>
+      <w:r>
+        <w:rPr>
+          <w:rFonts w:ascii="Palatino Linotype" w:hAnsi="Palatino Linotype"/>
+          <w:sz w:val="20"/>
+          <w:szCs w:val="20"/>
+        </w:rPr>
+        <w:t>.</w:t>
+      </w:r>
+    </w:p>
+    <w:p>
+      <w:pPr>
+        <w:pStyle w:val="ListParagraph"/>
+        <w:widowControl/>
+        <w:numPr>
+          <w:ilvl w:val="0"/>
+          <w:numId w:val="2"/>
+        </w:numPr>
+        <w:autoSpaceDE/>
+        <w:autoSpaceDN/>
+        <w:adjustRightInd/>
+        <w:jc w:val="both"/>
+        <w:rPr>
+          <w:rFonts w:ascii="Palatino Linotype" w:hAnsi="Palatino Linotype"/>
+          <w:sz w:val="20"/>
+          <w:szCs w:val="20"/>
+        </w:rPr>
+      </w:pPr>
+      <w:r>
+        <w:rPr>
+          <w:rFonts w:ascii="Palatino Linotype" w:hAnsi="Palatino Linotype"/>
+          <w:sz w:val="20"/>
+          <w:szCs w:val="20"/>
+        </w:rPr>
+        <w:t xml:space="preserve">Pay probation fees monthly.  </w:t>
+      </w:r>
+    </w:p>
+    <w:p>
+      <w:pPr>
+        <w:pStyle w:val="ListParagraph"/>
+        <w:widowControl/>
+        <w:numPr>
+          <w:ilvl w:val="0"/>
+          <w:numId w:val="2"/>
+        </w:numPr>
+        <w:autoSpaceDE/>
+        <w:autoSpaceDN/>
+        <w:adjustRightInd/>
+        <w:jc w:val="both"/>
+        <w:rPr>
+          <w:rFonts w:ascii="Palatino Linotype" w:hAnsi="Palatino Linotype"/>
+          <w:b/>
+          <w:bCs/>
+          <w:sz w:val="20"/>
+          <w:szCs w:val="20"/>
+        </w:rPr>
+      </w:pPr>
+      <w:r>
+        <w:rPr>
+          <w:rFonts w:ascii="Palatino Linotype" w:hAnsi="Palatino Linotype"/>
+          <w:sz w:val="20"/>
+          <w:szCs w:val="20"/>
+        </w:rPr>
+        <w:t>Make all reasonable effort to obtain and maintain employment.  Defendant shall report any change in employment status immediately.</w:t>
+      </w:r>
+      <w:r>
+        <w:rPr>
+          <w:rFonts w:ascii="Palatino Linotype" w:hAnsi="Palatino Linotype"/>
+          <w:sz w:val="20"/>
+          <w:szCs w:val="20"/>
+        </w:rPr>
+        <w:t xml:space="preserve"> </w:t>
+      </w:r>
+    </w:p>
+    <w:p>
+      <w:pPr>
+        <w:pStyle w:val="ListParagraph"/>
+        <w:widowControl/>
+        <w:numPr>
+          <w:ilvl w:val="0"/>
+          <w:numId w:val="2"/>
+        </w:numPr>
+        <w:autoSpaceDE/>
+        <w:autoSpaceDN/>
+        <w:adjustRightInd/>
+        <w:jc w:val="both"/>
+        <w:rPr>
+          <w:rFonts w:ascii="Palatino Linotype" w:hAnsi="Palatino Linotype"/>
+          <w:b/>
+          <w:bCs/>
+          <w:sz w:val="20"/>
+          <w:szCs w:val="20"/>
+        </w:rPr>
+      </w:pPr>
+      <w:r>
+        <w:rPr>
+          <w:rFonts w:ascii="Palatino Linotype" w:hAnsi="Palatino Linotype"/>
+          <w:sz w:val="20"/>
+          <w:szCs w:val="20"/>
+        </w:rPr>
+        <w:t>Submit to alcohol/drug testing at the request of community control or any other law enforcement officer.</w:t>
+      </w:r>
+    </w:p>
+    <w:p>
+      <w:pPr>
+        <w:pStyle w:val="ListParagraph"/>
+        <w:widowControl/>
+        <w:numPr>
+          <w:ilvl w:val="0"/>
+          <w:numId w:val="2"/>
+        </w:numPr>
+        <w:autoSpaceDE/>
+        <w:autoSpaceDN/>
+        <w:adjustRightInd/>
+        <w:jc w:val="both"/>
+        <w:rPr>
+          <w:rFonts w:ascii="Palatino Linotype" w:hAnsi="Palatino Linotype"/>
+          <w:b/>
+          <w:bCs/>
+          <w:sz w:val="20"/>
+          <w:szCs w:val="20"/>
+        </w:rPr>
+      </w:pPr>
+      <w:r>
+        <w:rPr>
+          <w:rFonts w:ascii="Palatino Linotype" w:hAnsi="Palatino Linotype"/>
+          <w:sz w:val="20"/>
+          <w:szCs w:val="20"/>
+        </w:rPr>
+        <w:t>Not possess/consume/purchase any alcoholic beverages or drugs of abuse.</w:t>
+      </w:r>
+    </w:p>
+    <w:p>
+      <w:pPr>
+        <w:widowControl/>
+        <w:autoSpaceDE/>
+        <w:autoSpaceDN/>
+        <w:adjustRightInd/>
+        <w:ind w:left="419"/>
+        <w:jc w:val="both"/>
+        <w:rPr>
+          <w:rFonts w:ascii="Palatino Linotype" w:hAnsi="Palatino Linotype"/>
+          <w:b/>
+          <w:bCs/>
+          <w:sz w:val="20"/>
+          <w:szCs w:val="20"/>
+        </w:rPr>
+      </w:pPr>
+    </w:p>
+    <w:p>
+      <w:pPr>
+        <w:widowControl/>
+        <w:autoSpaceDE/>
+        <w:autoSpaceDN/>
+        <w:adjustRightInd/>
+        <w:ind w:left="419"/>
+        <w:jc w:val="both"/>
+        <w:rPr>
+          <w:rFonts w:ascii="Palatino Linotype" w:hAnsi="Palatino Linotype"/>
+          <w:bCs/>
+          <w:sz w:val="20"/>
+          <w:szCs w:val="20"/>
+          <w:u w:val="single"/>
+        </w:rPr>
+      </w:pPr>
+      <w:r>
+        <w:rPr>
+          <w:rFonts w:ascii="Palatino Linotype" w:hAnsi="Palatino Linotype"/>
+          <w:bCs/>
+          <w:sz w:val="20"/>
+          <w:szCs w:val="20"/>
+          <w:u w:val="single"/>
+        </w:rPr>
+        <w:t xml:space="preserve">Additional </w:t>
+      </w:r>
+      <w:proofErr w:type="gramStart"/>
+      <w:r>
+        <w:rPr>
+          <w:rFonts w:ascii="Palatino Linotype" w:hAnsi="Palatino Linotype"/>
+          <w:bCs/>
+          <w:sz w:val="20"/>
+          <w:szCs w:val="20"/>
+          <w:u w:val="single"/>
+        </w:rPr>
+        <w:t>Terms</w:t>
+      </w:r>
+      <w:r>
+        <w:rPr>
+          <w:rFonts w:ascii="Palatino Linotype" w:hAnsi="Palatino Linotype"/>
+          <w:sz w:val="20"/>
+          <w:szCs w:val="20"/>
+        </w:rPr>
+        <w:t xml:space="preserve"/>
+      </w:r>
+      <w:r>
+        <w:rPr>
+          <w:rFonts w:ascii="Palatino Linotype" w:hAnsi="Palatino Linotype"/>
+          <w:sz w:val="20"/>
+          <w:szCs w:val="20"/>
+        </w:rPr>
+        <w:t xml:space="preserve">  </w:t>
+      </w:r>
+    </w:p>
+    <w:p>
+      <w:pPr>
+        <w:pStyle w:val="ListParagraph"/>
+        <w:numPr>
+          <w:ilvl w:val="0"/>
+          <w:numId w:val="2"/>
+        </w:numPr>
+        <w:tabs>
+          <w:tab w:val="center" w:pos="4680"/>
+        </w:tabs>
+        <w:jc w:val="both"/>
+        <w:rPr>
+          <w:rFonts w:ascii="Palatino Linotype" w:hAnsi="Palatino Linotype"/>
+          <w:bCs/>
+          <w:sz w:val="20"/>
+          <w:szCs w:val="20"/>
+        </w:rPr>
+      </w:pPr>
+      <w:r>
+        <w:rPr>
+          <w:rFonts w:ascii="Palatino Linotype" w:hAnsi="Palatino Linotype"/>
+          <w:bCs/>
+          <w:sz w:val="20"/>
+          <w:szCs w:val="20"/>
+        </w:rPr>
+        <w:t xml:space="preserve">Defendant shall have no contact with </w:t>
+      </w:r>
+      <w:proofErr w:type="gramStart"/>
+      <w:r>
+        <w:rPr>
+          <w:rFonts w:ascii="Palatino Linotype" w:hAnsi="Palatino Linotype"/>
+          <w:b/>
+          <w:bCs/>
+          <w:sz w:val="20"/>
+          <w:szCs w:val="20"/>
+        </w:rPr>
+        <w:t xml:space="preserve">test</w:t>
+      </w:r>
+      <w:r>
+        <w:rPr>
+          <w:rFonts w:ascii="Palatino Linotype" w:hAnsi="Palatino Linotype"/>
+          <w:bCs/>
+          <w:sz w:val="20"/>
+          <w:szCs w:val="20"/>
+        </w:rPr>
+        <w:t xml:space="preserve">.  Contact includes, but is not limited to, landline, cordless, cellular or digital telephone; text; instant messaging; fax; e-mail; voicemail; delivery service; social media; blogging; writings; electronic communications; posting a message; or communications by any other means directly or through another </w:t>
+      </w:r>
+      <w:proofErr w:type="gramStart"/>
+      <w:r>
+        <w:rPr>
+          <w:rFonts w:ascii="Palatino Linotype" w:hAnsi="Palatino Linotype"/>
+          <w:bCs/>
+          <w:sz w:val="20"/>
+          <w:szCs w:val="20"/>
+        </w:rPr>
+        <w:t>person.</w:t>
+      </w:r>
+      <w:r>
+        <w:rPr>
+          <w:rFonts w:ascii="Palatino Linotype" w:hAnsi="Palatino Linotype"/>
+          <w:bCs/>
+          <w:sz w:val="20"/>
+          <w:szCs w:val="20"/>
+        </w:rPr>
+        <w:t xml:space="preserve"/>
+      </w:r>
+      <w:r>
+        <w:rPr>
+          <w:rFonts w:ascii="Palatino Linotype" w:hAnsi="Palatino Linotype"/>
+          <w:sz w:val="20"/>
+          <w:szCs w:val="20"/>
+        </w:rPr>
+        <w:t xml:space="preserve"/>
+      </w:r>
+      <w:r>
+        <w:rPr>
+          <w:rFonts w:ascii="Palatino Linotype" w:hAnsi="Palatino Linotype"/>
+          <w:sz w:val="20"/>
+          <w:szCs w:val="20"/>
+        </w:rPr>
+        <w:t xml:space="preserve"/>
+      </w:r>
+      <w:r>
+        <w:rPr>
+          <w:rFonts w:ascii="Palatino Linotype" w:hAnsi="Palatino Linotype"/>
+          <w:sz w:val="20"/>
+          <w:szCs w:val="20"/>
+        </w:rPr>
+        <w:t xml:space="preserve"/>
+      </w:r>
+      <w:r>
+        <w:rPr>
+          <w:rFonts w:ascii="Palatino Linotype" w:hAnsi="Palatino Linotype"/>
+          <w:sz w:val="20"/>
+          <w:szCs w:val="20"/>
+        </w:rPr>
+        <w:t xml:space="preserve"/>
+      </w:r>
+      <w:r>
+        <w:rPr>
+          <w:rFonts w:ascii="Palatino Linotype" w:hAnsi="Palatino Linotype"/>
+          <w:sz w:val="20"/>
+          <w:szCs w:val="20"/>
+        </w:rPr>
+        <w:t xml:space="preserve"/>
+      </w:r>
+      <w:r>
+        <w:rPr>
+          <w:rFonts w:ascii="Palatino Linotype" w:hAnsi="Palatino Linotype"/>
+          <w:sz w:val="20"/>
+          <w:szCs w:val="20"/>
+        </w:rPr>
+        <w:t xml:space="preserve"/>
+      </w:r>
+      <w:r>
+        <w:rPr>
+          <w:rFonts w:ascii="Palatino Linotype" w:hAnsi="Palatino Linotype"/>
+          <w:sz w:val="20"/>
+          <w:szCs w:val="20"/>
+        </w:rPr>
+        <w:t xml:space="preserve"/>
+      </w:r>
+      <w:r>
+        <w:rPr>
+          <w:rFonts w:ascii="Palatino Linotype" w:hAnsi="Palatino Linotype"/>
+          <w:sz w:val="20"/>
+          <w:szCs w:val="20"/>
+        </w:rPr>
+        <w:t xml:space="preserve"/>
+      </w:r>
+      <w:r>
+        <w:rPr>
+          <w:rFonts w:ascii="Palatino Linotype" w:hAnsi="Palatino Linotype"/>
+          <w:sz w:val="20"/>
+          <w:szCs w:val="20"/>
+        </w:rPr>
+        <w:t xml:space="preserve">  </w:t>
+      </w:r>
+      <w:r>
+        <w:rPr>
+          <w:rFonts w:ascii="Palatino Linotype" w:hAnsi="Palatino Linotype"/>
+          <w:sz w:val="20"/>
+          <w:szCs w:val="20"/>
+        </w:rPr>
+        <w:t xml:space="preserve">  </w:t>
+      </w:r>
+    </w:p>
+    <w:p>
+      <w:pPr>
+        <w:pStyle w:val="ListParagraph"/>
+        <w:widowControl/>
+        <w:numPr>
+          <w:ilvl w:val="0"/>
+          <w:numId w:val="2"/>
+        </w:numPr>
+        <w:autoSpaceDE/>
+        <w:autoSpaceDN/>
+        <w:adjustRightInd/>
+        <w:jc w:val="both"/>
+        <w:rPr>
+          <w:rFonts w:ascii="Palatino Linotype" w:hAnsi="Palatino Linotype"/>
+          <w:b/>
+          <w:bCs/>
+          <w:sz w:val="20"/>
+          <w:szCs w:val="20"/>
+        </w:rPr>
+      </w:pPr>
+      <w:r>
+        <w:rPr>
+          <w:rFonts w:ascii="Palatino Linotype" w:hAnsi="Palatino Linotype"/>
+          <w:sz w:val="20"/>
+          <w:szCs w:val="20"/>
+        </w:rPr>
+        <w:t xml:space="preserve">If the Court grants driving privileges, provide proof to community control of installation of a certified ignition interlock device within 30 days of the issuance of such privileges.  Defendant shall only operate vehicles equipped with a certified ignition interlock </w:t>
+      </w:r>
+      <w:proofErr w:type="gramStart"/>
+      <w:r>
+        <w:rPr>
+          <w:rFonts w:ascii="Palatino Linotype" w:hAnsi="Palatino Linotype"/>
+          <w:sz w:val="20"/>
+          <w:szCs w:val="20"/>
+        </w:rPr>
+        <w:t>device.</w:t>
+      </w:r>
+      <w:r>
+        <w:rPr>
+          <w:rFonts w:ascii="Palatino Linotype" w:hAnsi="Palatino Linotype"/>
+          <w:sz w:val="20"/>
+          <w:szCs w:val="20"/>
+        </w:rPr>
+        <w:t xml:space="preserve"/>
+      </w:r>
+      <w:r>
+        <w:rPr>
+          <w:rFonts w:ascii="Palatino Linotype" w:hAnsi="Palatino Linotype"/>
+          <w:sz w:val="20"/>
+          <w:szCs w:val="20"/>
+        </w:rPr>
+        <w:t xml:space="preserve">   </w:t>
+      </w:r>
+    </w:p>
+    <w:p>
+      <w:pPr>
+        <w:pStyle w:val="ListParagraph"/>
+        <w:widowControl/>
+        <w:numPr>
+          <w:ilvl w:val="0"/>
+          <w:numId w:val="2"/>
+        </w:numPr>
+        <w:autoSpaceDE/>
+        <w:autoSpaceDN/>
+        <w:adjustRightInd/>
+        <w:jc w:val="both"/>
+        <w:rPr>
+          <w:rFonts w:ascii="Palatino Linotype" w:hAnsi="Palatino Linotype"/>
+          <w:b/>
+          <w:bCs/>
+          <w:sz w:val="20"/>
+          <w:szCs w:val="20"/>
+        </w:rPr>
+      </w:pPr>
+      <w:r>
+        <w:rPr>
+          <w:rFonts w:ascii="Palatino Linotype" w:hAnsi="Palatino Linotype"/>
+          <w:sz w:val="20"/>
+          <w:szCs w:val="20"/>
+        </w:rPr>
+        <w:t xml:space="preserve">Within 90 days show completion of</w:t>
+      </w:r>
+      <w:r>
+        <w:rPr>
+          <w:rFonts w:ascii="Palatino Linotype" w:hAnsi="Palatino Linotype"/>
+          <w:sz w:val="20"/>
+          <w:szCs w:val="20"/>
+        </w:rPr>
+        <w:t xml:space="preserve"> </w:t>
+      </w:r>
+      <w:proofErr w:type="gramStart"/>
+      <w:r>
+        <w:rPr>
+          <w:rFonts w:ascii="Palatino Linotype" w:hAnsi="Palatino Linotype"/>
+          <w:b/>
+          <w:sz w:val="20"/>
+          <w:szCs w:val="20"/>
+        </w:rPr>
+        <w:t xml:space="preserve">25 hours</w:t>
+      </w:r>
+      <w:r>
+        <w:rPr>
+          <w:rFonts w:ascii="Palatino Linotype" w:hAnsi="Palatino Linotype"/>
+          <w:sz w:val="20"/>
+          <w:szCs w:val="20"/>
+        </w:rPr>
+        <w:t xml:space="preserve"> of community service in addition to any hours that may be worked to satisfy fines and costs.</w:t>
+      </w:r>
+      <w:r>
+        <w:rPr>
+          <w:rFonts w:ascii="Palatino Linotype" w:hAnsi="Palatino Linotype"/>
+          <w:sz w:val="20"/>
+          <w:szCs w:val="20"/>
+        </w:rPr>
+        <w:t xml:space="preserve"/>
+      </w:r>
+      <w:r>
+        <w:rPr>
+          <w:rFonts w:ascii="Palatino Linotype" w:hAnsi="Palatino Linotype"/>
+          <w:sz w:val="20"/>
+          <w:szCs w:val="20"/>
+        </w:rPr>
+        <w:t xml:space="preserve"/>
+      </w:r>
+      <w:r>
+        <w:rPr>
+          <w:rFonts w:ascii="Palatino Linotype" w:hAnsi="Palatino Linotype"/>
+          <w:sz w:val="20"/>
+          <w:szCs w:val="20"/>
+        </w:rPr>
+        <w:t xml:space="preserve"/>
+      </w:r>
+      <w:r>
+        <w:rPr>
+          <w:rFonts w:ascii="Palatino Linotype" w:hAnsi="Palatino Linotype"/>
+          <w:sz w:val="20"/>
+          <w:szCs w:val="20"/>
+        </w:rPr>
+        <w:t xml:space="preserve"/>
+      </w:r>
+      <w:r>
+        <w:rPr>
+          <w:rFonts w:ascii="Palatino Linotype" w:hAnsi="Palatino Linotype"/>
+          <w:sz w:val="20"/>
+          <w:szCs w:val="20"/>
+        </w:rPr>
+        <w:t xml:space="preserve"/>
+      </w:r>
+      <w:r>
+        <w:rPr>
+          <w:rFonts w:ascii="Palatino Linotype" w:hAnsi="Palatino Linotype"/>
+          <w:sz w:val="20"/>
+          <w:szCs w:val="20"/>
+        </w:rPr>
+        <w:t xml:space="preserve"/>
+      </w:r>
+      <w:r>
+        <w:rPr>
+          <w:rFonts w:ascii="Palatino Linotype" w:hAnsi="Palatino Linotype"/>
+          <w:sz w:val="20"/>
+          <w:szCs w:val="20"/>
+        </w:rPr>
+        <w:t xml:space="preserve"/>
+        <w:br/>
+        <w:t xml:space="preserve"/>
+      </w:r>
+    </w:p>
+    <w:p>
+      <w:pPr>
+        <w:jc w:val="both"/>
+        <w:rPr>
+          <w:rFonts w:ascii="Palatino Linotype" w:hAnsi="Palatino Linotype"/>
+          <w:sz w:val="20"/>
+          <w:szCs w:val="20"/>
+        </w:rPr>
+      </w:pPr>
+      <w:r>
+        <w:rPr>
+          <w:rFonts w:ascii="Palatino Linotype" w:hAnsi="Palatino Linotype"/>
+          <w:b/>
+          <w:sz w:val="20"/>
+          <w:szCs w:val="20"/>
+        </w:rPr>
+        <w:t xml:space="preserve">Other Conditions.</w:t>
+      </w:r>
+      <w:r>
+        <w:rPr>
+          <w:rFonts w:ascii="Palatino Linotype" w:hAnsi="Palatino Linotype"/>
+          <w:b/>
+          <w:sz w:val="20"/>
+          <w:szCs w:val="20"/>
+        </w:rPr>
+        <w:t xml:space="preserve"> </w:t>
+      </w:r>
+      <w:proofErr w:type="gramStart"/>
+      <w:r>
+        <w:rPr>
+          <w:rFonts w:ascii="Palatino Linotype" w:hAnsi="Palatino Linotype"/>
+          <w:sz w:val="20"/>
+          <w:szCs w:val="20"/>
+        </w:rPr>
+        <w:t xml:space="preserve">atatat</w:t>
+      </w:r>
+      <w:r>
+        <w:rPr>
+          <w:rFonts w:ascii="Palatino Linotype" w:hAnsi="Palatino Linotype"/>
+          <w:sz w:val="20"/>
+          <w:szCs w:val="20"/>
+        </w:rPr>
+        <w:t>.</w:t>
       </w:r>
       <w:r>
         <w:rPr>
@@ -1758,7 +3311,7 @@
           <w:sz w:val="20"/>
           <w:szCs w:val="20"/>
         </w:rPr>
-        <w:t>____________________________________</w:t>
+        <w:t xml:space="preserve">____________________________________</w:t>
       </w:r>
     </w:p>
     <w:p>
@@ -1791,6 +3344,7 @@
         </w:rPr>
         <w:tab/>
       </w:r>
+      <w:proofErr w:type="gramStart"/>
       <w:r>
         <w:rPr>
           <w:rFonts w:ascii="Palatino Linotype" w:hAnsi="Palatino Linotype"/>
@@ -1888,7 +3442,39 @@
           <w:sz w:val="16"/>
           <w:szCs w:val="16"/>
         </w:rPr>
-        <w:t>Copies served by Dep. Clerk ___________________________ on the following date ____________________ to:</w:t>
+        <w:t>Copies served by Dep. Clerk ___________</w:t>
+      </w:r>
+      <w:r>
+        <w:rPr>
+          <w:rFonts w:ascii="Palatino Linotype" w:hAnsi="Palatino Linotype"/>
+          <w:sz w:val="16"/>
+          <w:szCs w:val="16"/>
+        </w:rPr>
+        <w:t>________________</w:t>
+      </w:r>
+      <w:r>
+        <w:rPr>
+          <w:rFonts w:ascii="Palatino Linotype" w:hAnsi="Palatino Linotype"/>
+          <w:sz w:val="16"/>
+          <w:szCs w:val="16"/>
+        </w:rPr>
+        <w:t xml:space="preserve"> on the following date ___________</w:t>
+      </w:r>
+      <w:r>
+        <w:rPr>
+          <w:rFonts w:ascii="Palatino Linotype" w:hAnsi="Palatino Linotype"/>
+          <w:sz w:val="16"/>
+          <w:szCs w:val="16"/>
+        </w:rPr>
+        <w:t xml:space="preserve">_________</w:t>
+      </w:r>
+      <w:r>
+        <w:rPr>
+          <w:rFonts w:ascii="Palatino Linotype" w:hAnsi="Palatino Linotype"/>
+          <w:sz w:val="16"/>
+          <w:szCs w:val="16"/>
+        </w:rPr>
+        <w:t xml:space="preserve"> to:</w:t>
       </w:r>
     </w:p>
     <w:p>
@@ -1917,7 +3503,24 @@
           <w:sz w:val="16"/>
           <w:szCs w:val="16"/>
         </w:rPr>
-        <w:t xml:space="preserve">Prosecutor’s Office: PS    OM     EM; Defendant’s Attorney: PS     OM     EM; Michael Douglas: PS     OM     EM;</w:t>
+        <w:t xml:space="preserve">Prosecutor’s Office: PS    </w:t>
+      </w:r>
+      <w:r>
+        <w:rPr>
+          <w:rFonts w:ascii="Palatino Linotype" w:hAnsi="Palatino Linotype"/>
+          <w:sz w:val="16"/>
+          <w:szCs w:val="16"/>
+        </w:rPr>
+        <w:t xml:space="preserve">OM     EM; Defendant’s Attorney: PS     OM     EM; </w:t>
+      </w:r>
+      <w:proofErr w:type="gramStart"/>
+      <w:r>
+        <w:rPr>
+          <w:rFonts w:ascii="Palatino Linotype" w:hAnsi="Palatino Linotype"/>
+          <w:sz w:val="16"/>
+          <w:szCs w:val="16"/>
+        </w:rPr>
+        <w:t xml:space="preserve">Michael Douglas: PS     OM     EM;</w:t>
       </w:r>
     </w:p>
     <w:p>
@@ -1940,6 +3543,38 @@
           <w:szCs w:val="16"/>
         </w:rPr>
       </w:pPr>
+      <w:r>
+        <w:rPr>
+          <w:rFonts w:ascii="Palatino Linotype" w:hAnsi="Palatino Linotype"/>
+          <w:sz w:val="16"/>
+          <w:szCs w:val="16"/>
+        </w:rPr>
+        <w:t xml:space="preserve">Community Control: PS    </w:t>
+      </w:r>
+      <w:r>
+        <w:rPr>
+          <w:rFonts w:ascii="Palatino Linotype" w:hAnsi="Palatino Linotype"/>
+          <w:sz w:val="16"/>
+          <w:szCs w:val="16"/>
+        </w:rPr>
+        <w:t>EM;</w:t>
+      </w:r>
+      <w:r>
+        <w:rPr>
+          <w:rFonts w:ascii="Palatino Linotype" w:hAnsi="Palatino Linotype"/>
+          <w:sz w:val="16"/>
+          <w:szCs w:val="16"/>
+        </w:rPr>
+        <w:t xml:space="preserve"> </w:t>
+      </w:r>
+      <w:r>
+        <w:rPr>
+          <w:rFonts w:ascii="Palatino Linotype" w:hAnsi="Palatino Linotype"/>
+          <w:sz w:val="16"/>
+          <w:szCs w:val="16"/>
+        </w:rPr>
+        <w:t xml:space="preserve"/>
+      </w:r>
       <w:r>
         <w:rPr>
           <w:rFonts w:ascii="Palatino Linotype" w:hAnsi="Palatino Linotype"/>
@@ -2020,7 +3655,12 @@
 <w:ftr xmlns:wpc="http://schemas.microsoft.com/office/word/2010/wordprocessingCanvas" xmlns:cx="http://schemas.microsoft.com/office/drawing/2014/chartex" xmlns:cx1="http://schemas.microsoft.com/office/drawing/2015/9/8/chartex" xmlns:cx2="http://schemas.microsoft.com/office/drawing/2015/10/21/chartex" xmlns:cx3="http://schemas.microsoft.com/office/drawing/2016/5/9/chartex" xmlns:cx4="http://schemas.microsoft.com/office/drawing/2016/5/10/chartex" xmlns:cx5="http://schemas.microsoft.com/office/drawing/2016/5/11/chartex" xmlns:cx6="http://schemas.microsoft.com/office/drawing/2016/5/12/chartex" xmlns:cx7="http://schemas.microsoft.com/office/drawing/2016/5/13/chartex" xmlns:cx8="http://schemas.microsoft.com/office/drawing/2016/5/14/chartex" xmlns:mc="http://schemas.openxmlformats.org/markup-compatibility/2006" xmlns:aink="http://schemas.microsoft.com/office/drawing/2016/ink" xmlns:am3d="http://schemas.microsoft.com/office/drawing/2017/model3d" xmlns:o="urn:schemas-microsoft-com:office:office" xmlns:r="http://schemas.openxmlformats.org/officeDocument/2006/relationships" xmlns:m="http://schemas.openxmlformats.org/officeDocument/2006/math" xmlns:v="urn:schemas-microsoft-com:vml" xmlns:wp14="http://schemas.microsoft.com/office/word/2010/wordprocessingDrawing" xmlns:wp="http://schemas.openxmlformats.org/drawingml/2006/wordprocessingDrawing" xmlns:w10="urn:schemas-microsoft-com:office:word" xmlns:w="http://schemas.openxmlformats.org/wordprocessingml/2006/main" xmlns:w14="http://schemas.microsoft.com/office/word/2010/wordml" xmlns:w15="http://schemas.microsoft.com/office/word/2012/wordml" xmlns:w16cex="http://schemas.microsoft.com/office/word/2018/wordml/cex" xmlns:w16cid="http://schemas.microsoft.com/office/word/2016/wordml/cid" xmlns:w16="http://schemas.microsoft.com/office/word/2018/wordml" xmlns:w16sdtdh="http://schemas.microsoft.com/office/word/2020/wordml/sdtdatahash" xmlns:w16se="http://schemas.microsoft.com/office/word/2015/wordml/symex" xmlns:wpg="http://schemas.microsoft.com/office/word/2010/wordprocessingGroup" xmlns:wpi="http://schemas.microsoft.com/office/word/2010/wordprocessingInk" xmlns:wne="http://schemas.microsoft.com/office/word/2006/wordml" xmlns:wps="http://schemas.microsoft.com/office/word/2010/wordprocessingShape" mc:Ignorable="w14 w15 w16se w16cid w16 w16cex w16sdtdh wp14">
   <w:sdt>
     <w:sdtPr>
-      <w:id w:val="-1309706245"/>
+      <w:rPr>
+        <w:rFonts w:ascii="Palatino Linotype" w:hAnsi="Palatino Linotype"/>
+        <w:sz w:val="20"/>
+        <w:szCs w:val="20"/>
+      </w:rPr>
+      <w:id w:val="-2099861789"/>
       <w:docPartObj>
         <w:docPartGallery w:val="Page Numbers (Bottom of Page)"/>
         <w:docPartUnique/>
@@ -2035,19 +3675,13 @@
             <w:sz w:val="20"/>
             <w:szCs w:val="20"/>
           </w:rPr>
-          <w:id w:val="98381352"/>
+          <w:id w:val="860082579"/>
           <w:docPartObj>
             <w:docPartGallery w:val="Page Numbers (Top of Page)"/>
             <w:docPartUnique/>
           </w:docPartObj>
         </w:sdtPr>
-        <w:sdtEndPr>
-          <w:rPr>
-            <w:rFonts w:ascii="Times New Roman" w:hAnsi="Times New Roman"/>
-            <w:sz w:val="24"/>
-            <w:szCs w:val="24"/>
-          </w:rPr>
-        </w:sdtEndPr>
+        <w:sdtEndPr/>
         <w:sdtContent>
           <w:p>
             <w:pPr>
@@ -2176,7 +3810,7 @@
                 <w:sz w:val="20"/>
                 <w:szCs w:val="20"/>
               </w:rPr>
-              <w:t>3</w:t>
+              <w:t>5</w:t>
             </w:r>
             <w:r>
               <w:rPr>
@@ -2206,39 +3840,11 @@
               </w:rPr>
               <w:t xml:space="preserve">Final Judgment Entry 21CRB01268</w:t>
             </w:r>
-          </w:p>
-          <w:p>
-            <w:pPr>
-              <w:pStyle w:val="Footer"/>
-              <w:jc w:val="right"/>
-            </w:pPr>
           </w:p>
         </w:sdtContent>
       </w:sdt>
     </w:sdtContent>
   </w:sdt>
-  <w:p>
-    <w:pPr>
-      <w:tabs>
-        <w:tab w:val="left" w:pos="-1080"/>
-        <w:tab w:val="left" w:pos="-720"/>
-        <w:tab w:val="left" w:pos="0"/>
-        <w:tab w:val="left" w:pos="720"/>
-        <w:tab w:val="left" w:pos="1440"/>
-        <w:tab w:val="left" w:pos="2160"/>
-        <w:tab w:val="left" w:pos="2880"/>
-        <w:tab w:val="left" w:pos="3600"/>
-        <w:tab w:val="left" w:pos="4320"/>
-        <w:tab w:val="left" w:pos="4680"/>
-      </w:tabs>
-      <w:jc w:val="right"/>
-      <w:rPr>
-        <w:rFonts w:ascii="Palatino Linotype" w:hAnsi="Palatino Linotype"/>
-        <w:sz w:val="20"/>
-        <w:szCs w:val="20"/>
-      </w:rPr>
-    </w:pPr>
-  </w:p>
 </w:ftr>
 </file>
 
@@ -2430,8 +4036,240 @@
       </w:rPr>
     </w:lvl>
   </w:abstractNum>
+  <w:abstractNum w:abstractNumId="1" w15:restartNumberingAfterBreak="0">
+    <w:nsid w:val="279660C9"/>
+    <w:multiLevelType w:val="hybridMultilevel"/>
+    <w:tmpl w:val="672ECC5E"/>
+    <w:lvl w:ilvl="0" w:tplc="04090001">
+      <w:start w:val="1"/>
+      <w:numFmt w:val="bullet"/>
+      <w:lvlText w:val=""/>
+      <w:lvlJc w:val="left"/>
+      <w:pPr>
+        <w:ind w:left="720" w:hanging="360"/>
+      </w:pPr>
+      <w:rPr>
+        <w:rFonts w:ascii="Symbol" w:hAnsi="Symbol" w:hint="default"/>
+      </w:rPr>
+    </w:lvl>
+    <w:lvl w:ilvl="1" w:tplc="04090003" w:tentative="1">
+      <w:start w:val="1"/>
+      <w:numFmt w:val="bullet"/>
+      <w:lvlText w:val="o"/>
+      <w:lvlJc w:val="left"/>
+      <w:pPr>
+        <w:ind w:left="1440" w:hanging="360"/>
+      </w:pPr>
+      <w:rPr>
+        <w:rFonts w:ascii="Courier New" w:hAnsi="Courier New" w:cs="Courier New" w:hint="default"/>
+      </w:rPr>
+    </w:lvl>
+    <w:lvl w:ilvl="2" w:tplc="04090005" w:tentative="1">
+      <w:start w:val="1"/>
+      <w:numFmt w:val="bullet"/>
+      <w:lvlText w:val=""/>
+      <w:lvlJc w:val="left"/>
+      <w:pPr>
+        <w:ind w:left="2160" w:hanging="360"/>
+      </w:pPr>
+      <w:rPr>
+        <w:rFonts w:ascii="Wingdings" w:hAnsi="Wingdings" w:hint="default"/>
+      </w:rPr>
+    </w:lvl>
+    <w:lvl w:ilvl="3" w:tplc="04090001" w:tentative="1">
+      <w:start w:val="1"/>
+      <w:numFmt w:val="bullet"/>
+      <w:lvlText w:val=""/>
+      <w:lvlJc w:val="left"/>
+      <w:pPr>
+        <w:ind w:left="2880" w:hanging="360"/>
+      </w:pPr>
+      <w:rPr>
+        <w:rFonts w:ascii="Symbol" w:hAnsi="Symbol" w:hint="default"/>
+      </w:rPr>
+    </w:lvl>
+    <w:lvl w:ilvl="4" w:tplc="04090003" w:tentative="1">
+      <w:start w:val="1"/>
+      <w:numFmt w:val="bullet"/>
+      <w:lvlText w:val="o"/>
+      <w:lvlJc w:val="left"/>
+      <w:pPr>
+        <w:ind w:left="3600" w:hanging="360"/>
+      </w:pPr>
+      <w:rPr>
+        <w:rFonts w:ascii="Courier New" w:hAnsi="Courier New" w:cs="Courier New" w:hint="default"/>
+      </w:rPr>
+    </w:lvl>
+    <w:lvl w:ilvl="5" w:tplc="04090005" w:tentative="1">
+      <w:start w:val="1"/>
+      <w:numFmt w:val="bullet"/>
+      <w:lvlText w:val=""/>
+      <w:lvlJc w:val="left"/>
+      <w:pPr>
+        <w:ind w:left="4320" w:hanging="360"/>
+      </w:pPr>
+      <w:rPr>
+        <w:rFonts w:ascii="Wingdings" w:hAnsi="Wingdings" w:hint="default"/>
+      </w:rPr>
+    </w:lvl>
+    <w:lvl w:ilvl="6" w:tplc="04090001" w:tentative="1">
+      <w:start w:val="1"/>
+      <w:numFmt w:val="bullet"/>
+      <w:lvlText w:val=""/>
+      <w:lvlJc w:val="left"/>
+      <w:pPr>
+        <w:ind w:left="5040" w:hanging="360"/>
+      </w:pPr>
+      <w:rPr>
+        <w:rFonts w:ascii="Symbol" w:hAnsi="Symbol" w:hint="default"/>
+      </w:rPr>
+    </w:lvl>
+    <w:lvl w:ilvl="7" w:tplc="04090003" w:tentative="1">
+      <w:start w:val="1"/>
+      <w:numFmt w:val="bullet"/>
+      <w:lvlText w:val="o"/>
+      <w:lvlJc w:val="left"/>
+      <w:pPr>
+        <w:ind w:left="5760" w:hanging="360"/>
+      </w:pPr>
+      <w:rPr>
+        <w:rFonts w:ascii="Courier New" w:hAnsi="Courier New" w:cs="Courier New" w:hint="default"/>
+      </w:rPr>
+    </w:lvl>
+    <w:lvl w:ilvl="8" w:tplc="04090005" w:tentative="1">
+      <w:start w:val="1"/>
+      <w:numFmt w:val="bullet"/>
+      <w:lvlText w:val=""/>
+      <w:lvlJc w:val="left"/>
+      <w:pPr>
+        <w:ind w:left="6480" w:hanging="360"/>
+      </w:pPr>
+      <w:rPr>
+        <w:rFonts w:ascii="Wingdings" w:hAnsi="Wingdings" w:hint="default"/>
+      </w:rPr>
+    </w:lvl>
+  </w:abstractNum>
+  <w:abstractNum w:abstractNumId="2" w15:restartNumberingAfterBreak="0">
+    <w:nsid w:val="2E17566E"/>
+    <w:multiLevelType w:val="hybridMultilevel"/>
+    <w:tmpl w:val="00866CE6"/>
+    <w:lvl w:ilvl="0" w:tplc="04090001">
+      <w:start w:val="1"/>
+      <w:numFmt w:val="bullet"/>
+      <w:lvlText w:val=""/>
+      <w:lvlJc w:val="left"/>
+      <w:pPr>
+        <w:ind w:left="779" w:hanging="360"/>
+      </w:pPr>
+      <w:rPr>
+        <w:rFonts w:ascii="Symbol" w:hAnsi="Symbol" w:hint="default"/>
+      </w:rPr>
+    </w:lvl>
+    <w:lvl w:ilvl="1" w:tplc="04090003">
+      <w:start w:val="1"/>
+      <w:numFmt w:val="bullet"/>
+      <w:lvlText w:val="o"/>
+      <w:lvlJc w:val="left"/>
+      <w:pPr>
+        <w:ind w:left="1499" w:hanging="360"/>
+      </w:pPr>
+      <w:rPr>
+        <w:rFonts w:ascii="Courier New" w:hAnsi="Courier New" w:cs="Courier New" w:hint="default"/>
+      </w:rPr>
+    </w:lvl>
+    <w:lvl w:ilvl="2" w:tplc="04090005" w:tentative="1">
+      <w:start w:val="1"/>
+      <w:numFmt w:val="bullet"/>
+      <w:lvlText w:val=""/>
+      <w:lvlJc w:val="left"/>
+      <w:pPr>
+        <w:ind w:left="2219" w:hanging="360"/>
+      </w:pPr>
+      <w:rPr>
+        <w:rFonts w:ascii="Wingdings" w:hAnsi="Wingdings" w:hint="default"/>
+      </w:rPr>
+    </w:lvl>
+    <w:lvl w:ilvl="3" w:tplc="04090001" w:tentative="1">
+      <w:start w:val="1"/>
+      <w:numFmt w:val="bullet"/>
+      <w:lvlText w:val=""/>
+      <w:lvlJc w:val="left"/>
+      <w:pPr>
+        <w:ind w:left="2939" w:hanging="360"/>
+      </w:pPr>
+      <w:rPr>
+        <w:rFonts w:ascii="Symbol" w:hAnsi="Symbol" w:hint="default"/>
+      </w:rPr>
+    </w:lvl>
+    <w:lvl w:ilvl="4" w:tplc="04090003" w:tentative="1">
+      <w:start w:val="1"/>
+      <w:numFmt w:val="bullet"/>
+      <w:lvlText w:val="o"/>
+      <w:lvlJc w:val="left"/>
+      <w:pPr>
+        <w:ind w:left="3659" w:hanging="360"/>
+      </w:pPr>
+      <w:rPr>
+        <w:rFonts w:ascii="Courier New" w:hAnsi="Courier New" w:cs="Courier New" w:hint="default"/>
+      </w:rPr>
+    </w:lvl>
+    <w:lvl w:ilvl="5" w:tplc="04090005" w:tentative="1">
+      <w:start w:val="1"/>
+      <w:numFmt w:val="bullet"/>
+      <w:lvlText w:val=""/>
+      <w:lvlJc w:val="left"/>
+      <w:pPr>
+        <w:ind w:left="4379" w:hanging="360"/>
+      </w:pPr>
+      <w:rPr>
+        <w:rFonts w:ascii="Wingdings" w:hAnsi="Wingdings" w:hint="default"/>
+      </w:rPr>
+    </w:lvl>
+    <w:lvl w:ilvl="6" w:tplc="04090001" w:tentative="1">
+      <w:start w:val="1"/>
+      <w:numFmt w:val="bullet"/>
+      <w:lvlText w:val=""/>
+      <w:lvlJc w:val="left"/>
+      <w:pPr>
+        <w:ind w:left="5099" w:hanging="360"/>
+      </w:pPr>
+      <w:rPr>
+        <w:rFonts w:ascii="Symbol" w:hAnsi="Symbol" w:hint="default"/>
+      </w:rPr>
+    </w:lvl>
+    <w:lvl w:ilvl="7" w:tplc="04090003" w:tentative="1">
+      <w:start w:val="1"/>
+      <w:numFmt w:val="bullet"/>
+      <w:lvlText w:val="o"/>
+      <w:lvlJc w:val="left"/>
+      <w:pPr>
+        <w:ind w:left="5819" w:hanging="360"/>
+      </w:pPr>
+      <w:rPr>
+        <w:rFonts w:ascii="Courier New" w:hAnsi="Courier New" w:cs="Courier New" w:hint="default"/>
+      </w:rPr>
+    </w:lvl>
+    <w:lvl w:ilvl="8" w:tplc="04090005" w:tentative="1">
+      <w:start w:val="1"/>
+      <w:numFmt w:val="bullet"/>
+      <w:lvlText w:val=""/>
+      <w:lvlJc w:val="left"/>
+      <w:pPr>
+        <w:ind w:left="6539" w:hanging="360"/>
+      </w:pPr>
+      <w:rPr>
+        <w:rFonts w:ascii="Wingdings" w:hAnsi="Wingdings" w:hint="default"/>
+      </w:rPr>
+    </w:lvl>
+  </w:abstractNum>
   <w:num w:numId="1">
     <w:abstractNumId w:val="0"/>
+  </w:num>
+  <w:num w:numId="2">
+    <w:abstractNumId w:val="2"/>
+  </w:num>
+  <w:num w:numId="3">
+    <w:abstractNumId w:val="1"/>
   </w:num>
 </w:numbering>
 </file>
@@ -2988,6 +4826,49 @@
       <w:contextualSpacing/>
     </w:pPr>
   </w:style>
+  <w:style w:type="character" w:styleId="CommentReference">
+    <w:name w:val="annotation reference"/>
+    <w:basedOn w:val="DefaultParagraphFont"/>
+    <w:uiPriority w:val="99"/>
+    <w:semiHidden/>
+    <w:unhideWhenUsed/>
+    <w:rsid w:val="00A53114"/>
+    <w:rPr>
+      <w:sz w:val="16"/>
+      <w:szCs w:val="16"/>
+    </w:rPr>
+  </w:style>
+  <w:style w:type="paragraph" w:styleId="CommentText">
+    <w:name w:val="annotation text"/>
+    <w:basedOn w:val="Normal"/>
+    <w:link w:val="CommentTextChar"/>
+    <w:uiPriority w:val="99"/>
+    <w:unhideWhenUsed/>
+    <w:rsid w:val="00A53114"/>
+    <w:pPr>
+      <w:widowControl/>
+      <w:autoSpaceDE/>
+      <w:autoSpaceDN/>
+      <w:adjustRightInd/>
+    </w:pPr>
+    <w:rPr>
+      <w:rFonts w:asciiTheme="minorHAnsi" w:eastAsiaTheme="minorHAnsi" w:hAnsiTheme="minorHAnsi" w:cstheme="minorBidi"/>
+      <w:sz w:val="20"/>
+      <w:szCs w:val="20"/>
+    </w:rPr>
+  </w:style>
+  <w:style w:type="character" w:customStyle="1" w:styleId="CommentTextChar">
+    <w:name w:val="Comment Text Char"/>
+    <w:basedOn w:val="DefaultParagraphFont"/>
+    <w:link w:val="CommentText"/>
+    <w:uiPriority w:val="99"/>
+    <w:rsid w:val="00A53114"/>
+    <w:rPr>
+      <w:rFonts w:eastAsiaTheme="minorHAnsi"/>
+      <w:sz w:val="20"/>
+      <w:szCs w:val="20"/>
+    </w:rPr>
+  </w:style>
 </w:styles>
 </file>
 

</xml_diff>

<commit_message>
Cleaned up charges_dialogs.py with pylint (8.09/10)
</commit_message>
<xml_diff>
--- a/resources/Saved/21CRB01268_Crim_Traffic Judgment Entry.docx
+++ b/resources/Saved/21CRB01268_Crim_Traffic Judgment Entry.docx
@@ -239,7 +239,7 @@
           <w:sz w:val="20"/>
           <w:szCs w:val="20"/>
         </w:rPr>
-        <w:t xml:space="preserve">o</w:t>
+        <w:t>o</w:t>
       </w:r>
       <w:r>
         <w:rPr>
@@ -249,7 +249,6 @@
         </w:rPr>
         <w:t xml:space="preserve">.  </w:t>
       </w:r>
-      <w:proofErr w:type="gramStart"/>
       <w:r>
         <w:rPr>
           <w:rFonts w:ascii="Palatino Linotype" w:hAnsi="Palatino Linotype"/>
@@ -329,7 +328,6 @@
           <w:szCs w:val="20"/>
         </w:rPr>
       </w:pPr>
-      <w:proofErr w:type="gramStart"/>
       <w:r>
         <w:rPr>
           <w:rFonts w:ascii="Palatino Linotype" w:hAnsi="Palatino Linotype"/>
@@ -521,14 +519,6 @@
         </w:rPr>
         <w:t xml:space="preserve"/>
       </w:r>
-      <w:r>
-        <w:rPr>
-          <w:rFonts w:ascii="Palatino Linotype" w:hAnsi="Palatino Linotype"/>
-          <w:sz w:val="20"/>
-          <w:szCs w:val="20"/>
-        </w:rPr>
-        <w:tab/>
-      </w:r>
     </w:p>
     <w:p>
       <w:pPr>
@@ -584,7 +574,7 @@
           <w:szCs w:val="20"/>
           <w:lang w:val="en-CA"/>
         </w:rPr>
-        <w:t xml:space="preserve">Defendant appeared in Court</w:t>
+        <w:t>Defendant appeared in Court</w:t>
       </w:r>
       <w:r>
         <w:rPr>
@@ -625,9 +615,8 @@
           <w:sz w:val="20"/>
           <w:szCs w:val="20"/>
         </w:rPr>
-        <w:t xml:space="preserve">Defendant</w:t>
-      </w:r>
-      <w:proofErr w:type="gramEnd"/>
+        <w:t xml:space="preserve">Defendant waived right to counsel.</w:t>
+      </w:r>
       <w:r>
         <w:rPr>
           <w:rFonts w:ascii="Palatino Linotype" w:hAnsi="Palatino Linotype"/>
@@ -635,7 +624,169 @@
           <w:sz w:val="20"/>
           <w:szCs w:val="20"/>
         </w:rPr>
-        <w:t xml:space="preserve"> waived right to counsel. </w:t>
+        <w:t xml:space="preserve"> </w:t>
+      </w:r>
+      <w:r>
+        <w:rPr>
+          <w:rFonts w:ascii="Palatino Linotype" w:hAnsi="Palatino Linotype"/>
+          <w:bCs/>
+          <w:sz w:val="20"/>
+          <w:szCs w:val="20"/>
+        </w:rPr>
+        <w:t xml:space="preserve"/>
+      </w:r>
+      <w:r>
+        <w:rPr>
+          <w:rFonts w:ascii="Palatino Linotype" w:hAnsi="Palatino Linotype"/>
+          <w:bCs/>
+          <w:sz w:val="20"/>
+          <w:szCs w:val="20"/>
+        </w:rPr>
+        <w:t xml:space="preserve"/>
+      </w:r>
+      <w:r>
+        <w:rPr>
+          <w:rFonts w:ascii="Palatino Linotype" w:hAnsi="Palatino Linotype"/>
+          <w:bCs/>
+          <w:sz w:val="20"/>
+          <w:szCs w:val="20"/>
+        </w:rPr>
+        <w:t>Counsel for the State of Ohio made a motion to amend the cha</w:t>
+      </w:r>
+      <w:r>
+        <w:rPr>
+          <w:rFonts w:ascii="Palatino Linotype" w:hAnsi="Palatino Linotype"/>
+          <w:bCs/>
+          <w:sz w:val="20"/>
+          <w:szCs w:val="20"/>
+        </w:rPr>
+        <w:t>rge(s) in the case.</w:t>
+      </w:r>
+      <w:r>
+        <w:rPr>
+          <w:rFonts w:ascii="Palatino Linotype" w:hAnsi="Palatino Linotype"/>
+          <w:bCs/>
+          <w:sz w:val="20"/>
+          <w:szCs w:val="20"/>
+        </w:rPr>
+        <w:t xml:space="preserve"/>
+      </w:r>
+      <w:r>
+        <w:rPr>
+          <w:rFonts w:ascii="Palatino Linotype" w:hAnsi="Palatino Linotype"/>
+          <w:bCs/>
+          <w:sz w:val="20"/>
+          <w:szCs w:val="20"/>
+        </w:rPr>
+        <w:t xml:space="preserve"> The Court found the amendment did not alter the name or identi</w:t>
+      </w:r>
+      <w:r>
+        <w:rPr>
+          <w:rFonts w:ascii="Palatino Linotype" w:hAnsi="Palatino Linotype"/>
+          <w:bCs/>
+          <w:sz w:val="20"/>
+          <w:szCs w:val="20"/>
+        </w:rPr>
+        <w:t>t</w:t>
+      </w:r>
+      <w:r>
+        <w:rPr>
+          <w:rFonts w:ascii="Palatino Linotype" w:hAnsi="Palatino Linotype"/>
+          <w:bCs/>
+          <w:sz w:val="20"/>
+          <w:szCs w:val="20"/>
+        </w:rPr>
+        <w:t xml:space="preserve">y of the offense and the motion is</w:t>
+      </w:r>
+      <w:r>
+        <w:rPr>
+          <w:rFonts w:ascii="Palatino Linotype" w:hAnsi="Palatino Linotype"/>
+          <w:bCs/>
+          <w:sz w:val="20"/>
+          <w:szCs w:val="20"/>
+        </w:rPr>
+        <w:t xml:space="preserve"> Granted.</w:t>
+      </w:r>
+      <w:r>
+        <w:rPr>
+          <w:rFonts w:ascii="Palatino Linotype" w:hAnsi="Palatino Linotype"/>
+          <w:bCs/>
+          <w:sz w:val="20"/>
+          <w:szCs w:val="20"/>
+        </w:rPr>
+        <w:t xml:space="preserve"> </w:t>
+      </w:r>
+      <w:r>
+        <w:rPr>
+          <w:rFonts w:ascii="Palatino Linotype" w:hAnsi="Palatino Linotype"/>
+          <w:bCs/>
+          <w:sz w:val="20"/>
+          <w:szCs w:val="20"/>
+        </w:rPr>
+        <w:t xml:space="preserve">The charge(s) of </w:t>
+      </w:r>
+      <w:r>
+        <w:rPr>
+          <w:rFonts w:ascii="Palatino Linotype" w:hAnsi="Palatino Linotype"/>
+          <w:bCs/>
+          <w:sz w:val="20"/>
+          <w:szCs w:val="20"/>
+        </w:rPr>
+        <w:t xml:space="preserve"/>
+      </w:r>
+      <w:r>
+        <w:rPr>
+          <w:rFonts w:ascii="Palatino Linotype" w:hAnsi="Palatino Linotype"/>
+          <w:bCs/>
+          <w:sz w:val="20"/>
+          <w:szCs w:val="20"/>
+        </w:rPr>
+        <w:t xml:space="preserve"/>
+      </w:r>
+      <w:r>
+        <w:rPr>
+          <w:rFonts w:ascii="Palatino Linotype" w:hAnsi="Palatino Linotype"/>
+          <w:bCs/>
+          <w:sz w:val="20"/>
+          <w:szCs w:val="20"/>
+        </w:rPr>
+        <w:t xml:space="preserve">Driving Under Suspension</w:t>
+      </w:r>
+      <w:r>
+        <w:rPr>
+          <w:rFonts w:ascii="Palatino Linotype" w:hAnsi="Palatino Linotype"/>
+          <w:bCs/>
+          <w:sz w:val="20"/>
+          <w:szCs w:val="20"/>
+        </w:rPr>
+        <w:t xml:space="preserve"> </w:t>
+      </w:r>
+      <w:r>
+        <w:rPr>
+          <w:rFonts w:ascii="Palatino Linotype" w:hAnsi="Palatino Linotype"/>
+          <w:bCs/>
+          <w:sz w:val="20"/>
+          <w:szCs w:val="20"/>
+        </w:rPr>
+        <w:t xml:space="preserve">is amended to Driving Under Suspension</w:t>
+      </w:r>
+      <w:r>
+        <w:rPr>
+          <w:rFonts w:ascii="Palatino Linotype" w:hAnsi="Palatino Linotype"/>
+          <w:bCs/>
+          <w:sz w:val="20"/>
+          <w:szCs w:val="20"/>
+        </w:rPr>
+        <w:t xml:space="preserve">.</w:t>
+      </w:r>
+      <w:r>
+        <w:rPr>
+          <w:rFonts w:ascii="Palatino Linotype" w:hAnsi="Palatino Linotype"/>
+          <w:bCs/>
+          <w:sz w:val="20"/>
+          <w:szCs w:val="20"/>
+        </w:rPr>
+        <w:t xml:space="preserve"/>
       </w:r>
       <w:r>
         <w:rPr>
@@ -760,7 +911,15 @@
           <w:sz w:val="20"/>
           <w:szCs w:val="20"/>
         </w:rPr>
-        <w:t xml:space="preserve">R.C. 2943.031. </w:t>
+        <w:t>R.C. 2943.031.</w:t>
+      </w:r>
+      <w:r>
+        <w:rPr>
+          <w:rFonts w:ascii="Palatino Linotype" w:hAnsi="Palatino Linotype"/>
+          <w:sz w:val="20"/>
+          <w:szCs w:val="20"/>
+        </w:rPr>
+        <w:t xml:space="preserve"> </w:t>
       </w:r>
       <w:r>
         <w:rPr>
@@ -795,16 +954,7 @@
           <w:sz w:val="20"/>
           <w:szCs w:val="20"/>
         </w:rPr>
-        <w:t xml:space="preserve">The Court, finding that the Defendant entered the plea knowingly, intelligently, and voluntarily, accepted the plea and entered the following </w:t>
-      </w:r>
-      <w:proofErr w:type="gramStart"/>
-      <w:r>
-        <w:rPr>
-          <w:rFonts w:ascii="Palatino Linotype" w:hAnsi="Palatino Linotype"/>
-          <w:sz w:val="20"/>
-          <w:szCs w:val="20"/>
-        </w:rPr>
-        <w:t>sentence:</w:t>
+        <w:t>The Court, finding that the Defendant entered the plea knowingly, intelligently, and voluntarily, accepted the plea and entered the following sentence:</w:t>
       </w:r>
       <w:r>
         <w:rPr>
@@ -817,7 +967,6 @@
     </w:p>
     <w:p>
       <w:pPr>
-        <w:jc w:val="both"/>
         <w:rPr>
           <w:rFonts w:ascii="Palatino Linotype" w:hAnsi="Palatino Linotype"/>
           <w:sz w:val="20"/>
@@ -833,7 +982,7 @@
         <w:tblLook w:val="04A0" w:firstRow="1" w:lastRow="0" w:firstColumn="1" w:lastColumn="0" w:noHBand="0" w:noVBand="1"/>
       </w:tblPr>
       <w:tblGrid>
-        <w:gridCol w:w="4642"/>
+        <w:gridCol w:w="4261"/>
         <w:gridCol w:w="4019"/>
       </w:tblGrid>
       <w:tr>
@@ -842,7 +991,7 @@
         </w:trPr>
         <w:tc>
           <w:tcPr>
-            <w:tcW w:w="2182" w:type="dxa"/>
+            <w:tcW w:w="1801" w:type="dxa"/>
           </w:tcPr>
           <w:p>
             <w:pPr>
@@ -874,7 +1023,7 @@
                 <w:sz w:val="20"/>
                 <w:szCs w:val="20"/>
               </w:rPr>
-              <w:t>Offense</w:t>
+              <w:t xml:space="preserve">Offense</w:t>
             </w:r>
           </w:p>
         </w:tc>
@@ -904,7 +1053,6 @@
                 <w:szCs w:val="20"/>
               </w:rPr>
             </w:pPr>
-            <w:proofErr w:type="gramStart"/>
             <w:r>
               <w:rPr>
                 <w:rFonts w:ascii="Palatino Linotype" w:hAnsi="Palatino Linotype"/>
@@ -913,6 +1061,7 @@
                 <w:sz w:val="20"/>
                 <w:szCs w:val="20"/>
               </w:rPr>
+              <w:lastRenderedPageBreak/>
               <w:t xml:space="preserve">Possession Drug Paraphernalia</w:t>
             </w:r>
           </w:p>
@@ -924,7 +1073,7 @@
         </w:trPr>
         <w:tc>
           <w:tcPr>
-            <w:tcW w:w="2182" w:type="dxa"/>
+            <w:tcW w:w="1801" w:type="dxa"/>
           </w:tcPr>
           <w:p>
             <w:pPr>
@@ -956,7 +1105,6 @@
                 <w:sz w:val="20"/>
                 <w:szCs w:val="20"/>
               </w:rPr>
-              <w:lastRenderedPageBreak/>
               <w:t>Statute/Ord.</w:t>
             </w:r>
           </w:p>
@@ -987,7 +1135,6 @@
                 <w:szCs w:val="20"/>
               </w:rPr>
             </w:pPr>
-            <w:proofErr w:type="gramStart"/>
             <w:r>
               <w:rPr>
                 <w:rFonts w:ascii="Palatino Linotype" w:hAnsi="Palatino Linotype"/>
@@ -1007,7 +1154,7 @@
         </w:trPr>
         <w:tc>
           <w:tcPr>
-            <w:tcW w:w="2182" w:type="dxa"/>
+            <w:tcW w:w="1801" w:type="dxa"/>
           </w:tcPr>
           <w:p>
             <w:pPr>
@@ -1069,7 +1216,6 @@
                 <w:szCs w:val="20"/>
               </w:rPr>
             </w:pPr>
-            <w:proofErr w:type="gramStart"/>
             <w:r>
               <w:rPr>
                 <w:rFonts w:ascii="Palatino Linotype" w:hAnsi="Palatino Linotype"/>
@@ -1089,7 +1235,7 @@
         </w:trPr>
         <w:tc>
           <w:tcPr>
-            <w:tcW w:w="2182" w:type="dxa"/>
+            <w:tcW w:w="1801" w:type="dxa"/>
           </w:tcPr>
           <w:p>
             <w:pPr>
@@ -1151,7 +1297,6 @@
                 <w:szCs w:val="20"/>
               </w:rPr>
             </w:pPr>
-            <w:proofErr w:type="gramStart"/>
             <w:r>
               <w:rPr>
                 <w:rFonts w:ascii="Palatino Linotype" w:hAnsi="Palatino Linotype"/>
@@ -1171,7 +1316,7 @@
         </w:trPr>
         <w:tc>
           <w:tcPr>
-            <w:tcW w:w="2182" w:type="dxa"/>
+            <w:tcW w:w="1801" w:type="dxa"/>
           </w:tcPr>
           <w:p>
             <w:pPr>
@@ -1233,7 +1378,6 @@
                 <w:szCs w:val="20"/>
               </w:rPr>
             </w:pPr>
-            <w:proofErr w:type="gramStart"/>
             <w:r>
               <w:rPr>
                 <w:rFonts w:ascii="Palatino Linotype" w:hAnsi="Palatino Linotype"/>
@@ -1253,7 +1397,7 @@
         </w:trPr>
         <w:tc>
           <w:tcPr>
-            <w:tcW w:w="2182" w:type="dxa"/>
+            <w:tcW w:w="1801" w:type="dxa"/>
           </w:tcPr>
           <w:p>
             <w:pPr>
@@ -1315,7 +1459,6 @@
                 <w:szCs w:val="20"/>
               </w:rPr>
             </w:pPr>
-            <w:proofErr w:type="gramStart"/>
             <w:r>
               <w:rPr>
                 <w:rFonts w:ascii="Palatino Linotype" w:hAnsi="Palatino Linotype"/>
@@ -1324,7 +1467,7 @@
                 <w:sz w:val="20"/>
                 <w:szCs w:val="20"/>
               </w:rPr>
-              <w:t xml:space="preserve">$ 34</w:t>
+              <w:t xml:space="preserve">$ 0</w:t>
             </w:r>
           </w:p>
         </w:tc>
@@ -1335,7 +1478,7 @@
         </w:trPr>
         <w:tc>
           <w:tcPr>
-            <w:tcW w:w="2182" w:type="dxa"/>
+            <w:tcW w:w="1801" w:type="dxa"/>
           </w:tcPr>
           <w:p>
             <w:pPr>
@@ -1417,7 +1560,6 @@
                 <w:szCs w:val="20"/>
               </w:rPr>
             </w:pPr>
-            <w:proofErr w:type="gramStart"/>
             <w:r>
               <w:rPr>
                 <w:rFonts w:ascii="Palatino Linotype" w:hAnsi="Palatino Linotype"/>
@@ -1427,190 +1569,6 @@
                 <w:szCs w:val="20"/>
               </w:rPr>
               <w:t xml:space="preserve">$ 0</w:t>
-            </w:r>
-          </w:p>
-        </w:tc>
-      </w:tr>
-      <w:tr>
-        <w:trPr>
-          <w:jc w:val="center"/>
-        </w:trPr>
-        <w:tc>
-          <w:tcPr>
-            <w:tcW w:w="2182" w:type="dxa"/>
-          </w:tcPr>
-          <w:p>
-            <w:pPr>
-              <w:tabs>
-                <w:tab w:val="left" w:pos="-1080"/>
-                <w:tab w:val="left" w:pos="-720"/>
-                <w:tab w:val="left" w:pos="0"/>
-                <w:tab w:val="left" w:pos="720"/>
-                <w:tab w:val="left" w:pos="1440"/>
-                <w:tab w:val="left" w:pos="2160"/>
-                <w:tab w:val="left" w:pos="2880"/>
-                <w:tab w:val="left" w:pos="3600"/>
-                <w:tab w:val="left" w:pos="4320"/>
-                <w:tab w:val="left" w:pos="4680"/>
-              </w:tabs>
-              <w:rPr>
-                <w:rFonts w:ascii="Palatino Linotype" w:hAnsi="Palatino Linotype"/>
-                <w:b/>
-                <w:bCs/>
-                <w:sz w:val="20"/>
-                <w:szCs w:val="20"/>
-              </w:rPr>
-            </w:pPr>
-            <w:r>
-              <w:rPr>
-                <w:rFonts w:ascii="Palatino Linotype" w:hAnsi="Palatino Linotype"/>
-                <w:b/>
-                <w:bCs/>
-                <w:sz w:val="20"/>
-                <w:szCs w:val="20"/>
-              </w:rPr>
-              <w:t>Jail Days</w:t>
-            </w:r>
-          </w:p>
-        </w:tc>
-        <w:tc>
-          <w:tcPr>
-            <w:tcW w:w="3289" w:type="dxa"/>
-          </w:tcPr>
-          <w:p>
-            <w:pPr>
-              <w:tabs>
-                <w:tab w:val="left" w:pos="-1080"/>
-                <w:tab w:val="left" w:pos="-720"/>
-                <w:tab w:val="left" w:pos="0"/>
-                <w:tab w:val="left" w:pos="720"/>
-                <w:tab w:val="left" w:pos="1440"/>
-                <w:tab w:val="left" w:pos="2160"/>
-                <w:tab w:val="left" w:pos="2880"/>
-                <w:tab w:val="left" w:pos="3600"/>
-                <w:tab w:val="left" w:pos="4320"/>
-                <w:tab w:val="left" w:pos="4680"/>
-              </w:tabs>
-              <w:rPr>
-                <w:rFonts w:ascii="Palatino Linotype" w:hAnsi="Palatino Linotype"/>
-                <w:b/>
-                <w:bCs/>
-                <w:sz w:val="20"/>
-                <w:szCs w:val="20"/>
-              </w:rPr>
-            </w:pPr>
-            <w:proofErr w:type="gramStart"/>
-            <w:r>
-              <w:rPr>
-                <w:rFonts w:ascii="Palatino Linotype" w:hAnsi="Palatino Linotype"/>
-                <w:b/>
-                <w:bCs/>
-                <w:sz w:val="20"/>
-                <w:szCs w:val="20"/>
-              </w:rPr>
-              <w:t xml:space="preserve">3</w:t>
-            </w:r>
-          </w:p>
-        </w:tc>
-      </w:tr>
-      <w:tr>
-        <w:trPr>
-          <w:jc w:val="center"/>
-        </w:trPr>
-        <w:tc>
-          <w:tcPr>
-            <w:tcW w:w="2182" w:type="dxa"/>
-          </w:tcPr>
-          <w:p>
-            <w:pPr>
-              <w:tabs>
-                <w:tab w:val="left" w:pos="-1080"/>
-                <w:tab w:val="left" w:pos="-720"/>
-                <w:tab w:val="left" w:pos="0"/>
-                <w:tab w:val="left" w:pos="720"/>
-                <w:tab w:val="left" w:pos="1440"/>
-                <w:tab w:val="left" w:pos="2160"/>
-                <w:tab w:val="left" w:pos="2880"/>
-                <w:tab w:val="left" w:pos="3600"/>
-                <w:tab w:val="left" w:pos="4320"/>
-                <w:tab w:val="left" w:pos="4680"/>
-              </w:tabs>
-              <w:rPr>
-                <w:rFonts w:ascii="Palatino Linotype" w:hAnsi="Palatino Linotype"/>
-                <w:b/>
-                <w:bCs/>
-                <w:sz w:val="20"/>
-                <w:szCs w:val="20"/>
-              </w:rPr>
-            </w:pPr>
-            <w:r>
-              <w:rPr>
-                <w:rFonts w:ascii="Palatino Linotype" w:hAnsi="Palatino Linotype"/>
-                <w:b/>
-                <w:bCs/>
-                <w:sz w:val="20"/>
-                <w:szCs w:val="20"/>
-              </w:rPr>
-              <w:t>Jail Days</w:t>
-            </w:r>
-            <w:r>
-              <w:rPr>
-                <w:rFonts w:ascii="Palatino Linotype" w:hAnsi="Palatino Linotype"/>
-                <w:b/>
-                <w:bCs/>
-                <w:sz w:val="20"/>
-                <w:szCs w:val="20"/>
-              </w:rPr>
-              <w:t xml:space="preserve"> </w:t>
-            </w:r>
-            <w:r>
-              <w:rPr>
-                <w:rFonts w:ascii="Palatino Linotype" w:hAnsi="Palatino Linotype"/>
-                <w:b/>
-                <w:bCs/>
-                <w:sz w:val="20"/>
-                <w:szCs w:val="20"/>
-              </w:rPr>
-              <w:t>Suspended</w:t>
-            </w:r>
-          </w:p>
-        </w:tc>
-        <w:tc>
-          <w:tcPr>
-            <w:tcW w:w="3289" w:type="dxa"/>
-          </w:tcPr>
-          <w:p>
-            <w:pPr>
-              <w:tabs>
-                <w:tab w:val="left" w:pos="-1080"/>
-                <w:tab w:val="left" w:pos="-720"/>
-                <w:tab w:val="left" w:pos="0"/>
-                <w:tab w:val="left" w:pos="720"/>
-                <w:tab w:val="left" w:pos="1440"/>
-                <w:tab w:val="left" w:pos="2160"/>
-                <w:tab w:val="left" w:pos="2880"/>
-                <w:tab w:val="left" w:pos="3600"/>
-                <w:tab w:val="left" w:pos="4320"/>
-                <w:tab w:val="left" w:pos="4680"/>
-              </w:tabs>
-              <w:rPr>
-                <w:rFonts w:ascii="Palatino Linotype" w:hAnsi="Palatino Linotype"/>
-                <w:b/>
-                <w:bCs/>
-                <w:sz w:val="20"/>
-                <w:szCs w:val="20"/>
-              </w:rPr>
-            </w:pPr>
-            <w:proofErr w:type="gramStart"/>
-            <w:r>
-              <w:rPr>
-                <w:rFonts w:ascii="Palatino Linotype" w:hAnsi="Palatino Linotype"/>
-                <w:b/>
-                <w:bCs/>
-                <w:sz w:val="20"/>
-                <w:szCs w:val="20"/>
-              </w:rPr>
-              <w:t xml:space="preserve">None</w:t>
             </w:r>
           </w:p>
         </w:tc>
@@ -1666,7 +1624,7 @@
           <w:szCs w:val="20"/>
           <w:u w:val="single"/>
         </w:rPr>
-        <w:t xml:space="preserve">Court costs are assessed for the highest degree charge in this</w:t>
+        <w:t>Court costs are assessed for the highest degree charge in this</w:t>
       </w:r>
       <w:r>
         <w:rPr>
@@ -1686,31 +1644,6 @@
           <w:szCs w:val="20"/>
         </w:rPr>
         <w:t xml:space="preserve">. </w:t>
-      </w:r>
-      <w:r>
-        <w:rPr>
-          <w:rFonts w:ascii="Palatino Linotype" w:hAnsi="Palatino Linotype"/>
-          <w:sz w:val="20"/>
-          <w:szCs w:val="20"/>
-        </w:rPr>
-        <w:t xml:space="preserve"/>
-      </w:r>
-      <w:r>
-        <w:rPr>
-          <w:rFonts w:ascii="Palatino Linotype" w:hAnsi="Palatino Linotype"/>
-          <w:bCs/>
-          <w:sz w:val="20"/>
-          <w:szCs w:val="20"/>
-        </w:rPr>
-        <w:t xml:space="preserve"/>
-      </w:r>
-      <w:r>
-        <w:rPr>
-          <w:rFonts w:ascii="Palatino Linotype" w:hAnsi="Palatino Linotype"/>
-          <w:sz w:val="20"/>
-          <w:szCs w:val="20"/>
-        </w:rPr>
-        <w:t xml:space="preserve"/>
       </w:r>
       <w:r>
         <w:rPr>
@@ -1848,406 +1781,7 @@
           <w:sz w:val="20"/>
           <w:szCs w:val="20"/>
         </w:rPr>
-        <w:t xml:space="preserve">.</w:t>
-      </w:r>
-      <w:r>
-        <w:rPr>
-          <w:rFonts w:ascii="Palatino Linotype" w:hAnsi="Palatino Linotype"/>
-          <w:sz w:val="20"/>
-          <w:szCs w:val="20"/>
-        </w:rPr>
-        <w:t xml:space="preserve"> </w:t>
-      </w:r>
-      <w:r>
-        <w:rPr>
-          <w:rFonts w:ascii="Palatino Linotype" w:hAnsi="Palatino Linotype"/>
-          <w:sz w:val="20"/>
-          <w:szCs w:val="20"/>
-        </w:rPr>
-        <w:t xml:space="preserve"/>
-      </w:r>
-      <w:r>
-        <w:rPr>
-          <w:rFonts w:ascii="Palatino Linotype" w:hAnsi="Palatino Linotype"/>
-          <w:sz w:val="20"/>
-          <w:szCs w:val="20"/>
-        </w:rPr>
-        <w:t xml:space="preserve"/>
-      </w:r>
-      <w:r>
-        <w:rPr>
-          <w:rFonts w:ascii="Palatino Linotype" w:hAnsi="Palatino Linotype"/>
-          <w:sz w:val="20"/>
-          <w:szCs w:val="20"/>
-        </w:rPr>
-        <w:t xml:space="preserve"/>
-      </w:r>
-      <w:r>
-        <w:rPr>
-          <w:rFonts w:ascii="Palatino Linotype" w:hAnsi="Palatino Linotype"/>
-          <w:sz w:val="20"/>
-          <w:szCs w:val="20"/>
-        </w:rPr>
-        <w:t xml:space="preserve"/>
-      </w:r>
-      <w:r>
-        <w:rPr>
-          <w:rFonts w:ascii="Palatino Linotype" w:hAnsi="Palatino Linotype"/>
-          <w:sz w:val="20"/>
-          <w:szCs w:val="20"/>
-        </w:rPr>
-        <w:t xml:space="preserve"/>
-      </w:r>
-      <w:r>
-        <w:rPr>
-          <w:rFonts w:ascii="Palatino Linotype" w:hAnsi="Palatino Linotype"/>
-          <w:sz w:val="20"/>
-          <w:szCs w:val="20"/>
-        </w:rPr>
-        <w:t xml:space="preserve"/>
-      </w:r>
-      <w:r>
-        <w:rPr>
-          <w:rFonts w:ascii="Palatino Linotype" w:hAnsi="Palatino Linotype"/>
-          <w:sz w:val="20"/>
-          <w:szCs w:val="20"/>
-        </w:rPr>
-        <w:t xml:space="preserve"/>
-      </w:r>
-      <w:r>
-        <w:rPr>
-          <w:rFonts w:ascii="Palatino Linotype" w:hAnsi="Palatino Linotype"/>
-          <w:sz w:val="20"/>
-          <w:szCs w:val="20"/>
-        </w:rPr>
-        <w:t xml:space="preserve"/>
-      </w:r>
-      <w:r>
-        <w:rPr>
-          <w:rFonts w:ascii="Palatino Linotype" w:hAnsi="Palatino Linotype"/>
-          <w:sz w:val="20"/>
-          <w:szCs w:val="20"/>
-        </w:rPr>
-        <w:t xml:space="preserve"/>
-      </w:r>
-      <w:r>
-        <w:rPr>
-          <w:rFonts w:ascii="Palatino Linotype" w:hAnsi="Palatino Linotype"/>
-          <w:sz w:val="20"/>
-          <w:szCs w:val="20"/>
-        </w:rPr>
-        <w:t xml:space="preserve"/>
-      </w:r>
-      <w:r>
-        <w:rPr>
-          <w:rFonts w:ascii="Palatino Linotype" w:hAnsi="Palatino Linotype"/>
-          <w:sz w:val="20"/>
-          <w:szCs w:val="20"/>
-        </w:rPr>
-        <w:t xml:space="preserve"/>
-        <w:br/>
-        <w:t xml:space="preserve"/>
-      </w:r>
-    </w:p>
-    <w:p>
-      <w:pPr>
-        <w:jc w:val="both"/>
-        <w:rPr>
-          <w:rFonts w:ascii="Palatino Linotype" w:hAnsi="Palatino Linotype"/>
-          <w:sz w:val="20"/>
-          <w:szCs w:val="20"/>
-        </w:rPr>
-      </w:pPr>
-      <w:r>
-        <w:rPr>
-          <w:rFonts w:ascii="Palatino Linotype" w:hAnsi="Palatino Linotype"/>
-          <w:b/>
-          <w:sz w:val="20"/>
-          <w:szCs w:val="20"/>
-        </w:rPr>
-        <w:t xml:space="preserve">Jail </w:t>
-      </w:r>
-      <w:r>
-        <w:rPr>
-          <w:rFonts w:ascii="Palatino Linotype" w:hAnsi="Palatino Linotype"/>
-          <w:b/>
-          <w:sz w:val="20"/>
-          <w:szCs w:val="20"/>
-        </w:rPr>
-        <w:t xml:space="preserve">Reporting</w:t>
-      </w:r>
-      <w:r>
-        <w:rPr>
-          <w:rFonts w:ascii="Palatino Linotype" w:hAnsi="Palatino Linotype"/>
-          <w:b/>
-          <w:sz w:val="20"/>
-          <w:szCs w:val="20"/>
-        </w:rPr>
-        <w:t xml:space="preserve"> Terms.</w:t>
-      </w:r>
-      <w:r>
-        <w:rPr>
-          <w:rFonts w:ascii="Palatino Linotype" w:hAnsi="Palatino Linotype"/>
-          <w:b/>
-          <w:sz w:val="20"/>
-          <w:szCs w:val="20"/>
-        </w:rPr>
-        <w:t xml:space="preserve">  </w:t>
-      </w:r>
-      <w:r>
-        <w:rPr>
-          <w:rFonts w:ascii="Palatino Linotype" w:hAnsi="Palatino Linotype"/>
-          <w:sz w:val="20"/>
-          <w:szCs w:val="20"/>
-        </w:rPr>
-        <w:t xml:space="preserve"/>
-      </w:r>
-      <w:r>
-        <w:rPr>
-          <w:rFonts w:ascii="Palatino Linotype" w:hAnsi="Palatino Linotype"/>
-          <w:sz w:val="20"/>
-          <w:szCs w:val="20"/>
-        </w:rPr>
-        <w:t xml:space="preserve">Defendant shall report to jail forthwith.</w:t>
-      </w:r>
-      <w:r>
-        <w:rPr>
-          <w:rFonts w:ascii="Palatino Linotype" w:hAnsi="Palatino Linotype"/>
-          <w:sz w:val="20"/>
-          <w:szCs w:val="20"/>
-        </w:rPr>
-        <w:t xml:space="preserve"/>
-      </w:r>
-      <w:r>
-        <w:rPr>
-          <w:rFonts w:ascii="Palatino Linotype" w:hAnsi="Palatino Linotype"/>
-          <w:sz w:val="20"/>
-          <w:szCs w:val="20"/>
-        </w:rPr>
-        <w:t xml:space="preserve"/>
-      </w:r>
-      <w:r>
-        <w:rPr>
-          <w:rFonts w:ascii="Palatino Linotype" w:hAnsi="Palatino Linotype"/>
-          <w:sz w:val="20"/>
-          <w:szCs w:val="20"/>
-        </w:rPr>
-        <w:t xml:space="preserve"/>
-      </w:r>
-    </w:p>
-    <w:p>
-      <w:pPr>
-        <w:pStyle w:val="ListParagraph"/>
-        <w:numPr>
-          <w:ilvl w:val="0"/>
-          <w:numId w:val="3"/>
-        </w:numPr>
-        <w:jc w:val="both"/>
-        <w:rPr>
-          <w:rFonts w:ascii="Palatino Linotype" w:hAnsi="Palatino Linotype"/>
-          <w:sz w:val="20"/>
-          <w:szCs w:val="20"/>
-        </w:rPr>
-      </w:pPr>
-      <w:r>
-        <w:rPr>
-          <w:rFonts w:ascii="Palatino Linotype" w:hAnsi="Palatino Linotype"/>
-          <w:sz w:val="20"/>
-          <w:szCs w:val="20"/>
-        </w:rPr>
-        <w:t>Defendant shall report to jail time</w:t>
-      </w:r>
-      <w:r>
-        <w:rPr>
-          <w:rFonts w:ascii="Palatino Linotype" w:hAnsi="Palatino Linotype"/>
-          <w:sz w:val="20"/>
-          <w:szCs w:val="20"/>
-        </w:rPr>
-        <w:t>l</w:t>
-      </w:r>
-      <w:r>
-        <w:rPr>
-          <w:rFonts w:ascii="Palatino Linotype" w:hAnsi="Palatino Linotype"/>
-          <w:sz w:val="20"/>
-          <w:szCs w:val="20"/>
-        </w:rPr>
-        <w:t>y and sober.</w:t>
-      </w:r>
-    </w:p>
-    <w:p>
-      <w:pPr>
-        <w:pStyle w:val="ListParagraph"/>
-        <w:numPr>
-          <w:ilvl w:val="0"/>
-          <w:numId w:val="3"/>
-        </w:numPr>
-        <w:jc w:val="both"/>
-        <w:rPr>
-          <w:rFonts w:ascii="Palatino Linotype" w:hAnsi="Palatino Linotype"/>
-          <w:sz w:val="20"/>
-          <w:szCs w:val="20"/>
-        </w:rPr>
-      </w:pPr>
-      <w:r>
-        <w:rPr>
-          <w:rFonts w:ascii="Palatino Linotype" w:hAnsi="Palatino Linotype"/>
-          <w:sz w:val="20"/>
-          <w:szCs w:val="20"/>
-        </w:rPr>
-        <w:t xml:space="preserve">The jail days imposed shall be served</w:t>
-      </w:r>
-      <w:r>
-        <w:rPr>
-          <w:rFonts w:ascii="Palatino Linotype" w:hAnsi="Palatino Linotype"/>
-          <w:sz w:val="20"/>
-          <w:szCs w:val="20"/>
-        </w:rPr>
-        <w:t xml:space="preserve"> as</w:t>
-      </w:r>
-      <w:r>
-        <w:rPr>
-          <w:rFonts w:ascii="Palatino Linotype" w:hAnsi="Palatino Linotype"/>
-          <w:sz w:val="20"/>
-          <w:szCs w:val="20"/>
-        </w:rPr>
-        <w:t xml:space="preserve"> </w:t>
-      </w:r>
-      <w:proofErr w:type="gramStart"/>
-      <w:r>
-        <w:rPr>
-          <w:rFonts w:ascii="Palatino Linotype" w:hAnsi="Palatino Linotype"/>
-          <w:sz w:val="20"/>
-          <w:szCs w:val="20"/>
-        </w:rPr>
-        <w:t xml:space="preserve">consecutive days. </w:t>
-      </w:r>
-      <w:r>
-        <w:rPr>
-          <w:rFonts w:ascii="Palatino Linotype" w:hAnsi="Palatino Linotype"/>
-          <w:sz w:val="20"/>
-          <w:szCs w:val="20"/>
-        </w:rPr>
-        <w:t xml:space="preserve"/>
-      </w:r>
-      <w:r>
-        <w:rPr>
-          <w:rFonts w:ascii="Palatino Linotype" w:hAnsi="Palatino Linotype"/>
-          <w:sz w:val="20"/>
-          <w:szCs w:val="20"/>
-        </w:rPr>
-        <w:t xml:space="preserve"/>
-      </w:r>
-      <w:r>
-        <w:rPr>
-          <w:rFonts w:ascii="Palatino Linotype" w:hAnsi="Palatino Linotype"/>
-          <w:sz w:val="20"/>
-          <w:szCs w:val="20"/>
-        </w:rPr>
-        <w:t xml:space="preserve"/>
-      </w:r>
-      <w:r>
-        <w:rPr>
-          <w:rFonts w:ascii="Palatino Linotype" w:hAnsi="Palatino Linotype"/>
-          <w:sz w:val="20"/>
-          <w:szCs w:val="20"/>
-        </w:rPr>
-        <w:t xml:space="preserve"/>
-      </w:r>
-    </w:p>
-    <w:p>
-      <w:pPr>
-        <w:pStyle w:val="ListParagraph"/>
-        <w:numPr>
-          <w:ilvl w:val="0"/>
-          <w:numId w:val="3"/>
-        </w:numPr>
-        <w:jc w:val="both"/>
-        <w:rPr>
-          <w:rFonts w:ascii="Palatino Linotype" w:hAnsi="Palatino Linotype"/>
-          <w:sz w:val="20"/>
-          <w:szCs w:val="20"/>
-        </w:rPr>
-      </w:pPr>
-      <w:r>
-        <w:rPr>
-          <w:rFonts w:ascii="Palatino Linotype" w:hAnsi="Palatino Linotype"/>
-          <w:sz w:val="20"/>
-          <w:szCs w:val="20"/>
-        </w:rPr>
-        <w:t xml:space="preserve">Defendant’s jail days imposed in this case shall be served </w:t>
-      </w:r>
-      <w:proofErr w:type="gramStart"/>
-      <w:r>
-        <w:rPr>
-          <w:rFonts w:ascii="Palatino Linotype" w:hAnsi="Palatino Linotype"/>
-          <w:sz w:val="20"/>
-          <w:szCs w:val="20"/>
-        </w:rPr>
-        <w:t xml:space="preserve">concurrently to the jail days imposed in 234234.</w:t>
-      </w:r>
-    </w:p>
-    <w:p>
-      <w:pPr>
-        <w:pStyle w:val="ListParagraph"/>
-        <w:numPr>
-          <w:ilvl w:val="0"/>
-          <w:numId w:val="3"/>
-        </w:numPr>
-        <w:jc w:val="both"/>
-        <w:rPr>
-          <w:rFonts w:ascii="Palatino Linotype" w:hAnsi="Palatino Linotype"/>
-          <w:sz w:val="20"/>
-          <w:szCs w:val="20"/>
-        </w:rPr>
-      </w:pPr>
-      <w:r>
-        <w:rPr>
-          <w:rFonts w:ascii="Palatino Linotype" w:hAnsi="Palatino Linotype"/>
-          <w:sz w:val="20"/>
-          <w:szCs w:val="20"/>
-        </w:rPr>
-        <w:t>Defendant shall timely pay</w:t>
-      </w:r>
-      <w:r>
-        <w:rPr>
-          <w:rFonts w:ascii="Palatino Linotype" w:hAnsi="Palatino Linotype"/>
-          <w:sz w:val="20"/>
-          <w:szCs w:val="20"/>
-        </w:rPr>
-        <w:t>,</w:t>
-      </w:r>
-      <w:r>
-        <w:rPr>
-          <w:rFonts w:ascii="Palatino Linotype" w:hAnsi="Palatino Linotype"/>
-          <w:sz w:val="20"/>
-          <w:szCs w:val="20"/>
-        </w:rPr>
-        <w:t xml:space="preserve"> or dispute</w:t>
-      </w:r>
-      <w:r>
-        <w:rPr>
-          <w:rFonts w:ascii="Palatino Linotype" w:hAnsi="Palatino Linotype"/>
-          <w:sz w:val="20"/>
-          <w:szCs w:val="20"/>
-        </w:rPr>
-        <w:t>,</w:t>
-      </w:r>
-      <w:r>
-        <w:rPr>
-          <w:rFonts w:ascii="Palatino Linotype" w:hAnsi="Palatino Linotype"/>
-          <w:sz w:val="20"/>
-          <w:szCs w:val="20"/>
-        </w:rPr>
-        <w:t xml:space="preserve"> confinement costs billed pursuant to R.C. 2929.37 or be subject to certificate of judgment by the </w:t>
-      </w:r>
-      <w:proofErr w:type="gramStart"/>
-      <w:r>
-        <w:rPr>
-          <w:rFonts w:ascii="Palatino Linotype" w:hAnsi="Palatino Linotype"/>
-          <w:sz w:val="20"/>
-          <w:szCs w:val="20"/>
-        </w:rPr>
-        <w:t>Clerk.</w:t>
+        <w:t xml:space="preserve">. </w:t>
       </w:r>
       <w:r>
         <w:rPr>
@@ -2393,7 +1927,7 @@
           <w:sz w:val="20"/>
           <w:szCs w:val="20"/>
         </w:rPr>
-        <w:t xml:space="preserve">____________________________________</w:t>
+        <w:t>____________________________________</w:t>
       </w:r>
     </w:p>
     <w:p>
@@ -2426,7 +1960,6 @@
         </w:rPr>
         <w:tab/>
       </w:r>
-      <w:proofErr w:type="gramStart"/>
       <w:r>
         <w:rPr>
           <w:rFonts w:ascii="Palatino Linotype" w:hAnsi="Palatino Linotype"/>
@@ -2524,39 +2057,7 @@
           <w:sz w:val="16"/>
           <w:szCs w:val="16"/>
         </w:rPr>
-        <w:t>Copies served by Dep. Clerk ___________</w:t>
-      </w:r>
-      <w:r>
-        <w:rPr>
-          <w:rFonts w:ascii="Palatino Linotype" w:hAnsi="Palatino Linotype"/>
-          <w:sz w:val="16"/>
-          <w:szCs w:val="16"/>
-        </w:rPr>
-        <w:t>________________</w:t>
-      </w:r>
-      <w:r>
-        <w:rPr>
-          <w:rFonts w:ascii="Palatino Linotype" w:hAnsi="Palatino Linotype"/>
-          <w:sz w:val="16"/>
-          <w:szCs w:val="16"/>
-        </w:rPr>
-        <w:t xml:space="preserve"> on the following date ___________</w:t>
-      </w:r>
-      <w:r>
-        <w:rPr>
-          <w:rFonts w:ascii="Palatino Linotype" w:hAnsi="Palatino Linotype"/>
-          <w:sz w:val="16"/>
-          <w:szCs w:val="16"/>
-        </w:rPr>
-        <w:t xml:space="preserve">_________</w:t>
-      </w:r>
-      <w:r>
-        <w:rPr>
-          <w:rFonts w:ascii="Palatino Linotype" w:hAnsi="Palatino Linotype"/>
-          <w:sz w:val="16"/>
-          <w:szCs w:val="16"/>
-        </w:rPr>
-        <w:t xml:space="preserve"> to:</w:t>
+        <w:t>Copies served by Dep. Clerk ___________________________ on the following date ____________________ to:</w:t>
       </w:r>
     </w:p>
     <w:p>
@@ -2585,24 +2086,7 @@
           <w:sz w:val="16"/>
           <w:szCs w:val="16"/>
         </w:rPr>
-        <w:t xml:space="preserve">Prosecutor’s Office: PS    </w:t>
-      </w:r>
-      <w:r>
-        <w:rPr>
-          <w:rFonts w:ascii="Palatino Linotype" w:hAnsi="Palatino Linotype"/>
-          <w:sz w:val="16"/>
-          <w:szCs w:val="16"/>
-        </w:rPr>
-        <w:t xml:space="preserve">OM     EM; Defendant’s Attorney: PS     OM     EM; </w:t>
-      </w:r>
-      <w:proofErr w:type="gramStart"/>
-      <w:r>
-        <w:rPr>
-          <w:rFonts w:ascii="Palatino Linotype" w:hAnsi="Palatino Linotype"/>
-          <w:sz w:val="16"/>
-          <w:szCs w:val="16"/>
-        </w:rPr>
-        <w:t xml:space="preserve">Michael Douglas: PS     OM     EM;</w:t>
+        <w:t xml:space="preserve">Prosecutor’s Office: PS    OM     EM; Defendant’s Attorney: PS     OM     EM; Michael Douglas: PS     OM     EM;</w:t>
       </w:r>
     </w:p>
     <w:p>
@@ -2632,14 +2116,6 @@
           <w:szCs w:val="16"/>
         </w:rPr>
         <w:t xml:space="preserve"/>
-      </w:r>
-      <w:r>
-        <w:rPr>
-          <w:rFonts w:ascii="Palatino Linotype" w:hAnsi="Palatino Linotype"/>
-          <w:sz w:val="16"/>
-          <w:szCs w:val="16"/>
-        </w:rPr>
-        <w:t xml:space="preserve">County Jail: PS   EM;</w:t>
       </w:r>
     </w:p>
     <w:p>
@@ -2713,12 +2189,7 @@
 <w:ftr xmlns:wpc="http://schemas.microsoft.com/office/word/2010/wordprocessingCanvas" xmlns:cx="http://schemas.microsoft.com/office/drawing/2014/chartex" xmlns:cx1="http://schemas.microsoft.com/office/drawing/2015/9/8/chartex" xmlns:cx2="http://schemas.microsoft.com/office/drawing/2015/10/21/chartex" xmlns:cx3="http://schemas.microsoft.com/office/drawing/2016/5/9/chartex" xmlns:cx4="http://schemas.microsoft.com/office/drawing/2016/5/10/chartex" xmlns:cx5="http://schemas.microsoft.com/office/drawing/2016/5/11/chartex" xmlns:cx6="http://schemas.microsoft.com/office/drawing/2016/5/12/chartex" xmlns:cx7="http://schemas.microsoft.com/office/drawing/2016/5/13/chartex" xmlns:cx8="http://schemas.microsoft.com/office/drawing/2016/5/14/chartex" xmlns:mc="http://schemas.openxmlformats.org/markup-compatibility/2006" xmlns:aink="http://schemas.microsoft.com/office/drawing/2016/ink" xmlns:am3d="http://schemas.microsoft.com/office/drawing/2017/model3d" xmlns:o="urn:schemas-microsoft-com:office:office" xmlns:r="http://schemas.openxmlformats.org/officeDocument/2006/relationships" xmlns:m="http://schemas.openxmlformats.org/officeDocument/2006/math" xmlns:v="urn:schemas-microsoft-com:vml" xmlns:wp14="http://schemas.microsoft.com/office/word/2010/wordprocessingDrawing" xmlns:wp="http://schemas.openxmlformats.org/drawingml/2006/wordprocessingDrawing" xmlns:w10="urn:schemas-microsoft-com:office:word" xmlns:w="http://schemas.openxmlformats.org/wordprocessingml/2006/main" xmlns:w14="http://schemas.microsoft.com/office/word/2010/wordml" xmlns:w15="http://schemas.microsoft.com/office/word/2012/wordml" xmlns:w16cex="http://schemas.microsoft.com/office/word/2018/wordml/cex" xmlns:w16cid="http://schemas.microsoft.com/office/word/2016/wordml/cid" xmlns:w16="http://schemas.microsoft.com/office/word/2018/wordml" xmlns:w16sdtdh="http://schemas.microsoft.com/office/word/2020/wordml/sdtdatahash" xmlns:w16se="http://schemas.microsoft.com/office/word/2015/wordml/symex" xmlns:wpg="http://schemas.microsoft.com/office/word/2010/wordprocessingGroup" xmlns:wpi="http://schemas.microsoft.com/office/word/2010/wordprocessingInk" xmlns:wne="http://schemas.microsoft.com/office/word/2006/wordml" xmlns:wps="http://schemas.microsoft.com/office/word/2010/wordprocessingShape" mc:Ignorable="w14 w15 w16se w16cid w16 w16cex w16sdtdh wp14">
   <w:sdt>
     <w:sdtPr>
-      <w:rPr>
-        <w:rFonts w:ascii="Palatino Linotype" w:hAnsi="Palatino Linotype"/>
-        <w:sz w:val="20"/>
-        <w:szCs w:val="20"/>
-      </w:rPr>
-      <w:id w:val="-2099861789"/>
+      <w:id w:val="-1309706245"/>
       <w:docPartObj>
         <w:docPartGallery w:val="Page Numbers (Bottom of Page)"/>
         <w:docPartUnique/>
@@ -2733,13 +2204,19 @@
             <w:sz w:val="20"/>
             <w:szCs w:val="20"/>
           </w:rPr>
-          <w:id w:val="860082579"/>
+          <w:id w:val="98381352"/>
           <w:docPartObj>
             <w:docPartGallery w:val="Page Numbers (Top of Page)"/>
             <w:docPartUnique/>
           </w:docPartObj>
         </w:sdtPr>
-        <w:sdtEndPr/>
+        <w:sdtEndPr>
+          <w:rPr>
+            <w:rFonts w:ascii="Times New Roman" w:hAnsi="Times New Roman"/>
+            <w:sz w:val="24"/>
+            <w:szCs w:val="24"/>
+          </w:rPr>
+        </w:sdtEndPr>
         <w:sdtContent>
           <w:p>
             <w:pPr>
@@ -2868,7 +2345,7 @@
                 <w:sz w:val="20"/>
                 <w:szCs w:val="20"/>
               </w:rPr>
-              <w:t>5</w:t>
+              <w:t>3</w:t>
             </w:r>
             <w:r>
               <w:rPr>
@@ -2898,11 +2375,39 @@
               </w:rPr>
               <w:t xml:space="preserve">Final Judgment Entry 21CRB01268</w:t>
             </w:r>
+          </w:p>
+          <w:p>
+            <w:pPr>
+              <w:pStyle w:val="Footer"/>
+              <w:jc w:val="right"/>
+            </w:pPr>
           </w:p>
         </w:sdtContent>
       </w:sdt>
     </w:sdtContent>
   </w:sdt>
+  <w:p>
+    <w:pPr>
+      <w:tabs>
+        <w:tab w:val="left" w:pos="-1080"/>
+        <w:tab w:val="left" w:pos="-720"/>
+        <w:tab w:val="left" w:pos="0"/>
+        <w:tab w:val="left" w:pos="720"/>
+        <w:tab w:val="left" w:pos="1440"/>
+        <w:tab w:val="left" w:pos="2160"/>
+        <w:tab w:val="left" w:pos="2880"/>
+        <w:tab w:val="left" w:pos="3600"/>
+        <w:tab w:val="left" w:pos="4320"/>
+        <w:tab w:val="left" w:pos="4680"/>
+      </w:tabs>
+      <w:jc w:val="right"/>
+      <w:rPr>
+        <w:rFonts w:ascii="Palatino Linotype" w:hAnsi="Palatino Linotype"/>
+        <w:sz w:val="20"/>
+        <w:szCs w:val="20"/>
+      </w:rPr>
+    </w:pPr>
+  </w:p>
 </w:ftr>
 </file>
 
@@ -3094,240 +2599,8 @@
       </w:rPr>
     </w:lvl>
   </w:abstractNum>
-  <w:abstractNum w:abstractNumId="1" w15:restartNumberingAfterBreak="0">
-    <w:nsid w:val="279660C9"/>
-    <w:multiLevelType w:val="hybridMultilevel"/>
-    <w:tmpl w:val="672ECC5E"/>
-    <w:lvl w:ilvl="0" w:tplc="04090001">
-      <w:start w:val="1"/>
-      <w:numFmt w:val="bullet"/>
-      <w:lvlText w:val=""/>
-      <w:lvlJc w:val="left"/>
-      <w:pPr>
-        <w:ind w:left="720" w:hanging="360"/>
-      </w:pPr>
-      <w:rPr>
-        <w:rFonts w:ascii="Symbol" w:hAnsi="Symbol" w:hint="default"/>
-      </w:rPr>
-    </w:lvl>
-    <w:lvl w:ilvl="1" w:tplc="04090003" w:tentative="1">
-      <w:start w:val="1"/>
-      <w:numFmt w:val="bullet"/>
-      <w:lvlText w:val="o"/>
-      <w:lvlJc w:val="left"/>
-      <w:pPr>
-        <w:ind w:left="1440" w:hanging="360"/>
-      </w:pPr>
-      <w:rPr>
-        <w:rFonts w:ascii="Courier New" w:hAnsi="Courier New" w:cs="Courier New" w:hint="default"/>
-      </w:rPr>
-    </w:lvl>
-    <w:lvl w:ilvl="2" w:tplc="04090005" w:tentative="1">
-      <w:start w:val="1"/>
-      <w:numFmt w:val="bullet"/>
-      <w:lvlText w:val=""/>
-      <w:lvlJc w:val="left"/>
-      <w:pPr>
-        <w:ind w:left="2160" w:hanging="360"/>
-      </w:pPr>
-      <w:rPr>
-        <w:rFonts w:ascii="Wingdings" w:hAnsi="Wingdings" w:hint="default"/>
-      </w:rPr>
-    </w:lvl>
-    <w:lvl w:ilvl="3" w:tplc="04090001" w:tentative="1">
-      <w:start w:val="1"/>
-      <w:numFmt w:val="bullet"/>
-      <w:lvlText w:val=""/>
-      <w:lvlJc w:val="left"/>
-      <w:pPr>
-        <w:ind w:left="2880" w:hanging="360"/>
-      </w:pPr>
-      <w:rPr>
-        <w:rFonts w:ascii="Symbol" w:hAnsi="Symbol" w:hint="default"/>
-      </w:rPr>
-    </w:lvl>
-    <w:lvl w:ilvl="4" w:tplc="04090003" w:tentative="1">
-      <w:start w:val="1"/>
-      <w:numFmt w:val="bullet"/>
-      <w:lvlText w:val="o"/>
-      <w:lvlJc w:val="left"/>
-      <w:pPr>
-        <w:ind w:left="3600" w:hanging="360"/>
-      </w:pPr>
-      <w:rPr>
-        <w:rFonts w:ascii="Courier New" w:hAnsi="Courier New" w:cs="Courier New" w:hint="default"/>
-      </w:rPr>
-    </w:lvl>
-    <w:lvl w:ilvl="5" w:tplc="04090005" w:tentative="1">
-      <w:start w:val="1"/>
-      <w:numFmt w:val="bullet"/>
-      <w:lvlText w:val=""/>
-      <w:lvlJc w:val="left"/>
-      <w:pPr>
-        <w:ind w:left="4320" w:hanging="360"/>
-      </w:pPr>
-      <w:rPr>
-        <w:rFonts w:ascii="Wingdings" w:hAnsi="Wingdings" w:hint="default"/>
-      </w:rPr>
-    </w:lvl>
-    <w:lvl w:ilvl="6" w:tplc="04090001" w:tentative="1">
-      <w:start w:val="1"/>
-      <w:numFmt w:val="bullet"/>
-      <w:lvlText w:val=""/>
-      <w:lvlJc w:val="left"/>
-      <w:pPr>
-        <w:ind w:left="5040" w:hanging="360"/>
-      </w:pPr>
-      <w:rPr>
-        <w:rFonts w:ascii="Symbol" w:hAnsi="Symbol" w:hint="default"/>
-      </w:rPr>
-    </w:lvl>
-    <w:lvl w:ilvl="7" w:tplc="04090003" w:tentative="1">
-      <w:start w:val="1"/>
-      <w:numFmt w:val="bullet"/>
-      <w:lvlText w:val="o"/>
-      <w:lvlJc w:val="left"/>
-      <w:pPr>
-        <w:ind w:left="5760" w:hanging="360"/>
-      </w:pPr>
-      <w:rPr>
-        <w:rFonts w:ascii="Courier New" w:hAnsi="Courier New" w:cs="Courier New" w:hint="default"/>
-      </w:rPr>
-    </w:lvl>
-    <w:lvl w:ilvl="8" w:tplc="04090005" w:tentative="1">
-      <w:start w:val="1"/>
-      <w:numFmt w:val="bullet"/>
-      <w:lvlText w:val=""/>
-      <w:lvlJc w:val="left"/>
-      <w:pPr>
-        <w:ind w:left="6480" w:hanging="360"/>
-      </w:pPr>
-      <w:rPr>
-        <w:rFonts w:ascii="Wingdings" w:hAnsi="Wingdings" w:hint="default"/>
-      </w:rPr>
-    </w:lvl>
-  </w:abstractNum>
-  <w:abstractNum w:abstractNumId="2" w15:restartNumberingAfterBreak="0">
-    <w:nsid w:val="2E17566E"/>
-    <w:multiLevelType w:val="hybridMultilevel"/>
-    <w:tmpl w:val="00866CE6"/>
-    <w:lvl w:ilvl="0" w:tplc="04090001">
-      <w:start w:val="1"/>
-      <w:numFmt w:val="bullet"/>
-      <w:lvlText w:val=""/>
-      <w:lvlJc w:val="left"/>
-      <w:pPr>
-        <w:ind w:left="779" w:hanging="360"/>
-      </w:pPr>
-      <w:rPr>
-        <w:rFonts w:ascii="Symbol" w:hAnsi="Symbol" w:hint="default"/>
-      </w:rPr>
-    </w:lvl>
-    <w:lvl w:ilvl="1" w:tplc="04090003">
-      <w:start w:val="1"/>
-      <w:numFmt w:val="bullet"/>
-      <w:lvlText w:val="o"/>
-      <w:lvlJc w:val="left"/>
-      <w:pPr>
-        <w:ind w:left="1499" w:hanging="360"/>
-      </w:pPr>
-      <w:rPr>
-        <w:rFonts w:ascii="Courier New" w:hAnsi="Courier New" w:cs="Courier New" w:hint="default"/>
-      </w:rPr>
-    </w:lvl>
-    <w:lvl w:ilvl="2" w:tplc="04090005" w:tentative="1">
-      <w:start w:val="1"/>
-      <w:numFmt w:val="bullet"/>
-      <w:lvlText w:val=""/>
-      <w:lvlJc w:val="left"/>
-      <w:pPr>
-        <w:ind w:left="2219" w:hanging="360"/>
-      </w:pPr>
-      <w:rPr>
-        <w:rFonts w:ascii="Wingdings" w:hAnsi="Wingdings" w:hint="default"/>
-      </w:rPr>
-    </w:lvl>
-    <w:lvl w:ilvl="3" w:tplc="04090001" w:tentative="1">
-      <w:start w:val="1"/>
-      <w:numFmt w:val="bullet"/>
-      <w:lvlText w:val=""/>
-      <w:lvlJc w:val="left"/>
-      <w:pPr>
-        <w:ind w:left="2939" w:hanging="360"/>
-      </w:pPr>
-      <w:rPr>
-        <w:rFonts w:ascii="Symbol" w:hAnsi="Symbol" w:hint="default"/>
-      </w:rPr>
-    </w:lvl>
-    <w:lvl w:ilvl="4" w:tplc="04090003" w:tentative="1">
-      <w:start w:val="1"/>
-      <w:numFmt w:val="bullet"/>
-      <w:lvlText w:val="o"/>
-      <w:lvlJc w:val="left"/>
-      <w:pPr>
-        <w:ind w:left="3659" w:hanging="360"/>
-      </w:pPr>
-      <w:rPr>
-        <w:rFonts w:ascii="Courier New" w:hAnsi="Courier New" w:cs="Courier New" w:hint="default"/>
-      </w:rPr>
-    </w:lvl>
-    <w:lvl w:ilvl="5" w:tplc="04090005" w:tentative="1">
-      <w:start w:val="1"/>
-      <w:numFmt w:val="bullet"/>
-      <w:lvlText w:val=""/>
-      <w:lvlJc w:val="left"/>
-      <w:pPr>
-        <w:ind w:left="4379" w:hanging="360"/>
-      </w:pPr>
-      <w:rPr>
-        <w:rFonts w:ascii="Wingdings" w:hAnsi="Wingdings" w:hint="default"/>
-      </w:rPr>
-    </w:lvl>
-    <w:lvl w:ilvl="6" w:tplc="04090001" w:tentative="1">
-      <w:start w:val="1"/>
-      <w:numFmt w:val="bullet"/>
-      <w:lvlText w:val=""/>
-      <w:lvlJc w:val="left"/>
-      <w:pPr>
-        <w:ind w:left="5099" w:hanging="360"/>
-      </w:pPr>
-      <w:rPr>
-        <w:rFonts w:ascii="Symbol" w:hAnsi="Symbol" w:hint="default"/>
-      </w:rPr>
-    </w:lvl>
-    <w:lvl w:ilvl="7" w:tplc="04090003" w:tentative="1">
-      <w:start w:val="1"/>
-      <w:numFmt w:val="bullet"/>
-      <w:lvlText w:val="o"/>
-      <w:lvlJc w:val="left"/>
-      <w:pPr>
-        <w:ind w:left="5819" w:hanging="360"/>
-      </w:pPr>
-      <w:rPr>
-        <w:rFonts w:ascii="Courier New" w:hAnsi="Courier New" w:cs="Courier New" w:hint="default"/>
-      </w:rPr>
-    </w:lvl>
-    <w:lvl w:ilvl="8" w:tplc="04090005" w:tentative="1">
-      <w:start w:val="1"/>
-      <w:numFmt w:val="bullet"/>
-      <w:lvlText w:val=""/>
-      <w:lvlJc w:val="left"/>
-      <w:pPr>
-        <w:ind w:left="6539" w:hanging="360"/>
-      </w:pPr>
-      <w:rPr>
-        <w:rFonts w:ascii="Wingdings" w:hAnsi="Wingdings" w:hint="default"/>
-      </w:rPr>
-    </w:lvl>
-  </w:abstractNum>
   <w:num w:numId="1">
     <w:abstractNumId w:val="0"/>
-  </w:num>
-  <w:num w:numId="2">
-    <w:abstractNumId w:val="2"/>
-  </w:num>
-  <w:num w:numId="3">
-    <w:abstractNumId w:val="1"/>
   </w:num>
 </w:numbering>
 </file>
@@ -3884,49 +3157,6 @@
       <w:contextualSpacing/>
     </w:pPr>
   </w:style>
-  <w:style w:type="character" w:styleId="CommentReference">
-    <w:name w:val="annotation reference"/>
-    <w:basedOn w:val="DefaultParagraphFont"/>
-    <w:uiPriority w:val="99"/>
-    <w:semiHidden/>
-    <w:unhideWhenUsed/>
-    <w:rsid w:val="00A53114"/>
-    <w:rPr>
-      <w:sz w:val="16"/>
-      <w:szCs w:val="16"/>
-    </w:rPr>
-  </w:style>
-  <w:style w:type="paragraph" w:styleId="CommentText">
-    <w:name w:val="annotation text"/>
-    <w:basedOn w:val="Normal"/>
-    <w:link w:val="CommentTextChar"/>
-    <w:uiPriority w:val="99"/>
-    <w:unhideWhenUsed/>
-    <w:rsid w:val="00A53114"/>
-    <w:pPr>
-      <w:widowControl/>
-      <w:autoSpaceDE/>
-      <w:autoSpaceDN/>
-      <w:adjustRightInd/>
-    </w:pPr>
-    <w:rPr>
-      <w:rFonts w:asciiTheme="minorHAnsi" w:eastAsiaTheme="minorHAnsi" w:hAnsiTheme="minorHAnsi" w:cstheme="minorBidi"/>
-      <w:sz w:val="20"/>
-      <w:szCs w:val="20"/>
-    </w:rPr>
-  </w:style>
-  <w:style w:type="character" w:customStyle="1" w:styleId="CommentTextChar">
-    <w:name w:val="Comment Text Char"/>
-    <w:basedOn w:val="DefaultParagraphFont"/>
-    <w:link w:val="CommentText"/>
-    <w:uiPriority w:val="99"/>
-    <w:rsid w:val="00A53114"/>
-    <w:rPr>
-      <w:rFonts w:eastAsiaTheme="minorHAnsi"/>
-      <w:sz w:val="20"/>
-      <w:szCs w:val="20"/>
-    </w:rPr>
-  </w:style>
 </w:styles>
 </file>
 

</xml_diff>

<commit_message>
Charges Grids are working in refactoring.
</commit_message>
<xml_diff>
--- a/resources/Saved/21CRB01268_Crim_Traffic Judgment Entry.docx
+++ b/resources/Saved/21CRB01268_Crim_Traffic Judgment Entry.docx
@@ -625,159 +625,6 @@
           <w:szCs w:val="20"/>
         </w:rPr>
         <w:t xml:space="preserve"> </w:t>
-      </w:r>
-      <w:r>
-        <w:rPr>
-          <w:rFonts w:ascii="Palatino Linotype" w:hAnsi="Palatino Linotype"/>
-          <w:bCs/>
-          <w:sz w:val="20"/>
-          <w:szCs w:val="20"/>
-        </w:rPr>
-        <w:t xml:space="preserve"/>
-      </w:r>
-      <w:r>
-        <w:rPr>
-          <w:rFonts w:ascii="Palatino Linotype" w:hAnsi="Palatino Linotype"/>
-          <w:bCs/>
-          <w:sz w:val="20"/>
-          <w:szCs w:val="20"/>
-        </w:rPr>
-        <w:t xml:space="preserve"/>
-      </w:r>
-      <w:r>
-        <w:rPr>
-          <w:rFonts w:ascii="Palatino Linotype" w:hAnsi="Palatino Linotype"/>
-          <w:bCs/>
-          <w:sz w:val="20"/>
-          <w:szCs w:val="20"/>
-        </w:rPr>
-        <w:t>Counsel for the State of Ohio made a motion to amend the cha</w:t>
-      </w:r>
-      <w:r>
-        <w:rPr>
-          <w:rFonts w:ascii="Palatino Linotype" w:hAnsi="Palatino Linotype"/>
-          <w:bCs/>
-          <w:sz w:val="20"/>
-          <w:szCs w:val="20"/>
-        </w:rPr>
-        <w:t>rge(s) in the case.</w:t>
-      </w:r>
-      <w:r>
-        <w:rPr>
-          <w:rFonts w:ascii="Palatino Linotype" w:hAnsi="Palatino Linotype"/>
-          <w:bCs/>
-          <w:sz w:val="20"/>
-          <w:szCs w:val="20"/>
-        </w:rPr>
-        <w:t xml:space="preserve"/>
-      </w:r>
-      <w:r>
-        <w:rPr>
-          <w:rFonts w:ascii="Palatino Linotype" w:hAnsi="Palatino Linotype"/>
-          <w:bCs/>
-          <w:sz w:val="20"/>
-          <w:szCs w:val="20"/>
-        </w:rPr>
-        <w:t xml:space="preserve"> The Court found the amendment did not alter the name or identi</w:t>
-      </w:r>
-      <w:r>
-        <w:rPr>
-          <w:rFonts w:ascii="Palatino Linotype" w:hAnsi="Palatino Linotype"/>
-          <w:bCs/>
-          <w:sz w:val="20"/>
-          <w:szCs w:val="20"/>
-        </w:rPr>
-        <w:t>t</w:t>
-      </w:r>
-      <w:r>
-        <w:rPr>
-          <w:rFonts w:ascii="Palatino Linotype" w:hAnsi="Palatino Linotype"/>
-          <w:bCs/>
-          <w:sz w:val="20"/>
-          <w:szCs w:val="20"/>
-        </w:rPr>
-        <w:t xml:space="preserve">y of the offense and the motion is</w:t>
-      </w:r>
-      <w:r>
-        <w:rPr>
-          <w:rFonts w:ascii="Palatino Linotype" w:hAnsi="Palatino Linotype"/>
-          <w:bCs/>
-          <w:sz w:val="20"/>
-          <w:szCs w:val="20"/>
-        </w:rPr>
-        <w:t xml:space="preserve"> Granted.</w:t>
-      </w:r>
-      <w:r>
-        <w:rPr>
-          <w:rFonts w:ascii="Palatino Linotype" w:hAnsi="Palatino Linotype"/>
-          <w:bCs/>
-          <w:sz w:val="20"/>
-          <w:szCs w:val="20"/>
-        </w:rPr>
-        <w:t xml:space="preserve"> </w:t>
-      </w:r>
-      <w:r>
-        <w:rPr>
-          <w:rFonts w:ascii="Palatino Linotype" w:hAnsi="Palatino Linotype"/>
-          <w:bCs/>
-          <w:sz w:val="20"/>
-          <w:szCs w:val="20"/>
-        </w:rPr>
-        <w:t xml:space="preserve">The charge(s) of </w:t>
-      </w:r>
-      <w:r>
-        <w:rPr>
-          <w:rFonts w:ascii="Palatino Linotype" w:hAnsi="Palatino Linotype"/>
-          <w:bCs/>
-          <w:sz w:val="20"/>
-          <w:szCs w:val="20"/>
-        </w:rPr>
-        <w:t xml:space="preserve"/>
-      </w:r>
-      <w:r>
-        <w:rPr>
-          <w:rFonts w:ascii="Palatino Linotype" w:hAnsi="Palatino Linotype"/>
-          <w:bCs/>
-          <w:sz w:val="20"/>
-          <w:szCs w:val="20"/>
-        </w:rPr>
-        <w:t xml:space="preserve"/>
-      </w:r>
-      <w:r>
-        <w:rPr>
-          <w:rFonts w:ascii="Palatino Linotype" w:hAnsi="Palatino Linotype"/>
-          <w:bCs/>
-          <w:sz w:val="20"/>
-          <w:szCs w:val="20"/>
-        </w:rPr>
-        <w:t xml:space="preserve">Driving Under Suspension</w:t>
-      </w:r>
-      <w:r>
-        <w:rPr>
-          <w:rFonts w:ascii="Palatino Linotype" w:hAnsi="Palatino Linotype"/>
-          <w:bCs/>
-          <w:sz w:val="20"/>
-          <w:szCs w:val="20"/>
-        </w:rPr>
-        <w:t xml:space="preserve"> </w:t>
-      </w:r>
-      <w:r>
-        <w:rPr>
-          <w:rFonts w:ascii="Palatino Linotype" w:hAnsi="Palatino Linotype"/>
-          <w:bCs/>
-          <w:sz w:val="20"/>
-          <w:szCs w:val="20"/>
-        </w:rPr>
-        <w:t xml:space="preserve">is amended to Driving Under Suspension</w:t>
-      </w:r>
-      <w:r>
-        <w:rPr>
-          <w:rFonts w:ascii="Palatino Linotype" w:hAnsi="Palatino Linotype"/>
-          <w:bCs/>
-          <w:sz w:val="20"/>
-          <w:szCs w:val="20"/>
-        </w:rPr>
-        <w:t xml:space="preserve">.</w:t>
       </w:r>
       <w:r>
         <w:rPr>
@@ -1467,7 +1314,7 @@
                 <w:sz w:val="20"/>
                 <w:szCs w:val="20"/>
               </w:rPr>
-              <w:t xml:space="preserve">$ 0</w:t>
+              <w:t xml:space="preserve">$ 50</w:t>
             </w:r>
           </w:p>
         </w:tc>
@@ -1568,7 +1415,7 @@
                 <w:sz w:val="20"/>
                 <w:szCs w:val="20"/>
               </w:rPr>
-              <w:t xml:space="preserve">$ 0</w:t>
+              <w:t xml:space="preserve">$ 25</w:t>
             </w:r>
           </w:p>
         </w:tc>
@@ -1798,6 +1645,116 @@
           <w:szCs w:val="20"/>
         </w:rPr>
         <w:t xml:space="preserve"/>
+      </w:r>
+      <w:r>
+        <w:rPr>
+          <w:rFonts w:ascii="Palatino Linotype" w:hAnsi="Palatino Linotype"/>
+          <w:sz w:val="20"/>
+          <w:szCs w:val="20"/>
+        </w:rPr>
+        <w:t xml:space="preserve"/>
+      </w:r>
+      <w:r>
+        <w:rPr>
+          <w:rFonts w:ascii="Palatino Linotype" w:hAnsi="Palatino Linotype"/>
+          <w:sz w:val="20"/>
+          <w:szCs w:val="20"/>
+        </w:rPr>
+        <w:t xml:space="preserve"/>
+        <w:br/>
+        <w:t xml:space="preserve"/>
+      </w:r>
+    </w:p>
+    <w:p>
+      <w:pPr>
+        <w:jc w:val="both"/>
+        <w:rPr>
+          <w:rFonts w:ascii="Palatino Linotype" w:hAnsi="Palatino Linotype"/>
+          <w:sz w:val="20"/>
+          <w:szCs w:val="20"/>
+        </w:rPr>
+      </w:pPr>
+      <w:r>
+        <w:rPr>
+          <w:rFonts w:ascii="Palatino Linotype" w:hAnsi="Palatino Linotype"/>
+          <w:b/>
+          <w:bCs/>
+          <w:sz w:val="20"/>
+          <w:szCs w:val="20"/>
+        </w:rPr>
+        <w:t xml:space="preserve">Community Service.  </w:t>
+      </w:r>
+      <w:r>
+        <w:rPr>
+          <w:rFonts w:ascii="Palatino Linotype" w:hAnsi="Palatino Linotype"/>
+          <w:sz w:val="20"/>
+          <w:szCs w:val="20"/>
+        </w:rPr>
+        <w:t xml:space="preserve">Defendant </w:t>
+      </w:r>
+      <w:r>
+        <w:rPr>
+          <w:rFonts w:ascii="Palatino Linotype" w:hAnsi="Palatino Linotype"/>
+          <w:sz w:val="20"/>
+          <w:szCs w:val="20"/>
+        </w:rPr>
+        <w:t xml:space="preserve">shall </w:t>
+      </w:r>
+      <w:r>
+        <w:rPr>
+          <w:rFonts w:ascii="Palatino Linotype" w:hAnsi="Palatino Linotype"/>
+          <w:sz w:val="20"/>
+          <w:szCs w:val="20"/>
+        </w:rPr>
+        <w:t xml:space="preserve">complete </w:t>
+      </w:r>
+      <w:r>
+        <w:rPr>
+          <w:rFonts w:ascii="Palatino Linotype" w:hAnsi="Palatino Linotype"/>
+          <w:sz w:val="20"/>
+          <w:szCs w:val="20"/>
+        </w:rPr>
+        <w:t xml:space="preserve">25</w:t>
+      </w:r>
+      <w:r>
+        <w:rPr>
+          <w:rFonts w:ascii="Palatino Linotype" w:hAnsi="Palatino Linotype"/>
+          <w:sz w:val="20"/>
+          <w:szCs w:val="20"/>
+        </w:rPr>
+        <w:t xml:space="preserve"> hours of community service within </w:t>
+      </w:r>
+      <w:r>
+        <w:rPr>
+          <w:rFonts w:ascii="Palatino Linotype" w:hAnsi="Palatino Linotype"/>
+          <w:sz w:val="20"/>
+          <w:szCs w:val="20"/>
+        </w:rPr>
+        <w:t xml:space="preserve">30</w:t>
+      </w:r>
+      <w:r>
+        <w:rPr>
+          <w:rFonts w:ascii="Palatino Linotype" w:hAnsi="Palatino Linotype"/>
+          <w:sz w:val="20"/>
+          <w:szCs w:val="20"/>
+        </w:rPr>
+        <w:t xml:space="preserve"> days. Defendant shall show proof of completion of all completed hours to the Office of Community Control on or before </w:t>
+      </w:r>
+      <w:r>
+        <w:rPr>
+          <w:rFonts w:ascii="Palatino Linotype" w:hAnsi="Palatino Linotype"/>
+          <w:sz w:val="20"/>
+          <w:szCs w:val="20"/>
+        </w:rPr>
+        <w:t xml:space="preserve">April 12, 2022</w:t>
+      </w:r>
+      <w:r>
+        <w:rPr>
+          <w:rFonts w:ascii="Palatino Linotype" w:hAnsi="Palatino Linotype"/>
+          <w:sz w:val="20"/>
+          <w:szCs w:val="20"/>
+        </w:rPr>
+        <w:t xml:space="preserve">.  </w:t>
       </w:r>
       <w:r>
         <w:rPr>

</xml_diff>

<commit_message>
Cleained up main_entry_dialogs with pylint (9.30/10)
</commit_message>
<xml_diff>
--- a/resources/Saved/21CRB01268_Crim_Traffic Judgment Entry.docx
+++ b/resources/Saved/21CRB01268_Crim_Traffic Judgment Entry.docx
@@ -644,159 +644,6 @@
         </w:rPr>
         <w:t xml:space="preserve"/>
       </w:r>
-      <w:r>
-        <w:rPr>
-          <w:rFonts w:ascii="Palatino Linotype" w:hAnsi="Palatino Linotype"/>
-          <w:bCs/>
-          <w:sz w:val="20"/>
-          <w:szCs w:val="20"/>
-        </w:rPr>
-        <w:t>Counsel for the State of Ohio made a motion to amend the cha</w:t>
-      </w:r>
-      <w:r>
-        <w:rPr>
-          <w:rFonts w:ascii="Palatino Linotype" w:hAnsi="Palatino Linotype"/>
-          <w:bCs/>
-          <w:sz w:val="20"/>
-          <w:szCs w:val="20"/>
-        </w:rPr>
-        <w:t>rge(s) in the case.</w:t>
-      </w:r>
-      <w:r>
-        <w:rPr>
-          <w:rFonts w:ascii="Palatino Linotype" w:hAnsi="Palatino Linotype"/>
-          <w:bCs/>
-          <w:sz w:val="20"/>
-          <w:szCs w:val="20"/>
-        </w:rPr>
-        <w:t xml:space="preserve"/>
-      </w:r>
-      <w:r>
-        <w:rPr>
-          <w:rFonts w:ascii="Palatino Linotype" w:hAnsi="Palatino Linotype"/>
-          <w:bCs/>
-          <w:sz w:val="20"/>
-          <w:szCs w:val="20"/>
-        </w:rPr>
-        <w:t xml:space="preserve"> The Court found the amendment did not alter the name or identi</w:t>
-      </w:r>
-      <w:r>
-        <w:rPr>
-          <w:rFonts w:ascii="Palatino Linotype" w:hAnsi="Palatino Linotype"/>
-          <w:bCs/>
-          <w:sz w:val="20"/>
-          <w:szCs w:val="20"/>
-        </w:rPr>
-        <w:t>t</w:t>
-      </w:r>
-      <w:r>
-        <w:rPr>
-          <w:rFonts w:ascii="Palatino Linotype" w:hAnsi="Palatino Linotype"/>
-          <w:bCs/>
-          <w:sz w:val="20"/>
-          <w:szCs w:val="20"/>
-        </w:rPr>
-        <w:t xml:space="preserve">y of the offense and the motion is</w:t>
-      </w:r>
-      <w:r>
-        <w:rPr>
-          <w:rFonts w:ascii="Palatino Linotype" w:hAnsi="Palatino Linotype"/>
-          <w:bCs/>
-          <w:sz w:val="20"/>
-          <w:szCs w:val="20"/>
-        </w:rPr>
-        <w:t xml:space="preserve"> Granted.</w:t>
-      </w:r>
-      <w:r>
-        <w:rPr>
-          <w:rFonts w:ascii="Palatino Linotype" w:hAnsi="Palatino Linotype"/>
-          <w:bCs/>
-          <w:sz w:val="20"/>
-          <w:szCs w:val="20"/>
-        </w:rPr>
-        <w:t xml:space="preserve"> </w:t>
-      </w:r>
-      <w:r>
-        <w:rPr>
-          <w:rFonts w:ascii="Palatino Linotype" w:hAnsi="Palatino Linotype"/>
-          <w:bCs/>
-          <w:sz w:val="20"/>
-          <w:szCs w:val="20"/>
-        </w:rPr>
-        <w:t xml:space="preserve">The charge(s) of </w:t>
-      </w:r>
-      <w:r>
-        <w:rPr>
-          <w:rFonts w:ascii="Palatino Linotype" w:hAnsi="Palatino Linotype"/>
-          <w:bCs/>
-          <w:sz w:val="20"/>
-          <w:szCs w:val="20"/>
-        </w:rPr>
-        <w:t xml:space="preserve"/>
-      </w:r>
-      <w:r>
-        <w:rPr>
-          <w:rFonts w:ascii="Palatino Linotype" w:hAnsi="Palatino Linotype"/>
-          <w:bCs/>
-          <w:sz w:val="20"/>
-          <w:szCs w:val="20"/>
-        </w:rPr>
-        <w:t xml:space="preserve"/>
-      </w:r>
-      <w:r>
-        <w:rPr>
-          <w:rFonts w:ascii="Palatino Linotype" w:hAnsi="Palatino Linotype"/>
-          <w:bCs/>
-          <w:sz w:val="20"/>
-          <w:szCs w:val="20"/>
-        </w:rPr>
-        <w:t xml:space="preserve">Driving Under Suspension FTA, Fines or Child Support</w:t>
-      </w:r>
-      <w:r>
-        <w:rPr>
-          <w:rFonts w:ascii="Palatino Linotype" w:hAnsi="Palatino Linotype"/>
-          <w:bCs/>
-          <w:sz w:val="20"/>
-          <w:szCs w:val="20"/>
-        </w:rPr>
-        <w:t xml:space="preserve"> </w:t>
-      </w:r>
-      <w:r>
-        <w:rPr>
-          <w:rFonts w:ascii="Palatino Linotype" w:hAnsi="Palatino Linotype"/>
-          <w:bCs/>
-          <w:sz w:val="20"/>
-          <w:szCs w:val="20"/>
-        </w:rPr>
-        <w:t xml:space="preserve">is amended to Driving Under Suspension FTA, Fines or Child Support</w:t>
-      </w:r>
-      <w:r>
-        <w:rPr>
-          <w:rFonts w:ascii="Palatino Linotype" w:hAnsi="Palatino Linotype"/>
-          <w:bCs/>
-          <w:sz w:val="20"/>
-          <w:szCs w:val="20"/>
-        </w:rPr>
-        <w:t xml:space="preserve">.</w:t>
-      </w:r>
-      <w:r>
-        <w:rPr>
-          <w:rFonts w:ascii="Palatino Linotype" w:hAnsi="Palatino Linotype"/>
-          <w:bCs/>
-          <w:sz w:val="20"/>
-          <w:szCs w:val="20"/>
-        </w:rPr>
-        <w:t xml:space="preserve"/>
-      </w:r>
-      <w:r>
-        <w:rPr>
-          <w:rFonts w:ascii="Palatino Linotype" w:hAnsi="Palatino Linotype"/>
-          <w:bCs/>
-          <w:sz w:val="20"/>
-          <w:szCs w:val="20"/>
-        </w:rPr>
-        <w:t xml:space="preserve"/>
-      </w:r>
     </w:p>
     <w:p>
       <w:pPr>
@@ -982,10 +829,8 @@
         <w:tblLook w:val="04A0" w:firstRow="1" w:lastRow="0" w:firstColumn="1" w:lastColumn="0" w:noHBand="0" w:noVBand="1"/>
       </w:tblPr>
       <w:tblGrid>
-        <w:gridCol w:w="1801"/>
-        <w:gridCol w:w="1559"/>
-        <w:gridCol w:w="3289"/>
-        <w:gridCol w:w="1632"/>
+        <w:gridCol w:w="4261"/>
+        <w:gridCol w:w="4019"/>
       </w:tblGrid>
       <w:tr>
         <w:trPr>
@@ -1065,84 +910,6 @@
               </w:rPr>
               <w:lastRenderedPageBreak/>
               <w:t xml:space="preserve">Possession Drug Paraphernalia</w:t>
-            </w:r>
-          </w:p>
-        </w:tc>
-        <w:tc>
-          <w:tcPr>
-            <w:tcW w:w="3289" w:type="dxa"/>
-          </w:tcPr>
-          <w:p>
-            <w:pPr>
-              <w:tabs>
-                <w:tab w:val="left" w:pos="-1080"/>
-                <w:tab w:val="left" w:pos="-720"/>
-                <w:tab w:val="left" w:pos="0"/>
-                <w:tab w:val="left" w:pos="720"/>
-                <w:tab w:val="left" w:pos="1440"/>
-                <w:tab w:val="left" w:pos="2160"/>
-                <w:tab w:val="left" w:pos="2880"/>
-                <w:tab w:val="left" w:pos="3600"/>
-                <w:tab w:val="left" w:pos="4320"/>
-                <w:tab w:val="left" w:pos="4680"/>
-              </w:tabs>
-              <w:rPr>
-                <w:rFonts w:ascii="Palatino Linotype" w:hAnsi="Palatino Linotype"/>
-                <w:b/>
-                <w:bCs/>
-                <w:sz w:val="20"/>
-                <w:szCs w:val="20"/>
-              </w:rPr>
-            </w:pPr>
-            <w:r>
-              <w:rPr>
-                <w:rFonts w:ascii="Palatino Linotype" w:hAnsi="Palatino Linotype"/>
-                <w:b/>
-                <w:bCs/>
-                <w:sz w:val="20"/>
-                <w:szCs w:val="20"/>
-              </w:rPr>
-              <w:lastRenderedPageBreak/>
-              <w:t xml:space="preserve">Driving Under Suspension FTA, Fines or Child Support - AMENDED to Driving Under Suspension FTA, Fines or Child Support</w:t>
-            </w:r>
-          </w:p>
-        </w:tc>
-        <w:tc>
-          <w:tcPr>
-            <w:tcW w:w="3289" w:type="dxa"/>
-          </w:tcPr>
-          <w:p>
-            <w:pPr>
-              <w:tabs>
-                <w:tab w:val="left" w:pos="-1080"/>
-                <w:tab w:val="left" w:pos="-720"/>
-                <w:tab w:val="left" w:pos="0"/>
-                <w:tab w:val="left" w:pos="720"/>
-                <w:tab w:val="left" w:pos="1440"/>
-                <w:tab w:val="left" w:pos="2160"/>
-                <w:tab w:val="left" w:pos="2880"/>
-                <w:tab w:val="left" w:pos="3600"/>
-                <w:tab w:val="left" w:pos="4320"/>
-                <w:tab w:val="left" w:pos="4680"/>
-              </w:tabs>
-              <w:rPr>
-                <w:rFonts w:ascii="Palatino Linotype" w:hAnsi="Palatino Linotype"/>
-                <w:b/>
-                <w:bCs/>
-                <w:sz w:val="20"/>
-                <w:szCs w:val="20"/>
-              </w:rPr>
-            </w:pPr>
-            <w:r>
-              <w:rPr>
-                <w:rFonts w:ascii="Palatino Linotype" w:hAnsi="Palatino Linotype"/>
-                <w:b/>
-                <w:bCs/>
-                <w:sz w:val="20"/>
-                <w:szCs w:val="20"/>
-              </w:rPr>
-              <w:lastRenderedPageBreak/>
-              <w:t xml:space="preserve">Driving Under Suspension</w:t>
             </w:r>
           </w:p>
         </w:tc>
@@ -1227,9 +994,14 @@
             </w:r>
           </w:p>
         </w:tc>
+      </w:tr>
+      <w:tr>
+        <w:trPr>
+          <w:jc w:val="center"/>
+        </w:trPr>
         <w:tc>
           <w:tcPr>
-            <w:tcW w:w="3289" w:type="dxa"/>
+            <w:tcW w:w="1801" w:type="dxa"/>
           </w:tcPr>
           <w:p>
             <w:pPr>
@@ -1261,7 +1033,7 @@
                 <w:sz w:val="20"/>
                 <w:szCs w:val="20"/>
               </w:rPr>
-              <w:t xml:space="preserve">4510.111 </w:t>
+              <w:t>Degree</w:t>
             </w:r>
           </w:p>
         </w:tc>
@@ -1299,7 +1071,7 @@
                 <w:sz w:val="20"/>
                 <w:szCs w:val="20"/>
               </w:rPr>
-              <w:t xml:space="preserve">4510.11</w:t>
+              <w:t xml:space="preserve">M4</w:t>
             </w:r>
           </w:p>
         </w:tc>
@@ -1342,240 +1114,7 @@
                 <w:sz w:val="20"/>
                 <w:szCs w:val="20"/>
               </w:rPr>
-              <w:t>Degree</w:t>
-            </w:r>
-          </w:p>
-        </w:tc>
-        <w:tc>
-          <w:tcPr>
-            <w:tcW w:w="3289" w:type="dxa"/>
-          </w:tcPr>
-          <w:p>
-            <w:pPr>
-              <w:tabs>
-                <w:tab w:val="left" w:pos="-1080"/>
-                <w:tab w:val="left" w:pos="-720"/>
-                <w:tab w:val="left" w:pos="0"/>
-                <w:tab w:val="left" w:pos="720"/>
-                <w:tab w:val="left" w:pos="1440"/>
-                <w:tab w:val="left" w:pos="2160"/>
-                <w:tab w:val="left" w:pos="2880"/>
-                <w:tab w:val="left" w:pos="3600"/>
-                <w:tab w:val="left" w:pos="4320"/>
-                <w:tab w:val="left" w:pos="4680"/>
-              </w:tabs>
-              <w:rPr>
-                <w:rFonts w:ascii="Palatino Linotype" w:hAnsi="Palatino Linotype"/>
-                <w:b/>
-                <w:bCs/>
-                <w:sz w:val="20"/>
-                <w:szCs w:val="20"/>
-              </w:rPr>
-            </w:pPr>
-            <w:r>
-              <w:rPr>
-                <w:rFonts w:ascii="Palatino Linotype" w:hAnsi="Palatino Linotype"/>
-                <w:b/>
-                <w:bCs/>
-                <w:sz w:val="20"/>
-                <w:szCs w:val="20"/>
-              </w:rPr>
-              <w:t xml:space="preserve">M4</w:t>
-            </w:r>
-          </w:p>
-        </w:tc>
-        <w:tc>
-          <w:tcPr>
-            <w:tcW w:w="3289" w:type="dxa"/>
-          </w:tcPr>
-          <w:p>
-            <w:pPr>
-              <w:tabs>
-                <w:tab w:val="left" w:pos="-1080"/>
-                <w:tab w:val="left" w:pos="-720"/>
-                <w:tab w:val="left" w:pos="0"/>
-                <w:tab w:val="left" w:pos="720"/>
-                <w:tab w:val="left" w:pos="1440"/>
-                <w:tab w:val="left" w:pos="2160"/>
-                <w:tab w:val="left" w:pos="2880"/>
-                <w:tab w:val="left" w:pos="3600"/>
-                <w:tab w:val="left" w:pos="4320"/>
-                <w:tab w:val="left" w:pos="4680"/>
-              </w:tabs>
-              <w:rPr>
-                <w:rFonts w:ascii="Palatino Linotype" w:hAnsi="Palatino Linotype"/>
-                <w:b/>
-                <w:bCs/>
-                <w:sz w:val="20"/>
-                <w:szCs w:val="20"/>
-              </w:rPr>
-            </w:pPr>
-            <w:r>
-              <w:rPr>
-                <w:rFonts w:ascii="Palatino Linotype" w:hAnsi="Palatino Linotype"/>
-                <w:b/>
-                <w:bCs/>
-                <w:sz w:val="20"/>
-                <w:szCs w:val="20"/>
-              </w:rPr>
-              <w:t xml:space="preserve">Unclassified Misdemeanor</w:t>
-            </w:r>
-          </w:p>
-        </w:tc>
-        <w:tc>
-          <w:tcPr>
-            <w:tcW w:w="3289" w:type="dxa"/>
-          </w:tcPr>
-          <w:p>
-            <w:pPr>
-              <w:tabs>
-                <w:tab w:val="left" w:pos="-1080"/>
-                <w:tab w:val="left" w:pos="-720"/>
-                <w:tab w:val="left" w:pos="0"/>
-                <w:tab w:val="left" w:pos="720"/>
-                <w:tab w:val="left" w:pos="1440"/>
-                <w:tab w:val="left" w:pos="2160"/>
-                <w:tab w:val="left" w:pos="2880"/>
-                <w:tab w:val="left" w:pos="3600"/>
-                <w:tab w:val="left" w:pos="4320"/>
-                <w:tab w:val="left" w:pos="4680"/>
-              </w:tabs>
-              <w:rPr>
-                <w:rFonts w:ascii="Palatino Linotype" w:hAnsi="Palatino Linotype"/>
-                <w:b/>
-                <w:bCs/>
-                <w:sz w:val="20"/>
-                <w:szCs w:val="20"/>
-              </w:rPr>
-            </w:pPr>
-            <w:r>
-              <w:rPr>
-                <w:rFonts w:ascii="Palatino Linotype" w:hAnsi="Palatino Linotype"/>
-                <w:b/>
-                <w:bCs/>
-                <w:sz w:val="20"/>
-                <w:szCs w:val="20"/>
-              </w:rPr>
-              <w:t xml:space="preserve">M1</w:t>
-            </w:r>
-          </w:p>
-        </w:tc>
-      </w:tr>
-      <w:tr>
-        <w:trPr>
-          <w:jc w:val="center"/>
-        </w:trPr>
-        <w:tc>
-          <w:tcPr>
-            <w:tcW w:w="1801" w:type="dxa"/>
-          </w:tcPr>
-          <w:p>
-            <w:pPr>
-              <w:tabs>
-                <w:tab w:val="left" w:pos="-1080"/>
-                <w:tab w:val="left" w:pos="-720"/>
-                <w:tab w:val="left" w:pos="0"/>
-                <w:tab w:val="left" w:pos="720"/>
-                <w:tab w:val="left" w:pos="1440"/>
-                <w:tab w:val="left" w:pos="2160"/>
-                <w:tab w:val="left" w:pos="2880"/>
-                <w:tab w:val="left" w:pos="3600"/>
-                <w:tab w:val="left" w:pos="4320"/>
-                <w:tab w:val="left" w:pos="4680"/>
-              </w:tabs>
-              <w:rPr>
-                <w:rFonts w:ascii="Palatino Linotype" w:hAnsi="Palatino Linotype"/>
-                <w:b/>
-                <w:bCs/>
-                <w:sz w:val="20"/>
-                <w:szCs w:val="20"/>
-              </w:rPr>
-            </w:pPr>
-            <w:r>
-              <w:rPr>
-                <w:rFonts w:ascii="Palatino Linotype" w:hAnsi="Palatino Linotype"/>
-                <w:b/>
-                <w:bCs/>
-                <w:sz w:val="20"/>
-                <w:szCs w:val="20"/>
-              </w:rPr>
               <w:t>Plea</w:t>
-            </w:r>
-          </w:p>
-        </w:tc>
-        <w:tc>
-          <w:tcPr>
-            <w:tcW w:w="3289" w:type="dxa"/>
-          </w:tcPr>
-          <w:p>
-            <w:pPr>
-              <w:tabs>
-                <w:tab w:val="left" w:pos="-1080"/>
-                <w:tab w:val="left" w:pos="-720"/>
-                <w:tab w:val="left" w:pos="0"/>
-                <w:tab w:val="left" w:pos="720"/>
-                <w:tab w:val="left" w:pos="1440"/>
-                <w:tab w:val="left" w:pos="2160"/>
-                <w:tab w:val="left" w:pos="2880"/>
-                <w:tab w:val="left" w:pos="3600"/>
-                <w:tab w:val="left" w:pos="4320"/>
-                <w:tab w:val="left" w:pos="4680"/>
-              </w:tabs>
-              <w:rPr>
-                <w:rFonts w:ascii="Palatino Linotype" w:hAnsi="Palatino Linotype"/>
-                <w:b/>
-                <w:bCs/>
-                <w:sz w:val="20"/>
-                <w:szCs w:val="20"/>
-              </w:rPr>
-            </w:pPr>
-            <w:r>
-              <w:rPr>
-                <w:rFonts w:ascii="Palatino Linotype" w:hAnsi="Palatino Linotype"/>
-                <w:b/>
-                <w:bCs/>
-                <w:sz w:val="20"/>
-                <w:szCs w:val="20"/>
-              </w:rPr>
-              <w:t xml:space="preserve">No Contest</w:t>
-            </w:r>
-          </w:p>
-        </w:tc>
-        <w:tc>
-          <w:tcPr>
-            <w:tcW w:w="3289" w:type="dxa"/>
-          </w:tcPr>
-          <w:p>
-            <w:pPr>
-              <w:tabs>
-                <w:tab w:val="left" w:pos="-1080"/>
-                <w:tab w:val="left" w:pos="-720"/>
-                <w:tab w:val="left" w:pos="0"/>
-                <w:tab w:val="left" w:pos="720"/>
-                <w:tab w:val="left" w:pos="1440"/>
-                <w:tab w:val="left" w:pos="2160"/>
-                <w:tab w:val="left" w:pos="2880"/>
-                <w:tab w:val="left" w:pos="3600"/>
-                <w:tab w:val="left" w:pos="4320"/>
-                <w:tab w:val="left" w:pos="4680"/>
-              </w:tabs>
-              <w:rPr>
-                <w:rFonts w:ascii="Palatino Linotype" w:hAnsi="Palatino Linotype"/>
-                <w:b/>
-                <w:bCs/>
-                <w:sz w:val="20"/>
-                <w:szCs w:val="20"/>
-              </w:rPr>
-            </w:pPr>
-            <w:r>
-              <w:rPr>
-                <w:rFonts w:ascii="Palatino Linotype" w:hAnsi="Palatino Linotype"/>
-                <w:b/>
-                <w:bCs/>
-                <w:sz w:val="20"/>
-                <w:szCs w:val="20"/>
-              </w:rPr>
-              <w:t xml:space="preserve">No Contest</w:t>
             </w:r>
           </w:p>
         </w:tc>
@@ -1698,82 +1237,6 @@
             </w:r>
           </w:p>
         </w:tc>
-        <w:tc>
-          <w:tcPr>
-            <w:tcW w:w="3289" w:type="dxa"/>
-          </w:tcPr>
-          <w:p>
-            <w:pPr>
-              <w:tabs>
-                <w:tab w:val="left" w:pos="-1080"/>
-                <w:tab w:val="left" w:pos="-720"/>
-                <w:tab w:val="left" w:pos="0"/>
-                <w:tab w:val="left" w:pos="720"/>
-                <w:tab w:val="left" w:pos="1440"/>
-                <w:tab w:val="left" w:pos="2160"/>
-                <w:tab w:val="left" w:pos="2880"/>
-                <w:tab w:val="left" w:pos="3600"/>
-                <w:tab w:val="left" w:pos="4320"/>
-                <w:tab w:val="left" w:pos="4680"/>
-              </w:tabs>
-              <w:rPr>
-                <w:rFonts w:ascii="Palatino Linotype" w:hAnsi="Palatino Linotype"/>
-                <w:b/>
-                <w:bCs/>
-                <w:sz w:val="20"/>
-                <w:szCs w:val="20"/>
-              </w:rPr>
-            </w:pPr>
-            <w:r>
-              <w:rPr>
-                <w:rFonts w:ascii="Palatino Linotype" w:hAnsi="Palatino Linotype"/>
-                <w:b/>
-                <w:bCs/>
-                <w:sz w:val="20"/>
-                <w:szCs w:val="20"/>
-              </w:rPr>
-              <w:t xml:space="preserve">Guilty</w:t>
-            </w:r>
-          </w:p>
-        </w:tc>
-        <w:tc>
-          <w:tcPr>
-            <w:tcW w:w="3289" w:type="dxa"/>
-          </w:tcPr>
-          <w:p>
-            <w:pPr>
-              <w:tabs>
-                <w:tab w:val="left" w:pos="-1080"/>
-                <w:tab w:val="left" w:pos="-720"/>
-                <w:tab w:val="left" w:pos="0"/>
-                <w:tab w:val="left" w:pos="720"/>
-                <w:tab w:val="left" w:pos="1440"/>
-                <w:tab w:val="left" w:pos="2160"/>
-                <w:tab w:val="left" w:pos="2880"/>
-                <w:tab w:val="left" w:pos="3600"/>
-                <w:tab w:val="left" w:pos="4320"/>
-                <w:tab w:val="left" w:pos="4680"/>
-              </w:tabs>
-              <w:rPr>
-                <w:rFonts w:ascii="Palatino Linotype" w:hAnsi="Palatino Linotype"/>
-                <w:b/>
-                <w:bCs/>
-                <w:sz w:val="20"/>
-                <w:szCs w:val="20"/>
-              </w:rPr>
-            </w:pPr>
-            <w:r>
-              <w:rPr>
-                <w:rFonts w:ascii="Palatino Linotype" w:hAnsi="Palatino Linotype"/>
-                <w:b/>
-                <w:bCs/>
-                <w:sz w:val="20"/>
-                <w:szCs w:val="20"/>
-              </w:rPr>
-              <w:t xml:space="preserve">Guilty</w:t>
-            </w:r>
-          </w:p>
-        </w:tc>
       </w:tr>
       <w:tr>
         <w:trPr>
@@ -1814,82 +1277,6 @@
                 <w:szCs w:val="20"/>
               </w:rPr>
               <w:t>Fine Amount</w:t>
-            </w:r>
-          </w:p>
-        </w:tc>
-        <w:tc>
-          <w:tcPr>
-            <w:tcW w:w="3289" w:type="dxa"/>
-          </w:tcPr>
-          <w:p>
-            <w:pPr>
-              <w:tabs>
-                <w:tab w:val="left" w:pos="-1080"/>
-                <w:tab w:val="left" w:pos="-720"/>
-                <w:tab w:val="left" w:pos="0"/>
-                <w:tab w:val="left" w:pos="720"/>
-                <w:tab w:val="left" w:pos="1440"/>
-                <w:tab w:val="left" w:pos="2160"/>
-                <w:tab w:val="left" w:pos="2880"/>
-                <w:tab w:val="left" w:pos="3600"/>
-                <w:tab w:val="left" w:pos="4320"/>
-                <w:tab w:val="left" w:pos="4680"/>
-              </w:tabs>
-              <w:rPr>
-                <w:rFonts w:ascii="Palatino Linotype" w:hAnsi="Palatino Linotype"/>
-                <w:b/>
-                <w:bCs/>
-                <w:sz w:val="20"/>
-                <w:szCs w:val="20"/>
-              </w:rPr>
-            </w:pPr>
-            <w:r>
-              <w:rPr>
-                <w:rFonts w:ascii="Palatino Linotype" w:hAnsi="Palatino Linotype"/>
-                <w:b/>
-                <w:bCs/>
-                <w:sz w:val="20"/>
-                <w:szCs w:val="20"/>
-              </w:rPr>
-              <w:t xml:space="preserve">$ 0</w:t>
-            </w:r>
-          </w:p>
-        </w:tc>
-        <w:tc>
-          <w:tcPr>
-            <w:tcW w:w="3289" w:type="dxa"/>
-          </w:tcPr>
-          <w:p>
-            <w:pPr>
-              <w:tabs>
-                <w:tab w:val="left" w:pos="-1080"/>
-                <w:tab w:val="left" w:pos="-720"/>
-                <w:tab w:val="left" w:pos="0"/>
-                <w:tab w:val="left" w:pos="720"/>
-                <w:tab w:val="left" w:pos="1440"/>
-                <w:tab w:val="left" w:pos="2160"/>
-                <w:tab w:val="left" w:pos="2880"/>
-                <w:tab w:val="left" w:pos="3600"/>
-                <w:tab w:val="left" w:pos="4320"/>
-                <w:tab w:val="left" w:pos="4680"/>
-              </w:tabs>
-              <w:rPr>
-                <w:rFonts w:ascii="Palatino Linotype" w:hAnsi="Palatino Linotype"/>
-                <w:b/>
-                <w:bCs/>
-                <w:sz w:val="20"/>
-                <w:szCs w:val="20"/>
-              </w:rPr>
-            </w:pPr>
-            <w:r>
-              <w:rPr>
-                <w:rFonts w:ascii="Palatino Linotype" w:hAnsi="Palatino Linotype"/>
-                <w:b/>
-                <w:bCs/>
-                <w:sz w:val="20"/>
-                <w:szCs w:val="20"/>
-              </w:rPr>
-              <w:t xml:space="preserve">$ 0</w:t>
             </w:r>
           </w:p>
         </w:tc>
@@ -1991,82 +1378,6 @@
                 <w:szCs w:val="20"/>
               </w:rPr>
               <w:t>ed</w:t>
-            </w:r>
-          </w:p>
-        </w:tc>
-        <w:tc>
-          <w:tcPr>
-            <w:tcW w:w="3289" w:type="dxa"/>
-          </w:tcPr>
-          <w:p>
-            <w:pPr>
-              <w:tabs>
-                <w:tab w:val="left" w:pos="-1080"/>
-                <w:tab w:val="left" w:pos="-720"/>
-                <w:tab w:val="left" w:pos="0"/>
-                <w:tab w:val="left" w:pos="720"/>
-                <w:tab w:val="left" w:pos="1440"/>
-                <w:tab w:val="left" w:pos="2160"/>
-                <w:tab w:val="left" w:pos="2880"/>
-                <w:tab w:val="left" w:pos="3600"/>
-                <w:tab w:val="left" w:pos="4320"/>
-                <w:tab w:val="left" w:pos="4680"/>
-              </w:tabs>
-              <w:rPr>
-                <w:rFonts w:ascii="Palatino Linotype" w:hAnsi="Palatino Linotype"/>
-                <w:b/>
-                <w:bCs/>
-                <w:sz w:val="20"/>
-                <w:szCs w:val="20"/>
-              </w:rPr>
-            </w:pPr>
-            <w:r>
-              <w:rPr>
-                <w:rFonts w:ascii="Palatino Linotype" w:hAnsi="Palatino Linotype"/>
-                <w:b/>
-                <w:bCs/>
-                <w:sz w:val="20"/>
-                <w:szCs w:val="20"/>
-              </w:rPr>
-              <w:t xml:space="preserve">$ 0</w:t>
-            </w:r>
-          </w:p>
-        </w:tc>
-        <w:tc>
-          <w:tcPr>
-            <w:tcW w:w="3289" w:type="dxa"/>
-          </w:tcPr>
-          <w:p>
-            <w:pPr>
-              <w:tabs>
-                <w:tab w:val="left" w:pos="-1080"/>
-                <w:tab w:val="left" w:pos="-720"/>
-                <w:tab w:val="left" w:pos="0"/>
-                <w:tab w:val="left" w:pos="720"/>
-                <w:tab w:val="left" w:pos="1440"/>
-                <w:tab w:val="left" w:pos="2160"/>
-                <w:tab w:val="left" w:pos="2880"/>
-                <w:tab w:val="left" w:pos="3600"/>
-                <w:tab w:val="left" w:pos="4320"/>
-                <w:tab w:val="left" w:pos="4680"/>
-              </w:tabs>
-              <w:rPr>
-                <w:rFonts w:ascii="Palatino Linotype" w:hAnsi="Palatino Linotype"/>
-                <w:b/>
-                <w:bCs/>
-                <w:sz w:val="20"/>
-                <w:szCs w:val="20"/>
-              </w:rPr>
-            </w:pPr>
-            <w:r>
-              <w:rPr>
-                <w:rFonts w:ascii="Palatino Linotype" w:hAnsi="Palatino Linotype"/>
-                <w:b/>
-                <w:bCs/>
-                <w:sz w:val="20"/>
-                <w:szCs w:val="20"/>
-              </w:rPr>
-              <w:t xml:space="preserve">$ 0</w:t>
             </w:r>
           </w:p>
         </w:tc>

</xml_diff>

<commit_message>
Fixed attorney name check.
</commit_message>
<xml_diff>
--- a/resources/Saved/21CRB01268_Crim_Traffic Judgment Entry.docx
+++ b/resources/Saved/21CRB01268_Crim_Traffic Judgment Entry.docx
@@ -598,7 +598,7 @@
           <w:sz w:val="20"/>
           <w:szCs w:val="20"/>
         </w:rPr>
-        <w:t xml:space="preserve"> on March 13, 2022.</w:t>
+        <w:t xml:space="preserve"> on March 15, 2022.</w:t>
       </w:r>
       <w:r>
         <w:rPr>
@@ -615,7 +615,25 @@
           <w:sz w:val="20"/>
           <w:szCs w:val="20"/>
         </w:rPr>
-        <w:t xml:space="preserve">Defendant waived right to counsel.</w:t>
+        <w:t xml:space="preserve">Defendant was represented by  </w:t>
+      </w:r>
+      <w:r>
+        <w:rPr>
+          <w:rFonts w:ascii="Palatino Linotype" w:hAnsi="Palatino Linotype"/>
+          <w:bCs/>
+          <w:sz w:val="20"/>
+          <w:szCs w:val="20"/>
+        </w:rPr>
+        <w:t xml:space="preserve">,</w:t>
+      </w:r>
+      <w:r>
+        <w:rPr>
+          <w:rFonts w:ascii="Palatino Linotype" w:hAnsi="Palatino Linotype"/>
+          <w:bCs/>
+          <w:sz w:val="20"/>
+          <w:szCs w:val="20"/>
+        </w:rPr>
+        <w:t xml:space="preserve"> Private Counsel.</w:t>
       </w:r>
       <w:r>
         <w:rPr>
@@ -743,22 +761,6 @@
           <w:szCs w:val="20"/>
         </w:rPr>
         <w:t>The Court advised that if Defendant is not a United States citizen any plea or conviction could result in deportation, exclusion from admission into the United States, or denial of naturalization under United States law.</w:t>
-      </w:r>
-      <w:r>
-        <w:rPr>
-          <w:rFonts w:ascii="Palatino Linotype" w:hAnsi="Palatino Linotype"/>
-          <w:sz w:val="20"/>
-          <w:szCs w:val="20"/>
-        </w:rPr>
-        <w:t xml:space="preserve"> </w:t>
-      </w:r>
-      <w:r>
-        <w:rPr>
-          <w:rFonts w:ascii="Palatino Linotype" w:hAnsi="Palatino Linotype"/>
-          <w:sz w:val="20"/>
-          <w:szCs w:val="20"/>
-        </w:rPr>
-        <w:t>R.C. 2943.031.</w:t>
       </w:r>
       <w:r>
         <w:rPr>
@@ -1620,7 +1622,7 @@
           <w:sz w:val="20"/>
           <w:szCs w:val="20"/>
         </w:rPr>
-        <w:t xml:space="preserve">March 13, 2022</w:t>
+        <w:t xml:space="preserve">March 15, 2022</w:t>
       </w:r>
       <w:r>
         <w:rPr>

</xml_diff>

<commit_message>
Made Comm Control community service no scroll.
</commit_message>
<xml_diff>
--- a/resources/Saved/21CRB01268_Crim_Traffic Judgment Entry.docx
+++ b/resources/Saved/21CRB01268_Crim_Traffic Judgment Entry.docx
@@ -519,6 +519,14 @@
         </w:rPr>
         <w:t xml:space="preserve"/>
       </w:r>
+      <w:r>
+        <w:rPr>
+          <w:rFonts w:ascii="Palatino Linotype" w:hAnsi="Palatino Linotype"/>
+          <w:sz w:val="20"/>
+          <w:szCs w:val="20"/>
+        </w:rPr>
+        <w:tab/>
+      </w:r>
     </w:p>
     <w:p>
       <w:pPr>
@@ -615,43 +623,7 @@
           <w:sz w:val="20"/>
           <w:szCs w:val="20"/>
         </w:rPr>
-        <w:t xml:space="preserve">Defendant was represented by  </w:t>
-      </w:r>
-      <w:r>
-        <w:rPr>
-          <w:rFonts w:ascii="Palatino Linotype" w:hAnsi="Palatino Linotype"/>
-          <w:bCs/>
-          <w:sz w:val="20"/>
-          <w:szCs w:val="20"/>
-        </w:rPr>
-        <w:t xml:space="preserve">,</w:t>
-      </w:r>
-      <w:r>
-        <w:rPr>
-          <w:rFonts w:ascii="Palatino Linotype" w:hAnsi="Palatino Linotype"/>
-          <w:bCs/>
-          <w:sz w:val="20"/>
-          <w:szCs w:val="20"/>
-        </w:rPr>
-        <w:t xml:space="preserve"> Private Counsel.</w:t>
-      </w:r>
-      <w:r>
-        <w:rPr>
-          <w:rFonts w:ascii="Palatino Linotype" w:hAnsi="Palatino Linotype"/>
-          <w:bCs/>
-          <w:sz w:val="20"/>
-          <w:szCs w:val="20"/>
-        </w:rPr>
-        <w:t xml:space="preserve"> </w:t>
-      </w:r>
-      <w:r>
-        <w:rPr>
-          <w:rFonts w:ascii="Palatino Linotype" w:hAnsi="Palatino Linotype"/>
-          <w:bCs/>
-          <w:sz w:val="20"/>
-          <w:szCs w:val="20"/>
-        </w:rPr>
-        <w:t xml:space="preserve"/>
+        <w:t xml:space="preserve">Defendant waived right to counsel. </w:t>
       </w:r>
       <w:r>
         <w:rPr>
@@ -816,6 +788,7 @@
     </w:p>
     <w:p>
       <w:pPr>
+        <w:jc w:val="both"/>
         <w:rPr>
           <w:rFonts w:ascii="Palatino Linotype" w:hAnsi="Palatino Linotype"/>
           <w:sz w:val="20"/>
@@ -831,7 +804,7 @@
         <w:tblLook w:val="04A0" w:firstRow="1" w:lastRow="0" w:firstColumn="1" w:lastColumn="0" w:noHBand="0" w:noVBand="1"/>
       </w:tblPr>
       <w:tblGrid>
-        <w:gridCol w:w="4261"/>
+        <w:gridCol w:w="4642"/>
         <w:gridCol w:w="4019"/>
       </w:tblGrid>
       <w:tr>
@@ -840,7 +813,7 @@
         </w:trPr>
         <w:tc>
           <w:tcPr>
-            <w:tcW w:w="1801" w:type="dxa"/>
+            <w:tcW w:w="2182" w:type="dxa"/>
           </w:tcPr>
           <w:p>
             <w:pPr>
@@ -872,7 +845,7 @@
                 <w:sz w:val="20"/>
                 <w:szCs w:val="20"/>
               </w:rPr>
-              <w:t xml:space="preserve">Offense</w:t>
+              <w:t>Offense</w:t>
             </w:r>
           </w:p>
         </w:tc>
@@ -910,7 +883,6 @@
                 <w:sz w:val="20"/>
                 <w:szCs w:val="20"/>
               </w:rPr>
-              <w:lastRenderedPageBreak/>
               <w:t xml:space="preserve">Possession Drug Paraphernalia</w:t>
             </w:r>
           </w:p>
@@ -922,7 +894,7 @@
         </w:trPr>
         <w:tc>
           <w:tcPr>
-            <w:tcW w:w="1801" w:type="dxa"/>
+            <w:tcW w:w="2182" w:type="dxa"/>
           </w:tcPr>
           <w:p>
             <w:pPr>
@@ -954,6 +926,7 @@
                 <w:sz w:val="20"/>
                 <w:szCs w:val="20"/>
               </w:rPr>
+              <w:lastRenderedPageBreak/>
               <w:t>Statute/Ord.</w:t>
             </w:r>
           </w:p>
@@ -1003,7 +976,7 @@
         </w:trPr>
         <w:tc>
           <w:tcPr>
-            <w:tcW w:w="1801" w:type="dxa"/>
+            <w:tcW w:w="2182" w:type="dxa"/>
           </w:tcPr>
           <w:p>
             <w:pPr>
@@ -1084,7 +1057,7 @@
         </w:trPr>
         <w:tc>
           <w:tcPr>
-            <w:tcW w:w="1801" w:type="dxa"/>
+            <w:tcW w:w="2182" w:type="dxa"/>
           </w:tcPr>
           <w:p>
             <w:pPr>
@@ -1154,7 +1127,7 @@
                 <w:sz w:val="20"/>
                 <w:szCs w:val="20"/>
               </w:rPr>
-              <w:t xml:space="preserve">No Contest</w:t>
+              <w:t xml:space="preserve">Guilty</w:t>
             </w:r>
           </w:p>
         </w:tc>
@@ -1165,7 +1138,7 @@
         </w:trPr>
         <w:tc>
           <w:tcPr>
-            <w:tcW w:w="1801" w:type="dxa"/>
+            <w:tcW w:w="2182" w:type="dxa"/>
           </w:tcPr>
           <w:p>
             <w:pPr>
@@ -1246,7 +1219,7 @@
         </w:trPr>
         <w:tc>
           <w:tcPr>
-            <w:tcW w:w="1801" w:type="dxa"/>
+            <w:tcW w:w="2182" w:type="dxa"/>
           </w:tcPr>
           <w:p>
             <w:pPr>
@@ -1327,7 +1300,7 @@
         </w:trPr>
         <w:tc>
           <w:tcPr>
-            <w:tcW w:w="1801" w:type="dxa"/>
+            <w:tcW w:w="2182" w:type="dxa"/>
           </w:tcPr>
           <w:p>
             <w:pPr>
@@ -1422,6 +1395,188 @@
           </w:p>
         </w:tc>
       </w:tr>
+      <w:tr>
+        <w:trPr>
+          <w:jc w:val="center"/>
+        </w:trPr>
+        <w:tc>
+          <w:tcPr>
+            <w:tcW w:w="2182" w:type="dxa"/>
+          </w:tcPr>
+          <w:p>
+            <w:pPr>
+              <w:tabs>
+                <w:tab w:val="left" w:pos="-1080"/>
+                <w:tab w:val="left" w:pos="-720"/>
+                <w:tab w:val="left" w:pos="0"/>
+                <w:tab w:val="left" w:pos="720"/>
+                <w:tab w:val="left" w:pos="1440"/>
+                <w:tab w:val="left" w:pos="2160"/>
+                <w:tab w:val="left" w:pos="2880"/>
+                <w:tab w:val="left" w:pos="3600"/>
+                <w:tab w:val="left" w:pos="4320"/>
+                <w:tab w:val="left" w:pos="4680"/>
+              </w:tabs>
+              <w:rPr>
+                <w:rFonts w:ascii="Palatino Linotype" w:hAnsi="Palatino Linotype"/>
+                <w:b/>
+                <w:bCs/>
+                <w:sz w:val="20"/>
+                <w:szCs w:val="20"/>
+              </w:rPr>
+            </w:pPr>
+            <w:r>
+              <w:rPr>
+                <w:rFonts w:ascii="Palatino Linotype" w:hAnsi="Palatino Linotype"/>
+                <w:b/>
+                <w:bCs/>
+                <w:sz w:val="20"/>
+                <w:szCs w:val="20"/>
+              </w:rPr>
+              <w:t>Jail Days</w:t>
+            </w:r>
+          </w:p>
+        </w:tc>
+        <w:tc>
+          <w:tcPr>
+            <w:tcW w:w="3289" w:type="dxa"/>
+          </w:tcPr>
+          <w:p>
+            <w:pPr>
+              <w:tabs>
+                <w:tab w:val="left" w:pos="-1080"/>
+                <w:tab w:val="left" w:pos="-720"/>
+                <w:tab w:val="left" w:pos="0"/>
+                <w:tab w:val="left" w:pos="720"/>
+                <w:tab w:val="left" w:pos="1440"/>
+                <w:tab w:val="left" w:pos="2160"/>
+                <w:tab w:val="left" w:pos="2880"/>
+                <w:tab w:val="left" w:pos="3600"/>
+                <w:tab w:val="left" w:pos="4320"/>
+                <w:tab w:val="left" w:pos="4680"/>
+              </w:tabs>
+              <w:rPr>
+                <w:rFonts w:ascii="Palatino Linotype" w:hAnsi="Palatino Linotype"/>
+                <w:b/>
+                <w:bCs/>
+                <w:sz w:val="20"/>
+                <w:szCs w:val="20"/>
+              </w:rPr>
+            </w:pPr>
+            <w:r>
+              <w:rPr>
+                <w:rFonts w:ascii="Palatino Linotype" w:hAnsi="Palatino Linotype"/>
+                <w:b/>
+                <w:bCs/>
+                <w:sz w:val="20"/>
+                <w:szCs w:val="20"/>
+              </w:rPr>
+              <w:t xml:space="preserve">None</w:t>
+            </w:r>
+          </w:p>
+        </w:tc>
+      </w:tr>
+      <w:tr>
+        <w:trPr>
+          <w:jc w:val="center"/>
+        </w:trPr>
+        <w:tc>
+          <w:tcPr>
+            <w:tcW w:w="2182" w:type="dxa"/>
+          </w:tcPr>
+          <w:p>
+            <w:pPr>
+              <w:tabs>
+                <w:tab w:val="left" w:pos="-1080"/>
+                <w:tab w:val="left" w:pos="-720"/>
+                <w:tab w:val="left" w:pos="0"/>
+                <w:tab w:val="left" w:pos="720"/>
+                <w:tab w:val="left" w:pos="1440"/>
+                <w:tab w:val="left" w:pos="2160"/>
+                <w:tab w:val="left" w:pos="2880"/>
+                <w:tab w:val="left" w:pos="3600"/>
+                <w:tab w:val="left" w:pos="4320"/>
+                <w:tab w:val="left" w:pos="4680"/>
+              </w:tabs>
+              <w:rPr>
+                <w:rFonts w:ascii="Palatino Linotype" w:hAnsi="Palatino Linotype"/>
+                <w:b/>
+                <w:bCs/>
+                <w:sz w:val="20"/>
+                <w:szCs w:val="20"/>
+              </w:rPr>
+            </w:pPr>
+            <w:r>
+              <w:rPr>
+                <w:rFonts w:ascii="Palatino Linotype" w:hAnsi="Palatino Linotype"/>
+                <w:b/>
+                <w:bCs/>
+                <w:sz w:val="20"/>
+                <w:szCs w:val="20"/>
+              </w:rPr>
+              <w:t>Jail Days</w:t>
+            </w:r>
+            <w:r>
+              <w:rPr>
+                <w:rFonts w:ascii="Palatino Linotype" w:hAnsi="Palatino Linotype"/>
+                <w:b/>
+                <w:bCs/>
+                <w:sz w:val="20"/>
+                <w:szCs w:val="20"/>
+              </w:rPr>
+              <w:t xml:space="preserve"> </w:t>
+            </w:r>
+            <w:r>
+              <w:rPr>
+                <w:rFonts w:ascii="Palatino Linotype" w:hAnsi="Palatino Linotype"/>
+                <w:b/>
+                <w:bCs/>
+                <w:sz w:val="20"/>
+                <w:szCs w:val="20"/>
+              </w:rPr>
+              <w:t>Suspended</w:t>
+            </w:r>
+          </w:p>
+        </w:tc>
+        <w:tc>
+          <w:tcPr>
+            <w:tcW w:w="3289" w:type="dxa"/>
+          </w:tcPr>
+          <w:p>
+            <w:pPr>
+              <w:tabs>
+                <w:tab w:val="left" w:pos="-1080"/>
+                <w:tab w:val="left" w:pos="-720"/>
+                <w:tab w:val="left" w:pos="0"/>
+                <w:tab w:val="left" w:pos="720"/>
+                <w:tab w:val="left" w:pos="1440"/>
+                <w:tab w:val="left" w:pos="2160"/>
+                <w:tab w:val="left" w:pos="2880"/>
+                <w:tab w:val="left" w:pos="3600"/>
+                <w:tab w:val="left" w:pos="4320"/>
+                <w:tab w:val="left" w:pos="4680"/>
+              </w:tabs>
+              <w:rPr>
+                <w:rFonts w:ascii="Palatino Linotype" w:hAnsi="Palatino Linotype"/>
+                <w:b/>
+                <w:bCs/>
+                <w:sz w:val="20"/>
+                <w:szCs w:val="20"/>
+              </w:rPr>
+            </w:pPr>
+            <w:r>
+              <w:rPr>
+                <w:rFonts w:ascii="Palatino Linotype" w:hAnsi="Palatino Linotype"/>
+                <w:b/>
+                <w:bCs/>
+                <w:sz w:val="20"/>
+                <w:szCs w:val="20"/>
+              </w:rPr>
+              <w:t xml:space="preserve">None</w:t>
+            </w:r>
+          </w:p>
+        </w:tc>
+      </w:tr>
     </w:tbl>
     <w:p>
       <w:pPr>
@@ -1473,7 +1628,7 @@
           <w:szCs w:val="20"/>
           <w:u w:val="single"/>
         </w:rPr>
-        <w:t>Court costs are assessed for the highest degree charge in this</w:t>
+        <w:t xml:space="preserve">Court costs are assessed for the highest degree charge in this</w:t>
       </w:r>
       <w:r>
         <w:rPr>
@@ -1493,6 +1648,31 @@
           <w:szCs w:val="20"/>
         </w:rPr>
         <w:t xml:space="preserve">. </w:t>
+      </w:r>
+      <w:r>
+        <w:rPr>
+          <w:rFonts w:ascii="Palatino Linotype" w:hAnsi="Palatino Linotype"/>
+          <w:sz w:val="20"/>
+          <w:szCs w:val="20"/>
+        </w:rPr>
+        <w:t xml:space="preserve"/>
+      </w:r>
+      <w:r>
+        <w:rPr>
+          <w:rFonts w:ascii="Palatino Linotype" w:hAnsi="Palatino Linotype"/>
+          <w:bCs/>
+          <w:sz w:val="20"/>
+          <w:szCs w:val="20"/>
+        </w:rPr>
+        <w:t xml:space="preserve"/>
+      </w:r>
+      <w:r>
+        <w:rPr>
+          <w:rFonts w:ascii="Palatino Linotype" w:hAnsi="Palatino Linotype"/>
+          <w:sz w:val="20"/>
+          <w:szCs w:val="20"/>
+        </w:rPr>
+        <w:t xml:space="preserve"/>
       </w:r>
       <w:r>
         <w:rPr>
@@ -1630,7 +1810,718 @@
           <w:sz w:val="20"/>
           <w:szCs w:val="20"/>
         </w:rPr>
-        <w:t xml:space="preserve">. </w:t>
+        <w:t>.</w:t>
+      </w:r>
+      <w:r>
+        <w:rPr>
+          <w:rFonts w:ascii="Palatino Linotype" w:hAnsi="Palatino Linotype"/>
+          <w:sz w:val="20"/>
+          <w:szCs w:val="20"/>
+        </w:rPr>
+        <w:t xml:space="preserve"> </w:t>
+      </w:r>
+      <w:r>
+        <w:rPr>
+          <w:rFonts w:ascii="Palatino Linotype" w:hAnsi="Palatino Linotype"/>
+          <w:sz w:val="20"/>
+          <w:szCs w:val="20"/>
+        </w:rPr>
+        <w:t xml:space="preserve"/>
+      </w:r>
+      <w:r>
+        <w:rPr>
+          <w:rFonts w:ascii="Palatino Linotype" w:hAnsi="Palatino Linotype"/>
+          <w:sz w:val="20"/>
+          <w:szCs w:val="20"/>
+        </w:rPr>
+        <w:t xml:space="preserve"/>
+      </w:r>
+      <w:r>
+        <w:rPr>
+          <w:rFonts w:ascii="Palatino Linotype" w:hAnsi="Palatino Linotype"/>
+          <w:sz w:val="20"/>
+          <w:szCs w:val="20"/>
+        </w:rPr>
+        <w:t xml:space="preserve"/>
+      </w:r>
+      <w:r>
+        <w:rPr>
+          <w:rFonts w:ascii="Palatino Linotype" w:hAnsi="Palatino Linotype"/>
+          <w:sz w:val="20"/>
+          <w:szCs w:val="20"/>
+        </w:rPr>
+        <w:t xml:space="preserve"/>
+      </w:r>
+      <w:r>
+        <w:rPr>
+          <w:rFonts w:ascii="Palatino Linotype" w:hAnsi="Palatino Linotype"/>
+          <w:sz w:val="20"/>
+          <w:szCs w:val="20"/>
+        </w:rPr>
+        <w:t xml:space="preserve"/>
+      </w:r>
+      <w:r>
+        <w:rPr>
+          <w:rFonts w:ascii="Palatino Linotype" w:hAnsi="Palatino Linotype"/>
+          <w:sz w:val="20"/>
+          <w:szCs w:val="20"/>
+        </w:rPr>
+        <w:t xml:space="preserve"/>
+      </w:r>
+      <w:r>
+        <w:rPr>
+          <w:rFonts w:ascii="Palatino Linotype" w:hAnsi="Palatino Linotype"/>
+          <w:sz w:val="20"/>
+          <w:szCs w:val="20"/>
+        </w:rPr>
+        <w:t xml:space="preserve"/>
+      </w:r>
+      <w:r>
+        <w:rPr>
+          <w:rFonts w:ascii="Palatino Linotype" w:hAnsi="Palatino Linotype"/>
+          <w:sz w:val="20"/>
+          <w:szCs w:val="20"/>
+        </w:rPr>
+        <w:t xml:space="preserve"/>
+      </w:r>
+      <w:r>
+        <w:rPr>
+          <w:rFonts w:ascii="Palatino Linotype" w:hAnsi="Palatino Linotype"/>
+          <w:sz w:val="20"/>
+          <w:szCs w:val="20"/>
+        </w:rPr>
+        <w:t xml:space="preserve"/>
+      </w:r>
+      <w:r>
+        <w:rPr>
+          <w:rFonts w:ascii="Palatino Linotype" w:hAnsi="Palatino Linotype"/>
+          <w:sz w:val="20"/>
+          <w:szCs w:val="20"/>
+        </w:rPr>
+        <w:t xml:space="preserve"/>
+      </w:r>
+      <w:r>
+        <w:rPr>
+          <w:rFonts w:ascii="Palatino Linotype" w:hAnsi="Palatino Linotype"/>
+          <w:sz w:val="20"/>
+          <w:szCs w:val="20"/>
+        </w:rPr>
+        <w:t xml:space="preserve"/>
+      </w:r>
+      <w:r>
+        <w:rPr>
+          <w:rFonts w:ascii="Palatino Linotype" w:hAnsi="Palatino Linotype"/>
+          <w:sz w:val="20"/>
+          <w:szCs w:val="20"/>
+        </w:rPr>
+        <w:t xml:space="preserve"/>
+      </w:r>
+      <w:r>
+        <w:rPr>
+          <w:rFonts w:ascii="Palatino Linotype" w:hAnsi="Palatino Linotype"/>
+          <w:sz w:val="20"/>
+          <w:szCs w:val="20"/>
+        </w:rPr>
+        <w:t xml:space="preserve"/>
+      </w:r>
+      <w:r>
+        <w:rPr>
+          <w:rFonts w:ascii="Palatino Linotype" w:hAnsi="Palatino Linotype"/>
+          <w:sz w:val="20"/>
+          <w:szCs w:val="20"/>
+        </w:rPr>
+        <w:t xml:space="preserve"/>
+      </w:r>
+      <w:r>
+        <w:rPr>
+          <w:rFonts w:ascii="Palatino Linotype" w:hAnsi="Palatino Linotype"/>
+          <w:sz w:val="20"/>
+          <w:szCs w:val="20"/>
+        </w:rPr>
+        <w:t xml:space="preserve"/>
+        <w:br/>
+        <w:t xml:space="preserve"/>
+      </w:r>
+    </w:p>
+    <w:p>
+      <w:pPr>
+        <w:jc w:val="both"/>
+        <w:rPr>
+          <w:rFonts w:ascii="Palatino Linotype" w:hAnsi="Palatino Linotype"/>
+          <w:b/>
+          <w:sz w:val="20"/>
+          <w:szCs w:val="20"/>
+        </w:rPr>
+      </w:pPr>
+      <w:r>
+        <w:rPr>
+          <w:rFonts w:ascii="Palatino Linotype" w:hAnsi="Palatino Linotype"/>
+          <w:b/>
+          <w:sz w:val="20"/>
+          <w:szCs w:val="20"/>
+        </w:rPr>
+        <w:t>Community Control</w:t>
+      </w:r>
+      <w:r>
+        <w:rPr>
+          <w:rFonts w:ascii="Palatino Linotype" w:hAnsi="Palatino Linotype"/>
+          <w:b/>
+          <w:sz w:val="20"/>
+          <w:szCs w:val="20"/>
+        </w:rPr>
+        <w:t>.</w:t>
+      </w:r>
+      <w:r>
+        <w:rPr>
+          <w:rFonts w:ascii="Palatino Linotype" w:hAnsi="Palatino Linotype"/>
+          <w:b/>
+          <w:sz w:val="20"/>
+          <w:szCs w:val="20"/>
+        </w:rPr>
+        <w:t xml:space="preserve">  </w:t>
+      </w:r>
+      <w:r>
+        <w:rPr>
+          <w:rFonts w:ascii="Palatino Linotype" w:hAnsi="Palatino Linotype"/>
+          <w:sz w:val="20"/>
+          <w:szCs w:val="20"/>
+        </w:rPr>
+        <w:t xml:space="preserve">For a period of </w:t>
+      </w:r>
+      <w:r>
+        <w:rPr>
+          <w:rFonts w:ascii="Palatino Linotype" w:hAnsi="Palatino Linotype"/>
+          <w:b/>
+          <w:sz w:val="20"/>
+          <w:szCs w:val="20"/>
+          <w:u w:val="single"/>
+        </w:rPr>
+        <w:t xml:space="preserve">1 year</w:t>
+      </w:r>
+      <w:r>
+        <w:rPr>
+          <w:rFonts w:ascii="Palatino Linotype" w:hAnsi="Palatino Linotype"/>
+          <w:sz w:val="20"/>
+          <w:szCs w:val="20"/>
+        </w:rPr>
+        <w:t xml:space="preserve">, Defendant shall be under </w:t>
+      </w:r>
+      <w:r>
+        <w:rPr>
+          <w:rFonts w:ascii="Palatino Linotype" w:hAnsi="Palatino Linotype"/>
+          <w:b/>
+          <w:sz w:val="20"/>
+          <w:szCs w:val="20"/>
+          <w:u w:val="single"/>
+        </w:rPr>
+        <w:t xml:space="preserve">basic</w:t>
+      </w:r>
+      <w:r>
+        <w:rPr>
+          <w:rFonts w:ascii="Palatino Linotype" w:hAnsi="Palatino Linotype"/>
+          <w:b/>
+          <w:sz w:val="20"/>
+          <w:szCs w:val="20"/>
+          <w:u w:val="single"/>
+        </w:rPr>
+        <w:t xml:space="preserve"> </w:t>
+      </w:r>
+      <w:r>
+        <w:rPr>
+          <w:rFonts w:ascii="Palatino Linotype" w:hAnsi="Palatino Linotype"/>
+          <w:b/>
+          <w:sz w:val="20"/>
+          <w:szCs w:val="20"/>
+          <w:u w:val="single"/>
+        </w:rPr>
+        <w:t>supervision</w:t>
+      </w:r>
+      <w:r>
+        <w:rPr>
+          <w:rFonts w:ascii="Palatino Linotype" w:hAnsi="Palatino Linotype"/>
+          <w:sz w:val="20"/>
+          <w:szCs w:val="20"/>
+        </w:rPr>
+        <w:t xml:space="preserve"> </w:t>
+      </w:r>
+      <w:r>
+        <w:rPr>
+          <w:rFonts w:ascii="Palatino Linotype" w:hAnsi="Palatino Linotype"/>
+          <w:sz w:val="20"/>
+          <w:szCs w:val="20"/>
+        </w:rPr>
+        <w:t>with the Office of Community Control.  The Court advised Defendant that as a result of any failure to comply with the terms of community control, the Court may impose a longer term of community control up to a total of 5 years; impose a definite jail term to include any days stayed or otherwise authorized by law; and/or otherwise modify the terms of community control set forth below.</w:t>
+      </w:r>
+    </w:p>
+    <w:p>
+      <w:pPr>
+        <w:spacing w:line="276" w:lineRule="auto"/>
+        <w:jc w:val="both"/>
+        <w:rPr>
+          <w:rFonts w:ascii="Palatino Linotype" w:hAnsi="Palatino Linotype"/>
+          <w:b/>
+          <w:sz w:val="20"/>
+          <w:szCs w:val="20"/>
+        </w:rPr>
+      </w:pPr>
+    </w:p>
+    <w:p>
+      <w:pPr>
+        <w:jc w:val="both"/>
+        <w:rPr>
+          <w:rFonts w:ascii="Palatino Linotype" w:hAnsi="Palatino Linotype"/>
+          <w:sz w:val="20"/>
+          <w:szCs w:val="20"/>
+        </w:rPr>
+      </w:pPr>
+      <w:r>
+        <w:rPr>
+          <w:rFonts w:ascii="Palatino Linotype" w:hAnsi="Palatino Linotype"/>
+          <w:sz w:val="20"/>
+          <w:szCs w:val="20"/>
+        </w:rPr>
+        <w:t xml:space="preserve">While subject to </w:t>
+      </w:r>
+      <w:r>
+        <w:rPr>
+          <w:rFonts w:ascii="Palatino Linotype" w:hAnsi="Palatino Linotype"/>
+          <w:sz w:val="20"/>
+          <w:szCs w:val="20"/>
+        </w:rPr>
+        <w:t xml:space="preserve">community control, Defendant shall: </w:t>
+      </w:r>
+    </w:p>
+    <w:p>
+      <w:pPr>
+        <w:jc w:val="both"/>
+        <w:rPr>
+          <w:rFonts w:ascii="Palatino Linotype" w:hAnsi="Palatino Linotype"/>
+          <w:sz w:val="20"/>
+          <w:szCs w:val="20"/>
+        </w:rPr>
+      </w:pPr>
+    </w:p>
+    <w:p>
+      <w:pPr>
+        <w:ind w:firstLine="419"/>
+        <w:jc w:val="both"/>
+        <w:rPr>
+          <w:rFonts w:ascii="Palatino Linotype" w:hAnsi="Palatino Linotype"/>
+          <w:sz w:val="20"/>
+          <w:szCs w:val="20"/>
+          <w:u w:val="single"/>
+        </w:rPr>
+      </w:pPr>
+      <w:r>
+        <w:rPr>
+          <w:rFonts w:ascii="Palatino Linotype" w:hAnsi="Palatino Linotype"/>
+          <w:sz w:val="20"/>
+          <w:szCs w:val="20"/>
+          <w:u w:val="single"/>
+        </w:rPr>
+        <w:t>General Terms</w:t>
+      </w:r>
+    </w:p>
+    <w:p>
+      <w:pPr>
+        <w:pStyle w:val="ListParagraph"/>
+        <w:widowControl/>
+        <w:numPr>
+          <w:ilvl w:val="0"/>
+          <w:numId w:val="2"/>
+        </w:numPr>
+        <w:autoSpaceDE/>
+        <w:autoSpaceDN/>
+        <w:adjustRightInd/>
+        <w:jc w:val="both"/>
+        <w:rPr>
+          <w:rFonts w:ascii="Palatino Linotype" w:hAnsi="Palatino Linotype"/>
+          <w:sz w:val="20"/>
+          <w:szCs w:val="20"/>
+        </w:rPr>
+      </w:pPr>
+      <w:r>
+        <w:rPr>
+          <w:rFonts w:ascii="Palatino Linotype" w:hAnsi="Palatino Linotype"/>
+          <w:sz w:val="20"/>
+          <w:szCs w:val="20"/>
+        </w:rPr>
+        <w:t>Report forthwith to the Office of Community Control.</w:t>
+      </w:r>
+    </w:p>
+    <w:p>
+      <w:pPr>
+        <w:pStyle w:val="ListParagraph"/>
+        <w:widowControl/>
+        <w:numPr>
+          <w:ilvl w:val="0"/>
+          <w:numId w:val="2"/>
+        </w:numPr>
+        <w:autoSpaceDE/>
+        <w:autoSpaceDN/>
+        <w:adjustRightInd/>
+        <w:jc w:val="both"/>
+        <w:rPr>
+          <w:rFonts w:ascii="Palatino Linotype" w:hAnsi="Palatino Linotype"/>
+          <w:sz w:val="20"/>
+          <w:szCs w:val="20"/>
+        </w:rPr>
+      </w:pPr>
+      <w:r>
+        <w:rPr>
+          <w:rFonts w:ascii="Palatino Linotype" w:hAnsi="Palatino Linotype"/>
+          <w:sz w:val="20"/>
+          <w:szCs w:val="20"/>
+        </w:rPr>
+        <w:t>Abide by the law, comply with the community control</w:t>
+      </w:r>
+      <w:r>
+        <w:rPr>
+          <w:rFonts w:ascii="Palatino Linotype" w:hAnsi="Palatino Linotype"/>
+          <w:sz w:val="20"/>
+          <w:szCs w:val="20"/>
+        </w:rPr>
+        <w:t xml:space="preserve"> terms set by the Office of Community Control</w:t>
+      </w:r>
+      <w:r>
+        <w:rPr>
+          <w:rFonts w:ascii="Palatino Linotype" w:hAnsi="Palatino Linotype"/>
+          <w:sz w:val="20"/>
+          <w:szCs w:val="20"/>
+        </w:rPr>
+        <w:t xml:space="preserve">, and not leave the state without the permission of the Court and/or </w:t>
+      </w:r>
+      <w:r>
+        <w:rPr>
+          <w:rFonts w:ascii="Palatino Linotype" w:hAnsi="Palatino Linotype"/>
+          <w:sz w:val="20"/>
+          <w:szCs w:val="20"/>
+        </w:rPr>
+        <w:t>the Office of Community Control</w:t>
+      </w:r>
+      <w:r>
+        <w:rPr>
+          <w:rFonts w:ascii="Palatino Linotype" w:hAnsi="Palatino Linotype"/>
+          <w:sz w:val="20"/>
+          <w:szCs w:val="20"/>
+        </w:rPr>
+        <w:t>.</w:t>
+      </w:r>
+    </w:p>
+    <w:p>
+      <w:pPr>
+        <w:pStyle w:val="ListParagraph"/>
+        <w:widowControl/>
+        <w:numPr>
+          <w:ilvl w:val="0"/>
+          <w:numId w:val="2"/>
+        </w:numPr>
+        <w:autoSpaceDE/>
+        <w:autoSpaceDN/>
+        <w:adjustRightInd/>
+        <w:jc w:val="both"/>
+        <w:rPr>
+          <w:rFonts w:ascii="Palatino Linotype" w:hAnsi="Palatino Linotype"/>
+          <w:sz w:val="20"/>
+          <w:szCs w:val="20"/>
+        </w:rPr>
+      </w:pPr>
+      <w:r>
+        <w:rPr>
+          <w:rFonts w:ascii="Palatino Linotype" w:hAnsi="Palatino Linotype"/>
+          <w:sz w:val="20"/>
+          <w:szCs w:val="20"/>
+        </w:rPr>
+        <w:t xml:space="preserve">Pay probation fees monthly.  </w:t>
+      </w:r>
+    </w:p>
+    <w:p>
+      <w:pPr>
+        <w:pStyle w:val="ListParagraph"/>
+        <w:widowControl/>
+        <w:numPr>
+          <w:ilvl w:val="0"/>
+          <w:numId w:val="2"/>
+        </w:numPr>
+        <w:autoSpaceDE/>
+        <w:autoSpaceDN/>
+        <w:adjustRightInd/>
+        <w:jc w:val="both"/>
+        <w:rPr>
+          <w:rFonts w:ascii="Palatino Linotype" w:hAnsi="Palatino Linotype"/>
+          <w:b/>
+          <w:bCs/>
+          <w:sz w:val="20"/>
+          <w:szCs w:val="20"/>
+        </w:rPr>
+      </w:pPr>
+      <w:r>
+        <w:rPr>
+          <w:rFonts w:ascii="Palatino Linotype" w:hAnsi="Palatino Linotype"/>
+          <w:sz w:val="20"/>
+          <w:szCs w:val="20"/>
+        </w:rPr>
+        <w:t>Make all reasonable effort to obtain and maintain employment.  Defendant shall report any change in employment status immediately.</w:t>
+      </w:r>
+      <w:r>
+        <w:rPr>
+          <w:rFonts w:ascii="Palatino Linotype" w:hAnsi="Palatino Linotype"/>
+          <w:sz w:val="20"/>
+          <w:szCs w:val="20"/>
+        </w:rPr>
+        <w:t xml:space="preserve"> </w:t>
+      </w:r>
+    </w:p>
+    <w:p>
+      <w:pPr>
+        <w:pStyle w:val="ListParagraph"/>
+        <w:widowControl/>
+        <w:numPr>
+          <w:ilvl w:val="0"/>
+          <w:numId w:val="2"/>
+        </w:numPr>
+        <w:autoSpaceDE/>
+        <w:autoSpaceDN/>
+        <w:adjustRightInd/>
+        <w:jc w:val="both"/>
+        <w:rPr>
+          <w:rFonts w:ascii="Palatino Linotype" w:hAnsi="Palatino Linotype"/>
+          <w:b/>
+          <w:bCs/>
+          <w:sz w:val="20"/>
+          <w:szCs w:val="20"/>
+        </w:rPr>
+      </w:pPr>
+      <w:r>
+        <w:rPr>
+          <w:rFonts w:ascii="Palatino Linotype" w:hAnsi="Palatino Linotype"/>
+          <w:sz w:val="20"/>
+          <w:szCs w:val="20"/>
+        </w:rPr>
+        <w:t>Submit to alcohol/drug testing at the request of community control or any other law enforcement officer.</w:t>
+      </w:r>
+    </w:p>
+    <w:p>
+      <w:pPr>
+        <w:pStyle w:val="ListParagraph"/>
+        <w:widowControl/>
+        <w:numPr>
+          <w:ilvl w:val="0"/>
+          <w:numId w:val="2"/>
+        </w:numPr>
+        <w:autoSpaceDE/>
+        <w:autoSpaceDN/>
+        <w:adjustRightInd/>
+        <w:jc w:val="both"/>
+        <w:rPr>
+          <w:rFonts w:ascii="Palatino Linotype" w:hAnsi="Palatino Linotype"/>
+          <w:b/>
+          <w:bCs/>
+          <w:sz w:val="20"/>
+          <w:szCs w:val="20"/>
+        </w:rPr>
+      </w:pPr>
+      <w:r>
+        <w:rPr>
+          <w:rFonts w:ascii="Palatino Linotype" w:hAnsi="Palatino Linotype"/>
+          <w:sz w:val="20"/>
+          <w:szCs w:val="20"/>
+        </w:rPr>
+        <w:t>Not possess/consume/purchase any alcoholic beverages or drugs of abuse.</w:t>
+      </w:r>
+    </w:p>
+    <w:p>
+      <w:pPr>
+        <w:widowControl/>
+        <w:autoSpaceDE/>
+        <w:autoSpaceDN/>
+        <w:adjustRightInd/>
+        <w:ind w:left="419"/>
+        <w:jc w:val="both"/>
+        <w:rPr>
+          <w:rFonts w:ascii="Palatino Linotype" w:hAnsi="Palatino Linotype"/>
+          <w:b/>
+          <w:bCs/>
+          <w:sz w:val="20"/>
+          <w:szCs w:val="20"/>
+        </w:rPr>
+      </w:pPr>
+    </w:p>
+    <w:p>
+      <w:pPr>
+        <w:widowControl/>
+        <w:autoSpaceDE/>
+        <w:autoSpaceDN/>
+        <w:adjustRightInd/>
+        <w:ind w:left="419"/>
+        <w:jc w:val="both"/>
+        <w:rPr>
+          <w:rFonts w:ascii="Palatino Linotype" w:hAnsi="Palatino Linotype"/>
+          <w:bCs/>
+          <w:sz w:val="20"/>
+          <w:szCs w:val="20"/>
+          <w:u w:val="single"/>
+        </w:rPr>
+      </w:pPr>
+      <w:r>
+        <w:rPr>
+          <w:rFonts w:ascii="Palatino Linotype" w:hAnsi="Palatino Linotype"/>
+          <w:bCs/>
+          <w:sz w:val="20"/>
+          <w:szCs w:val="20"/>
+          <w:u w:val="single"/>
+        </w:rPr>
+        <w:t>Additional Terms</w:t>
+      </w:r>
+      <w:r>
+        <w:rPr>
+          <w:rFonts w:ascii="Palatino Linotype" w:hAnsi="Palatino Linotype"/>
+          <w:sz w:val="20"/>
+          <w:szCs w:val="20"/>
+        </w:rPr>
+        <w:t xml:space="preserve"/>
+      </w:r>
+      <w:r>
+        <w:rPr>
+          <w:rFonts w:ascii="Palatino Linotype" w:hAnsi="Palatino Linotype"/>
+          <w:sz w:val="20"/>
+          <w:szCs w:val="20"/>
+        </w:rPr>
+        <w:t xml:space="preserve"/>
+      </w:r>
+      <w:r>
+        <w:rPr>
+          <w:rFonts w:ascii="Palatino Linotype" w:hAnsi="Palatino Linotype"/>
+          <w:sz w:val="20"/>
+          <w:szCs w:val="20"/>
+        </w:rPr>
+        <w:t xml:space="preserve"/>
+      </w:r>
+      <w:r>
+        <w:rPr>
+          <w:rFonts w:ascii="Palatino Linotype" w:hAnsi="Palatino Linotype"/>
+          <w:sz w:val="20"/>
+          <w:szCs w:val="20"/>
+        </w:rPr>
+        <w:t xml:space="preserve"/>
+      </w:r>
+      <w:r>
+        <w:rPr>
+          <w:rFonts w:ascii="Palatino Linotype" w:hAnsi="Palatino Linotype"/>
+          <w:sz w:val="20"/>
+          <w:szCs w:val="20"/>
+        </w:rPr>
+        <w:t xml:space="preserve"/>
+      </w:r>
+      <w:r>
+        <w:rPr>
+          <w:rFonts w:ascii="Palatino Linotype" w:hAnsi="Palatino Linotype"/>
+          <w:sz w:val="20"/>
+          <w:szCs w:val="20"/>
+        </w:rPr>
+        <w:t xml:space="preserve"/>
+      </w:r>
+      <w:r>
+        <w:rPr>
+          <w:rFonts w:ascii="Palatino Linotype" w:hAnsi="Palatino Linotype"/>
+          <w:sz w:val="20"/>
+          <w:szCs w:val="20"/>
+        </w:rPr>
+        <w:t xml:space="preserve"/>
+      </w:r>
+      <w:r>
+        <w:rPr>
+          <w:rFonts w:ascii="Palatino Linotype" w:hAnsi="Palatino Linotype"/>
+          <w:sz w:val="20"/>
+          <w:szCs w:val="20"/>
+        </w:rPr>
+        <w:t xml:space="preserve"/>
+      </w:r>
+      <w:r>
+        <w:rPr>
+          <w:rFonts w:ascii="Palatino Linotype" w:hAnsi="Palatino Linotype"/>
+          <w:sz w:val="20"/>
+          <w:szCs w:val="20"/>
+        </w:rPr>
+        <w:t xml:space="preserve"/>
+      </w:r>
+      <w:r>
+        <w:rPr>
+          <w:rFonts w:ascii="Palatino Linotype" w:hAnsi="Palatino Linotype"/>
+          <w:sz w:val="20"/>
+          <w:szCs w:val="20"/>
+        </w:rPr>
+        <w:t xml:space="preserve"/>
+      </w:r>
+      <w:r>
+        <w:rPr>
+          <w:rFonts w:ascii="Palatino Linotype" w:hAnsi="Palatino Linotype"/>
+          <w:sz w:val="20"/>
+          <w:szCs w:val="20"/>
+        </w:rPr>
+        <w:t xml:space="preserve">   </w:t>
+      </w:r>
+    </w:p>
+    <w:p>
+      <w:pPr>
+        <w:pStyle w:val="ListParagraph"/>
+        <w:widowControl/>
+        <w:numPr>
+          <w:ilvl w:val="0"/>
+          <w:numId w:val="2"/>
+        </w:numPr>
+        <w:autoSpaceDE/>
+        <w:autoSpaceDN/>
+        <w:adjustRightInd/>
+        <w:jc w:val="both"/>
+        <w:rPr>
+          <w:rFonts w:ascii="Palatino Linotype" w:hAnsi="Palatino Linotype"/>
+          <w:b/>
+          <w:bCs/>
+          <w:sz w:val="20"/>
+          <w:szCs w:val="20"/>
+        </w:rPr>
+      </w:pPr>
+      <w:r>
+        <w:rPr>
+          <w:rFonts w:ascii="Palatino Linotype" w:hAnsi="Palatino Linotype"/>
+          <w:sz w:val="20"/>
+          <w:szCs w:val="20"/>
+        </w:rPr>
+        <w:t>Within 90 days show completion of</w:t>
+      </w:r>
+      <w:r>
+        <w:rPr>
+          <w:rFonts w:ascii="Palatino Linotype" w:hAnsi="Palatino Linotype"/>
+          <w:sz w:val="20"/>
+          <w:szCs w:val="20"/>
+        </w:rPr>
+        <w:t xml:space="preserve"> </w:t>
+      </w:r>
+      <w:r>
+        <w:rPr>
+          <w:rFonts w:ascii="Palatino Linotype" w:hAnsi="Palatino Linotype"/>
+          <w:b/>
+          <w:sz w:val="20"/>
+          <w:szCs w:val="20"/>
+        </w:rPr>
+        <w:t xml:space="preserve">25 hours</w:t>
+      </w:r>
+      <w:r>
+        <w:rPr>
+          <w:rFonts w:ascii="Palatino Linotype" w:hAnsi="Palatino Linotype"/>
+          <w:sz w:val="20"/>
+          <w:szCs w:val="20"/>
+        </w:rPr>
+        <w:t xml:space="preserve"> of community service in addition to any hours that may be worked to satisfy fines and costs.</w:t>
+      </w:r>
+      <w:r>
+        <w:rPr>
+          <w:rFonts w:ascii="Palatino Linotype" w:hAnsi="Palatino Linotype"/>
+          <w:sz w:val="20"/>
+          <w:szCs w:val="20"/>
+        </w:rPr>
+        <w:t xml:space="preserve"/>
       </w:r>
       <w:r>
         <w:rPr>
@@ -1906,7 +2797,39 @@
           <w:sz w:val="16"/>
           <w:szCs w:val="16"/>
         </w:rPr>
-        <w:t>Copies served by Dep. Clerk ___________________________ on the following date ____________________ to:</w:t>
+        <w:t>Copies served by Dep. Clerk ___________</w:t>
+      </w:r>
+      <w:r>
+        <w:rPr>
+          <w:rFonts w:ascii="Palatino Linotype" w:hAnsi="Palatino Linotype"/>
+          <w:sz w:val="16"/>
+          <w:szCs w:val="16"/>
+        </w:rPr>
+        <w:t>________________</w:t>
+      </w:r>
+      <w:r>
+        <w:rPr>
+          <w:rFonts w:ascii="Palatino Linotype" w:hAnsi="Palatino Linotype"/>
+          <w:sz w:val="16"/>
+          <w:szCs w:val="16"/>
+        </w:rPr>
+        <w:t xml:space="preserve"> on the following date ___________</w:t>
+      </w:r>
+      <w:r>
+        <w:rPr>
+          <w:rFonts w:ascii="Palatino Linotype" w:hAnsi="Palatino Linotype"/>
+          <w:sz w:val="16"/>
+          <w:szCs w:val="16"/>
+        </w:rPr>
+        <w:t>_________</w:t>
+      </w:r>
+      <w:r>
+        <w:rPr>
+          <w:rFonts w:ascii="Palatino Linotype" w:hAnsi="Palatino Linotype"/>
+          <w:sz w:val="16"/>
+          <w:szCs w:val="16"/>
+        </w:rPr>
+        <w:t xml:space="preserve"> to:</w:t>
       </w:r>
     </w:p>
     <w:p>
@@ -1935,7 +2858,15 @@
           <w:sz w:val="16"/>
           <w:szCs w:val="16"/>
         </w:rPr>
-        <w:t xml:space="preserve">Prosecutor’s Office: PS    OM     EM; Defendant’s Attorney: PS     OM     EM; Michael Douglas: PS     OM     EM;</w:t>
+        <w:t xml:space="preserve">Prosecutor’s Office: PS    </w:t>
+      </w:r>
+      <w:r>
+        <w:rPr>
+          <w:rFonts w:ascii="Palatino Linotype" w:hAnsi="Palatino Linotype"/>
+          <w:sz w:val="16"/>
+          <w:szCs w:val="16"/>
+        </w:rPr>
+        <w:t xml:space="preserve">OM     EM; Defendant’s Attorney: PS     OM     EM; Michael Douglas: PS     OM     EM;</w:t>
       </w:r>
     </w:p>
     <w:p>
@@ -1958,6 +2889,38 @@
           <w:szCs w:val="16"/>
         </w:rPr>
       </w:pPr>
+      <w:r>
+        <w:rPr>
+          <w:rFonts w:ascii="Palatino Linotype" w:hAnsi="Palatino Linotype"/>
+          <w:sz w:val="16"/>
+          <w:szCs w:val="16"/>
+        </w:rPr>
+        <w:t xml:space="preserve">Community Control: PS    </w:t>
+      </w:r>
+      <w:r>
+        <w:rPr>
+          <w:rFonts w:ascii="Palatino Linotype" w:hAnsi="Palatino Linotype"/>
+          <w:sz w:val="16"/>
+          <w:szCs w:val="16"/>
+        </w:rPr>
+        <w:t>EM;</w:t>
+      </w:r>
+      <w:r>
+        <w:rPr>
+          <w:rFonts w:ascii="Palatino Linotype" w:hAnsi="Palatino Linotype"/>
+          <w:sz w:val="16"/>
+          <w:szCs w:val="16"/>
+        </w:rPr>
+        <w:t xml:space="preserve"> </w:t>
+      </w:r>
+      <w:r>
+        <w:rPr>
+          <w:rFonts w:ascii="Palatino Linotype" w:hAnsi="Palatino Linotype"/>
+          <w:sz w:val="16"/>
+          <w:szCs w:val="16"/>
+        </w:rPr>
+        <w:t xml:space="preserve"/>
+      </w:r>
       <w:r>
         <w:rPr>
           <w:rFonts w:ascii="Palatino Linotype" w:hAnsi="Palatino Linotype"/>
@@ -2038,7 +3001,12 @@
 <w:ftr xmlns:wpc="http://schemas.microsoft.com/office/word/2010/wordprocessingCanvas" xmlns:cx="http://schemas.microsoft.com/office/drawing/2014/chartex" xmlns:cx1="http://schemas.microsoft.com/office/drawing/2015/9/8/chartex" xmlns:cx2="http://schemas.microsoft.com/office/drawing/2015/10/21/chartex" xmlns:cx3="http://schemas.microsoft.com/office/drawing/2016/5/9/chartex" xmlns:cx4="http://schemas.microsoft.com/office/drawing/2016/5/10/chartex" xmlns:cx5="http://schemas.microsoft.com/office/drawing/2016/5/11/chartex" xmlns:cx6="http://schemas.microsoft.com/office/drawing/2016/5/12/chartex" xmlns:cx7="http://schemas.microsoft.com/office/drawing/2016/5/13/chartex" xmlns:cx8="http://schemas.microsoft.com/office/drawing/2016/5/14/chartex" xmlns:mc="http://schemas.openxmlformats.org/markup-compatibility/2006" xmlns:aink="http://schemas.microsoft.com/office/drawing/2016/ink" xmlns:am3d="http://schemas.microsoft.com/office/drawing/2017/model3d" xmlns:o="urn:schemas-microsoft-com:office:office" xmlns:r="http://schemas.openxmlformats.org/officeDocument/2006/relationships" xmlns:m="http://schemas.openxmlformats.org/officeDocument/2006/math" xmlns:v="urn:schemas-microsoft-com:vml" xmlns:wp14="http://schemas.microsoft.com/office/word/2010/wordprocessingDrawing" xmlns:wp="http://schemas.openxmlformats.org/drawingml/2006/wordprocessingDrawing" xmlns:w10="urn:schemas-microsoft-com:office:word" xmlns:w="http://schemas.openxmlformats.org/wordprocessingml/2006/main" xmlns:w14="http://schemas.microsoft.com/office/word/2010/wordml" xmlns:w15="http://schemas.microsoft.com/office/word/2012/wordml" xmlns:w16cex="http://schemas.microsoft.com/office/word/2018/wordml/cex" xmlns:w16cid="http://schemas.microsoft.com/office/word/2016/wordml/cid" xmlns:w16="http://schemas.microsoft.com/office/word/2018/wordml" xmlns:w16sdtdh="http://schemas.microsoft.com/office/word/2020/wordml/sdtdatahash" xmlns:w16se="http://schemas.microsoft.com/office/word/2015/wordml/symex" xmlns:wpg="http://schemas.microsoft.com/office/word/2010/wordprocessingGroup" xmlns:wpi="http://schemas.microsoft.com/office/word/2010/wordprocessingInk" xmlns:wne="http://schemas.microsoft.com/office/word/2006/wordml" xmlns:wps="http://schemas.microsoft.com/office/word/2010/wordprocessingShape" mc:Ignorable="w14 w15 w16se w16cid w16 w16cex w16sdtdh wp14">
   <w:sdt>
     <w:sdtPr>
-      <w:id w:val="-1309706245"/>
+      <w:rPr>
+        <w:rFonts w:ascii="Palatino Linotype" w:hAnsi="Palatino Linotype"/>
+        <w:sz w:val="20"/>
+        <w:szCs w:val="20"/>
+      </w:rPr>
+      <w:id w:val="-2099861789"/>
       <w:docPartObj>
         <w:docPartGallery w:val="Page Numbers (Bottom of Page)"/>
         <w:docPartUnique/>
@@ -2053,19 +3021,13 @@
             <w:sz w:val="20"/>
             <w:szCs w:val="20"/>
           </w:rPr>
-          <w:id w:val="98381352"/>
+          <w:id w:val="860082579"/>
           <w:docPartObj>
             <w:docPartGallery w:val="Page Numbers (Top of Page)"/>
             <w:docPartUnique/>
           </w:docPartObj>
         </w:sdtPr>
-        <w:sdtEndPr>
-          <w:rPr>
-            <w:rFonts w:ascii="Times New Roman" w:hAnsi="Times New Roman"/>
-            <w:sz w:val="24"/>
-            <w:szCs w:val="24"/>
-          </w:rPr>
-        </w:sdtEndPr>
+        <w:sdtEndPr/>
         <w:sdtContent>
           <w:p>
             <w:pPr>
@@ -2194,7 +3156,7 @@
                 <w:sz w:val="20"/>
                 <w:szCs w:val="20"/>
               </w:rPr>
-              <w:t>3</w:t>
+              <w:t>5</w:t>
             </w:r>
             <w:r>
               <w:rPr>
@@ -2224,39 +3186,11 @@
               </w:rPr>
               <w:t xml:space="preserve">Final Judgment Entry 21CRB01268</w:t>
             </w:r>
-          </w:p>
-          <w:p>
-            <w:pPr>
-              <w:pStyle w:val="Footer"/>
-              <w:jc w:val="right"/>
-            </w:pPr>
           </w:p>
         </w:sdtContent>
       </w:sdt>
     </w:sdtContent>
   </w:sdt>
-  <w:p>
-    <w:pPr>
-      <w:tabs>
-        <w:tab w:val="left" w:pos="-1080"/>
-        <w:tab w:val="left" w:pos="-720"/>
-        <w:tab w:val="left" w:pos="0"/>
-        <w:tab w:val="left" w:pos="720"/>
-        <w:tab w:val="left" w:pos="1440"/>
-        <w:tab w:val="left" w:pos="2160"/>
-        <w:tab w:val="left" w:pos="2880"/>
-        <w:tab w:val="left" w:pos="3600"/>
-        <w:tab w:val="left" w:pos="4320"/>
-        <w:tab w:val="left" w:pos="4680"/>
-      </w:tabs>
-      <w:jc w:val="right"/>
-      <w:rPr>
-        <w:rFonts w:ascii="Palatino Linotype" w:hAnsi="Palatino Linotype"/>
-        <w:sz w:val="20"/>
-        <w:szCs w:val="20"/>
-      </w:rPr>
-    </w:pPr>
-  </w:p>
 </w:ftr>
 </file>
 
@@ -2448,8 +3382,240 @@
       </w:rPr>
     </w:lvl>
   </w:abstractNum>
+  <w:abstractNum w:abstractNumId="1" w15:restartNumberingAfterBreak="0">
+    <w:nsid w:val="279660C9"/>
+    <w:multiLevelType w:val="hybridMultilevel"/>
+    <w:tmpl w:val="672ECC5E"/>
+    <w:lvl w:ilvl="0" w:tplc="04090001">
+      <w:start w:val="1"/>
+      <w:numFmt w:val="bullet"/>
+      <w:lvlText w:val=""/>
+      <w:lvlJc w:val="left"/>
+      <w:pPr>
+        <w:ind w:left="720" w:hanging="360"/>
+      </w:pPr>
+      <w:rPr>
+        <w:rFonts w:ascii="Symbol" w:hAnsi="Symbol" w:hint="default"/>
+      </w:rPr>
+    </w:lvl>
+    <w:lvl w:ilvl="1" w:tplc="04090003" w:tentative="1">
+      <w:start w:val="1"/>
+      <w:numFmt w:val="bullet"/>
+      <w:lvlText w:val="o"/>
+      <w:lvlJc w:val="left"/>
+      <w:pPr>
+        <w:ind w:left="1440" w:hanging="360"/>
+      </w:pPr>
+      <w:rPr>
+        <w:rFonts w:ascii="Courier New" w:hAnsi="Courier New" w:cs="Courier New" w:hint="default"/>
+      </w:rPr>
+    </w:lvl>
+    <w:lvl w:ilvl="2" w:tplc="04090005" w:tentative="1">
+      <w:start w:val="1"/>
+      <w:numFmt w:val="bullet"/>
+      <w:lvlText w:val=""/>
+      <w:lvlJc w:val="left"/>
+      <w:pPr>
+        <w:ind w:left="2160" w:hanging="360"/>
+      </w:pPr>
+      <w:rPr>
+        <w:rFonts w:ascii="Wingdings" w:hAnsi="Wingdings" w:hint="default"/>
+      </w:rPr>
+    </w:lvl>
+    <w:lvl w:ilvl="3" w:tplc="04090001" w:tentative="1">
+      <w:start w:val="1"/>
+      <w:numFmt w:val="bullet"/>
+      <w:lvlText w:val=""/>
+      <w:lvlJc w:val="left"/>
+      <w:pPr>
+        <w:ind w:left="2880" w:hanging="360"/>
+      </w:pPr>
+      <w:rPr>
+        <w:rFonts w:ascii="Symbol" w:hAnsi="Symbol" w:hint="default"/>
+      </w:rPr>
+    </w:lvl>
+    <w:lvl w:ilvl="4" w:tplc="04090003" w:tentative="1">
+      <w:start w:val="1"/>
+      <w:numFmt w:val="bullet"/>
+      <w:lvlText w:val="o"/>
+      <w:lvlJc w:val="left"/>
+      <w:pPr>
+        <w:ind w:left="3600" w:hanging="360"/>
+      </w:pPr>
+      <w:rPr>
+        <w:rFonts w:ascii="Courier New" w:hAnsi="Courier New" w:cs="Courier New" w:hint="default"/>
+      </w:rPr>
+    </w:lvl>
+    <w:lvl w:ilvl="5" w:tplc="04090005" w:tentative="1">
+      <w:start w:val="1"/>
+      <w:numFmt w:val="bullet"/>
+      <w:lvlText w:val=""/>
+      <w:lvlJc w:val="left"/>
+      <w:pPr>
+        <w:ind w:left="4320" w:hanging="360"/>
+      </w:pPr>
+      <w:rPr>
+        <w:rFonts w:ascii="Wingdings" w:hAnsi="Wingdings" w:hint="default"/>
+      </w:rPr>
+    </w:lvl>
+    <w:lvl w:ilvl="6" w:tplc="04090001" w:tentative="1">
+      <w:start w:val="1"/>
+      <w:numFmt w:val="bullet"/>
+      <w:lvlText w:val=""/>
+      <w:lvlJc w:val="left"/>
+      <w:pPr>
+        <w:ind w:left="5040" w:hanging="360"/>
+      </w:pPr>
+      <w:rPr>
+        <w:rFonts w:ascii="Symbol" w:hAnsi="Symbol" w:hint="default"/>
+      </w:rPr>
+    </w:lvl>
+    <w:lvl w:ilvl="7" w:tplc="04090003" w:tentative="1">
+      <w:start w:val="1"/>
+      <w:numFmt w:val="bullet"/>
+      <w:lvlText w:val="o"/>
+      <w:lvlJc w:val="left"/>
+      <w:pPr>
+        <w:ind w:left="5760" w:hanging="360"/>
+      </w:pPr>
+      <w:rPr>
+        <w:rFonts w:ascii="Courier New" w:hAnsi="Courier New" w:cs="Courier New" w:hint="default"/>
+      </w:rPr>
+    </w:lvl>
+    <w:lvl w:ilvl="8" w:tplc="04090005" w:tentative="1">
+      <w:start w:val="1"/>
+      <w:numFmt w:val="bullet"/>
+      <w:lvlText w:val=""/>
+      <w:lvlJc w:val="left"/>
+      <w:pPr>
+        <w:ind w:left="6480" w:hanging="360"/>
+      </w:pPr>
+      <w:rPr>
+        <w:rFonts w:ascii="Wingdings" w:hAnsi="Wingdings" w:hint="default"/>
+      </w:rPr>
+    </w:lvl>
+  </w:abstractNum>
+  <w:abstractNum w:abstractNumId="2" w15:restartNumberingAfterBreak="0">
+    <w:nsid w:val="2E17566E"/>
+    <w:multiLevelType w:val="hybridMultilevel"/>
+    <w:tmpl w:val="00866CE6"/>
+    <w:lvl w:ilvl="0" w:tplc="04090001">
+      <w:start w:val="1"/>
+      <w:numFmt w:val="bullet"/>
+      <w:lvlText w:val=""/>
+      <w:lvlJc w:val="left"/>
+      <w:pPr>
+        <w:ind w:left="779" w:hanging="360"/>
+      </w:pPr>
+      <w:rPr>
+        <w:rFonts w:ascii="Symbol" w:hAnsi="Symbol" w:hint="default"/>
+      </w:rPr>
+    </w:lvl>
+    <w:lvl w:ilvl="1" w:tplc="04090003">
+      <w:start w:val="1"/>
+      <w:numFmt w:val="bullet"/>
+      <w:lvlText w:val="o"/>
+      <w:lvlJc w:val="left"/>
+      <w:pPr>
+        <w:ind w:left="1499" w:hanging="360"/>
+      </w:pPr>
+      <w:rPr>
+        <w:rFonts w:ascii="Courier New" w:hAnsi="Courier New" w:cs="Courier New" w:hint="default"/>
+      </w:rPr>
+    </w:lvl>
+    <w:lvl w:ilvl="2" w:tplc="04090005" w:tentative="1">
+      <w:start w:val="1"/>
+      <w:numFmt w:val="bullet"/>
+      <w:lvlText w:val=""/>
+      <w:lvlJc w:val="left"/>
+      <w:pPr>
+        <w:ind w:left="2219" w:hanging="360"/>
+      </w:pPr>
+      <w:rPr>
+        <w:rFonts w:ascii="Wingdings" w:hAnsi="Wingdings" w:hint="default"/>
+      </w:rPr>
+    </w:lvl>
+    <w:lvl w:ilvl="3" w:tplc="04090001" w:tentative="1">
+      <w:start w:val="1"/>
+      <w:numFmt w:val="bullet"/>
+      <w:lvlText w:val=""/>
+      <w:lvlJc w:val="left"/>
+      <w:pPr>
+        <w:ind w:left="2939" w:hanging="360"/>
+      </w:pPr>
+      <w:rPr>
+        <w:rFonts w:ascii="Symbol" w:hAnsi="Symbol" w:hint="default"/>
+      </w:rPr>
+    </w:lvl>
+    <w:lvl w:ilvl="4" w:tplc="04090003" w:tentative="1">
+      <w:start w:val="1"/>
+      <w:numFmt w:val="bullet"/>
+      <w:lvlText w:val="o"/>
+      <w:lvlJc w:val="left"/>
+      <w:pPr>
+        <w:ind w:left="3659" w:hanging="360"/>
+      </w:pPr>
+      <w:rPr>
+        <w:rFonts w:ascii="Courier New" w:hAnsi="Courier New" w:cs="Courier New" w:hint="default"/>
+      </w:rPr>
+    </w:lvl>
+    <w:lvl w:ilvl="5" w:tplc="04090005" w:tentative="1">
+      <w:start w:val="1"/>
+      <w:numFmt w:val="bullet"/>
+      <w:lvlText w:val=""/>
+      <w:lvlJc w:val="left"/>
+      <w:pPr>
+        <w:ind w:left="4379" w:hanging="360"/>
+      </w:pPr>
+      <w:rPr>
+        <w:rFonts w:ascii="Wingdings" w:hAnsi="Wingdings" w:hint="default"/>
+      </w:rPr>
+    </w:lvl>
+    <w:lvl w:ilvl="6" w:tplc="04090001" w:tentative="1">
+      <w:start w:val="1"/>
+      <w:numFmt w:val="bullet"/>
+      <w:lvlText w:val=""/>
+      <w:lvlJc w:val="left"/>
+      <w:pPr>
+        <w:ind w:left="5099" w:hanging="360"/>
+      </w:pPr>
+      <w:rPr>
+        <w:rFonts w:ascii="Symbol" w:hAnsi="Symbol" w:hint="default"/>
+      </w:rPr>
+    </w:lvl>
+    <w:lvl w:ilvl="7" w:tplc="04090003" w:tentative="1">
+      <w:start w:val="1"/>
+      <w:numFmt w:val="bullet"/>
+      <w:lvlText w:val="o"/>
+      <w:lvlJc w:val="left"/>
+      <w:pPr>
+        <w:ind w:left="5819" w:hanging="360"/>
+      </w:pPr>
+      <w:rPr>
+        <w:rFonts w:ascii="Courier New" w:hAnsi="Courier New" w:cs="Courier New" w:hint="default"/>
+      </w:rPr>
+    </w:lvl>
+    <w:lvl w:ilvl="8" w:tplc="04090005" w:tentative="1">
+      <w:start w:val="1"/>
+      <w:numFmt w:val="bullet"/>
+      <w:lvlText w:val=""/>
+      <w:lvlJc w:val="left"/>
+      <w:pPr>
+        <w:ind w:left="6539" w:hanging="360"/>
+      </w:pPr>
+      <w:rPr>
+        <w:rFonts w:ascii="Wingdings" w:hAnsi="Wingdings" w:hint="default"/>
+      </w:rPr>
+    </w:lvl>
+  </w:abstractNum>
   <w:num w:numId="1">
     <w:abstractNumId w:val="0"/>
+  </w:num>
+  <w:num w:numId="2">
+    <w:abstractNumId w:val="2"/>
+  </w:num>
+  <w:num w:numId="3">
+    <w:abstractNumId w:val="1"/>
   </w:num>
 </w:numbering>
 </file>
@@ -3006,6 +4172,49 @@
       <w:contextualSpacing/>
     </w:pPr>
   </w:style>
+  <w:style w:type="character" w:styleId="CommentReference">
+    <w:name w:val="annotation reference"/>
+    <w:basedOn w:val="DefaultParagraphFont"/>
+    <w:uiPriority w:val="99"/>
+    <w:semiHidden/>
+    <w:unhideWhenUsed/>
+    <w:rsid w:val="00A53114"/>
+    <w:rPr>
+      <w:sz w:val="16"/>
+      <w:szCs w:val="16"/>
+    </w:rPr>
+  </w:style>
+  <w:style w:type="paragraph" w:styleId="CommentText">
+    <w:name w:val="annotation text"/>
+    <w:basedOn w:val="Normal"/>
+    <w:link w:val="CommentTextChar"/>
+    <w:uiPriority w:val="99"/>
+    <w:unhideWhenUsed/>
+    <w:rsid w:val="00A53114"/>
+    <w:pPr>
+      <w:widowControl/>
+      <w:autoSpaceDE/>
+      <w:autoSpaceDN/>
+      <w:adjustRightInd/>
+    </w:pPr>
+    <w:rPr>
+      <w:rFonts w:asciiTheme="minorHAnsi" w:eastAsiaTheme="minorHAnsi" w:hAnsiTheme="minorHAnsi" w:cstheme="minorBidi"/>
+      <w:sz w:val="20"/>
+      <w:szCs w:val="20"/>
+    </w:rPr>
+  </w:style>
+  <w:style w:type="character" w:customStyle="1" w:styleId="CommentTextChar">
+    <w:name w:val="Comment Text Char"/>
+    <w:basedOn w:val="DefaultParagraphFont"/>
+    <w:link w:val="CommentText"/>
+    <w:uiPriority w:val="99"/>
+    <w:rsid w:val="00A53114"/>
+    <w:rPr>
+      <w:rFonts w:eastAsiaTheme="minorHAnsi"/>
+      <w:sz w:val="20"/>
+      <w:szCs w:val="20"/>
+    </w:rPr>
+  </w:style>
 </w:styles>
 </file>
 

</xml_diff>

<commit_message>
Fine defense counsel working for both pass and fail.
</commit_message>
<xml_diff>
--- a/resources/Saved/21CRB01268_Crim_Traffic Judgment Entry.docx
+++ b/resources/Saved/21CRB01268_Crim_Traffic Judgment Entry.docx
@@ -519,14 +519,6 @@
         </w:rPr>
         <w:t xml:space="preserve"/>
       </w:r>
-      <w:r>
-        <w:rPr>
-          <w:rFonts w:ascii="Palatino Linotype" w:hAnsi="Palatino Linotype"/>
-          <w:sz w:val="20"/>
-          <w:szCs w:val="20"/>
-        </w:rPr>
-        <w:tab/>
-      </w:r>
     </w:p>
     <w:p>
       <w:pPr>
@@ -606,7 +598,7 @@
           <w:sz w:val="20"/>
           <w:szCs w:val="20"/>
         </w:rPr>
-        <w:t xml:space="preserve"> on March 15, 2022.</w:t>
+        <w:t xml:space="preserve"> on March 16, 2022.</w:t>
       </w:r>
       <w:r>
         <w:rPr>
@@ -623,7 +615,43 @@
           <w:sz w:val="20"/>
           <w:szCs w:val="20"/>
         </w:rPr>
-        <w:t xml:space="preserve">Defendant waived right to counsel. </w:t>
+        <w:t xml:space="preserve">Defendant was represented by  </w:t>
+      </w:r>
+      <w:r>
+        <w:rPr>
+          <w:rFonts w:ascii="Palatino Linotype" w:hAnsi="Palatino Linotype"/>
+          <w:bCs/>
+          <w:sz w:val="20"/>
+          <w:szCs w:val="20"/>
+        </w:rPr>
+        <w:t xml:space="preserve">,</w:t>
+      </w:r>
+      <w:r>
+        <w:rPr>
+          <w:rFonts w:ascii="Palatino Linotype" w:hAnsi="Palatino Linotype"/>
+          <w:bCs/>
+          <w:sz w:val="20"/>
+          <w:szCs w:val="20"/>
+        </w:rPr>
+        <w:t xml:space="preserve"> Private Counsel.</w:t>
+      </w:r>
+      <w:r>
+        <w:rPr>
+          <w:rFonts w:ascii="Palatino Linotype" w:hAnsi="Palatino Linotype"/>
+          <w:bCs/>
+          <w:sz w:val="20"/>
+          <w:szCs w:val="20"/>
+        </w:rPr>
+        <w:t xml:space="preserve"> </w:t>
+      </w:r>
+      <w:r>
+        <w:rPr>
+          <w:rFonts w:ascii="Palatino Linotype" w:hAnsi="Palatino Linotype"/>
+          <w:bCs/>
+          <w:sz w:val="20"/>
+          <w:szCs w:val="20"/>
+        </w:rPr>
+        <w:t xml:space="preserve"/>
       </w:r>
       <w:r>
         <w:rPr>
@@ -788,7 +816,6 @@
     </w:p>
     <w:p>
       <w:pPr>
-        <w:jc w:val="both"/>
         <w:rPr>
           <w:rFonts w:ascii="Palatino Linotype" w:hAnsi="Palatino Linotype"/>
           <w:sz w:val="20"/>
@@ -804,7 +831,7 @@
         <w:tblLook w:val="04A0" w:firstRow="1" w:lastRow="0" w:firstColumn="1" w:lastColumn="0" w:noHBand="0" w:noVBand="1"/>
       </w:tblPr>
       <w:tblGrid>
-        <w:gridCol w:w="4642"/>
+        <w:gridCol w:w="4261"/>
         <w:gridCol w:w="4019"/>
       </w:tblGrid>
       <w:tr>
@@ -813,7 +840,7 @@
         </w:trPr>
         <w:tc>
           <w:tcPr>
-            <w:tcW w:w="2182" w:type="dxa"/>
+            <w:tcW w:w="1801" w:type="dxa"/>
           </w:tcPr>
           <w:p>
             <w:pPr>
@@ -845,7 +872,7 @@
                 <w:sz w:val="20"/>
                 <w:szCs w:val="20"/>
               </w:rPr>
-              <w:t>Offense</w:t>
+              <w:t xml:space="preserve">Offense</w:t>
             </w:r>
           </w:p>
         </w:tc>
@@ -883,6 +910,7 @@
                 <w:sz w:val="20"/>
                 <w:szCs w:val="20"/>
               </w:rPr>
+              <w:lastRenderedPageBreak/>
               <w:t xml:space="preserve">Possession Drug Paraphernalia</w:t>
             </w:r>
           </w:p>
@@ -894,7 +922,7 @@
         </w:trPr>
         <w:tc>
           <w:tcPr>
-            <w:tcW w:w="2182" w:type="dxa"/>
+            <w:tcW w:w="1801" w:type="dxa"/>
           </w:tcPr>
           <w:p>
             <w:pPr>
@@ -926,7 +954,6 @@
                 <w:sz w:val="20"/>
                 <w:szCs w:val="20"/>
               </w:rPr>
-              <w:lastRenderedPageBreak/>
               <w:t>Statute/Ord.</w:t>
             </w:r>
           </w:p>
@@ -976,7 +1003,7 @@
         </w:trPr>
         <w:tc>
           <w:tcPr>
-            <w:tcW w:w="2182" w:type="dxa"/>
+            <w:tcW w:w="1801" w:type="dxa"/>
           </w:tcPr>
           <w:p>
             <w:pPr>
@@ -1057,7 +1084,7 @@
         </w:trPr>
         <w:tc>
           <w:tcPr>
-            <w:tcW w:w="2182" w:type="dxa"/>
+            <w:tcW w:w="1801" w:type="dxa"/>
           </w:tcPr>
           <w:p>
             <w:pPr>
@@ -1127,7 +1154,7 @@
                 <w:sz w:val="20"/>
                 <w:szCs w:val="20"/>
               </w:rPr>
-              <w:t xml:space="preserve">Guilty</w:t>
+              <w:t xml:space="preserve">No Contest</w:t>
             </w:r>
           </w:p>
         </w:tc>
@@ -1138,7 +1165,7 @@
         </w:trPr>
         <w:tc>
           <w:tcPr>
-            <w:tcW w:w="2182" w:type="dxa"/>
+            <w:tcW w:w="1801" w:type="dxa"/>
           </w:tcPr>
           <w:p>
             <w:pPr>
@@ -1219,7 +1246,7 @@
         </w:trPr>
         <w:tc>
           <w:tcPr>
-            <w:tcW w:w="2182" w:type="dxa"/>
+            <w:tcW w:w="1801" w:type="dxa"/>
           </w:tcPr>
           <w:p>
             <w:pPr>
@@ -1300,7 +1327,7 @@
         </w:trPr>
         <w:tc>
           <w:tcPr>
-            <w:tcW w:w="2182" w:type="dxa"/>
+            <w:tcW w:w="1801" w:type="dxa"/>
           </w:tcPr>
           <w:p>
             <w:pPr>
@@ -1395,188 +1422,6 @@
           </w:p>
         </w:tc>
       </w:tr>
-      <w:tr>
-        <w:trPr>
-          <w:jc w:val="center"/>
-        </w:trPr>
-        <w:tc>
-          <w:tcPr>
-            <w:tcW w:w="2182" w:type="dxa"/>
-          </w:tcPr>
-          <w:p>
-            <w:pPr>
-              <w:tabs>
-                <w:tab w:val="left" w:pos="-1080"/>
-                <w:tab w:val="left" w:pos="-720"/>
-                <w:tab w:val="left" w:pos="0"/>
-                <w:tab w:val="left" w:pos="720"/>
-                <w:tab w:val="left" w:pos="1440"/>
-                <w:tab w:val="left" w:pos="2160"/>
-                <w:tab w:val="left" w:pos="2880"/>
-                <w:tab w:val="left" w:pos="3600"/>
-                <w:tab w:val="left" w:pos="4320"/>
-                <w:tab w:val="left" w:pos="4680"/>
-              </w:tabs>
-              <w:rPr>
-                <w:rFonts w:ascii="Palatino Linotype" w:hAnsi="Palatino Linotype"/>
-                <w:b/>
-                <w:bCs/>
-                <w:sz w:val="20"/>
-                <w:szCs w:val="20"/>
-              </w:rPr>
-            </w:pPr>
-            <w:r>
-              <w:rPr>
-                <w:rFonts w:ascii="Palatino Linotype" w:hAnsi="Palatino Linotype"/>
-                <w:b/>
-                <w:bCs/>
-                <w:sz w:val="20"/>
-                <w:szCs w:val="20"/>
-              </w:rPr>
-              <w:t>Jail Days</w:t>
-            </w:r>
-          </w:p>
-        </w:tc>
-        <w:tc>
-          <w:tcPr>
-            <w:tcW w:w="3289" w:type="dxa"/>
-          </w:tcPr>
-          <w:p>
-            <w:pPr>
-              <w:tabs>
-                <w:tab w:val="left" w:pos="-1080"/>
-                <w:tab w:val="left" w:pos="-720"/>
-                <w:tab w:val="left" w:pos="0"/>
-                <w:tab w:val="left" w:pos="720"/>
-                <w:tab w:val="left" w:pos="1440"/>
-                <w:tab w:val="left" w:pos="2160"/>
-                <w:tab w:val="left" w:pos="2880"/>
-                <w:tab w:val="left" w:pos="3600"/>
-                <w:tab w:val="left" w:pos="4320"/>
-                <w:tab w:val="left" w:pos="4680"/>
-              </w:tabs>
-              <w:rPr>
-                <w:rFonts w:ascii="Palatino Linotype" w:hAnsi="Palatino Linotype"/>
-                <w:b/>
-                <w:bCs/>
-                <w:sz w:val="20"/>
-                <w:szCs w:val="20"/>
-              </w:rPr>
-            </w:pPr>
-            <w:r>
-              <w:rPr>
-                <w:rFonts w:ascii="Palatino Linotype" w:hAnsi="Palatino Linotype"/>
-                <w:b/>
-                <w:bCs/>
-                <w:sz w:val="20"/>
-                <w:szCs w:val="20"/>
-              </w:rPr>
-              <w:t xml:space="preserve">None</w:t>
-            </w:r>
-          </w:p>
-        </w:tc>
-      </w:tr>
-      <w:tr>
-        <w:trPr>
-          <w:jc w:val="center"/>
-        </w:trPr>
-        <w:tc>
-          <w:tcPr>
-            <w:tcW w:w="2182" w:type="dxa"/>
-          </w:tcPr>
-          <w:p>
-            <w:pPr>
-              <w:tabs>
-                <w:tab w:val="left" w:pos="-1080"/>
-                <w:tab w:val="left" w:pos="-720"/>
-                <w:tab w:val="left" w:pos="0"/>
-                <w:tab w:val="left" w:pos="720"/>
-                <w:tab w:val="left" w:pos="1440"/>
-                <w:tab w:val="left" w:pos="2160"/>
-                <w:tab w:val="left" w:pos="2880"/>
-                <w:tab w:val="left" w:pos="3600"/>
-                <w:tab w:val="left" w:pos="4320"/>
-                <w:tab w:val="left" w:pos="4680"/>
-              </w:tabs>
-              <w:rPr>
-                <w:rFonts w:ascii="Palatino Linotype" w:hAnsi="Palatino Linotype"/>
-                <w:b/>
-                <w:bCs/>
-                <w:sz w:val="20"/>
-                <w:szCs w:val="20"/>
-              </w:rPr>
-            </w:pPr>
-            <w:r>
-              <w:rPr>
-                <w:rFonts w:ascii="Palatino Linotype" w:hAnsi="Palatino Linotype"/>
-                <w:b/>
-                <w:bCs/>
-                <w:sz w:val="20"/>
-                <w:szCs w:val="20"/>
-              </w:rPr>
-              <w:t>Jail Days</w:t>
-            </w:r>
-            <w:r>
-              <w:rPr>
-                <w:rFonts w:ascii="Palatino Linotype" w:hAnsi="Palatino Linotype"/>
-                <w:b/>
-                <w:bCs/>
-                <w:sz w:val="20"/>
-                <w:szCs w:val="20"/>
-              </w:rPr>
-              <w:t xml:space="preserve"> </w:t>
-            </w:r>
-            <w:r>
-              <w:rPr>
-                <w:rFonts w:ascii="Palatino Linotype" w:hAnsi="Palatino Linotype"/>
-                <w:b/>
-                <w:bCs/>
-                <w:sz w:val="20"/>
-                <w:szCs w:val="20"/>
-              </w:rPr>
-              <w:t>Suspended</w:t>
-            </w:r>
-          </w:p>
-        </w:tc>
-        <w:tc>
-          <w:tcPr>
-            <w:tcW w:w="3289" w:type="dxa"/>
-          </w:tcPr>
-          <w:p>
-            <w:pPr>
-              <w:tabs>
-                <w:tab w:val="left" w:pos="-1080"/>
-                <w:tab w:val="left" w:pos="-720"/>
-                <w:tab w:val="left" w:pos="0"/>
-                <w:tab w:val="left" w:pos="720"/>
-                <w:tab w:val="left" w:pos="1440"/>
-                <w:tab w:val="left" w:pos="2160"/>
-                <w:tab w:val="left" w:pos="2880"/>
-                <w:tab w:val="left" w:pos="3600"/>
-                <w:tab w:val="left" w:pos="4320"/>
-                <w:tab w:val="left" w:pos="4680"/>
-              </w:tabs>
-              <w:rPr>
-                <w:rFonts w:ascii="Palatino Linotype" w:hAnsi="Palatino Linotype"/>
-                <w:b/>
-                <w:bCs/>
-                <w:sz w:val="20"/>
-                <w:szCs w:val="20"/>
-              </w:rPr>
-            </w:pPr>
-            <w:r>
-              <w:rPr>
-                <w:rFonts w:ascii="Palatino Linotype" w:hAnsi="Palatino Linotype"/>
-                <w:b/>
-                <w:bCs/>
-                <w:sz w:val="20"/>
-                <w:szCs w:val="20"/>
-              </w:rPr>
-              <w:t xml:space="preserve">None</w:t>
-            </w:r>
-          </w:p>
-        </w:tc>
-      </w:tr>
     </w:tbl>
     <w:p>
       <w:pPr>
@@ -1628,7 +1473,7 @@
           <w:szCs w:val="20"/>
           <w:u w:val="single"/>
         </w:rPr>
-        <w:t xml:space="preserve">Court costs are assessed for the highest degree charge in this</w:t>
+        <w:t>Court costs are assessed for the highest degree charge in this</w:t>
       </w:r>
       <w:r>
         <w:rPr>
@@ -1648,31 +1493,6 @@
           <w:szCs w:val="20"/>
         </w:rPr>
         <w:t xml:space="preserve">. </w:t>
-      </w:r>
-      <w:r>
-        <w:rPr>
-          <w:rFonts w:ascii="Palatino Linotype" w:hAnsi="Palatino Linotype"/>
-          <w:sz w:val="20"/>
-          <w:szCs w:val="20"/>
-        </w:rPr>
-        <w:t xml:space="preserve"/>
-      </w:r>
-      <w:r>
-        <w:rPr>
-          <w:rFonts w:ascii="Palatino Linotype" w:hAnsi="Palatino Linotype"/>
-          <w:bCs/>
-          <w:sz w:val="20"/>
-          <w:szCs w:val="20"/>
-        </w:rPr>
-        <w:t xml:space="preserve"/>
-      </w:r>
-      <w:r>
-        <w:rPr>
-          <w:rFonts w:ascii="Palatino Linotype" w:hAnsi="Palatino Linotype"/>
-          <w:sz w:val="20"/>
-          <w:szCs w:val="20"/>
-        </w:rPr>
-        <w:t xml:space="preserve"/>
       </w:r>
       <w:r>
         <w:rPr>
@@ -1802,726 +1622,15 @@
           <w:sz w:val="20"/>
           <w:szCs w:val="20"/>
         </w:rPr>
-        <w:t xml:space="preserve">March 15, 2022</w:t>
-      </w:r>
-      <w:r>
-        <w:rPr>
-          <w:rFonts w:ascii="Palatino Linotype" w:hAnsi="Palatino Linotype"/>
-          <w:sz w:val="20"/>
-          <w:szCs w:val="20"/>
-        </w:rPr>
-        <w:t>.</w:t>
-      </w:r>
-      <w:r>
-        <w:rPr>
-          <w:rFonts w:ascii="Palatino Linotype" w:hAnsi="Palatino Linotype"/>
-          <w:sz w:val="20"/>
-          <w:szCs w:val="20"/>
-        </w:rPr>
-        <w:t xml:space="preserve"> </w:t>
-      </w:r>
-      <w:r>
-        <w:rPr>
-          <w:rFonts w:ascii="Palatino Linotype" w:hAnsi="Palatino Linotype"/>
-          <w:sz w:val="20"/>
-          <w:szCs w:val="20"/>
-        </w:rPr>
-        <w:t xml:space="preserve"/>
-      </w:r>
-      <w:r>
-        <w:rPr>
-          <w:rFonts w:ascii="Palatino Linotype" w:hAnsi="Palatino Linotype"/>
-          <w:sz w:val="20"/>
-          <w:szCs w:val="20"/>
-        </w:rPr>
-        <w:t xml:space="preserve"/>
-      </w:r>
-      <w:r>
-        <w:rPr>
-          <w:rFonts w:ascii="Palatino Linotype" w:hAnsi="Palatino Linotype"/>
-          <w:sz w:val="20"/>
-          <w:szCs w:val="20"/>
-        </w:rPr>
-        <w:t xml:space="preserve"/>
-      </w:r>
-      <w:r>
-        <w:rPr>
-          <w:rFonts w:ascii="Palatino Linotype" w:hAnsi="Palatino Linotype"/>
-          <w:sz w:val="20"/>
-          <w:szCs w:val="20"/>
-        </w:rPr>
-        <w:t xml:space="preserve"/>
-      </w:r>
-      <w:r>
-        <w:rPr>
-          <w:rFonts w:ascii="Palatino Linotype" w:hAnsi="Palatino Linotype"/>
-          <w:sz w:val="20"/>
-          <w:szCs w:val="20"/>
-        </w:rPr>
-        <w:t xml:space="preserve"/>
-      </w:r>
-      <w:r>
-        <w:rPr>
-          <w:rFonts w:ascii="Palatino Linotype" w:hAnsi="Palatino Linotype"/>
-          <w:sz w:val="20"/>
-          <w:szCs w:val="20"/>
-        </w:rPr>
-        <w:t xml:space="preserve"/>
-      </w:r>
-      <w:r>
-        <w:rPr>
-          <w:rFonts w:ascii="Palatino Linotype" w:hAnsi="Palatino Linotype"/>
-          <w:sz w:val="20"/>
-          <w:szCs w:val="20"/>
-        </w:rPr>
-        <w:t xml:space="preserve"/>
-      </w:r>
-      <w:r>
-        <w:rPr>
-          <w:rFonts w:ascii="Palatino Linotype" w:hAnsi="Palatino Linotype"/>
-          <w:sz w:val="20"/>
-          <w:szCs w:val="20"/>
-        </w:rPr>
-        <w:t xml:space="preserve"/>
-      </w:r>
-      <w:r>
-        <w:rPr>
-          <w:rFonts w:ascii="Palatino Linotype" w:hAnsi="Palatino Linotype"/>
-          <w:sz w:val="20"/>
-          <w:szCs w:val="20"/>
-        </w:rPr>
-        <w:t xml:space="preserve"/>
-      </w:r>
-      <w:r>
-        <w:rPr>
-          <w:rFonts w:ascii="Palatino Linotype" w:hAnsi="Palatino Linotype"/>
-          <w:sz w:val="20"/>
-          <w:szCs w:val="20"/>
-        </w:rPr>
-        <w:t xml:space="preserve"/>
-      </w:r>
-      <w:r>
-        <w:rPr>
-          <w:rFonts w:ascii="Palatino Linotype" w:hAnsi="Palatino Linotype"/>
-          <w:sz w:val="20"/>
-          <w:szCs w:val="20"/>
-        </w:rPr>
-        <w:t xml:space="preserve"/>
-      </w:r>
-      <w:r>
-        <w:rPr>
-          <w:rFonts w:ascii="Palatino Linotype" w:hAnsi="Palatino Linotype"/>
-          <w:sz w:val="20"/>
-          <w:szCs w:val="20"/>
-        </w:rPr>
-        <w:t xml:space="preserve"/>
-      </w:r>
-      <w:r>
-        <w:rPr>
-          <w:rFonts w:ascii="Palatino Linotype" w:hAnsi="Palatino Linotype"/>
-          <w:sz w:val="20"/>
-          <w:szCs w:val="20"/>
-        </w:rPr>
-        <w:t xml:space="preserve"/>
-      </w:r>
-      <w:r>
-        <w:rPr>
-          <w:rFonts w:ascii="Palatino Linotype" w:hAnsi="Palatino Linotype"/>
-          <w:sz w:val="20"/>
-          <w:szCs w:val="20"/>
-        </w:rPr>
-        <w:t xml:space="preserve"/>
-      </w:r>
-      <w:r>
-        <w:rPr>
-          <w:rFonts w:ascii="Palatino Linotype" w:hAnsi="Palatino Linotype"/>
-          <w:sz w:val="20"/>
-          <w:szCs w:val="20"/>
-        </w:rPr>
-        <w:t xml:space="preserve"/>
-        <w:br/>
-        <w:t xml:space="preserve"/>
-      </w:r>
-    </w:p>
-    <w:p>
-      <w:pPr>
-        <w:jc w:val="both"/>
-        <w:rPr>
-          <w:rFonts w:ascii="Palatino Linotype" w:hAnsi="Palatino Linotype"/>
-          <w:b/>
-          <w:sz w:val="20"/>
-          <w:szCs w:val="20"/>
-        </w:rPr>
-      </w:pPr>
-      <w:r>
-        <w:rPr>
-          <w:rFonts w:ascii="Palatino Linotype" w:hAnsi="Palatino Linotype"/>
-          <w:b/>
-          <w:sz w:val="20"/>
-          <w:szCs w:val="20"/>
-        </w:rPr>
-        <w:t>Community Control</w:t>
-      </w:r>
-      <w:r>
-        <w:rPr>
-          <w:rFonts w:ascii="Palatino Linotype" w:hAnsi="Palatino Linotype"/>
-          <w:b/>
-          <w:sz w:val="20"/>
-          <w:szCs w:val="20"/>
-        </w:rPr>
-        <w:t>.</w:t>
-      </w:r>
-      <w:r>
-        <w:rPr>
-          <w:rFonts w:ascii="Palatino Linotype" w:hAnsi="Palatino Linotype"/>
-          <w:b/>
-          <w:sz w:val="20"/>
-          <w:szCs w:val="20"/>
-        </w:rPr>
-        <w:t xml:space="preserve">  </w:t>
-      </w:r>
-      <w:r>
-        <w:rPr>
-          <w:rFonts w:ascii="Palatino Linotype" w:hAnsi="Palatino Linotype"/>
-          <w:sz w:val="20"/>
-          <w:szCs w:val="20"/>
-        </w:rPr>
-        <w:t xml:space="preserve">For a period of </w:t>
-      </w:r>
-      <w:r>
-        <w:rPr>
-          <w:rFonts w:ascii="Palatino Linotype" w:hAnsi="Palatino Linotype"/>
-          <w:b/>
-          <w:sz w:val="20"/>
-          <w:szCs w:val="20"/>
-          <w:u w:val="single"/>
-        </w:rPr>
-        <w:t xml:space="preserve">1 year</w:t>
-      </w:r>
-      <w:r>
-        <w:rPr>
-          <w:rFonts w:ascii="Palatino Linotype" w:hAnsi="Palatino Linotype"/>
-          <w:sz w:val="20"/>
-          <w:szCs w:val="20"/>
-        </w:rPr>
-        <w:t xml:space="preserve">, Defendant shall be under </w:t>
-      </w:r>
-      <w:r>
-        <w:rPr>
-          <w:rFonts w:ascii="Palatino Linotype" w:hAnsi="Palatino Linotype"/>
-          <w:b/>
-          <w:sz w:val="20"/>
-          <w:szCs w:val="20"/>
-          <w:u w:val="single"/>
-        </w:rPr>
-        <w:t xml:space="preserve">basic</w:t>
-      </w:r>
-      <w:r>
-        <w:rPr>
-          <w:rFonts w:ascii="Palatino Linotype" w:hAnsi="Palatino Linotype"/>
-          <w:b/>
-          <w:sz w:val="20"/>
-          <w:szCs w:val="20"/>
-          <w:u w:val="single"/>
-        </w:rPr>
-        <w:t xml:space="preserve"> </w:t>
-      </w:r>
-      <w:r>
-        <w:rPr>
-          <w:rFonts w:ascii="Palatino Linotype" w:hAnsi="Palatino Linotype"/>
-          <w:b/>
-          <w:sz w:val="20"/>
-          <w:szCs w:val="20"/>
-          <w:u w:val="single"/>
-        </w:rPr>
-        <w:t>supervision</w:t>
-      </w:r>
-      <w:r>
-        <w:rPr>
-          <w:rFonts w:ascii="Palatino Linotype" w:hAnsi="Palatino Linotype"/>
-          <w:sz w:val="20"/>
-          <w:szCs w:val="20"/>
-        </w:rPr>
-        <w:t xml:space="preserve"> </w:t>
-      </w:r>
-      <w:r>
-        <w:rPr>
-          <w:rFonts w:ascii="Palatino Linotype" w:hAnsi="Palatino Linotype"/>
-          <w:sz w:val="20"/>
-          <w:szCs w:val="20"/>
-        </w:rPr>
-        <w:t>with the Office of Community Control.  The Court advised Defendant that as a result of any failure to comply with the terms of community control, the Court may impose a longer term of community control up to a total of 5 years; impose a definite jail term to include any days stayed or otherwise authorized by law; and/or otherwise modify the terms of community control set forth below.</w:t>
-      </w:r>
-    </w:p>
-    <w:p>
-      <w:pPr>
-        <w:spacing w:line="276" w:lineRule="auto"/>
-        <w:jc w:val="both"/>
-        <w:rPr>
-          <w:rFonts w:ascii="Palatino Linotype" w:hAnsi="Palatino Linotype"/>
-          <w:b/>
-          <w:sz w:val="20"/>
-          <w:szCs w:val="20"/>
-        </w:rPr>
-      </w:pPr>
-    </w:p>
-    <w:p>
-      <w:pPr>
-        <w:jc w:val="both"/>
-        <w:rPr>
-          <w:rFonts w:ascii="Palatino Linotype" w:hAnsi="Palatino Linotype"/>
-          <w:sz w:val="20"/>
-          <w:szCs w:val="20"/>
-        </w:rPr>
-      </w:pPr>
-      <w:r>
-        <w:rPr>
-          <w:rFonts w:ascii="Palatino Linotype" w:hAnsi="Palatino Linotype"/>
-          <w:sz w:val="20"/>
-          <w:szCs w:val="20"/>
-        </w:rPr>
-        <w:t xml:space="preserve">While subject to </w:t>
-      </w:r>
-      <w:r>
-        <w:rPr>
-          <w:rFonts w:ascii="Palatino Linotype" w:hAnsi="Palatino Linotype"/>
-          <w:sz w:val="20"/>
-          <w:szCs w:val="20"/>
-        </w:rPr>
-        <w:t xml:space="preserve">community control, Defendant shall: </w:t>
-      </w:r>
-    </w:p>
-    <w:p>
-      <w:pPr>
-        <w:jc w:val="both"/>
-        <w:rPr>
-          <w:rFonts w:ascii="Palatino Linotype" w:hAnsi="Palatino Linotype"/>
-          <w:sz w:val="20"/>
-          <w:szCs w:val="20"/>
-        </w:rPr>
-      </w:pPr>
-    </w:p>
-    <w:p>
-      <w:pPr>
-        <w:ind w:firstLine="419"/>
-        <w:jc w:val="both"/>
-        <w:rPr>
-          <w:rFonts w:ascii="Palatino Linotype" w:hAnsi="Palatino Linotype"/>
-          <w:sz w:val="20"/>
-          <w:szCs w:val="20"/>
-          <w:u w:val="single"/>
-        </w:rPr>
-      </w:pPr>
-      <w:r>
-        <w:rPr>
-          <w:rFonts w:ascii="Palatino Linotype" w:hAnsi="Palatino Linotype"/>
-          <w:sz w:val="20"/>
-          <w:szCs w:val="20"/>
-          <w:u w:val="single"/>
-        </w:rPr>
-        <w:t>General Terms</w:t>
-      </w:r>
-    </w:p>
-    <w:p>
-      <w:pPr>
-        <w:pStyle w:val="ListParagraph"/>
-        <w:widowControl/>
-        <w:numPr>
-          <w:ilvl w:val="0"/>
-          <w:numId w:val="2"/>
-        </w:numPr>
-        <w:autoSpaceDE/>
-        <w:autoSpaceDN/>
-        <w:adjustRightInd/>
-        <w:jc w:val="both"/>
-        <w:rPr>
-          <w:rFonts w:ascii="Palatino Linotype" w:hAnsi="Palatino Linotype"/>
-          <w:sz w:val="20"/>
-          <w:szCs w:val="20"/>
-        </w:rPr>
-      </w:pPr>
-      <w:r>
-        <w:rPr>
-          <w:rFonts w:ascii="Palatino Linotype" w:hAnsi="Palatino Linotype"/>
-          <w:sz w:val="20"/>
-          <w:szCs w:val="20"/>
-        </w:rPr>
-        <w:t>Report forthwith to the Office of Community Control.</w:t>
-      </w:r>
-    </w:p>
-    <w:p>
-      <w:pPr>
-        <w:pStyle w:val="ListParagraph"/>
-        <w:widowControl/>
-        <w:numPr>
-          <w:ilvl w:val="0"/>
-          <w:numId w:val="2"/>
-        </w:numPr>
-        <w:autoSpaceDE/>
-        <w:autoSpaceDN/>
-        <w:adjustRightInd/>
-        <w:jc w:val="both"/>
-        <w:rPr>
-          <w:rFonts w:ascii="Palatino Linotype" w:hAnsi="Palatino Linotype"/>
-          <w:sz w:val="20"/>
-          <w:szCs w:val="20"/>
-        </w:rPr>
-      </w:pPr>
-      <w:r>
-        <w:rPr>
-          <w:rFonts w:ascii="Palatino Linotype" w:hAnsi="Palatino Linotype"/>
-          <w:sz w:val="20"/>
-          <w:szCs w:val="20"/>
-        </w:rPr>
-        <w:t>Abide by the law, comply with the community control</w:t>
-      </w:r>
-      <w:r>
-        <w:rPr>
-          <w:rFonts w:ascii="Palatino Linotype" w:hAnsi="Palatino Linotype"/>
-          <w:sz w:val="20"/>
-          <w:szCs w:val="20"/>
-        </w:rPr>
-        <w:t xml:space="preserve"> terms set by the Office of Community Control</w:t>
-      </w:r>
-      <w:r>
-        <w:rPr>
-          <w:rFonts w:ascii="Palatino Linotype" w:hAnsi="Palatino Linotype"/>
-          <w:sz w:val="20"/>
-          <w:szCs w:val="20"/>
-        </w:rPr>
-        <w:t xml:space="preserve">, and not leave the state without the permission of the Court and/or </w:t>
-      </w:r>
-      <w:r>
-        <w:rPr>
-          <w:rFonts w:ascii="Palatino Linotype" w:hAnsi="Palatino Linotype"/>
-          <w:sz w:val="20"/>
-          <w:szCs w:val="20"/>
-        </w:rPr>
-        <w:t>the Office of Community Control</w:t>
-      </w:r>
-      <w:r>
-        <w:rPr>
-          <w:rFonts w:ascii="Palatino Linotype" w:hAnsi="Palatino Linotype"/>
-          <w:sz w:val="20"/>
-          <w:szCs w:val="20"/>
-        </w:rPr>
-        <w:t>.</w:t>
-      </w:r>
-    </w:p>
-    <w:p>
-      <w:pPr>
-        <w:pStyle w:val="ListParagraph"/>
-        <w:widowControl/>
-        <w:numPr>
-          <w:ilvl w:val="0"/>
-          <w:numId w:val="2"/>
-        </w:numPr>
-        <w:autoSpaceDE/>
-        <w:autoSpaceDN/>
-        <w:adjustRightInd/>
-        <w:jc w:val="both"/>
-        <w:rPr>
-          <w:rFonts w:ascii="Palatino Linotype" w:hAnsi="Palatino Linotype"/>
-          <w:sz w:val="20"/>
-          <w:szCs w:val="20"/>
-        </w:rPr>
-      </w:pPr>
-      <w:r>
-        <w:rPr>
-          <w:rFonts w:ascii="Palatino Linotype" w:hAnsi="Palatino Linotype"/>
-          <w:sz w:val="20"/>
-          <w:szCs w:val="20"/>
-        </w:rPr>
-        <w:t xml:space="preserve">Pay probation fees monthly.  </w:t>
-      </w:r>
-    </w:p>
-    <w:p>
-      <w:pPr>
-        <w:pStyle w:val="ListParagraph"/>
-        <w:widowControl/>
-        <w:numPr>
-          <w:ilvl w:val="0"/>
-          <w:numId w:val="2"/>
-        </w:numPr>
-        <w:autoSpaceDE/>
-        <w:autoSpaceDN/>
-        <w:adjustRightInd/>
-        <w:jc w:val="both"/>
-        <w:rPr>
-          <w:rFonts w:ascii="Palatino Linotype" w:hAnsi="Palatino Linotype"/>
-          <w:b/>
-          <w:bCs/>
-          <w:sz w:val="20"/>
-          <w:szCs w:val="20"/>
-        </w:rPr>
-      </w:pPr>
-      <w:r>
-        <w:rPr>
-          <w:rFonts w:ascii="Palatino Linotype" w:hAnsi="Palatino Linotype"/>
-          <w:sz w:val="20"/>
-          <w:szCs w:val="20"/>
-        </w:rPr>
-        <w:t>Make all reasonable effort to obtain and maintain employment.  Defendant shall report any change in employment status immediately.</w:t>
-      </w:r>
-      <w:r>
-        <w:rPr>
-          <w:rFonts w:ascii="Palatino Linotype" w:hAnsi="Palatino Linotype"/>
-          <w:sz w:val="20"/>
-          <w:szCs w:val="20"/>
-        </w:rPr>
-        <w:t xml:space="preserve"> </w:t>
-      </w:r>
-    </w:p>
-    <w:p>
-      <w:pPr>
-        <w:pStyle w:val="ListParagraph"/>
-        <w:widowControl/>
-        <w:numPr>
-          <w:ilvl w:val="0"/>
-          <w:numId w:val="2"/>
-        </w:numPr>
-        <w:autoSpaceDE/>
-        <w:autoSpaceDN/>
-        <w:adjustRightInd/>
-        <w:jc w:val="both"/>
-        <w:rPr>
-          <w:rFonts w:ascii="Palatino Linotype" w:hAnsi="Palatino Linotype"/>
-          <w:b/>
-          <w:bCs/>
-          <w:sz w:val="20"/>
-          <w:szCs w:val="20"/>
-        </w:rPr>
-      </w:pPr>
-      <w:r>
-        <w:rPr>
-          <w:rFonts w:ascii="Palatino Linotype" w:hAnsi="Palatino Linotype"/>
-          <w:sz w:val="20"/>
-          <w:szCs w:val="20"/>
-        </w:rPr>
-        <w:t>Submit to alcohol/drug testing at the request of community control or any other law enforcement officer.</w:t>
-      </w:r>
-    </w:p>
-    <w:p>
-      <w:pPr>
-        <w:pStyle w:val="ListParagraph"/>
-        <w:widowControl/>
-        <w:numPr>
-          <w:ilvl w:val="0"/>
-          <w:numId w:val="2"/>
-        </w:numPr>
-        <w:autoSpaceDE/>
-        <w:autoSpaceDN/>
-        <w:adjustRightInd/>
-        <w:jc w:val="both"/>
-        <w:rPr>
-          <w:rFonts w:ascii="Palatino Linotype" w:hAnsi="Palatino Linotype"/>
-          <w:b/>
-          <w:bCs/>
-          <w:sz w:val="20"/>
-          <w:szCs w:val="20"/>
-        </w:rPr>
-      </w:pPr>
-      <w:r>
-        <w:rPr>
-          <w:rFonts w:ascii="Palatino Linotype" w:hAnsi="Palatino Linotype"/>
-          <w:sz w:val="20"/>
-          <w:szCs w:val="20"/>
-        </w:rPr>
-        <w:t>Not possess/consume/purchase any alcoholic beverages or drugs of abuse.</w:t>
-      </w:r>
-    </w:p>
-    <w:p>
-      <w:pPr>
-        <w:widowControl/>
-        <w:autoSpaceDE/>
-        <w:autoSpaceDN/>
-        <w:adjustRightInd/>
-        <w:ind w:left="419"/>
-        <w:jc w:val="both"/>
-        <w:rPr>
-          <w:rFonts w:ascii="Palatino Linotype" w:hAnsi="Palatino Linotype"/>
-          <w:b/>
-          <w:bCs/>
-          <w:sz w:val="20"/>
-          <w:szCs w:val="20"/>
-        </w:rPr>
-      </w:pPr>
-    </w:p>
-    <w:p>
-      <w:pPr>
-        <w:widowControl/>
-        <w:autoSpaceDE/>
-        <w:autoSpaceDN/>
-        <w:adjustRightInd/>
-        <w:ind w:left="419"/>
-        <w:jc w:val="both"/>
-        <w:rPr>
-          <w:rFonts w:ascii="Palatino Linotype" w:hAnsi="Palatino Linotype"/>
-          <w:bCs/>
-          <w:sz w:val="20"/>
-          <w:szCs w:val="20"/>
-          <w:u w:val="single"/>
-        </w:rPr>
-      </w:pPr>
-      <w:r>
-        <w:rPr>
-          <w:rFonts w:ascii="Palatino Linotype" w:hAnsi="Palatino Linotype"/>
-          <w:bCs/>
-          <w:sz w:val="20"/>
-          <w:szCs w:val="20"/>
-          <w:u w:val="single"/>
-        </w:rPr>
-        <w:t>Additional Terms</w:t>
-      </w:r>
-      <w:r>
-        <w:rPr>
-          <w:rFonts w:ascii="Palatino Linotype" w:hAnsi="Palatino Linotype"/>
-          <w:sz w:val="20"/>
-          <w:szCs w:val="20"/>
-        </w:rPr>
-        <w:t xml:space="preserve"/>
-      </w:r>
-      <w:r>
-        <w:rPr>
-          <w:rFonts w:ascii="Palatino Linotype" w:hAnsi="Palatino Linotype"/>
-          <w:sz w:val="20"/>
-          <w:szCs w:val="20"/>
-        </w:rPr>
-        <w:t xml:space="preserve"/>
-      </w:r>
-      <w:r>
-        <w:rPr>
-          <w:rFonts w:ascii="Palatino Linotype" w:hAnsi="Palatino Linotype"/>
-          <w:sz w:val="20"/>
-          <w:szCs w:val="20"/>
-        </w:rPr>
-        <w:t xml:space="preserve"/>
-      </w:r>
-      <w:r>
-        <w:rPr>
-          <w:rFonts w:ascii="Palatino Linotype" w:hAnsi="Palatino Linotype"/>
-          <w:sz w:val="20"/>
-          <w:szCs w:val="20"/>
-        </w:rPr>
-        <w:t xml:space="preserve"/>
-      </w:r>
-      <w:r>
-        <w:rPr>
-          <w:rFonts w:ascii="Palatino Linotype" w:hAnsi="Palatino Linotype"/>
-          <w:sz w:val="20"/>
-          <w:szCs w:val="20"/>
-        </w:rPr>
-        <w:t xml:space="preserve"/>
-      </w:r>
-      <w:r>
-        <w:rPr>
-          <w:rFonts w:ascii="Palatino Linotype" w:hAnsi="Palatino Linotype"/>
-          <w:sz w:val="20"/>
-          <w:szCs w:val="20"/>
-        </w:rPr>
-        <w:t xml:space="preserve"/>
-      </w:r>
-      <w:r>
-        <w:rPr>
-          <w:rFonts w:ascii="Palatino Linotype" w:hAnsi="Palatino Linotype"/>
-          <w:sz w:val="20"/>
-          <w:szCs w:val="20"/>
-        </w:rPr>
-        <w:t xml:space="preserve"/>
-      </w:r>
-      <w:r>
-        <w:rPr>
-          <w:rFonts w:ascii="Palatino Linotype" w:hAnsi="Palatino Linotype"/>
-          <w:sz w:val="20"/>
-          <w:szCs w:val="20"/>
-        </w:rPr>
-        <w:t xml:space="preserve"/>
-      </w:r>
-      <w:r>
-        <w:rPr>
-          <w:rFonts w:ascii="Palatino Linotype" w:hAnsi="Palatino Linotype"/>
-          <w:sz w:val="20"/>
-          <w:szCs w:val="20"/>
-        </w:rPr>
-        <w:t xml:space="preserve"/>
-      </w:r>
-      <w:r>
-        <w:rPr>
-          <w:rFonts w:ascii="Palatino Linotype" w:hAnsi="Palatino Linotype"/>
-          <w:sz w:val="20"/>
-          <w:szCs w:val="20"/>
-        </w:rPr>
-        <w:t xml:space="preserve"/>
-      </w:r>
-      <w:r>
-        <w:rPr>
-          <w:rFonts w:ascii="Palatino Linotype" w:hAnsi="Palatino Linotype"/>
-          <w:sz w:val="20"/>
-          <w:szCs w:val="20"/>
-        </w:rPr>
-        <w:t xml:space="preserve">   </w:t>
-      </w:r>
-    </w:p>
-    <w:p>
-      <w:pPr>
-        <w:pStyle w:val="ListParagraph"/>
-        <w:widowControl/>
-        <w:numPr>
-          <w:ilvl w:val="0"/>
-          <w:numId w:val="2"/>
-        </w:numPr>
-        <w:autoSpaceDE/>
-        <w:autoSpaceDN/>
-        <w:adjustRightInd/>
-        <w:jc w:val="both"/>
-        <w:rPr>
-          <w:rFonts w:ascii="Palatino Linotype" w:hAnsi="Palatino Linotype"/>
-          <w:b/>
-          <w:bCs/>
-          <w:sz w:val="20"/>
-          <w:szCs w:val="20"/>
-        </w:rPr>
-      </w:pPr>
-      <w:r>
-        <w:rPr>
-          <w:rFonts w:ascii="Palatino Linotype" w:hAnsi="Palatino Linotype"/>
-          <w:sz w:val="20"/>
-          <w:szCs w:val="20"/>
-        </w:rPr>
-        <w:t>Within 90 days show completion of</w:t>
-      </w:r>
-      <w:r>
-        <w:rPr>
-          <w:rFonts w:ascii="Palatino Linotype" w:hAnsi="Palatino Linotype"/>
-          <w:sz w:val="20"/>
-          <w:szCs w:val="20"/>
-        </w:rPr>
-        <w:t xml:space="preserve"> </w:t>
-      </w:r>
-      <w:r>
-        <w:rPr>
-          <w:rFonts w:ascii="Palatino Linotype" w:hAnsi="Palatino Linotype"/>
-          <w:b/>
-          <w:sz w:val="20"/>
-          <w:szCs w:val="20"/>
-        </w:rPr>
-        <w:t xml:space="preserve">25 hours</w:t>
-      </w:r>
-      <w:r>
-        <w:rPr>
-          <w:rFonts w:ascii="Palatino Linotype" w:hAnsi="Palatino Linotype"/>
-          <w:sz w:val="20"/>
-          <w:szCs w:val="20"/>
-        </w:rPr>
-        <w:t xml:space="preserve"> of community service in addition to any hours that may be worked to satisfy fines and costs.</w:t>
-      </w:r>
-      <w:r>
-        <w:rPr>
-          <w:rFonts w:ascii="Palatino Linotype" w:hAnsi="Palatino Linotype"/>
-          <w:sz w:val="20"/>
-          <w:szCs w:val="20"/>
-        </w:rPr>
-        <w:t xml:space="preserve"/>
+        <w:t xml:space="preserve">March 16, 2022</w:t>
+      </w:r>
+      <w:r>
+        <w:rPr>
+          <w:rFonts w:ascii="Palatino Linotype" w:hAnsi="Palatino Linotype"/>
+          <w:sz w:val="20"/>
+          <w:szCs w:val="20"/>
+        </w:rPr>
+        <w:t xml:space="preserve">. </w:t>
       </w:r>
       <w:r>
         <w:rPr>
@@ -2797,39 +1906,7 @@
           <w:sz w:val="16"/>
           <w:szCs w:val="16"/>
         </w:rPr>
-        <w:t>Copies served by Dep. Clerk ___________</w:t>
-      </w:r>
-      <w:r>
-        <w:rPr>
-          <w:rFonts w:ascii="Palatino Linotype" w:hAnsi="Palatino Linotype"/>
-          <w:sz w:val="16"/>
-          <w:szCs w:val="16"/>
-        </w:rPr>
-        <w:t>________________</w:t>
-      </w:r>
-      <w:r>
-        <w:rPr>
-          <w:rFonts w:ascii="Palatino Linotype" w:hAnsi="Palatino Linotype"/>
-          <w:sz w:val="16"/>
-          <w:szCs w:val="16"/>
-        </w:rPr>
-        <w:t xml:space="preserve"> on the following date ___________</w:t>
-      </w:r>
-      <w:r>
-        <w:rPr>
-          <w:rFonts w:ascii="Palatino Linotype" w:hAnsi="Palatino Linotype"/>
-          <w:sz w:val="16"/>
-          <w:szCs w:val="16"/>
-        </w:rPr>
-        <w:t>_________</w:t>
-      </w:r>
-      <w:r>
-        <w:rPr>
-          <w:rFonts w:ascii="Palatino Linotype" w:hAnsi="Palatino Linotype"/>
-          <w:sz w:val="16"/>
-          <w:szCs w:val="16"/>
-        </w:rPr>
-        <w:t xml:space="preserve"> to:</w:t>
+        <w:t>Copies served by Dep. Clerk ___________________________ on the following date ____________________ to:</w:t>
       </w:r>
     </w:p>
     <w:p>
@@ -2858,15 +1935,7 @@
           <w:sz w:val="16"/>
           <w:szCs w:val="16"/>
         </w:rPr>
-        <w:t xml:space="preserve">Prosecutor’s Office: PS    </w:t>
-      </w:r>
-      <w:r>
-        <w:rPr>
-          <w:rFonts w:ascii="Palatino Linotype" w:hAnsi="Palatino Linotype"/>
-          <w:sz w:val="16"/>
-          <w:szCs w:val="16"/>
-        </w:rPr>
-        <w:t xml:space="preserve">OM     EM; Defendant’s Attorney: PS     OM     EM; Michael Douglas: PS     OM     EM;</w:t>
+        <w:t xml:space="preserve">Prosecutor’s Office: PS    OM     EM; Defendant’s Attorney: PS     OM     EM; Michael Douglas: PS     OM     EM;</w:t>
       </w:r>
     </w:p>
     <w:p>
@@ -2889,38 +1958,6 @@
           <w:szCs w:val="16"/>
         </w:rPr>
       </w:pPr>
-      <w:r>
-        <w:rPr>
-          <w:rFonts w:ascii="Palatino Linotype" w:hAnsi="Palatino Linotype"/>
-          <w:sz w:val="16"/>
-          <w:szCs w:val="16"/>
-        </w:rPr>
-        <w:t xml:space="preserve">Community Control: PS    </w:t>
-      </w:r>
-      <w:r>
-        <w:rPr>
-          <w:rFonts w:ascii="Palatino Linotype" w:hAnsi="Palatino Linotype"/>
-          <w:sz w:val="16"/>
-          <w:szCs w:val="16"/>
-        </w:rPr>
-        <w:t>EM;</w:t>
-      </w:r>
-      <w:r>
-        <w:rPr>
-          <w:rFonts w:ascii="Palatino Linotype" w:hAnsi="Palatino Linotype"/>
-          <w:sz w:val="16"/>
-          <w:szCs w:val="16"/>
-        </w:rPr>
-        <w:t xml:space="preserve"> </w:t>
-      </w:r>
-      <w:r>
-        <w:rPr>
-          <w:rFonts w:ascii="Palatino Linotype" w:hAnsi="Palatino Linotype"/>
-          <w:sz w:val="16"/>
-          <w:szCs w:val="16"/>
-        </w:rPr>
-        <w:t xml:space="preserve"/>
-      </w:r>
       <w:r>
         <w:rPr>
           <w:rFonts w:ascii="Palatino Linotype" w:hAnsi="Palatino Linotype"/>
@@ -3001,12 +2038,7 @@
 <w:ftr xmlns:wpc="http://schemas.microsoft.com/office/word/2010/wordprocessingCanvas" xmlns:cx="http://schemas.microsoft.com/office/drawing/2014/chartex" xmlns:cx1="http://schemas.microsoft.com/office/drawing/2015/9/8/chartex" xmlns:cx2="http://schemas.microsoft.com/office/drawing/2015/10/21/chartex" xmlns:cx3="http://schemas.microsoft.com/office/drawing/2016/5/9/chartex" xmlns:cx4="http://schemas.microsoft.com/office/drawing/2016/5/10/chartex" xmlns:cx5="http://schemas.microsoft.com/office/drawing/2016/5/11/chartex" xmlns:cx6="http://schemas.microsoft.com/office/drawing/2016/5/12/chartex" xmlns:cx7="http://schemas.microsoft.com/office/drawing/2016/5/13/chartex" xmlns:cx8="http://schemas.microsoft.com/office/drawing/2016/5/14/chartex" xmlns:mc="http://schemas.openxmlformats.org/markup-compatibility/2006" xmlns:aink="http://schemas.microsoft.com/office/drawing/2016/ink" xmlns:am3d="http://schemas.microsoft.com/office/drawing/2017/model3d" xmlns:o="urn:schemas-microsoft-com:office:office" xmlns:r="http://schemas.openxmlformats.org/officeDocument/2006/relationships" xmlns:m="http://schemas.openxmlformats.org/officeDocument/2006/math" xmlns:v="urn:schemas-microsoft-com:vml" xmlns:wp14="http://schemas.microsoft.com/office/word/2010/wordprocessingDrawing" xmlns:wp="http://schemas.openxmlformats.org/drawingml/2006/wordprocessingDrawing" xmlns:w10="urn:schemas-microsoft-com:office:word" xmlns:w="http://schemas.openxmlformats.org/wordprocessingml/2006/main" xmlns:w14="http://schemas.microsoft.com/office/word/2010/wordml" xmlns:w15="http://schemas.microsoft.com/office/word/2012/wordml" xmlns:w16cex="http://schemas.microsoft.com/office/word/2018/wordml/cex" xmlns:w16cid="http://schemas.microsoft.com/office/word/2016/wordml/cid" xmlns:w16="http://schemas.microsoft.com/office/word/2018/wordml" xmlns:w16sdtdh="http://schemas.microsoft.com/office/word/2020/wordml/sdtdatahash" xmlns:w16se="http://schemas.microsoft.com/office/word/2015/wordml/symex" xmlns:wpg="http://schemas.microsoft.com/office/word/2010/wordprocessingGroup" xmlns:wpi="http://schemas.microsoft.com/office/word/2010/wordprocessingInk" xmlns:wne="http://schemas.microsoft.com/office/word/2006/wordml" xmlns:wps="http://schemas.microsoft.com/office/word/2010/wordprocessingShape" mc:Ignorable="w14 w15 w16se w16cid w16 w16cex w16sdtdh wp14">
   <w:sdt>
     <w:sdtPr>
-      <w:rPr>
-        <w:rFonts w:ascii="Palatino Linotype" w:hAnsi="Palatino Linotype"/>
-        <w:sz w:val="20"/>
-        <w:szCs w:val="20"/>
-      </w:rPr>
-      <w:id w:val="-2099861789"/>
+      <w:id w:val="-1309706245"/>
       <w:docPartObj>
         <w:docPartGallery w:val="Page Numbers (Bottom of Page)"/>
         <w:docPartUnique/>
@@ -3021,13 +2053,19 @@
             <w:sz w:val="20"/>
             <w:szCs w:val="20"/>
           </w:rPr>
-          <w:id w:val="860082579"/>
+          <w:id w:val="98381352"/>
           <w:docPartObj>
             <w:docPartGallery w:val="Page Numbers (Top of Page)"/>
             <w:docPartUnique/>
           </w:docPartObj>
         </w:sdtPr>
-        <w:sdtEndPr/>
+        <w:sdtEndPr>
+          <w:rPr>
+            <w:rFonts w:ascii="Times New Roman" w:hAnsi="Times New Roman"/>
+            <w:sz w:val="24"/>
+            <w:szCs w:val="24"/>
+          </w:rPr>
+        </w:sdtEndPr>
         <w:sdtContent>
           <w:p>
             <w:pPr>
@@ -3156,7 +2194,7 @@
                 <w:sz w:val="20"/>
                 <w:szCs w:val="20"/>
               </w:rPr>
-              <w:t>5</w:t>
+              <w:t>3</w:t>
             </w:r>
             <w:r>
               <w:rPr>
@@ -3186,11 +2224,39 @@
               </w:rPr>
               <w:t xml:space="preserve">Final Judgment Entry 21CRB01268</w:t>
             </w:r>
+          </w:p>
+          <w:p>
+            <w:pPr>
+              <w:pStyle w:val="Footer"/>
+              <w:jc w:val="right"/>
+            </w:pPr>
           </w:p>
         </w:sdtContent>
       </w:sdt>
     </w:sdtContent>
   </w:sdt>
+  <w:p>
+    <w:pPr>
+      <w:tabs>
+        <w:tab w:val="left" w:pos="-1080"/>
+        <w:tab w:val="left" w:pos="-720"/>
+        <w:tab w:val="left" w:pos="0"/>
+        <w:tab w:val="left" w:pos="720"/>
+        <w:tab w:val="left" w:pos="1440"/>
+        <w:tab w:val="left" w:pos="2160"/>
+        <w:tab w:val="left" w:pos="2880"/>
+        <w:tab w:val="left" w:pos="3600"/>
+        <w:tab w:val="left" w:pos="4320"/>
+        <w:tab w:val="left" w:pos="4680"/>
+      </w:tabs>
+      <w:jc w:val="right"/>
+      <w:rPr>
+        <w:rFonts w:ascii="Palatino Linotype" w:hAnsi="Palatino Linotype"/>
+        <w:sz w:val="20"/>
+        <w:szCs w:val="20"/>
+      </w:rPr>
+    </w:pPr>
+  </w:p>
 </w:ftr>
 </file>
 
@@ -3382,240 +2448,8 @@
       </w:rPr>
     </w:lvl>
   </w:abstractNum>
-  <w:abstractNum w:abstractNumId="1" w15:restartNumberingAfterBreak="0">
-    <w:nsid w:val="279660C9"/>
-    <w:multiLevelType w:val="hybridMultilevel"/>
-    <w:tmpl w:val="672ECC5E"/>
-    <w:lvl w:ilvl="0" w:tplc="04090001">
-      <w:start w:val="1"/>
-      <w:numFmt w:val="bullet"/>
-      <w:lvlText w:val=""/>
-      <w:lvlJc w:val="left"/>
-      <w:pPr>
-        <w:ind w:left="720" w:hanging="360"/>
-      </w:pPr>
-      <w:rPr>
-        <w:rFonts w:ascii="Symbol" w:hAnsi="Symbol" w:hint="default"/>
-      </w:rPr>
-    </w:lvl>
-    <w:lvl w:ilvl="1" w:tplc="04090003" w:tentative="1">
-      <w:start w:val="1"/>
-      <w:numFmt w:val="bullet"/>
-      <w:lvlText w:val="o"/>
-      <w:lvlJc w:val="left"/>
-      <w:pPr>
-        <w:ind w:left="1440" w:hanging="360"/>
-      </w:pPr>
-      <w:rPr>
-        <w:rFonts w:ascii="Courier New" w:hAnsi="Courier New" w:cs="Courier New" w:hint="default"/>
-      </w:rPr>
-    </w:lvl>
-    <w:lvl w:ilvl="2" w:tplc="04090005" w:tentative="1">
-      <w:start w:val="1"/>
-      <w:numFmt w:val="bullet"/>
-      <w:lvlText w:val=""/>
-      <w:lvlJc w:val="left"/>
-      <w:pPr>
-        <w:ind w:left="2160" w:hanging="360"/>
-      </w:pPr>
-      <w:rPr>
-        <w:rFonts w:ascii="Wingdings" w:hAnsi="Wingdings" w:hint="default"/>
-      </w:rPr>
-    </w:lvl>
-    <w:lvl w:ilvl="3" w:tplc="04090001" w:tentative="1">
-      <w:start w:val="1"/>
-      <w:numFmt w:val="bullet"/>
-      <w:lvlText w:val=""/>
-      <w:lvlJc w:val="left"/>
-      <w:pPr>
-        <w:ind w:left="2880" w:hanging="360"/>
-      </w:pPr>
-      <w:rPr>
-        <w:rFonts w:ascii="Symbol" w:hAnsi="Symbol" w:hint="default"/>
-      </w:rPr>
-    </w:lvl>
-    <w:lvl w:ilvl="4" w:tplc="04090003" w:tentative="1">
-      <w:start w:val="1"/>
-      <w:numFmt w:val="bullet"/>
-      <w:lvlText w:val="o"/>
-      <w:lvlJc w:val="left"/>
-      <w:pPr>
-        <w:ind w:left="3600" w:hanging="360"/>
-      </w:pPr>
-      <w:rPr>
-        <w:rFonts w:ascii="Courier New" w:hAnsi="Courier New" w:cs="Courier New" w:hint="default"/>
-      </w:rPr>
-    </w:lvl>
-    <w:lvl w:ilvl="5" w:tplc="04090005" w:tentative="1">
-      <w:start w:val="1"/>
-      <w:numFmt w:val="bullet"/>
-      <w:lvlText w:val=""/>
-      <w:lvlJc w:val="left"/>
-      <w:pPr>
-        <w:ind w:left="4320" w:hanging="360"/>
-      </w:pPr>
-      <w:rPr>
-        <w:rFonts w:ascii="Wingdings" w:hAnsi="Wingdings" w:hint="default"/>
-      </w:rPr>
-    </w:lvl>
-    <w:lvl w:ilvl="6" w:tplc="04090001" w:tentative="1">
-      <w:start w:val="1"/>
-      <w:numFmt w:val="bullet"/>
-      <w:lvlText w:val=""/>
-      <w:lvlJc w:val="left"/>
-      <w:pPr>
-        <w:ind w:left="5040" w:hanging="360"/>
-      </w:pPr>
-      <w:rPr>
-        <w:rFonts w:ascii="Symbol" w:hAnsi="Symbol" w:hint="default"/>
-      </w:rPr>
-    </w:lvl>
-    <w:lvl w:ilvl="7" w:tplc="04090003" w:tentative="1">
-      <w:start w:val="1"/>
-      <w:numFmt w:val="bullet"/>
-      <w:lvlText w:val="o"/>
-      <w:lvlJc w:val="left"/>
-      <w:pPr>
-        <w:ind w:left="5760" w:hanging="360"/>
-      </w:pPr>
-      <w:rPr>
-        <w:rFonts w:ascii="Courier New" w:hAnsi="Courier New" w:cs="Courier New" w:hint="default"/>
-      </w:rPr>
-    </w:lvl>
-    <w:lvl w:ilvl="8" w:tplc="04090005" w:tentative="1">
-      <w:start w:val="1"/>
-      <w:numFmt w:val="bullet"/>
-      <w:lvlText w:val=""/>
-      <w:lvlJc w:val="left"/>
-      <w:pPr>
-        <w:ind w:left="6480" w:hanging="360"/>
-      </w:pPr>
-      <w:rPr>
-        <w:rFonts w:ascii="Wingdings" w:hAnsi="Wingdings" w:hint="default"/>
-      </w:rPr>
-    </w:lvl>
-  </w:abstractNum>
-  <w:abstractNum w:abstractNumId="2" w15:restartNumberingAfterBreak="0">
-    <w:nsid w:val="2E17566E"/>
-    <w:multiLevelType w:val="hybridMultilevel"/>
-    <w:tmpl w:val="00866CE6"/>
-    <w:lvl w:ilvl="0" w:tplc="04090001">
-      <w:start w:val="1"/>
-      <w:numFmt w:val="bullet"/>
-      <w:lvlText w:val=""/>
-      <w:lvlJc w:val="left"/>
-      <w:pPr>
-        <w:ind w:left="779" w:hanging="360"/>
-      </w:pPr>
-      <w:rPr>
-        <w:rFonts w:ascii="Symbol" w:hAnsi="Symbol" w:hint="default"/>
-      </w:rPr>
-    </w:lvl>
-    <w:lvl w:ilvl="1" w:tplc="04090003">
-      <w:start w:val="1"/>
-      <w:numFmt w:val="bullet"/>
-      <w:lvlText w:val="o"/>
-      <w:lvlJc w:val="left"/>
-      <w:pPr>
-        <w:ind w:left="1499" w:hanging="360"/>
-      </w:pPr>
-      <w:rPr>
-        <w:rFonts w:ascii="Courier New" w:hAnsi="Courier New" w:cs="Courier New" w:hint="default"/>
-      </w:rPr>
-    </w:lvl>
-    <w:lvl w:ilvl="2" w:tplc="04090005" w:tentative="1">
-      <w:start w:val="1"/>
-      <w:numFmt w:val="bullet"/>
-      <w:lvlText w:val=""/>
-      <w:lvlJc w:val="left"/>
-      <w:pPr>
-        <w:ind w:left="2219" w:hanging="360"/>
-      </w:pPr>
-      <w:rPr>
-        <w:rFonts w:ascii="Wingdings" w:hAnsi="Wingdings" w:hint="default"/>
-      </w:rPr>
-    </w:lvl>
-    <w:lvl w:ilvl="3" w:tplc="04090001" w:tentative="1">
-      <w:start w:val="1"/>
-      <w:numFmt w:val="bullet"/>
-      <w:lvlText w:val=""/>
-      <w:lvlJc w:val="left"/>
-      <w:pPr>
-        <w:ind w:left="2939" w:hanging="360"/>
-      </w:pPr>
-      <w:rPr>
-        <w:rFonts w:ascii="Symbol" w:hAnsi="Symbol" w:hint="default"/>
-      </w:rPr>
-    </w:lvl>
-    <w:lvl w:ilvl="4" w:tplc="04090003" w:tentative="1">
-      <w:start w:val="1"/>
-      <w:numFmt w:val="bullet"/>
-      <w:lvlText w:val="o"/>
-      <w:lvlJc w:val="left"/>
-      <w:pPr>
-        <w:ind w:left="3659" w:hanging="360"/>
-      </w:pPr>
-      <w:rPr>
-        <w:rFonts w:ascii="Courier New" w:hAnsi="Courier New" w:cs="Courier New" w:hint="default"/>
-      </w:rPr>
-    </w:lvl>
-    <w:lvl w:ilvl="5" w:tplc="04090005" w:tentative="1">
-      <w:start w:val="1"/>
-      <w:numFmt w:val="bullet"/>
-      <w:lvlText w:val=""/>
-      <w:lvlJc w:val="left"/>
-      <w:pPr>
-        <w:ind w:left="4379" w:hanging="360"/>
-      </w:pPr>
-      <w:rPr>
-        <w:rFonts w:ascii="Wingdings" w:hAnsi="Wingdings" w:hint="default"/>
-      </w:rPr>
-    </w:lvl>
-    <w:lvl w:ilvl="6" w:tplc="04090001" w:tentative="1">
-      <w:start w:val="1"/>
-      <w:numFmt w:val="bullet"/>
-      <w:lvlText w:val=""/>
-      <w:lvlJc w:val="left"/>
-      <w:pPr>
-        <w:ind w:left="5099" w:hanging="360"/>
-      </w:pPr>
-      <w:rPr>
-        <w:rFonts w:ascii="Symbol" w:hAnsi="Symbol" w:hint="default"/>
-      </w:rPr>
-    </w:lvl>
-    <w:lvl w:ilvl="7" w:tplc="04090003" w:tentative="1">
-      <w:start w:val="1"/>
-      <w:numFmt w:val="bullet"/>
-      <w:lvlText w:val="o"/>
-      <w:lvlJc w:val="left"/>
-      <w:pPr>
-        <w:ind w:left="5819" w:hanging="360"/>
-      </w:pPr>
-      <w:rPr>
-        <w:rFonts w:ascii="Courier New" w:hAnsi="Courier New" w:cs="Courier New" w:hint="default"/>
-      </w:rPr>
-    </w:lvl>
-    <w:lvl w:ilvl="8" w:tplc="04090005" w:tentative="1">
-      <w:start w:val="1"/>
-      <w:numFmt w:val="bullet"/>
-      <w:lvlText w:val=""/>
-      <w:lvlJc w:val="left"/>
-      <w:pPr>
-        <w:ind w:left="6539" w:hanging="360"/>
-      </w:pPr>
-      <w:rPr>
-        <w:rFonts w:ascii="Wingdings" w:hAnsi="Wingdings" w:hint="default"/>
-      </w:rPr>
-    </w:lvl>
-  </w:abstractNum>
   <w:num w:numId="1">
     <w:abstractNumId w:val="0"/>
-  </w:num>
-  <w:num w:numId="2">
-    <w:abstractNumId w:val="2"/>
-  </w:num>
-  <w:num w:numId="3">
-    <w:abstractNumId w:val="1"/>
   </w:num>
 </w:numbering>
 </file>
@@ -4172,49 +3006,6 @@
       <w:contextualSpacing/>
     </w:pPr>
   </w:style>
-  <w:style w:type="character" w:styleId="CommentReference">
-    <w:name w:val="annotation reference"/>
-    <w:basedOn w:val="DefaultParagraphFont"/>
-    <w:uiPriority w:val="99"/>
-    <w:semiHidden/>
-    <w:unhideWhenUsed/>
-    <w:rsid w:val="00A53114"/>
-    <w:rPr>
-      <w:sz w:val="16"/>
-      <w:szCs w:val="16"/>
-    </w:rPr>
-  </w:style>
-  <w:style w:type="paragraph" w:styleId="CommentText">
-    <w:name w:val="annotation text"/>
-    <w:basedOn w:val="Normal"/>
-    <w:link w:val="CommentTextChar"/>
-    <w:uiPriority w:val="99"/>
-    <w:unhideWhenUsed/>
-    <w:rsid w:val="00A53114"/>
-    <w:pPr>
-      <w:widowControl/>
-      <w:autoSpaceDE/>
-      <w:autoSpaceDN/>
-      <w:adjustRightInd/>
-    </w:pPr>
-    <w:rPr>
-      <w:rFonts w:asciiTheme="minorHAnsi" w:eastAsiaTheme="minorHAnsi" w:hAnsiTheme="minorHAnsi" w:cstheme="minorBidi"/>
-      <w:sz w:val="20"/>
-      <w:szCs w:val="20"/>
-    </w:rPr>
-  </w:style>
-  <w:style w:type="character" w:customStyle="1" w:styleId="CommentTextChar">
-    <w:name w:val="Comment Text Char"/>
-    <w:basedOn w:val="DefaultParagraphFont"/>
-    <w:link w:val="CommentText"/>
-    <w:uiPriority w:val="99"/>
-    <w:rsid w:val="00A53114"/>
-    <w:rPr>
-      <w:rFonts w:eastAsiaTheme="minorHAnsi"/>
-      <w:sz w:val="20"/>
-      <w:szCs w:val="20"/>
-    </w:rPr>
-  </w:style>
 </w:styles>
 </file>
 

</xml_diff>

<commit_message>
Added comma to fine and jail license and got date to load back in.
</commit_message>
<xml_diff>
--- a/resources/Saved/21CRB01268_Crim_Traffic Judgment Entry.docx
+++ b/resources/Saved/21CRB01268_Crim_Traffic Judgment Entry.docx
@@ -519,14 +519,6 @@
         </w:rPr>
         <w:t xml:space="preserve"/>
       </w:r>
-      <w:r>
-        <w:rPr>
-          <w:rFonts w:ascii="Palatino Linotype" w:hAnsi="Palatino Linotype"/>
-          <w:sz w:val="20"/>
-          <w:szCs w:val="20"/>
-        </w:rPr>
-        <w:tab/>
-      </w:r>
     </w:p>
     <w:p>
       <w:pPr>
@@ -606,7 +598,7 @@
           <w:sz w:val="20"/>
           <w:szCs w:val="20"/>
         </w:rPr>
-        <w:t xml:space="preserve"> on March 15, 2022.</w:t>
+        <w:t xml:space="preserve"> on March 18, 2022.</w:t>
       </w:r>
       <w:r>
         <w:rPr>
@@ -623,7 +615,25 @@
           <w:sz w:val="20"/>
           <w:szCs w:val="20"/>
         </w:rPr>
-        <w:t xml:space="preserve">Defendant waived right to counsel. </w:t>
+        <w:t xml:space="preserve">Defendant waived right to counsel.</w:t>
+      </w:r>
+      <w:r>
+        <w:rPr>
+          <w:rFonts w:ascii="Palatino Linotype" w:hAnsi="Palatino Linotype"/>
+          <w:bCs/>
+          <w:sz w:val="20"/>
+          <w:szCs w:val="20"/>
+        </w:rPr>
+        <w:t xml:space="preserve"> </w:t>
+      </w:r>
+      <w:r>
+        <w:rPr>
+          <w:rFonts w:ascii="Palatino Linotype" w:hAnsi="Palatino Linotype"/>
+          <w:bCs/>
+          <w:sz w:val="20"/>
+          <w:szCs w:val="20"/>
+        </w:rPr>
+        <w:t xml:space="preserve"/>
       </w:r>
       <w:r>
         <w:rPr>
@@ -788,7 +798,6 @@
     </w:p>
     <w:p>
       <w:pPr>
-        <w:jc w:val="both"/>
         <w:rPr>
           <w:rFonts w:ascii="Palatino Linotype" w:hAnsi="Palatino Linotype"/>
           <w:sz w:val="20"/>
@@ -804,7 +813,7 @@
         <w:tblLook w:val="04A0" w:firstRow="1" w:lastRow="0" w:firstColumn="1" w:lastColumn="0" w:noHBand="0" w:noVBand="1"/>
       </w:tblPr>
       <w:tblGrid>
-        <w:gridCol w:w="4642"/>
+        <w:gridCol w:w="4261"/>
         <w:gridCol w:w="4019"/>
       </w:tblGrid>
       <w:tr>
@@ -813,7 +822,7 @@
         </w:trPr>
         <w:tc>
           <w:tcPr>
-            <w:tcW w:w="2182" w:type="dxa"/>
+            <w:tcW w:w="1801" w:type="dxa"/>
           </w:tcPr>
           <w:p>
             <w:pPr>
@@ -894,7 +903,7 @@
         </w:trPr>
         <w:tc>
           <w:tcPr>
-            <w:tcW w:w="2182" w:type="dxa"/>
+            <w:tcW w:w="1801" w:type="dxa"/>
           </w:tcPr>
           <w:p>
             <w:pPr>
@@ -976,7 +985,7 @@
         </w:trPr>
         <w:tc>
           <w:tcPr>
-            <w:tcW w:w="2182" w:type="dxa"/>
+            <w:tcW w:w="1801" w:type="dxa"/>
           </w:tcPr>
           <w:p>
             <w:pPr>
@@ -1057,7 +1066,7 @@
         </w:trPr>
         <w:tc>
           <w:tcPr>
-            <w:tcW w:w="2182" w:type="dxa"/>
+            <w:tcW w:w="1801" w:type="dxa"/>
           </w:tcPr>
           <w:p>
             <w:pPr>
@@ -1127,7 +1136,7 @@
                 <w:sz w:val="20"/>
                 <w:szCs w:val="20"/>
               </w:rPr>
-              <w:t xml:space="preserve">Guilty</w:t>
+              <w:t xml:space="preserve">No Contest</w:t>
             </w:r>
           </w:p>
         </w:tc>
@@ -1138,7 +1147,7 @@
         </w:trPr>
         <w:tc>
           <w:tcPr>
-            <w:tcW w:w="2182" w:type="dxa"/>
+            <w:tcW w:w="1801" w:type="dxa"/>
           </w:tcPr>
           <w:p>
             <w:pPr>
@@ -1219,7 +1228,7 @@
         </w:trPr>
         <w:tc>
           <w:tcPr>
-            <w:tcW w:w="2182" w:type="dxa"/>
+            <w:tcW w:w="1801" w:type="dxa"/>
           </w:tcPr>
           <w:p>
             <w:pPr>
@@ -1300,7 +1309,7 @@
         </w:trPr>
         <w:tc>
           <w:tcPr>
-            <w:tcW w:w="2182" w:type="dxa"/>
+            <w:tcW w:w="1801" w:type="dxa"/>
           </w:tcPr>
           <w:p>
             <w:pPr>
@@ -1395,188 +1404,6 @@
           </w:p>
         </w:tc>
       </w:tr>
-      <w:tr>
-        <w:trPr>
-          <w:jc w:val="center"/>
-        </w:trPr>
-        <w:tc>
-          <w:tcPr>
-            <w:tcW w:w="2182" w:type="dxa"/>
-          </w:tcPr>
-          <w:p>
-            <w:pPr>
-              <w:tabs>
-                <w:tab w:val="left" w:pos="-1080"/>
-                <w:tab w:val="left" w:pos="-720"/>
-                <w:tab w:val="left" w:pos="0"/>
-                <w:tab w:val="left" w:pos="720"/>
-                <w:tab w:val="left" w:pos="1440"/>
-                <w:tab w:val="left" w:pos="2160"/>
-                <w:tab w:val="left" w:pos="2880"/>
-                <w:tab w:val="left" w:pos="3600"/>
-                <w:tab w:val="left" w:pos="4320"/>
-                <w:tab w:val="left" w:pos="4680"/>
-              </w:tabs>
-              <w:rPr>
-                <w:rFonts w:ascii="Palatino Linotype" w:hAnsi="Palatino Linotype"/>
-                <w:b/>
-                <w:bCs/>
-                <w:sz w:val="20"/>
-                <w:szCs w:val="20"/>
-              </w:rPr>
-            </w:pPr>
-            <w:r>
-              <w:rPr>
-                <w:rFonts w:ascii="Palatino Linotype" w:hAnsi="Palatino Linotype"/>
-                <w:b/>
-                <w:bCs/>
-                <w:sz w:val="20"/>
-                <w:szCs w:val="20"/>
-              </w:rPr>
-              <w:t>Jail Days</w:t>
-            </w:r>
-          </w:p>
-        </w:tc>
-        <w:tc>
-          <w:tcPr>
-            <w:tcW w:w="3289" w:type="dxa"/>
-          </w:tcPr>
-          <w:p>
-            <w:pPr>
-              <w:tabs>
-                <w:tab w:val="left" w:pos="-1080"/>
-                <w:tab w:val="left" w:pos="-720"/>
-                <w:tab w:val="left" w:pos="0"/>
-                <w:tab w:val="left" w:pos="720"/>
-                <w:tab w:val="left" w:pos="1440"/>
-                <w:tab w:val="left" w:pos="2160"/>
-                <w:tab w:val="left" w:pos="2880"/>
-                <w:tab w:val="left" w:pos="3600"/>
-                <w:tab w:val="left" w:pos="4320"/>
-                <w:tab w:val="left" w:pos="4680"/>
-              </w:tabs>
-              <w:rPr>
-                <w:rFonts w:ascii="Palatino Linotype" w:hAnsi="Palatino Linotype"/>
-                <w:b/>
-                <w:bCs/>
-                <w:sz w:val="20"/>
-                <w:szCs w:val="20"/>
-              </w:rPr>
-            </w:pPr>
-            <w:r>
-              <w:rPr>
-                <w:rFonts w:ascii="Palatino Linotype" w:hAnsi="Palatino Linotype"/>
-                <w:b/>
-                <w:bCs/>
-                <w:sz w:val="20"/>
-                <w:szCs w:val="20"/>
-              </w:rPr>
-              <w:t xml:space="preserve">None</w:t>
-            </w:r>
-          </w:p>
-        </w:tc>
-      </w:tr>
-      <w:tr>
-        <w:trPr>
-          <w:jc w:val="center"/>
-        </w:trPr>
-        <w:tc>
-          <w:tcPr>
-            <w:tcW w:w="2182" w:type="dxa"/>
-          </w:tcPr>
-          <w:p>
-            <w:pPr>
-              <w:tabs>
-                <w:tab w:val="left" w:pos="-1080"/>
-                <w:tab w:val="left" w:pos="-720"/>
-                <w:tab w:val="left" w:pos="0"/>
-                <w:tab w:val="left" w:pos="720"/>
-                <w:tab w:val="left" w:pos="1440"/>
-                <w:tab w:val="left" w:pos="2160"/>
-                <w:tab w:val="left" w:pos="2880"/>
-                <w:tab w:val="left" w:pos="3600"/>
-                <w:tab w:val="left" w:pos="4320"/>
-                <w:tab w:val="left" w:pos="4680"/>
-              </w:tabs>
-              <w:rPr>
-                <w:rFonts w:ascii="Palatino Linotype" w:hAnsi="Palatino Linotype"/>
-                <w:b/>
-                <w:bCs/>
-                <w:sz w:val="20"/>
-                <w:szCs w:val="20"/>
-              </w:rPr>
-            </w:pPr>
-            <w:r>
-              <w:rPr>
-                <w:rFonts w:ascii="Palatino Linotype" w:hAnsi="Palatino Linotype"/>
-                <w:b/>
-                <w:bCs/>
-                <w:sz w:val="20"/>
-                <w:szCs w:val="20"/>
-              </w:rPr>
-              <w:t>Jail Days</w:t>
-            </w:r>
-            <w:r>
-              <w:rPr>
-                <w:rFonts w:ascii="Palatino Linotype" w:hAnsi="Palatino Linotype"/>
-                <w:b/>
-                <w:bCs/>
-                <w:sz w:val="20"/>
-                <w:szCs w:val="20"/>
-              </w:rPr>
-              <w:t xml:space="preserve"> </w:t>
-            </w:r>
-            <w:r>
-              <w:rPr>
-                <w:rFonts w:ascii="Palatino Linotype" w:hAnsi="Palatino Linotype"/>
-                <w:b/>
-                <w:bCs/>
-                <w:sz w:val="20"/>
-                <w:szCs w:val="20"/>
-              </w:rPr>
-              <w:t>Suspended</w:t>
-            </w:r>
-          </w:p>
-        </w:tc>
-        <w:tc>
-          <w:tcPr>
-            <w:tcW w:w="3289" w:type="dxa"/>
-          </w:tcPr>
-          <w:p>
-            <w:pPr>
-              <w:tabs>
-                <w:tab w:val="left" w:pos="-1080"/>
-                <w:tab w:val="left" w:pos="-720"/>
-                <w:tab w:val="left" w:pos="0"/>
-                <w:tab w:val="left" w:pos="720"/>
-                <w:tab w:val="left" w:pos="1440"/>
-                <w:tab w:val="left" w:pos="2160"/>
-                <w:tab w:val="left" w:pos="2880"/>
-                <w:tab w:val="left" w:pos="3600"/>
-                <w:tab w:val="left" w:pos="4320"/>
-                <w:tab w:val="left" w:pos="4680"/>
-              </w:tabs>
-              <w:rPr>
-                <w:rFonts w:ascii="Palatino Linotype" w:hAnsi="Palatino Linotype"/>
-                <w:b/>
-                <w:bCs/>
-                <w:sz w:val="20"/>
-                <w:szCs w:val="20"/>
-              </w:rPr>
-            </w:pPr>
-            <w:r>
-              <w:rPr>
-                <w:rFonts w:ascii="Palatino Linotype" w:hAnsi="Palatino Linotype"/>
-                <w:b/>
-                <w:bCs/>
-                <w:sz w:val="20"/>
-                <w:szCs w:val="20"/>
-              </w:rPr>
-              <w:t xml:space="preserve">None</w:t>
-            </w:r>
-          </w:p>
-        </w:tc>
-      </w:tr>
     </w:tbl>
     <w:p>
       <w:pPr>
@@ -1628,7 +1455,7 @@
           <w:szCs w:val="20"/>
           <w:u w:val="single"/>
         </w:rPr>
-        <w:t xml:space="preserve">Court costs are assessed for the highest degree charge in this</w:t>
+        <w:t>Court costs are assessed for the highest degree charge in this</w:t>
       </w:r>
       <w:r>
         <w:rPr>
@@ -1648,31 +1475,6 @@
           <w:szCs w:val="20"/>
         </w:rPr>
         <w:t xml:space="preserve">. </w:t>
-      </w:r>
-      <w:r>
-        <w:rPr>
-          <w:rFonts w:ascii="Palatino Linotype" w:hAnsi="Palatino Linotype"/>
-          <w:sz w:val="20"/>
-          <w:szCs w:val="20"/>
-        </w:rPr>
-        <w:t xml:space="preserve"/>
-      </w:r>
-      <w:r>
-        <w:rPr>
-          <w:rFonts w:ascii="Palatino Linotype" w:hAnsi="Palatino Linotype"/>
-          <w:bCs/>
-          <w:sz w:val="20"/>
-          <w:szCs w:val="20"/>
-        </w:rPr>
-        <w:t xml:space="preserve"/>
-      </w:r>
-      <w:r>
-        <w:rPr>
-          <w:rFonts w:ascii="Palatino Linotype" w:hAnsi="Palatino Linotype"/>
-          <w:sz w:val="20"/>
-          <w:szCs w:val="20"/>
-        </w:rPr>
-        <w:t xml:space="preserve"/>
       </w:r>
       <w:r>
         <w:rPr>
@@ -1802,95 +1604,15 @@
           <w:sz w:val="20"/>
           <w:szCs w:val="20"/>
         </w:rPr>
-        <w:t xml:space="preserve">March 15, 2022</w:t>
-      </w:r>
-      <w:r>
-        <w:rPr>
-          <w:rFonts w:ascii="Palatino Linotype" w:hAnsi="Palatino Linotype"/>
-          <w:sz w:val="20"/>
-          <w:szCs w:val="20"/>
-        </w:rPr>
-        <w:t>.</w:t>
-      </w:r>
-      <w:r>
-        <w:rPr>
-          <w:rFonts w:ascii="Palatino Linotype" w:hAnsi="Palatino Linotype"/>
-          <w:sz w:val="20"/>
-          <w:szCs w:val="20"/>
-        </w:rPr>
-        <w:t xml:space="preserve"> </w:t>
-      </w:r>
-      <w:r>
-        <w:rPr>
-          <w:rFonts w:ascii="Palatino Linotype" w:hAnsi="Palatino Linotype"/>
-          <w:sz w:val="20"/>
-          <w:szCs w:val="20"/>
-        </w:rPr>
-        <w:t xml:space="preserve"/>
-      </w:r>
-      <w:r>
-        <w:rPr>
-          <w:rFonts w:ascii="Palatino Linotype" w:hAnsi="Palatino Linotype"/>
-          <w:sz w:val="20"/>
-          <w:szCs w:val="20"/>
-        </w:rPr>
-        <w:t xml:space="preserve"/>
-      </w:r>
-      <w:r>
-        <w:rPr>
-          <w:rFonts w:ascii="Palatino Linotype" w:hAnsi="Palatino Linotype"/>
-          <w:sz w:val="20"/>
-          <w:szCs w:val="20"/>
-        </w:rPr>
-        <w:t xml:space="preserve"/>
-      </w:r>
-      <w:r>
-        <w:rPr>
-          <w:rFonts w:ascii="Palatino Linotype" w:hAnsi="Palatino Linotype"/>
-          <w:sz w:val="20"/>
-          <w:szCs w:val="20"/>
-        </w:rPr>
-        <w:t xml:space="preserve"/>
-      </w:r>
-      <w:r>
-        <w:rPr>
-          <w:rFonts w:ascii="Palatino Linotype" w:hAnsi="Palatino Linotype"/>
-          <w:sz w:val="20"/>
-          <w:szCs w:val="20"/>
-        </w:rPr>
-        <w:t xml:space="preserve"/>
-      </w:r>
-      <w:r>
-        <w:rPr>
-          <w:rFonts w:ascii="Palatino Linotype" w:hAnsi="Palatino Linotype"/>
-          <w:sz w:val="20"/>
-          <w:szCs w:val="20"/>
-        </w:rPr>
-        <w:t xml:space="preserve"/>
-      </w:r>
-      <w:r>
-        <w:rPr>
-          <w:rFonts w:ascii="Palatino Linotype" w:hAnsi="Palatino Linotype"/>
-          <w:sz w:val="20"/>
-          <w:szCs w:val="20"/>
-        </w:rPr>
-        <w:t xml:space="preserve"/>
-      </w:r>
-      <w:r>
-        <w:rPr>
-          <w:rFonts w:ascii="Palatino Linotype" w:hAnsi="Palatino Linotype"/>
-          <w:sz w:val="20"/>
-          <w:szCs w:val="20"/>
-        </w:rPr>
-        <w:t xml:space="preserve"/>
-      </w:r>
-      <w:r>
-        <w:rPr>
-          <w:rFonts w:ascii="Palatino Linotype" w:hAnsi="Palatino Linotype"/>
-          <w:sz w:val="20"/>
-          <w:szCs w:val="20"/>
-        </w:rPr>
-        <w:t xml:space="preserve"/>
+        <w:t xml:space="preserve">March 18, 2022</w:t>
+      </w:r>
+      <w:r>
+        <w:rPr>
+          <w:rFonts w:ascii="Palatino Linotype" w:hAnsi="Palatino Linotype"/>
+          <w:sz w:val="20"/>
+          <w:szCs w:val="20"/>
+        </w:rPr>
+        <w:t xml:space="preserve">. </w:t>
       </w:r>
       <w:r>
         <w:rPr>
@@ -1948,11 +1670,19 @@
         <w:jc w:val="both"/>
         <w:rPr>
           <w:rFonts w:ascii="Palatino Linotype" w:hAnsi="Palatino Linotype"/>
+          <w:sz w:val="20"/>
+          <w:szCs w:val="20"/>
+        </w:rPr>
+      </w:pPr>
+      <w:r>
+        <w:rPr>
+          <w:rFonts w:ascii="Palatino Linotype" w:hAnsi="Palatino Linotype"/>
           <w:b/>
           <w:sz w:val="20"/>
           <w:szCs w:val="20"/>
         </w:rPr>
-      </w:pPr>
+        <w:t xml:space="preserve">License Suspension.</w:t>
+      </w:r>
       <w:r>
         <w:rPr>
           <w:rFonts w:ascii="Palatino Linotype" w:hAnsi="Palatino Linotype"/>
@@ -1960,7 +1690,7 @@
           <w:sz w:val="20"/>
           <w:szCs w:val="20"/>
         </w:rPr>
-        <w:t>Community Control</w:t>
+        <w:t xml:space="preserve"> </w:t>
       </w:r>
       <w:r>
         <w:rPr>
@@ -1969,575 +1699,31 @@
           <w:sz w:val="20"/>
           <w:szCs w:val="20"/>
         </w:rPr>
-        <w:t>.</w:t>
-      </w:r>
-      <w:r>
-        <w:rPr>
-          <w:rFonts w:ascii="Palatino Linotype" w:hAnsi="Palatino Linotype"/>
-          <w:b/>
-          <w:sz w:val="20"/>
-          <w:szCs w:val="20"/>
-        </w:rPr>
-        <w:t xml:space="preserve">  </w:t>
-      </w:r>
-      <w:r>
-        <w:rPr>
-          <w:rFonts w:ascii="Palatino Linotype" w:hAnsi="Palatino Linotype"/>
-          <w:sz w:val="20"/>
-          <w:szCs w:val="20"/>
-        </w:rPr>
-        <w:t xml:space="preserve">For a period of </w:t>
-      </w:r>
-      <w:r>
-        <w:rPr>
-          <w:rFonts w:ascii="Palatino Linotype" w:hAnsi="Palatino Linotype"/>
-          <w:b/>
-          <w:sz w:val="20"/>
-          <w:szCs w:val="20"/>
-          <w:u w:val="single"/>
-        </w:rPr>
-        <w:t xml:space="preserve">1 year</w:t>
-      </w:r>
-      <w:r>
-        <w:rPr>
-          <w:rFonts w:ascii="Palatino Linotype" w:hAnsi="Palatino Linotype"/>
-          <w:sz w:val="20"/>
-          <w:szCs w:val="20"/>
-        </w:rPr>
-        <w:t xml:space="preserve">, Defendant shall be under </w:t>
-      </w:r>
-      <w:r>
-        <w:rPr>
-          <w:rFonts w:ascii="Palatino Linotype" w:hAnsi="Palatino Linotype"/>
-          <w:b/>
-          <w:sz w:val="20"/>
-          <w:szCs w:val="20"/>
-          <w:u w:val="single"/>
-        </w:rPr>
-        <w:t xml:space="preserve">basic</w:t>
-      </w:r>
-      <w:r>
-        <w:rPr>
-          <w:rFonts w:ascii="Palatino Linotype" w:hAnsi="Palatino Linotype"/>
-          <w:b/>
-          <w:sz w:val="20"/>
-          <w:szCs w:val="20"/>
-          <w:u w:val="single"/>
-        </w:rPr>
         <w:t xml:space="preserve"> </w:t>
       </w:r>
       <w:r>
         <w:rPr>
           <w:rFonts w:ascii="Palatino Linotype" w:hAnsi="Palatino Linotype"/>
-          <w:b/>
-          <w:sz w:val="20"/>
-          <w:szCs w:val="20"/>
-          <w:u w:val="single"/>
-        </w:rPr>
-        <w:t>supervision</w:t>
-      </w:r>
-      <w:r>
-        <w:rPr>
-          <w:rFonts w:ascii="Palatino Linotype" w:hAnsi="Palatino Linotype"/>
-          <w:sz w:val="20"/>
-          <w:szCs w:val="20"/>
-        </w:rPr>
-        <w:t xml:space="preserve"> </w:t>
-      </w:r>
-      <w:r>
-        <w:rPr>
-          <w:rFonts w:ascii="Palatino Linotype" w:hAnsi="Palatino Linotype"/>
-          <w:sz w:val="20"/>
-          <w:szCs w:val="20"/>
-        </w:rPr>
-        <w:t>with the Office of Community Control.  The Court advised Defendant that as a result of any failure to comply with the terms of community control, the Court may impose a longer term of community control up to a total of 5 years; impose a definite jail term to include any days stayed or otherwise authorized by law; and/or otherwise modify the terms of community control set forth below.</w:t>
-      </w:r>
-    </w:p>
-    <w:p>
-      <w:pPr>
-        <w:spacing w:line="276" w:lineRule="auto"/>
-        <w:jc w:val="both"/>
-        <w:rPr>
-          <w:rFonts w:ascii="Palatino Linotype" w:hAnsi="Palatino Linotype"/>
-          <w:b/>
-          <w:sz w:val="20"/>
-          <w:szCs w:val="20"/>
-        </w:rPr>
-      </w:pPr>
-    </w:p>
-    <w:p>
-      <w:pPr>
-        <w:jc w:val="both"/>
-        <w:rPr>
-          <w:rFonts w:ascii="Palatino Linotype" w:hAnsi="Palatino Linotype"/>
-          <w:sz w:val="20"/>
-          <w:szCs w:val="20"/>
-        </w:rPr>
-      </w:pPr>
-      <w:r>
-        <w:rPr>
-          <w:rFonts w:ascii="Palatino Linotype" w:hAnsi="Palatino Linotype"/>
-          <w:sz w:val="20"/>
-          <w:szCs w:val="20"/>
-        </w:rPr>
-        <w:t xml:space="preserve">While subject to </w:t>
-      </w:r>
-      <w:r>
-        <w:rPr>
-          <w:rFonts w:ascii="Palatino Linotype" w:hAnsi="Palatino Linotype"/>
-          <w:sz w:val="20"/>
-          <w:szCs w:val="20"/>
-        </w:rPr>
-        <w:t xml:space="preserve">community control, Defendant shall: </w:t>
-      </w:r>
-    </w:p>
-    <w:p>
-      <w:pPr>
-        <w:jc w:val="both"/>
-        <w:rPr>
-          <w:rFonts w:ascii="Palatino Linotype" w:hAnsi="Palatino Linotype"/>
-          <w:sz w:val="20"/>
-          <w:szCs w:val="20"/>
-        </w:rPr>
-      </w:pPr>
-    </w:p>
-    <w:p>
-      <w:pPr>
-        <w:ind w:firstLine="419"/>
-        <w:jc w:val="both"/>
-        <w:rPr>
-          <w:rFonts w:ascii="Palatino Linotype" w:hAnsi="Palatino Linotype"/>
-          <w:sz w:val="20"/>
-          <w:szCs w:val="20"/>
-          <w:u w:val="single"/>
-        </w:rPr>
-      </w:pPr>
-      <w:r>
-        <w:rPr>
-          <w:rFonts w:ascii="Palatino Linotype" w:hAnsi="Palatino Linotype"/>
-          <w:sz w:val="20"/>
-          <w:szCs w:val="20"/>
-          <w:u w:val="single"/>
-        </w:rPr>
-        <w:t>General Terms</w:t>
-      </w:r>
-    </w:p>
-    <w:p>
-      <w:pPr>
-        <w:pStyle w:val="ListParagraph"/>
-        <w:widowControl/>
-        <w:numPr>
-          <w:ilvl w:val="0"/>
-          <w:numId w:val="2"/>
-        </w:numPr>
-        <w:autoSpaceDE/>
-        <w:autoSpaceDN/>
-        <w:adjustRightInd/>
-        <w:jc w:val="both"/>
-        <w:rPr>
-          <w:rFonts w:ascii="Palatino Linotype" w:hAnsi="Palatino Linotype"/>
-          <w:sz w:val="20"/>
-          <w:szCs w:val="20"/>
-        </w:rPr>
-      </w:pPr>
-      <w:r>
-        <w:rPr>
-          <w:rFonts w:ascii="Palatino Linotype" w:hAnsi="Palatino Linotype"/>
-          <w:sz w:val="20"/>
-          <w:szCs w:val="20"/>
-        </w:rPr>
-        <w:t>Report forthwith to the Office of Community Control.</w:t>
-      </w:r>
-    </w:p>
-    <w:p>
-      <w:pPr>
-        <w:pStyle w:val="ListParagraph"/>
-        <w:widowControl/>
-        <w:numPr>
-          <w:ilvl w:val="0"/>
-          <w:numId w:val="2"/>
-        </w:numPr>
-        <w:autoSpaceDE/>
-        <w:autoSpaceDN/>
-        <w:adjustRightInd/>
-        <w:jc w:val="both"/>
-        <w:rPr>
-          <w:rFonts w:ascii="Palatino Linotype" w:hAnsi="Palatino Linotype"/>
-          <w:sz w:val="20"/>
-          <w:szCs w:val="20"/>
-        </w:rPr>
-      </w:pPr>
-      <w:r>
-        <w:rPr>
-          <w:rFonts w:ascii="Palatino Linotype" w:hAnsi="Palatino Linotype"/>
-          <w:sz w:val="20"/>
-          <w:szCs w:val="20"/>
-        </w:rPr>
-        <w:t>Abide by the law, comply with the community control</w:t>
-      </w:r>
-      <w:r>
-        <w:rPr>
-          <w:rFonts w:ascii="Palatino Linotype" w:hAnsi="Palatino Linotype"/>
-          <w:sz w:val="20"/>
-          <w:szCs w:val="20"/>
-        </w:rPr>
-        <w:t xml:space="preserve"> terms set by the Office of Community Control</w:t>
-      </w:r>
-      <w:r>
-        <w:rPr>
-          <w:rFonts w:ascii="Palatino Linotype" w:hAnsi="Palatino Linotype"/>
-          <w:sz w:val="20"/>
-          <w:szCs w:val="20"/>
-        </w:rPr>
-        <w:t xml:space="preserve">, and not leave the state without the permission of the Court and/or </w:t>
-      </w:r>
-      <w:r>
-        <w:rPr>
-          <w:rFonts w:ascii="Palatino Linotype" w:hAnsi="Palatino Linotype"/>
-          <w:sz w:val="20"/>
-          <w:szCs w:val="20"/>
-        </w:rPr>
-        <w:t>the Office of Community Control</w:t>
-      </w:r>
-      <w:r>
-        <w:rPr>
-          <w:rFonts w:ascii="Palatino Linotype" w:hAnsi="Palatino Linotype"/>
-          <w:sz w:val="20"/>
-          <w:szCs w:val="20"/>
-        </w:rPr>
-        <w:t>.</w:t>
-      </w:r>
-    </w:p>
-    <w:p>
-      <w:pPr>
-        <w:pStyle w:val="ListParagraph"/>
-        <w:widowControl/>
-        <w:numPr>
-          <w:ilvl w:val="0"/>
-          <w:numId w:val="2"/>
-        </w:numPr>
-        <w:autoSpaceDE/>
-        <w:autoSpaceDN/>
-        <w:adjustRightInd/>
-        <w:jc w:val="both"/>
-        <w:rPr>
-          <w:rFonts w:ascii="Palatino Linotype" w:hAnsi="Palatino Linotype"/>
-          <w:sz w:val="20"/>
-          <w:szCs w:val="20"/>
-        </w:rPr>
-      </w:pPr>
-      <w:r>
-        <w:rPr>
-          <w:rFonts w:ascii="Palatino Linotype" w:hAnsi="Palatino Linotype"/>
-          <w:sz w:val="20"/>
-          <w:szCs w:val="20"/>
-        </w:rPr>
-        <w:t xml:space="preserve">Pay probation fees monthly.  </w:t>
-      </w:r>
-    </w:p>
-    <w:p>
-      <w:pPr>
-        <w:pStyle w:val="ListParagraph"/>
-        <w:widowControl/>
-        <w:numPr>
-          <w:ilvl w:val="0"/>
-          <w:numId w:val="2"/>
-        </w:numPr>
-        <w:autoSpaceDE/>
-        <w:autoSpaceDN/>
-        <w:adjustRightInd/>
-        <w:jc w:val="both"/>
-        <w:rPr>
-          <w:rFonts w:ascii="Palatino Linotype" w:hAnsi="Palatino Linotype"/>
-          <w:b/>
-          <w:bCs/>
-          <w:sz w:val="20"/>
-          <w:szCs w:val="20"/>
-        </w:rPr>
-      </w:pPr>
-      <w:r>
-        <w:rPr>
-          <w:rFonts w:ascii="Palatino Linotype" w:hAnsi="Palatino Linotype"/>
-          <w:sz w:val="20"/>
-          <w:szCs w:val="20"/>
-        </w:rPr>
-        <w:t>Make all reasonable effort to obtain and maintain employment.  Defendant shall report any change in employment status immediately.</w:t>
-      </w:r>
-      <w:r>
-        <w:rPr>
-          <w:rFonts w:ascii="Palatino Linotype" w:hAnsi="Palatino Linotype"/>
-          <w:sz w:val="20"/>
-          <w:szCs w:val="20"/>
-        </w:rPr>
-        <w:t xml:space="preserve"> </w:t>
-      </w:r>
-    </w:p>
-    <w:p>
-      <w:pPr>
-        <w:pStyle w:val="ListParagraph"/>
-        <w:widowControl/>
-        <w:numPr>
-          <w:ilvl w:val="0"/>
-          <w:numId w:val="2"/>
-        </w:numPr>
-        <w:autoSpaceDE/>
-        <w:autoSpaceDN/>
-        <w:adjustRightInd/>
-        <w:jc w:val="both"/>
-        <w:rPr>
-          <w:rFonts w:ascii="Palatino Linotype" w:hAnsi="Palatino Linotype"/>
-          <w:b/>
-          <w:bCs/>
-          <w:sz w:val="20"/>
-          <w:szCs w:val="20"/>
-        </w:rPr>
-      </w:pPr>
-      <w:r>
-        <w:rPr>
-          <w:rFonts w:ascii="Palatino Linotype" w:hAnsi="Palatino Linotype"/>
-          <w:sz w:val="20"/>
-          <w:szCs w:val="20"/>
-        </w:rPr>
-        <w:t>Submit to alcohol/drug testing at the request of community control or any other law enforcement officer.</w:t>
-      </w:r>
-    </w:p>
-    <w:p>
-      <w:pPr>
-        <w:pStyle w:val="ListParagraph"/>
-        <w:widowControl/>
-        <w:numPr>
-          <w:ilvl w:val="0"/>
-          <w:numId w:val="2"/>
-        </w:numPr>
-        <w:autoSpaceDE/>
-        <w:autoSpaceDN/>
-        <w:adjustRightInd/>
-        <w:jc w:val="both"/>
-        <w:rPr>
-          <w:rFonts w:ascii="Palatino Linotype" w:hAnsi="Palatino Linotype"/>
-          <w:b/>
-          <w:bCs/>
-          <w:sz w:val="20"/>
-          <w:szCs w:val="20"/>
-        </w:rPr>
-      </w:pPr>
-      <w:r>
-        <w:rPr>
-          <w:rFonts w:ascii="Palatino Linotype" w:hAnsi="Palatino Linotype"/>
-          <w:sz w:val="20"/>
-          <w:szCs w:val="20"/>
-        </w:rPr>
-        <w:t>Not possess/consume/purchase any alcoholic beverages or drugs of abuse.</w:t>
-      </w:r>
-    </w:p>
-    <w:p>
-      <w:pPr>
-        <w:widowControl/>
-        <w:autoSpaceDE/>
-        <w:autoSpaceDN/>
-        <w:adjustRightInd/>
-        <w:ind w:left="419"/>
-        <w:jc w:val="both"/>
-        <w:rPr>
-          <w:rFonts w:ascii="Palatino Linotype" w:hAnsi="Palatino Linotype"/>
-          <w:b/>
-          <w:bCs/>
-          <w:sz w:val="20"/>
-          <w:szCs w:val="20"/>
-        </w:rPr>
-      </w:pPr>
-    </w:p>
-    <w:p>
-      <w:pPr>
-        <w:widowControl/>
-        <w:autoSpaceDE/>
-        <w:autoSpaceDN/>
-        <w:adjustRightInd/>
-        <w:ind w:left="419"/>
-        <w:jc w:val="both"/>
-        <w:rPr>
-          <w:rFonts w:ascii="Palatino Linotype" w:hAnsi="Palatino Linotype"/>
-          <w:bCs/>
-          <w:sz w:val="20"/>
-          <w:szCs w:val="20"/>
-          <w:u w:val="single"/>
-        </w:rPr>
-      </w:pPr>
-      <w:r>
-        <w:rPr>
-          <w:rFonts w:ascii="Palatino Linotype" w:hAnsi="Palatino Linotype"/>
-          <w:bCs/>
-          <w:sz w:val="20"/>
-          <w:szCs w:val="20"/>
-          <w:u w:val="single"/>
-        </w:rPr>
-        <w:t>Additional Terms</w:t>
-      </w:r>
-      <w:r>
-        <w:rPr>
-          <w:rFonts w:ascii="Palatino Linotype" w:hAnsi="Palatino Linotype"/>
-          <w:sz w:val="20"/>
-          <w:szCs w:val="20"/>
-        </w:rPr>
-        <w:t xml:space="preserve"/>
-      </w:r>
-      <w:r>
-        <w:rPr>
-          <w:rFonts w:ascii="Palatino Linotype" w:hAnsi="Palatino Linotype"/>
-          <w:sz w:val="20"/>
-          <w:szCs w:val="20"/>
-        </w:rPr>
-        <w:t xml:space="preserve"/>
-      </w:r>
-      <w:r>
-        <w:rPr>
-          <w:rFonts w:ascii="Palatino Linotype" w:hAnsi="Palatino Linotype"/>
-          <w:sz w:val="20"/>
-          <w:szCs w:val="20"/>
-        </w:rPr>
-        <w:t xml:space="preserve"/>
-      </w:r>
-      <w:r>
-        <w:rPr>
-          <w:rFonts w:ascii="Palatino Linotype" w:hAnsi="Palatino Linotype"/>
-          <w:sz w:val="20"/>
-          <w:szCs w:val="20"/>
-        </w:rPr>
-        <w:t xml:space="preserve"/>
-      </w:r>
-      <w:r>
-        <w:rPr>
-          <w:rFonts w:ascii="Palatino Linotype" w:hAnsi="Palatino Linotype"/>
-          <w:sz w:val="20"/>
-          <w:szCs w:val="20"/>
-        </w:rPr>
-        <w:t xml:space="preserve"/>
-      </w:r>
-      <w:r>
-        <w:rPr>
-          <w:rFonts w:ascii="Palatino Linotype" w:hAnsi="Palatino Linotype"/>
-          <w:sz w:val="20"/>
-          <w:szCs w:val="20"/>
-        </w:rPr>
-        <w:t xml:space="preserve"/>
-      </w:r>
-      <w:r>
-        <w:rPr>
-          <w:rFonts w:ascii="Palatino Linotype" w:hAnsi="Palatino Linotype"/>
-          <w:sz w:val="20"/>
-          <w:szCs w:val="20"/>
-        </w:rPr>
-        <w:t xml:space="preserve"/>
-      </w:r>
-      <w:r>
-        <w:rPr>
-          <w:rFonts w:ascii="Palatino Linotype" w:hAnsi="Palatino Linotype"/>
-          <w:sz w:val="20"/>
-          <w:szCs w:val="20"/>
-        </w:rPr>
-        <w:t xml:space="preserve"/>
-      </w:r>
-      <w:r>
-        <w:rPr>
-          <w:rFonts w:ascii="Palatino Linotype" w:hAnsi="Palatino Linotype"/>
-          <w:sz w:val="20"/>
-          <w:szCs w:val="20"/>
-        </w:rPr>
-        <w:t xml:space="preserve"/>
-      </w:r>
-      <w:r>
-        <w:rPr>
-          <w:rFonts w:ascii="Palatino Linotype" w:hAnsi="Palatino Linotype"/>
-          <w:sz w:val="20"/>
-          <w:szCs w:val="20"/>
-        </w:rPr>
-        <w:t xml:space="preserve"/>
-      </w:r>
-      <w:r>
-        <w:rPr>
-          <w:rFonts w:ascii="Palatino Linotype" w:hAnsi="Palatino Linotype"/>
-          <w:sz w:val="20"/>
-          <w:szCs w:val="20"/>
-        </w:rPr>
-        <w:t xml:space="preserve">   </w:t>
-      </w:r>
-    </w:p>
-    <w:p>
-      <w:pPr>
-        <w:pStyle w:val="ListParagraph"/>
-        <w:widowControl/>
-        <w:numPr>
-          <w:ilvl w:val="0"/>
-          <w:numId w:val="2"/>
-        </w:numPr>
-        <w:autoSpaceDE/>
-        <w:autoSpaceDN/>
-        <w:adjustRightInd/>
-        <w:jc w:val="both"/>
-        <w:rPr>
-          <w:rFonts w:ascii="Palatino Linotype" w:hAnsi="Palatino Linotype"/>
-          <w:b/>
-          <w:bCs/>
-          <w:sz w:val="20"/>
-          <w:szCs w:val="20"/>
-        </w:rPr>
-      </w:pPr>
-      <w:r>
-        <w:rPr>
-          <w:rFonts w:ascii="Palatino Linotype" w:hAnsi="Palatino Linotype"/>
-          <w:sz w:val="20"/>
-          <w:szCs w:val="20"/>
-        </w:rPr>
-        <w:t>Within 90 days show completion of</w:t>
-      </w:r>
-      <w:r>
-        <w:rPr>
-          <w:rFonts w:ascii="Palatino Linotype" w:hAnsi="Palatino Linotype"/>
-          <w:sz w:val="20"/>
-          <w:szCs w:val="20"/>
-        </w:rPr>
-        <w:t xml:space="preserve"> </w:t>
-      </w:r>
-      <w:r>
-        <w:rPr>
-          <w:rFonts w:ascii="Palatino Linotype" w:hAnsi="Palatino Linotype"/>
-          <w:b/>
-          <w:sz w:val="20"/>
-          <w:szCs w:val="20"/>
-        </w:rPr>
-        <w:t xml:space="preserve">25 hours</w:t>
-      </w:r>
-      <w:r>
-        <w:rPr>
-          <w:rFonts w:ascii="Palatino Linotype" w:hAnsi="Palatino Linotype"/>
-          <w:sz w:val="20"/>
-          <w:szCs w:val="20"/>
-        </w:rPr>
-        <w:t xml:space="preserve"> of community service in addition to any hours that may be worked to satisfy fines and costs.</w:t>
-      </w:r>
-      <w:r>
-        <w:rPr>
-          <w:rFonts w:ascii="Palatino Linotype" w:hAnsi="Palatino Linotype"/>
-          <w:sz w:val="20"/>
-          <w:szCs w:val="20"/>
-        </w:rPr>
-        <w:t xml:space="preserve"/>
-      </w:r>
-      <w:r>
-        <w:rPr>
-          <w:rFonts w:ascii="Palatino Linotype" w:hAnsi="Palatino Linotype"/>
-          <w:sz w:val="20"/>
-          <w:szCs w:val="20"/>
-        </w:rPr>
-        <w:t xml:space="preserve"/>
-      </w:r>
-      <w:r>
-        <w:rPr>
-          <w:rFonts w:ascii="Palatino Linotype" w:hAnsi="Palatino Linotype"/>
-          <w:sz w:val="20"/>
-          <w:szCs w:val="20"/>
-        </w:rPr>
-        <w:t xml:space="preserve"/>
+          <w:sz w:val="20"/>
+          <w:szCs w:val="20"/>
+        </w:rPr>
+        <w:t xml:space="preserve">Defendant’s </w:t>
+      </w:r>
+      <w:r>
+        <w:rPr>
+          <w:rFonts w:ascii="Palatino Linotype" w:hAnsi="Palatino Linotype"/>
+          <w:sz w:val="20"/>
+          <w:szCs w:val="20"/>
+        </w:rPr>
+        <w:t xml:space="preserve">driving</w:t>
+      </w:r>
+      <w:r>
+        <w:rPr>
+          <w:rFonts w:ascii="Palatino Linotype" w:hAnsi="Palatino Linotype"/>
+          <w:sz w:val="20"/>
+          <w:szCs w:val="20"/>
+        </w:rPr>
+        <w:t xml:space="preserve"> license is suspended from None for a term of None. </w:t>
       </w:r>
       <w:r>
         <w:rPr>
@@ -2797,39 +1983,7 @@
           <w:sz w:val="16"/>
           <w:szCs w:val="16"/>
         </w:rPr>
-        <w:t>Copies served by Dep. Clerk ___________</w:t>
-      </w:r>
-      <w:r>
-        <w:rPr>
-          <w:rFonts w:ascii="Palatino Linotype" w:hAnsi="Palatino Linotype"/>
-          <w:sz w:val="16"/>
-          <w:szCs w:val="16"/>
-        </w:rPr>
-        <w:t>________________</w:t>
-      </w:r>
-      <w:r>
-        <w:rPr>
-          <w:rFonts w:ascii="Palatino Linotype" w:hAnsi="Palatino Linotype"/>
-          <w:sz w:val="16"/>
-          <w:szCs w:val="16"/>
-        </w:rPr>
-        <w:t xml:space="preserve"> on the following date ___________</w:t>
-      </w:r>
-      <w:r>
-        <w:rPr>
-          <w:rFonts w:ascii="Palatino Linotype" w:hAnsi="Palatino Linotype"/>
-          <w:sz w:val="16"/>
-          <w:szCs w:val="16"/>
-        </w:rPr>
-        <w:t>_________</w:t>
-      </w:r>
-      <w:r>
-        <w:rPr>
-          <w:rFonts w:ascii="Palatino Linotype" w:hAnsi="Palatino Linotype"/>
-          <w:sz w:val="16"/>
-          <w:szCs w:val="16"/>
-        </w:rPr>
-        <w:t xml:space="preserve"> to:</w:t>
+        <w:t>Copies served by Dep. Clerk ___________________________ on the following date ____________________ to:</w:t>
       </w:r>
     </w:p>
     <w:p>
@@ -2858,15 +2012,7 @@
           <w:sz w:val="16"/>
           <w:szCs w:val="16"/>
         </w:rPr>
-        <w:t xml:space="preserve">Prosecutor’s Office: PS    </w:t>
-      </w:r>
-      <w:r>
-        <w:rPr>
-          <w:rFonts w:ascii="Palatino Linotype" w:hAnsi="Palatino Linotype"/>
-          <w:sz w:val="16"/>
-          <w:szCs w:val="16"/>
-        </w:rPr>
-        <w:t xml:space="preserve">OM     EM; Defendant’s Attorney: PS     OM     EM; Michael Douglas: PS     OM     EM;</w:t>
+        <w:t xml:space="preserve">Prosecutor’s Office: PS    OM     EM; Defendant’s Attorney: PS     OM     EM; Michael Douglas: PS     OM     EM;</w:t>
       </w:r>
     </w:p>
     <w:p>
@@ -2889,38 +2035,6 @@
           <w:szCs w:val="16"/>
         </w:rPr>
       </w:pPr>
-      <w:r>
-        <w:rPr>
-          <w:rFonts w:ascii="Palatino Linotype" w:hAnsi="Palatino Linotype"/>
-          <w:sz w:val="16"/>
-          <w:szCs w:val="16"/>
-        </w:rPr>
-        <w:t xml:space="preserve">Community Control: PS    </w:t>
-      </w:r>
-      <w:r>
-        <w:rPr>
-          <w:rFonts w:ascii="Palatino Linotype" w:hAnsi="Palatino Linotype"/>
-          <w:sz w:val="16"/>
-          <w:szCs w:val="16"/>
-        </w:rPr>
-        <w:t>EM;</w:t>
-      </w:r>
-      <w:r>
-        <w:rPr>
-          <w:rFonts w:ascii="Palatino Linotype" w:hAnsi="Palatino Linotype"/>
-          <w:sz w:val="16"/>
-          <w:szCs w:val="16"/>
-        </w:rPr>
-        <w:t xml:space="preserve"> </w:t>
-      </w:r>
-      <w:r>
-        <w:rPr>
-          <w:rFonts w:ascii="Palatino Linotype" w:hAnsi="Palatino Linotype"/>
-          <w:sz w:val="16"/>
-          <w:szCs w:val="16"/>
-        </w:rPr>
-        <w:t xml:space="preserve"/>
-      </w:r>
       <w:r>
         <w:rPr>
           <w:rFonts w:ascii="Palatino Linotype" w:hAnsi="Palatino Linotype"/>
@@ -3001,12 +2115,7 @@
 <w:ftr xmlns:wpc="http://schemas.microsoft.com/office/word/2010/wordprocessingCanvas" xmlns:cx="http://schemas.microsoft.com/office/drawing/2014/chartex" xmlns:cx1="http://schemas.microsoft.com/office/drawing/2015/9/8/chartex" xmlns:cx2="http://schemas.microsoft.com/office/drawing/2015/10/21/chartex" xmlns:cx3="http://schemas.microsoft.com/office/drawing/2016/5/9/chartex" xmlns:cx4="http://schemas.microsoft.com/office/drawing/2016/5/10/chartex" xmlns:cx5="http://schemas.microsoft.com/office/drawing/2016/5/11/chartex" xmlns:cx6="http://schemas.microsoft.com/office/drawing/2016/5/12/chartex" xmlns:cx7="http://schemas.microsoft.com/office/drawing/2016/5/13/chartex" xmlns:cx8="http://schemas.microsoft.com/office/drawing/2016/5/14/chartex" xmlns:mc="http://schemas.openxmlformats.org/markup-compatibility/2006" xmlns:aink="http://schemas.microsoft.com/office/drawing/2016/ink" xmlns:am3d="http://schemas.microsoft.com/office/drawing/2017/model3d" xmlns:o="urn:schemas-microsoft-com:office:office" xmlns:r="http://schemas.openxmlformats.org/officeDocument/2006/relationships" xmlns:m="http://schemas.openxmlformats.org/officeDocument/2006/math" xmlns:v="urn:schemas-microsoft-com:vml" xmlns:wp14="http://schemas.microsoft.com/office/word/2010/wordprocessingDrawing" xmlns:wp="http://schemas.openxmlformats.org/drawingml/2006/wordprocessingDrawing" xmlns:w10="urn:schemas-microsoft-com:office:word" xmlns:w="http://schemas.openxmlformats.org/wordprocessingml/2006/main" xmlns:w14="http://schemas.microsoft.com/office/word/2010/wordml" xmlns:w15="http://schemas.microsoft.com/office/word/2012/wordml" xmlns:w16cex="http://schemas.microsoft.com/office/word/2018/wordml/cex" xmlns:w16cid="http://schemas.microsoft.com/office/word/2016/wordml/cid" xmlns:w16="http://schemas.microsoft.com/office/word/2018/wordml" xmlns:w16sdtdh="http://schemas.microsoft.com/office/word/2020/wordml/sdtdatahash" xmlns:w16se="http://schemas.microsoft.com/office/word/2015/wordml/symex" xmlns:wpg="http://schemas.microsoft.com/office/word/2010/wordprocessingGroup" xmlns:wpi="http://schemas.microsoft.com/office/word/2010/wordprocessingInk" xmlns:wne="http://schemas.microsoft.com/office/word/2006/wordml" xmlns:wps="http://schemas.microsoft.com/office/word/2010/wordprocessingShape" mc:Ignorable="w14 w15 w16se w16cid w16 w16cex w16sdtdh wp14">
   <w:sdt>
     <w:sdtPr>
-      <w:rPr>
-        <w:rFonts w:ascii="Palatino Linotype" w:hAnsi="Palatino Linotype"/>
-        <w:sz w:val="20"/>
-        <w:szCs w:val="20"/>
-      </w:rPr>
-      <w:id w:val="-2099861789"/>
+      <w:id w:val="-1309706245"/>
       <w:docPartObj>
         <w:docPartGallery w:val="Page Numbers (Bottom of Page)"/>
         <w:docPartUnique/>
@@ -3021,13 +2130,19 @@
             <w:sz w:val="20"/>
             <w:szCs w:val="20"/>
           </w:rPr>
-          <w:id w:val="860082579"/>
+          <w:id w:val="98381352"/>
           <w:docPartObj>
             <w:docPartGallery w:val="Page Numbers (Top of Page)"/>
             <w:docPartUnique/>
           </w:docPartObj>
         </w:sdtPr>
-        <w:sdtEndPr/>
+        <w:sdtEndPr>
+          <w:rPr>
+            <w:rFonts w:ascii="Times New Roman" w:hAnsi="Times New Roman"/>
+            <w:sz w:val="24"/>
+            <w:szCs w:val="24"/>
+          </w:rPr>
+        </w:sdtEndPr>
         <w:sdtContent>
           <w:p>
             <w:pPr>
@@ -3156,7 +2271,7 @@
                 <w:sz w:val="20"/>
                 <w:szCs w:val="20"/>
               </w:rPr>
-              <w:t>5</w:t>
+              <w:t>3</w:t>
             </w:r>
             <w:r>
               <w:rPr>
@@ -3186,11 +2301,39 @@
               </w:rPr>
               <w:t xml:space="preserve">Final Judgment Entry 21CRB01268</w:t>
             </w:r>
+          </w:p>
+          <w:p>
+            <w:pPr>
+              <w:pStyle w:val="Footer"/>
+              <w:jc w:val="right"/>
+            </w:pPr>
           </w:p>
         </w:sdtContent>
       </w:sdt>
     </w:sdtContent>
   </w:sdt>
+  <w:p>
+    <w:pPr>
+      <w:tabs>
+        <w:tab w:val="left" w:pos="-1080"/>
+        <w:tab w:val="left" w:pos="-720"/>
+        <w:tab w:val="left" w:pos="0"/>
+        <w:tab w:val="left" w:pos="720"/>
+        <w:tab w:val="left" w:pos="1440"/>
+        <w:tab w:val="left" w:pos="2160"/>
+        <w:tab w:val="left" w:pos="2880"/>
+        <w:tab w:val="left" w:pos="3600"/>
+        <w:tab w:val="left" w:pos="4320"/>
+        <w:tab w:val="left" w:pos="4680"/>
+      </w:tabs>
+      <w:jc w:val="right"/>
+      <w:rPr>
+        <w:rFonts w:ascii="Palatino Linotype" w:hAnsi="Palatino Linotype"/>
+        <w:sz w:val="20"/>
+        <w:szCs w:val="20"/>
+      </w:rPr>
+    </w:pPr>
+  </w:p>
 </w:ftr>
 </file>
 
@@ -3382,240 +2525,8 @@
       </w:rPr>
     </w:lvl>
   </w:abstractNum>
-  <w:abstractNum w:abstractNumId="1" w15:restartNumberingAfterBreak="0">
-    <w:nsid w:val="279660C9"/>
-    <w:multiLevelType w:val="hybridMultilevel"/>
-    <w:tmpl w:val="672ECC5E"/>
-    <w:lvl w:ilvl="0" w:tplc="04090001">
-      <w:start w:val="1"/>
-      <w:numFmt w:val="bullet"/>
-      <w:lvlText w:val=""/>
-      <w:lvlJc w:val="left"/>
-      <w:pPr>
-        <w:ind w:left="720" w:hanging="360"/>
-      </w:pPr>
-      <w:rPr>
-        <w:rFonts w:ascii="Symbol" w:hAnsi="Symbol" w:hint="default"/>
-      </w:rPr>
-    </w:lvl>
-    <w:lvl w:ilvl="1" w:tplc="04090003" w:tentative="1">
-      <w:start w:val="1"/>
-      <w:numFmt w:val="bullet"/>
-      <w:lvlText w:val="o"/>
-      <w:lvlJc w:val="left"/>
-      <w:pPr>
-        <w:ind w:left="1440" w:hanging="360"/>
-      </w:pPr>
-      <w:rPr>
-        <w:rFonts w:ascii="Courier New" w:hAnsi="Courier New" w:cs="Courier New" w:hint="default"/>
-      </w:rPr>
-    </w:lvl>
-    <w:lvl w:ilvl="2" w:tplc="04090005" w:tentative="1">
-      <w:start w:val="1"/>
-      <w:numFmt w:val="bullet"/>
-      <w:lvlText w:val=""/>
-      <w:lvlJc w:val="left"/>
-      <w:pPr>
-        <w:ind w:left="2160" w:hanging="360"/>
-      </w:pPr>
-      <w:rPr>
-        <w:rFonts w:ascii="Wingdings" w:hAnsi="Wingdings" w:hint="default"/>
-      </w:rPr>
-    </w:lvl>
-    <w:lvl w:ilvl="3" w:tplc="04090001" w:tentative="1">
-      <w:start w:val="1"/>
-      <w:numFmt w:val="bullet"/>
-      <w:lvlText w:val=""/>
-      <w:lvlJc w:val="left"/>
-      <w:pPr>
-        <w:ind w:left="2880" w:hanging="360"/>
-      </w:pPr>
-      <w:rPr>
-        <w:rFonts w:ascii="Symbol" w:hAnsi="Symbol" w:hint="default"/>
-      </w:rPr>
-    </w:lvl>
-    <w:lvl w:ilvl="4" w:tplc="04090003" w:tentative="1">
-      <w:start w:val="1"/>
-      <w:numFmt w:val="bullet"/>
-      <w:lvlText w:val="o"/>
-      <w:lvlJc w:val="left"/>
-      <w:pPr>
-        <w:ind w:left="3600" w:hanging="360"/>
-      </w:pPr>
-      <w:rPr>
-        <w:rFonts w:ascii="Courier New" w:hAnsi="Courier New" w:cs="Courier New" w:hint="default"/>
-      </w:rPr>
-    </w:lvl>
-    <w:lvl w:ilvl="5" w:tplc="04090005" w:tentative="1">
-      <w:start w:val="1"/>
-      <w:numFmt w:val="bullet"/>
-      <w:lvlText w:val=""/>
-      <w:lvlJc w:val="left"/>
-      <w:pPr>
-        <w:ind w:left="4320" w:hanging="360"/>
-      </w:pPr>
-      <w:rPr>
-        <w:rFonts w:ascii="Wingdings" w:hAnsi="Wingdings" w:hint="default"/>
-      </w:rPr>
-    </w:lvl>
-    <w:lvl w:ilvl="6" w:tplc="04090001" w:tentative="1">
-      <w:start w:val="1"/>
-      <w:numFmt w:val="bullet"/>
-      <w:lvlText w:val=""/>
-      <w:lvlJc w:val="left"/>
-      <w:pPr>
-        <w:ind w:left="5040" w:hanging="360"/>
-      </w:pPr>
-      <w:rPr>
-        <w:rFonts w:ascii="Symbol" w:hAnsi="Symbol" w:hint="default"/>
-      </w:rPr>
-    </w:lvl>
-    <w:lvl w:ilvl="7" w:tplc="04090003" w:tentative="1">
-      <w:start w:val="1"/>
-      <w:numFmt w:val="bullet"/>
-      <w:lvlText w:val="o"/>
-      <w:lvlJc w:val="left"/>
-      <w:pPr>
-        <w:ind w:left="5760" w:hanging="360"/>
-      </w:pPr>
-      <w:rPr>
-        <w:rFonts w:ascii="Courier New" w:hAnsi="Courier New" w:cs="Courier New" w:hint="default"/>
-      </w:rPr>
-    </w:lvl>
-    <w:lvl w:ilvl="8" w:tplc="04090005" w:tentative="1">
-      <w:start w:val="1"/>
-      <w:numFmt w:val="bullet"/>
-      <w:lvlText w:val=""/>
-      <w:lvlJc w:val="left"/>
-      <w:pPr>
-        <w:ind w:left="6480" w:hanging="360"/>
-      </w:pPr>
-      <w:rPr>
-        <w:rFonts w:ascii="Wingdings" w:hAnsi="Wingdings" w:hint="default"/>
-      </w:rPr>
-    </w:lvl>
-  </w:abstractNum>
-  <w:abstractNum w:abstractNumId="2" w15:restartNumberingAfterBreak="0">
-    <w:nsid w:val="2E17566E"/>
-    <w:multiLevelType w:val="hybridMultilevel"/>
-    <w:tmpl w:val="00866CE6"/>
-    <w:lvl w:ilvl="0" w:tplc="04090001">
-      <w:start w:val="1"/>
-      <w:numFmt w:val="bullet"/>
-      <w:lvlText w:val=""/>
-      <w:lvlJc w:val="left"/>
-      <w:pPr>
-        <w:ind w:left="779" w:hanging="360"/>
-      </w:pPr>
-      <w:rPr>
-        <w:rFonts w:ascii="Symbol" w:hAnsi="Symbol" w:hint="default"/>
-      </w:rPr>
-    </w:lvl>
-    <w:lvl w:ilvl="1" w:tplc="04090003">
-      <w:start w:val="1"/>
-      <w:numFmt w:val="bullet"/>
-      <w:lvlText w:val="o"/>
-      <w:lvlJc w:val="left"/>
-      <w:pPr>
-        <w:ind w:left="1499" w:hanging="360"/>
-      </w:pPr>
-      <w:rPr>
-        <w:rFonts w:ascii="Courier New" w:hAnsi="Courier New" w:cs="Courier New" w:hint="default"/>
-      </w:rPr>
-    </w:lvl>
-    <w:lvl w:ilvl="2" w:tplc="04090005" w:tentative="1">
-      <w:start w:val="1"/>
-      <w:numFmt w:val="bullet"/>
-      <w:lvlText w:val=""/>
-      <w:lvlJc w:val="left"/>
-      <w:pPr>
-        <w:ind w:left="2219" w:hanging="360"/>
-      </w:pPr>
-      <w:rPr>
-        <w:rFonts w:ascii="Wingdings" w:hAnsi="Wingdings" w:hint="default"/>
-      </w:rPr>
-    </w:lvl>
-    <w:lvl w:ilvl="3" w:tplc="04090001" w:tentative="1">
-      <w:start w:val="1"/>
-      <w:numFmt w:val="bullet"/>
-      <w:lvlText w:val=""/>
-      <w:lvlJc w:val="left"/>
-      <w:pPr>
-        <w:ind w:left="2939" w:hanging="360"/>
-      </w:pPr>
-      <w:rPr>
-        <w:rFonts w:ascii="Symbol" w:hAnsi="Symbol" w:hint="default"/>
-      </w:rPr>
-    </w:lvl>
-    <w:lvl w:ilvl="4" w:tplc="04090003" w:tentative="1">
-      <w:start w:val="1"/>
-      <w:numFmt w:val="bullet"/>
-      <w:lvlText w:val="o"/>
-      <w:lvlJc w:val="left"/>
-      <w:pPr>
-        <w:ind w:left="3659" w:hanging="360"/>
-      </w:pPr>
-      <w:rPr>
-        <w:rFonts w:ascii="Courier New" w:hAnsi="Courier New" w:cs="Courier New" w:hint="default"/>
-      </w:rPr>
-    </w:lvl>
-    <w:lvl w:ilvl="5" w:tplc="04090005" w:tentative="1">
-      <w:start w:val="1"/>
-      <w:numFmt w:val="bullet"/>
-      <w:lvlText w:val=""/>
-      <w:lvlJc w:val="left"/>
-      <w:pPr>
-        <w:ind w:left="4379" w:hanging="360"/>
-      </w:pPr>
-      <w:rPr>
-        <w:rFonts w:ascii="Wingdings" w:hAnsi="Wingdings" w:hint="default"/>
-      </w:rPr>
-    </w:lvl>
-    <w:lvl w:ilvl="6" w:tplc="04090001" w:tentative="1">
-      <w:start w:val="1"/>
-      <w:numFmt w:val="bullet"/>
-      <w:lvlText w:val=""/>
-      <w:lvlJc w:val="left"/>
-      <w:pPr>
-        <w:ind w:left="5099" w:hanging="360"/>
-      </w:pPr>
-      <w:rPr>
-        <w:rFonts w:ascii="Symbol" w:hAnsi="Symbol" w:hint="default"/>
-      </w:rPr>
-    </w:lvl>
-    <w:lvl w:ilvl="7" w:tplc="04090003" w:tentative="1">
-      <w:start w:val="1"/>
-      <w:numFmt w:val="bullet"/>
-      <w:lvlText w:val="o"/>
-      <w:lvlJc w:val="left"/>
-      <w:pPr>
-        <w:ind w:left="5819" w:hanging="360"/>
-      </w:pPr>
-      <w:rPr>
-        <w:rFonts w:ascii="Courier New" w:hAnsi="Courier New" w:cs="Courier New" w:hint="default"/>
-      </w:rPr>
-    </w:lvl>
-    <w:lvl w:ilvl="8" w:tplc="04090005" w:tentative="1">
-      <w:start w:val="1"/>
-      <w:numFmt w:val="bullet"/>
-      <w:lvlText w:val=""/>
-      <w:lvlJc w:val="left"/>
-      <w:pPr>
-        <w:ind w:left="6539" w:hanging="360"/>
-      </w:pPr>
-      <w:rPr>
-        <w:rFonts w:ascii="Wingdings" w:hAnsi="Wingdings" w:hint="default"/>
-      </w:rPr>
-    </w:lvl>
-  </w:abstractNum>
   <w:num w:numId="1">
     <w:abstractNumId w:val="0"/>
-  </w:num>
-  <w:num w:numId="2">
-    <w:abstractNumId w:val="2"/>
-  </w:num>
-  <w:num w:numId="3">
-    <w:abstractNumId w:val="1"/>
   </w:num>
 </w:numbering>
 </file>
@@ -4172,49 +3083,6 @@
       <w:contextualSpacing/>
     </w:pPr>
   </w:style>
-  <w:style w:type="character" w:styleId="CommentReference">
-    <w:name w:val="annotation reference"/>
-    <w:basedOn w:val="DefaultParagraphFont"/>
-    <w:uiPriority w:val="99"/>
-    <w:semiHidden/>
-    <w:unhideWhenUsed/>
-    <w:rsid w:val="00A53114"/>
-    <w:rPr>
-      <w:sz w:val="16"/>
-      <w:szCs w:val="16"/>
-    </w:rPr>
-  </w:style>
-  <w:style w:type="paragraph" w:styleId="CommentText">
-    <w:name w:val="annotation text"/>
-    <w:basedOn w:val="Normal"/>
-    <w:link w:val="CommentTextChar"/>
-    <w:uiPriority w:val="99"/>
-    <w:unhideWhenUsed/>
-    <w:rsid w:val="00A53114"/>
-    <w:pPr>
-      <w:widowControl/>
-      <w:autoSpaceDE/>
-      <w:autoSpaceDN/>
-      <w:adjustRightInd/>
-    </w:pPr>
-    <w:rPr>
-      <w:rFonts w:asciiTheme="minorHAnsi" w:eastAsiaTheme="minorHAnsi" w:hAnsiTheme="minorHAnsi" w:cstheme="minorBidi"/>
-      <w:sz w:val="20"/>
-      <w:szCs w:val="20"/>
-    </w:rPr>
-  </w:style>
-  <w:style w:type="character" w:customStyle="1" w:styleId="CommentTextChar">
-    <w:name w:val="Comment Text Char"/>
-    <w:basedOn w:val="DefaultParagraphFont"/>
-    <w:link w:val="CommentText"/>
-    <w:uiPriority w:val="99"/>
-    <w:rsid w:val="00A53114"/>
-    <w:rPr>
-      <w:rFonts w:eastAsiaTheme="minorHAnsi"/>
-      <w:sz w:val="20"/>
-      <w:szCs w:val="20"/>
-    </w:rPr>
-  </w:style>
 </w:styles>
 </file>
 

</xml_diff>

<commit_message>
Refactored case_updaters to true methods.
</commit_message>
<xml_diff>
--- a/resources/Saved/21CRB01268_Crim_Traffic Judgment Entry.docx
+++ b/resources/Saved/21CRB01268_Crim_Traffic Judgment Entry.docx
@@ -239,7 +239,7 @@
           <w:sz w:val="20"/>
           <w:szCs w:val="20"/>
         </w:rPr>
-        <w:t>o</w:t>
+        <w:t xml:space="preserve">o</w:t>
       </w:r>
       <w:r>
         <w:rPr>
@@ -519,6 +519,14 @@
         </w:rPr>
         <w:t xml:space="preserve"/>
       </w:r>
+      <w:r>
+        <w:rPr>
+          <w:rFonts w:ascii="Palatino Linotype" w:hAnsi="Palatino Linotype"/>
+          <w:sz w:val="20"/>
+          <w:szCs w:val="20"/>
+        </w:rPr>
+        <w:tab/>
+      </w:r>
     </w:p>
     <w:p>
       <w:pPr>
@@ -574,7 +582,7 @@
           <w:szCs w:val="20"/>
           <w:lang w:val="en-CA"/>
         </w:rPr>
-        <w:t>Defendant appeared in Court</w:t>
+        <w:t xml:space="preserve">Defendant appeared in Court</w:t>
       </w:r>
       <w:r>
         <w:rPr>
@@ -598,7 +606,7 @@
           <w:sz w:val="20"/>
           <w:szCs w:val="20"/>
         </w:rPr>
-        <w:t xml:space="preserve"> on March 18, 2022.</w:t>
+        <w:t xml:space="preserve"> on March 19, 2022.</w:t>
       </w:r>
       <w:r>
         <w:rPr>
@@ -615,25 +623,7 @@
           <w:sz w:val="20"/>
           <w:szCs w:val="20"/>
         </w:rPr>
-        <w:t xml:space="preserve">Defendant waived right to counsel.</w:t>
-      </w:r>
-      <w:r>
-        <w:rPr>
-          <w:rFonts w:ascii="Palatino Linotype" w:hAnsi="Palatino Linotype"/>
-          <w:bCs/>
-          <w:sz w:val="20"/>
-          <w:szCs w:val="20"/>
-        </w:rPr>
-        <w:t xml:space="preserve"> </w:t>
-      </w:r>
-      <w:r>
-        <w:rPr>
-          <w:rFonts w:ascii="Palatino Linotype" w:hAnsi="Palatino Linotype"/>
-          <w:bCs/>
-          <w:sz w:val="20"/>
-          <w:szCs w:val="20"/>
-        </w:rPr>
-        <w:t xml:space="preserve"/>
+        <w:t xml:space="preserve">Defendant waived right to counsel. </w:t>
       </w:r>
       <w:r>
         <w:rPr>
@@ -795,9 +785,18 @@
         </w:rPr>
         <w:t xml:space="preserve"/>
       </w:r>
+      <w:r>
+        <w:rPr>
+          <w:rFonts w:ascii="Palatino Linotype" w:hAnsi="Palatino Linotype"/>
+          <w:sz w:val="20"/>
+          <w:szCs w:val="20"/>
+        </w:rPr>
+        <w:t xml:space="preserve"/>
+      </w:r>
     </w:p>
     <w:p>
       <w:pPr>
+        <w:jc w:val="both"/>
         <w:rPr>
           <w:rFonts w:ascii="Palatino Linotype" w:hAnsi="Palatino Linotype"/>
           <w:sz w:val="20"/>
@@ -813,8 +812,9 @@
         <w:tblLook w:val="04A0" w:firstRow="1" w:lastRow="0" w:firstColumn="1" w:lastColumn="0" w:noHBand="0" w:noVBand="1"/>
       </w:tblPr>
       <w:tblGrid>
-        <w:gridCol w:w="4261"/>
-        <w:gridCol w:w="4019"/>
+        <w:gridCol w:w="2726"/>
+        <w:gridCol w:w="2103"/>
+        <w:gridCol w:w="3833"/>
       </w:tblGrid>
       <w:tr>
         <w:trPr>
@@ -822,7 +822,7 @@
         </w:trPr>
         <w:tc>
           <w:tcPr>
-            <w:tcW w:w="1801" w:type="dxa"/>
+            <w:tcW w:w="2182" w:type="dxa"/>
           </w:tcPr>
           <w:p>
             <w:pPr>
@@ -892,18 +892,14 @@
                 <w:sz w:val="20"/>
                 <w:szCs w:val="20"/>
               </w:rPr>
+              <w:lastRenderedPageBreak/>
               <w:t xml:space="preserve">Possession Drug Paraphernalia</w:t>
             </w:r>
           </w:p>
         </w:tc>
-      </w:tr>
-      <w:tr>
-        <w:trPr>
-          <w:jc w:val="center"/>
-        </w:trPr>
         <w:tc>
           <w:tcPr>
-            <w:tcW w:w="1801" w:type="dxa"/>
+            <w:tcW w:w="3289" w:type="dxa"/>
           </w:tcPr>
           <w:p>
             <w:pPr>
@@ -936,6 +932,49 @@
                 <w:szCs w:val="20"/>
               </w:rPr>
               <w:lastRenderedPageBreak/>
+              <w:t xml:space="preserve">Disorderly Conduct - Persistent</w:t>
+            </w:r>
+          </w:p>
+        </w:tc>
+      </w:tr>
+      <w:tr>
+        <w:trPr>
+          <w:jc w:val="center"/>
+        </w:trPr>
+        <w:tc>
+          <w:tcPr>
+            <w:tcW w:w="2182" w:type="dxa"/>
+          </w:tcPr>
+          <w:p>
+            <w:pPr>
+              <w:tabs>
+                <w:tab w:val="left" w:pos="-1080"/>
+                <w:tab w:val="left" w:pos="-720"/>
+                <w:tab w:val="left" w:pos="0"/>
+                <w:tab w:val="left" w:pos="720"/>
+                <w:tab w:val="left" w:pos="1440"/>
+                <w:tab w:val="left" w:pos="2160"/>
+                <w:tab w:val="left" w:pos="2880"/>
+                <w:tab w:val="left" w:pos="3600"/>
+                <w:tab w:val="left" w:pos="4320"/>
+                <w:tab w:val="left" w:pos="4680"/>
+              </w:tabs>
+              <w:rPr>
+                <w:rFonts w:ascii="Palatino Linotype" w:hAnsi="Palatino Linotype"/>
+                <w:b/>
+                <w:bCs/>
+                <w:sz w:val="20"/>
+                <w:szCs w:val="20"/>
+              </w:rPr>
+            </w:pPr>
+            <w:r>
+              <w:rPr>
+                <w:rFonts w:ascii="Palatino Linotype" w:hAnsi="Palatino Linotype"/>
+                <w:b/>
+                <w:bCs/>
+                <w:sz w:val="20"/>
+                <w:szCs w:val="20"/>
+              </w:rPr>
               <w:t>Statute/Ord.</w:t>
             </w:r>
           </w:p>
@@ -978,6 +1017,44 @@
             </w:r>
           </w:p>
         </w:tc>
+        <w:tc>
+          <w:tcPr>
+            <w:tcW w:w="3289" w:type="dxa"/>
+          </w:tcPr>
+          <w:p>
+            <w:pPr>
+              <w:tabs>
+                <w:tab w:val="left" w:pos="-1080"/>
+                <w:tab w:val="left" w:pos="-720"/>
+                <w:tab w:val="left" w:pos="0"/>
+                <w:tab w:val="left" w:pos="720"/>
+                <w:tab w:val="left" w:pos="1440"/>
+                <w:tab w:val="left" w:pos="2160"/>
+                <w:tab w:val="left" w:pos="2880"/>
+                <w:tab w:val="left" w:pos="3600"/>
+                <w:tab w:val="left" w:pos="4320"/>
+                <w:tab w:val="left" w:pos="4680"/>
+              </w:tabs>
+              <w:rPr>
+                <w:rFonts w:ascii="Palatino Linotype" w:hAnsi="Palatino Linotype"/>
+                <w:b/>
+                <w:bCs/>
+                <w:sz w:val="20"/>
+                <w:szCs w:val="20"/>
+              </w:rPr>
+            </w:pPr>
+            <w:r>
+              <w:rPr>
+                <w:rFonts w:ascii="Palatino Linotype" w:hAnsi="Palatino Linotype"/>
+                <w:b/>
+                <w:bCs/>
+                <w:sz w:val="20"/>
+                <w:szCs w:val="20"/>
+              </w:rPr>
+              <w:t xml:space="preserve">2917.11(A)(1)</w:t>
+            </w:r>
+          </w:p>
+        </w:tc>
       </w:tr>
       <w:tr>
         <w:trPr>
@@ -985,7 +1062,7 @@
         </w:trPr>
         <w:tc>
           <w:tcPr>
-            <w:tcW w:w="1801" w:type="dxa"/>
+            <w:tcW w:w="2182" w:type="dxa"/>
           </w:tcPr>
           <w:p>
             <w:pPr>
@@ -1059,6 +1136,44 @@
             </w:r>
           </w:p>
         </w:tc>
+        <w:tc>
+          <w:tcPr>
+            <w:tcW w:w="3289" w:type="dxa"/>
+          </w:tcPr>
+          <w:p>
+            <w:pPr>
+              <w:tabs>
+                <w:tab w:val="left" w:pos="-1080"/>
+                <w:tab w:val="left" w:pos="-720"/>
+                <w:tab w:val="left" w:pos="0"/>
+                <w:tab w:val="left" w:pos="720"/>
+                <w:tab w:val="left" w:pos="1440"/>
+                <w:tab w:val="left" w:pos="2160"/>
+                <w:tab w:val="left" w:pos="2880"/>
+                <w:tab w:val="left" w:pos="3600"/>
+                <w:tab w:val="left" w:pos="4320"/>
+                <w:tab w:val="left" w:pos="4680"/>
+              </w:tabs>
+              <w:rPr>
+                <w:rFonts w:ascii="Palatino Linotype" w:hAnsi="Palatino Linotype"/>
+                <w:b/>
+                <w:bCs/>
+                <w:sz w:val="20"/>
+                <w:szCs w:val="20"/>
+              </w:rPr>
+            </w:pPr>
+            <w:r>
+              <w:rPr>
+                <w:rFonts w:ascii="Palatino Linotype" w:hAnsi="Palatino Linotype"/>
+                <w:b/>
+                <w:bCs/>
+                <w:sz w:val="20"/>
+                <w:szCs w:val="20"/>
+              </w:rPr>
+              <w:t xml:space="preserve">M4</w:t>
+            </w:r>
+          </w:p>
+        </w:tc>
       </w:tr>
       <w:tr>
         <w:trPr>
@@ -1066,7 +1181,7 @@
         </w:trPr>
         <w:tc>
           <w:tcPr>
-            <w:tcW w:w="1801" w:type="dxa"/>
+            <w:tcW w:w="2182" w:type="dxa"/>
           </w:tcPr>
           <w:p>
             <w:pPr>
@@ -1140,6 +1255,44 @@
             </w:r>
           </w:p>
         </w:tc>
+        <w:tc>
+          <w:tcPr>
+            <w:tcW w:w="3289" w:type="dxa"/>
+          </w:tcPr>
+          <w:p>
+            <w:pPr>
+              <w:tabs>
+                <w:tab w:val="left" w:pos="-1080"/>
+                <w:tab w:val="left" w:pos="-720"/>
+                <w:tab w:val="left" w:pos="0"/>
+                <w:tab w:val="left" w:pos="720"/>
+                <w:tab w:val="left" w:pos="1440"/>
+                <w:tab w:val="left" w:pos="2160"/>
+                <w:tab w:val="left" w:pos="2880"/>
+                <w:tab w:val="left" w:pos="3600"/>
+                <w:tab w:val="left" w:pos="4320"/>
+                <w:tab w:val="left" w:pos="4680"/>
+              </w:tabs>
+              <w:rPr>
+                <w:rFonts w:ascii="Palatino Linotype" w:hAnsi="Palatino Linotype"/>
+                <w:b/>
+                <w:bCs/>
+                <w:sz w:val="20"/>
+                <w:szCs w:val="20"/>
+              </w:rPr>
+            </w:pPr>
+            <w:r>
+              <w:rPr>
+                <w:rFonts w:ascii="Palatino Linotype" w:hAnsi="Palatino Linotype"/>
+                <w:b/>
+                <w:bCs/>
+                <w:sz w:val="20"/>
+                <w:szCs w:val="20"/>
+              </w:rPr>
+              <w:t xml:space="preserve">No Contest</w:t>
+            </w:r>
+          </w:p>
+        </w:tc>
       </w:tr>
       <w:tr>
         <w:trPr>
@@ -1147,7 +1300,7 @@
         </w:trPr>
         <w:tc>
           <w:tcPr>
-            <w:tcW w:w="1801" w:type="dxa"/>
+            <w:tcW w:w="2182" w:type="dxa"/>
           </w:tcPr>
           <w:p>
             <w:pPr>
@@ -1221,6 +1374,44 @@
             </w:r>
           </w:p>
         </w:tc>
+        <w:tc>
+          <w:tcPr>
+            <w:tcW w:w="3289" w:type="dxa"/>
+          </w:tcPr>
+          <w:p>
+            <w:pPr>
+              <w:tabs>
+                <w:tab w:val="left" w:pos="-1080"/>
+                <w:tab w:val="left" w:pos="-720"/>
+                <w:tab w:val="left" w:pos="0"/>
+                <w:tab w:val="left" w:pos="720"/>
+                <w:tab w:val="left" w:pos="1440"/>
+                <w:tab w:val="left" w:pos="2160"/>
+                <w:tab w:val="left" w:pos="2880"/>
+                <w:tab w:val="left" w:pos="3600"/>
+                <w:tab w:val="left" w:pos="4320"/>
+                <w:tab w:val="left" w:pos="4680"/>
+              </w:tabs>
+              <w:rPr>
+                <w:rFonts w:ascii="Palatino Linotype" w:hAnsi="Palatino Linotype"/>
+                <w:b/>
+                <w:bCs/>
+                <w:sz w:val="20"/>
+                <w:szCs w:val="20"/>
+              </w:rPr>
+            </w:pPr>
+            <w:r>
+              <w:rPr>
+                <w:rFonts w:ascii="Palatino Linotype" w:hAnsi="Palatino Linotype"/>
+                <w:b/>
+                <w:bCs/>
+                <w:sz w:val="20"/>
+                <w:szCs w:val="20"/>
+              </w:rPr>
+              <w:t xml:space="preserve">Guilty</w:t>
+            </w:r>
+          </w:p>
+        </w:tc>
       </w:tr>
       <w:tr>
         <w:trPr>
@@ -1228,7 +1419,7 @@
         </w:trPr>
         <w:tc>
           <w:tcPr>
-            <w:tcW w:w="1801" w:type="dxa"/>
+            <w:tcW w:w="2182" w:type="dxa"/>
           </w:tcPr>
           <w:p>
             <w:pPr>
@@ -1302,6 +1493,44 @@
             </w:r>
           </w:p>
         </w:tc>
+        <w:tc>
+          <w:tcPr>
+            <w:tcW w:w="3289" w:type="dxa"/>
+          </w:tcPr>
+          <w:p>
+            <w:pPr>
+              <w:tabs>
+                <w:tab w:val="left" w:pos="-1080"/>
+                <w:tab w:val="left" w:pos="-720"/>
+                <w:tab w:val="left" w:pos="0"/>
+                <w:tab w:val="left" w:pos="720"/>
+                <w:tab w:val="left" w:pos="1440"/>
+                <w:tab w:val="left" w:pos="2160"/>
+                <w:tab w:val="left" w:pos="2880"/>
+                <w:tab w:val="left" w:pos="3600"/>
+                <w:tab w:val="left" w:pos="4320"/>
+                <w:tab w:val="left" w:pos="4680"/>
+              </w:tabs>
+              <w:rPr>
+                <w:rFonts w:ascii="Palatino Linotype" w:hAnsi="Palatino Linotype"/>
+                <w:b/>
+                <w:bCs/>
+                <w:sz w:val="20"/>
+                <w:szCs w:val="20"/>
+              </w:rPr>
+            </w:pPr>
+            <w:r>
+              <w:rPr>
+                <w:rFonts w:ascii="Palatino Linotype" w:hAnsi="Palatino Linotype"/>
+                <w:b/>
+                <w:bCs/>
+                <w:sz w:val="20"/>
+                <w:szCs w:val="20"/>
+              </w:rPr>
+              <w:t xml:space="preserve">$ 0</w:t>
+            </w:r>
+          </w:p>
+        </w:tc>
       </w:tr>
       <w:tr>
         <w:trPr>
@@ -1309,7 +1538,7 @@
         </w:trPr>
         <w:tc>
           <w:tcPr>
-            <w:tcW w:w="1801" w:type="dxa"/>
+            <w:tcW w:w="2182" w:type="dxa"/>
           </w:tcPr>
           <w:p>
             <w:pPr>
@@ -1403,217 +1632,313 @@
             </w:r>
           </w:p>
         </w:tc>
+        <w:tc>
+          <w:tcPr>
+            <w:tcW w:w="3289" w:type="dxa"/>
+          </w:tcPr>
+          <w:p>
+            <w:pPr>
+              <w:tabs>
+                <w:tab w:val="left" w:pos="-1080"/>
+                <w:tab w:val="left" w:pos="-720"/>
+                <w:tab w:val="left" w:pos="0"/>
+                <w:tab w:val="left" w:pos="720"/>
+                <w:tab w:val="left" w:pos="1440"/>
+                <w:tab w:val="left" w:pos="2160"/>
+                <w:tab w:val="left" w:pos="2880"/>
+                <w:tab w:val="left" w:pos="3600"/>
+                <w:tab w:val="left" w:pos="4320"/>
+                <w:tab w:val="left" w:pos="4680"/>
+              </w:tabs>
+              <w:rPr>
+                <w:rFonts w:ascii="Palatino Linotype" w:hAnsi="Palatino Linotype"/>
+                <w:b/>
+                <w:bCs/>
+                <w:sz w:val="20"/>
+                <w:szCs w:val="20"/>
+              </w:rPr>
+            </w:pPr>
+            <w:r>
+              <w:rPr>
+                <w:rFonts w:ascii="Palatino Linotype" w:hAnsi="Palatino Linotype"/>
+                <w:b/>
+                <w:bCs/>
+                <w:sz w:val="20"/>
+                <w:szCs w:val="20"/>
+              </w:rPr>
+              <w:t xml:space="preserve">$ 0</w:t>
+            </w:r>
+          </w:p>
+        </w:tc>
+      </w:tr>
+      <w:tr>
+        <w:trPr>
+          <w:jc w:val="center"/>
+        </w:trPr>
+        <w:tc>
+          <w:tcPr>
+            <w:tcW w:w="2182" w:type="dxa"/>
+          </w:tcPr>
+          <w:p>
+            <w:pPr>
+              <w:tabs>
+                <w:tab w:val="left" w:pos="-1080"/>
+                <w:tab w:val="left" w:pos="-720"/>
+                <w:tab w:val="left" w:pos="0"/>
+                <w:tab w:val="left" w:pos="720"/>
+                <w:tab w:val="left" w:pos="1440"/>
+                <w:tab w:val="left" w:pos="2160"/>
+                <w:tab w:val="left" w:pos="2880"/>
+                <w:tab w:val="left" w:pos="3600"/>
+                <w:tab w:val="left" w:pos="4320"/>
+                <w:tab w:val="left" w:pos="4680"/>
+              </w:tabs>
+              <w:rPr>
+                <w:rFonts w:ascii="Palatino Linotype" w:hAnsi="Palatino Linotype"/>
+                <w:b/>
+                <w:bCs/>
+                <w:sz w:val="20"/>
+                <w:szCs w:val="20"/>
+              </w:rPr>
+            </w:pPr>
+            <w:r>
+              <w:rPr>
+                <w:rFonts w:ascii="Palatino Linotype" w:hAnsi="Palatino Linotype"/>
+                <w:b/>
+                <w:bCs/>
+                <w:sz w:val="20"/>
+                <w:szCs w:val="20"/>
+              </w:rPr>
+              <w:t>Jail Days</w:t>
+            </w:r>
+          </w:p>
+        </w:tc>
+        <w:tc>
+          <w:tcPr>
+            <w:tcW w:w="3289" w:type="dxa"/>
+          </w:tcPr>
+          <w:p>
+            <w:pPr>
+              <w:tabs>
+                <w:tab w:val="left" w:pos="-1080"/>
+                <w:tab w:val="left" w:pos="-720"/>
+                <w:tab w:val="left" w:pos="0"/>
+                <w:tab w:val="left" w:pos="720"/>
+                <w:tab w:val="left" w:pos="1440"/>
+                <w:tab w:val="left" w:pos="2160"/>
+                <w:tab w:val="left" w:pos="2880"/>
+                <w:tab w:val="left" w:pos="3600"/>
+                <w:tab w:val="left" w:pos="4320"/>
+                <w:tab w:val="left" w:pos="4680"/>
+              </w:tabs>
+              <w:rPr>
+                <w:rFonts w:ascii="Palatino Linotype" w:hAnsi="Palatino Linotype"/>
+                <w:b/>
+                <w:bCs/>
+                <w:sz w:val="20"/>
+                <w:szCs w:val="20"/>
+              </w:rPr>
+            </w:pPr>
+            <w:r>
+              <w:rPr>
+                <w:rFonts w:ascii="Palatino Linotype" w:hAnsi="Palatino Linotype"/>
+                <w:b/>
+                <w:bCs/>
+                <w:sz w:val="20"/>
+                <w:szCs w:val="20"/>
+              </w:rPr>
+              <w:t xml:space="preserve">4</w:t>
+            </w:r>
+          </w:p>
+        </w:tc>
+        <w:tc>
+          <w:tcPr>
+            <w:tcW w:w="3289" w:type="dxa"/>
+          </w:tcPr>
+          <w:p>
+            <w:pPr>
+              <w:tabs>
+                <w:tab w:val="left" w:pos="-1080"/>
+                <w:tab w:val="left" w:pos="-720"/>
+                <w:tab w:val="left" w:pos="0"/>
+                <w:tab w:val="left" w:pos="720"/>
+                <w:tab w:val="left" w:pos="1440"/>
+                <w:tab w:val="left" w:pos="2160"/>
+                <w:tab w:val="left" w:pos="2880"/>
+                <w:tab w:val="left" w:pos="3600"/>
+                <w:tab w:val="left" w:pos="4320"/>
+                <w:tab w:val="left" w:pos="4680"/>
+              </w:tabs>
+              <w:rPr>
+                <w:rFonts w:ascii="Palatino Linotype" w:hAnsi="Palatino Linotype"/>
+                <w:b/>
+                <w:bCs/>
+                <w:sz w:val="20"/>
+                <w:szCs w:val="20"/>
+              </w:rPr>
+            </w:pPr>
+            <w:r>
+              <w:rPr>
+                <w:rFonts w:ascii="Palatino Linotype" w:hAnsi="Palatino Linotype"/>
+                <w:b/>
+                <w:bCs/>
+                <w:sz w:val="20"/>
+                <w:szCs w:val="20"/>
+              </w:rPr>
+              <w:t xml:space="preserve">None</w:t>
+            </w:r>
+          </w:p>
+        </w:tc>
+      </w:tr>
+      <w:tr>
+        <w:trPr>
+          <w:jc w:val="center"/>
+        </w:trPr>
+        <w:tc>
+          <w:tcPr>
+            <w:tcW w:w="2182" w:type="dxa"/>
+          </w:tcPr>
+          <w:p>
+            <w:pPr>
+              <w:tabs>
+                <w:tab w:val="left" w:pos="-1080"/>
+                <w:tab w:val="left" w:pos="-720"/>
+                <w:tab w:val="left" w:pos="0"/>
+                <w:tab w:val="left" w:pos="720"/>
+                <w:tab w:val="left" w:pos="1440"/>
+                <w:tab w:val="left" w:pos="2160"/>
+                <w:tab w:val="left" w:pos="2880"/>
+                <w:tab w:val="left" w:pos="3600"/>
+                <w:tab w:val="left" w:pos="4320"/>
+                <w:tab w:val="left" w:pos="4680"/>
+              </w:tabs>
+              <w:rPr>
+                <w:rFonts w:ascii="Palatino Linotype" w:hAnsi="Palatino Linotype"/>
+                <w:b/>
+                <w:bCs/>
+                <w:sz w:val="20"/>
+                <w:szCs w:val="20"/>
+              </w:rPr>
+            </w:pPr>
+            <w:r>
+              <w:rPr>
+                <w:rFonts w:ascii="Palatino Linotype" w:hAnsi="Palatino Linotype"/>
+                <w:b/>
+                <w:bCs/>
+                <w:sz w:val="20"/>
+                <w:szCs w:val="20"/>
+              </w:rPr>
+              <w:t>Jail Days</w:t>
+            </w:r>
+            <w:r>
+              <w:rPr>
+                <w:rFonts w:ascii="Palatino Linotype" w:hAnsi="Palatino Linotype"/>
+                <w:b/>
+                <w:bCs/>
+                <w:sz w:val="20"/>
+                <w:szCs w:val="20"/>
+              </w:rPr>
+              <w:t xml:space="preserve"> </w:t>
+            </w:r>
+            <w:r>
+              <w:rPr>
+                <w:rFonts w:ascii="Palatino Linotype" w:hAnsi="Palatino Linotype"/>
+                <w:b/>
+                <w:bCs/>
+                <w:sz w:val="20"/>
+                <w:szCs w:val="20"/>
+              </w:rPr>
+              <w:t>Suspended</w:t>
+            </w:r>
+          </w:p>
+        </w:tc>
+        <w:tc>
+          <w:tcPr>
+            <w:tcW w:w="3289" w:type="dxa"/>
+          </w:tcPr>
+          <w:p>
+            <w:pPr>
+              <w:tabs>
+                <w:tab w:val="left" w:pos="-1080"/>
+                <w:tab w:val="left" w:pos="-720"/>
+                <w:tab w:val="left" w:pos="0"/>
+                <w:tab w:val="left" w:pos="720"/>
+                <w:tab w:val="left" w:pos="1440"/>
+                <w:tab w:val="left" w:pos="2160"/>
+                <w:tab w:val="left" w:pos="2880"/>
+                <w:tab w:val="left" w:pos="3600"/>
+                <w:tab w:val="left" w:pos="4320"/>
+                <w:tab w:val="left" w:pos="4680"/>
+              </w:tabs>
+              <w:rPr>
+                <w:rFonts w:ascii="Palatino Linotype" w:hAnsi="Palatino Linotype"/>
+                <w:b/>
+                <w:bCs/>
+                <w:sz w:val="20"/>
+                <w:szCs w:val="20"/>
+              </w:rPr>
+            </w:pPr>
+            <w:r>
+              <w:rPr>
+                <w:rFonts w:ascii="Palatino Linotype" w:hAnsi="Palatino Linotype"/>
+                <w:b/>
+                <w:bCs/>
+                <w:sz w:val="20"/>
+                <w:szCs w:val="20"/>
+              </w:rPr>
+              <w:t xml:space="preserve">None</w:t>
+            </w:r>
+          </w:p>
+        </w:tc>
+        <w:tc>
+          <w:tcPr>
+            <w:tcW w:w="3289" w:type="dxa"/>
+          </w:tcPr>
+          <w:p>
+            <w:pPr>
+              <w:tabs>
+                <w:tab w:val="left" w:pos="-1080"/>
+                <w:tab w:val="left" w:pos="-720"/>
+                <w:tab w:val="left" w:pos="0"/>
+                <w:tab w:val="left" w:pos="720"/>
+                <w:tab w:val="left" w:pos="1440"/>
+                <w:tab w:val="left" w:pos="2160"/>
+                <w:tab w:val="left" w:pos="2880"/>
+                <w:tab w:val="left" w:pos="3600"/>
+                <w:tab w:val="left" w:pos="4320"/>
+                <w:tab w:val="left" w:pos="4680"/>
+              </w:tabs>
+              <w:rPr>
+                <w:rFonts w:ascii="Palatino Linotype" w:hAnsi="Palatino Linotype"/>
+                <w:b/>
+                <w:bCs/>
+                <w:sz w:val="20"/>
+                <w:szCs w:val="20"/>
+              </w:rPr>
+            </w:pPr>
+            <w:r>
+              <w:rPr>
+                <w:rFonts w:ascii="Palatino Linotype" w:hAnsi="Palatino Linotype"/>
+                <w:b/>
+                <w:bCs/>
+                <w:sz w:val="20"/>
+                <w:szCs w:val="20"/>
+              </w:rPr>
+              <w:t xml:space="preserve">None</w:t>
+            </w:r>
+          </w:p>
+        </w:tc>
       </w:tr>
     </w:tbl>
     <w:p>
       <w:pPr>
-        <w:spacing w:line="276" w:lineRule="auto"/>
         <w:jc w:val="both"/>
         <w:rPr>
           <w:rFonts w:ascii="Palatino Linotype" w:hAnsi="Palatino Linotype"/>
-          <w:b/>
-          <w:bCs/>
-          <w:sz w:val="20"/>
-          <w:szCs w:val="20"/>
-        </w:rPr>
-      </w:pPr>
-    </w:p>
-    <w:p>
-      <w:pPr>
-        <w:jc w:val="both"/>
-        <w:rPr>
-          <w:rFonts w:ascii="Palatino Linotype" w:hAnsi="Palatino Linotype"/>
-          <w:sz w:val="20"/>
-          <w:szCs w:val="20"/>
-        </w:rPr>
-      </w:pPr>
-      <w:r>
-        <w:rPr>
-          <w:rFonts w:ascii="Palatino Linotype" w:hAnsi="Palatino Linotype"/>
-          <w:b/>
-          <w:bCs/>
-          <w:sz w:val="20"/>
-          <w:szCs w:val="20"/>
-        </w:rPr>
-        <w:t xml:space="preserve">Fines and Costs.  </w:t>
-      </w:r>
-      <w:r>
-        <w:rPr>
-          <w:rFonts w:ascii="Palatino Linotype" w:hAnsi="Palatino Linotype"/>
-          <w:b/>
-          <w:bCs/>
-          <w:sz w:val="20"/>
-          <w:szCs w:val="20"/>
-        </w:rPr>
-        <w:t xml:space="preserve"/>
-      </w:r>
-      <w:r>
-        <w:rPr>
-          <w:rFonts w:ascii="Palatino Linotype" w:hAnsi="Palatino Linotype"/>
-          <w:bCs/>
-          <w:sz w:val="20"/>
-          <w:szCs w:val="20"/>
-          <w:u w:val="single"/>
-        </w:rPr>
-        <w:t>Court costs are assessed for the highest degree charge in this</w:t>
-      </w:r>
-      <w:r>
-        <w:rPr>
-          <w:rFonts w:ascii="Palatino Linotype" w:hAnsi="Palatino Linotype"/>
-          <w:bCs/>
-          <w:sz w:val="20"/>
-          <w:szCs w:val="20"/>
-          <w:u w:val="single"/>
-        </w:rPr>
-        <w:t xml:space="preserve"> case</w:t>
-      </w:r>
-      <w:r>
-        <w:rPr>
-          <w:rFonts w:ascii="Palatino Linotype" w:hAnsi="Palatino Linotype"/>
-          <w:bCs/>
-          <w:sz w:val="20"/>
-          <w:szCs w:val="20"/>
-        </w:rPr>
-        <w:t xml:space="preserve">. </w:t>
-      </w:r>
-      <w:r>
-        <w:rPr>
-          <w:rFonts w:ascii="Palatino Linotype" w:hAnsi="Palatino Linotype"/>
-          <w:sz w:val="20"/>
-          <w:szCs w:val="20"/>
-        </w:rPr>
-        <w:t xml:space="preserve">Having</w:t>
-      </w:r>
-      <w:r>
-        <w:rPr>
-          <w:rFonts w:ascii="Palatino Linotype" w:hAnsi="Palatino Linotype"/>
-          <w:sz w:val="20"/>
-          <w:szCs w:val="20"/>
-        </w:rPr>
-        <w:t xml:space="preserve"> been informed of the fines </w:t>
-      </w:r>
-      <w:r>
-        <w:rPr>
-          <w:rFonts w:ascii="Palatino Linotype" w:hAnsi="Palatino Linotype"/>
-          <w:b/>
-          <w:bCs/>
-          <w:sz w:val="20"/>
-          <w:szCs w:val="20"/>
-        </w:rPr>
-        <w:t xml:space="preserve"/>
-      </w:r>
-      <w:r>
-        <w:rPr>
-          <w:rFonts w:ascii="Palatino Linotype" w:hAnsi="Palatino Linotype"/>
-          <w:sz w:val="20"/>
-          <w:szCs w:val="20"/>
-        </w:rPr>
-        <w:t xml:space="preserve">and costs</w:t>
-      </w:r>
-      <w:r>
-        <w:rPr>
-          <w:rFonts w:ascii="Palatino Linotype" w:hAnsi="Palatino Linotype"/>
-          <w:sz w:val="20"/>
-          <w:szCs w:val="20"/>
-        </w:rPr>
-        <w:t xml:space="preserve"> </w:t>
-      </w:r>
-      <w:r>
-        <w:rPr>
-          <w:rFonts w:ascii="Palatino Linotype" w:hAnsi="Palatino Linotype"/>
-          <w:sz w:val="20"/>
-          <w:szCs w:val="20"/>
-        </w:rPr>
-        <w:t xml:space="preserve">owed, Defendant expressed an ability to pay </w:t>
-      </w:r>
-      <w:r>
-        <w:rPr>
-          <w:rFonts w:ascii="Palatino Linotype" w:hAnsi="Palatino Linotype"/>
-          <w:b/>
-          <w:bCs/>
-          <w:sz w:val="20"/>
-          <w:szCs w:val="20"/>
-        </w:rPr>
-        <w:t xml:space="preserve">forthwith</w:t>
-      </w:r>
-      <w:r>
-        <w:rPr>
-          <w:rFonts w:ascii="Palatino Linotype" w:hAnsi="Palatino Linotype"/>
-          <w:sz w:val="20"/>
-          <w:szCs w:val="20"/>
-        </w:rPr>
-        <w:t xml:space="preserve">. </w:t>
-      </w:r>
-      <w:bookmarkStart w:id="0" w:name="_Hlk94196527"/>
-      <w:r>
-        <w:rPr>
-          <w:rFonts w:ascii="Palatino Linotype" w:hAnsi="Palatino Linotype"/>
-          <w:sz w:val="20"/>
-          <w:szCs w:val="20"/>
-        </w:rPr>
-        <w:t xml:space="preserve">Absent further order, the Court finds Defendant is able and shall pay</w:t>
-      </w:r>
-      <w:r>
-        <w:rPr>
-          <w:rFonts w:ascii="Palatino Linotype" w:hAnsi="Palatino Linotype"/>
-          <w:sz w:val="20"/>
-          <w:szCs w:val="20"/>
-        </w:rPr>
-        <w:t xml:space="preserve"> the fines </w:t>
-      </w:r>
-      <w:r>
-        <w:rPr>
-          <w:rFonts w:ascii="Palatino Linotype" w:hAnsi="Palatino Linotype"/>
-          <w:b/>
-          <w:bCs/>
-          <w:sz w:val="20"/>
-          <w:szCs w:val="20"/>
-        </w:rPr>
-        <w:t xml:space="preserve"/>
-      </w:r>
-      <w:r>
-        <w:rPr>
-          <w:rFonts w:ascii="Palatino Linotype" w:hAnsi="Palatino Linotype"/>
-          <w:sz w:val="20"/>
-          <w:szCs w:val="20"/>
-        </w:rPr>
-        <w:t xml:space="preserve">and costs</w:t>
-      </w:r>
-      <w:r>
-        <w:rPr>
-          <w:rFonts w:ascii="Palatino Linotype" w:hAnsi="Palatino Linotype"/>
-          <w:sz w:val="20"/>
-          <w:szCs w:val="20"/>
-        </w:rPr>
-        <w:t xml:space="preserve"> </w:t>
-      </w:r>
-      <w:r>
-        <w:rPr>
-          <w:rFonts w:ascii="Palatino Linotype" w:hAnsi="Palatino Linotype"/>
-          <w:sz w:val="20"/>
-          <w:szCs w:val="20"/>
-        </w:rPr>
-        <w:t xml:space="preserve">in full by </w:t>
-      </w:r>
-      <w:bookmarkEnd w:id="0"/>
-      <w:r>
-        <w:rPr>
-          <w:rFonts w:ascii="Palatino Linotype" w:hAnsi="Palatino Linotype"/>
-          <w:b/>
-          <w:bCs/>
-          <w:sz w:val="20"/>
-          <w:szCs w:val="20"/>
-        </w:rPr>
-        <w:t xml:space="preserve">March 18, 2022</w:t>
-      </w:r>
-      <w:r>
-        <w:rPr>
-          <w:rFonts w:ascii="Palatino Linotype" w:hAnsi="Palatino Linotype"/>
-          <w:sz w:val="20"/>
-          <w:szCs w:val="20"/>
-        </w:rPr>
-        <w:t xml:space="preserve">. </w:t>
-      </w:r>
+          <w:sz w:val="20"/>
+          <w:szCs w:val="20"/>
+        </w:rPr>
+      </w:pPr>
       <w:r>
         <w:rPr>
           <w:rFonts w:ascii="Palatino Linotype" w:hAnsi="Palatino Linotype"/>
@@ -1664,9 +1989,75 @@
         <w:br/>
         <w:t xml:space="preserve"/>
       </w:r>
+      <w:r>
+        <w:rPr>
+          <w:rFonts w:ascii="Palatino Linotype" w:hAnsi="Palatino Linotype"/>
+          <w:b/>
+          <w:sz w:val="20"/>
+          <w:szCs w:val="20"/>
+        </w:rPr>
+        <w:t xml:space="preserve">Jail </w:t>
+      </w:r>
+      <w:r>
+        <w:rPr>
+          <w:rFonts w:ascii="Palatino Linotype" w:hAnsi="Palatino Linotype"/>
+          <w:b/>
+          <w:sz w:val="20"/>
+          <w:szCs w:val="20"/>
+        </w:rPr>
+        <w:t xml:space="preserve">Reporting</w:t>
+      </w:r>
+      <w:r>
+        <w:rPr>
+          <w:rFonts w:ascii="Palatino Linotype" w:hAnsi="Palatino Linotype"/>
+          <w:b/>
+          <w:sz w:val="20"/>
+          <w:szCs w:val="20"/>
+        </w:rPr>
+        <w:t xml:space="preserve"> Terms.  </w:t>
+      </w:r>
+      <w:r>
+        <w:rPr>
+          <w:rFonts w:ascii="Palatino Linotype" w:hAnsi="Palatino Linotype"/>
+          <w:sz w:val="20"/>
+          <w:szCs w:val="20"/>
+        </w:rPr>
+        <w:t xml:space="preserve">Defendant’s report date is </w:t>
+      </w:r>
+      <w:r>
+        <w:rPr>
+          <w:rFonts w:ascii="Palatino Linotype" w:hAnsi="Palatino Linotype"/>
+          <w:b/>
+          <w:sz w:val="20"/>
+          <w:szCs w:val="20"/>
+        </w:rPr>
+        <w:t xml:space="preserve">March 19, 2022</w:t>
+      </w:r>
+      <w:r>
+        <w:rPr>
+          <w:rFonts w:ascii="Palatino Linotype" w:hAnsi="Palatino Linotype"/>
+          <w:b/>
+          <w:sz w:val="20"/>
+          <w:szCs w:val="20"/>
+        </w:rPr>
+        <w:t xml:space="preserve">, at 08:30 AM</w:t>
+      </w:r>
+      <w:r>
+        <w:rPr>
+          <w:rFonts w:ascii="Palatino Linotype" w:hAnsi="Palatino Linotype"/>
+          <w:sz w:val="20"/>
+          <w:szCs w:val="20"/>
+        </w:rPr>
+        <w:t xml:space="preserve">.</w:t>
+      </w:r>
     </w:p>
     <w:p>
       <w:pPr>
+        <w:pStyle w:val="ListParagraph"/>
+        <w:numPr>
+          <w:ilvl w:val="0"/>
+          <w:numId w:val="3"/>
+        </w:numPr>
         <w:jc w:val="both"/>
         <w:rPr>
           <w:rFonts w:ascii="Palatino Linotype" w:hAnsi="Palatino Linotype"/>
@@ -1677,16 +2068,260 @@
       <w:r>
         <w:rPr>
           <w:rFonts w:ascii="Palatino Linotype" w:hAnsi="Palatino Linotype"/>
+          <w:sz w:val="20"/>
+          <w:szCs w:val="20"/>
+        </w:rPr>
+        <w:t>Defendant shall report to jail time</w:t>
+      </w:r>
+      <w:r>
+        <w:rPr>
+          <w:rFonts w:ascii="Palatino Linotype" w:hAnsi="Palatino Linotype"/>
+          <w:sz w:val="20"/>
+          <w:szCs w:val="20"/>
+        </w:rPr>
+        <w:t>l</w:t>
+      </w:r>
+      <w:r>
+        <w:rPr>
+          <w:rFonts w:ascii="Palatino Linotype" w:hAnsi="Palatino Linotype"/>
+          <w:sz w:val="20"/>
+          <w:szCs w:val="20"/>
+        </w:rPr>
+        <w:t>y and sober.</w:t>
+      </w:r>
+    </w:p>
+    <w:p>
+      <w:pPr>
+        <w:pStyle w:val="ListParagraph"/>
+        <w:numPr>
+          <w:ilvl w:val="0"/>
+          <w:numId w:val="3"/>
+        </w:numPr>
+        <w:jc w:val="both"/>
+        <w:rPr>
+          <w:rFonts w:ascii="Palatino Linotype" w:hAnsi="Palatino Linotype"/>
+          <w:sz w:val="20"/>
+          <w:szCs w:val="20"/>
+        </w:rPr>
+      </w:pPr>
+      <w:r>
+        <w:rPr>
+          <w:rFonts w:ascii="Palatino Linotype" w:hAnsi="Palatino Linotype"/>
+          <w:sz w:val="20"/>
+          <w:szCs w:val="20"/>
+        </w:rPr>
+        <w:t xml:space="preserve">The jail days imposed shall be served</w:t>
+      </w:r>
+      <w:r>
+        <w:rPr>
+          <w:rFonts w:ascii="Palatino Linotype" w:hAnsi="Palatino Linotype"/>
+          <w:sz w:val="20"/>
+          <w:szCs w:val="20"/>
+        </w:rPr>
+        <w:t xml:space="preserve"> as</w:t>
+      </w:r>
+      <w:r>
+        <w:rPr>
+          <w:rFonts w:ascii="Palatino Linotype" w:hAnsi="Palatino Linotype"/>
+          <w:sz w:val="20"/>
+          <w:szCs w:val="20"/>
+        </w:rPr>
+        <w:t xml:space="preserve"> consecutive days. </w:t>
+      </w:r>
+      <w:r>
+        <w:rPr>
+          <w:rFonts w:ascii="Palatino Linotype" w:hAnsi="Palatino Linotype"/>
+          <w:sz w:val="20"/>
+          <w:szCs w:val="20"/>
+        </w:rPr>
+        <w:t xml:space="preserve"/>
+      </w:r>
+      <w:r>
+        <w:rPr>
+          <w:rFonts w:ascii="Palatino Linotype" w:hAnsi="Palatino Linotype"/>
+          <w:sz w:val="20"/>
+          <w:szCs w:val="20"/>
+        </w:rPr>
+        <w:t xml:space="preserve"/>
+      </w:r>
+      <w:r>
+        <w:rPr>
+          <w:rFonts w:ascii="Palatino Linotype" w:hAnsi="Palatino Linotype"/>
+          <w:sz w:val="20"/>
+          <w:szCs w:val="20"/>
+        </w:rPr>
+        <w:t xml:space="preserve"/>
+      </w:r>
+    </w:p>
+    <w:p>
+      <w:pPr>
+        <w:pStyle w:val="ListParagraph"/>
+        <w:numPr>
+          <w:ilvl w:val="0"/>
+          <w:numId w:val="3"/>
+        </w:numPr>
+        <w:jc w:val="both"/>
+        <w:rPr>
+          <w:rFonts w:ascii="Palatino Linotype" w:hAnsi="Palatino Linotype"/>
+          <w:sz w:val="20"/>
+          <w:szCs w:val="20"/>
+        </w:rPr>
+      </w:pPr>
+      <w:r>
+        <w:rPr>
+          <w:rFonts w:ascii="Palatino Linotype" w:hAnsi="Palatino Linotype"/>
+          <w:sz w:val="20"/>
+          <w:szCs w:val="20"/>
+        </w:rPr>
+        <w:t>Defendant shall timely pay, or dispute, confinement costs billed pursuant to R.C. 2929.37 or be subject to certificate of judgment by the Clerk.</w:t>
+      </w:r>
+      <w:r>
+        <w:rPr>
+          <w:rFonts w:ascii="Palatino Linotype" w:hAnsi="Palatino Linotype"/>
+          <w:sz w:val="20"/>
+          <w:szCs w:val="20"/>
+        </w:rPr>
+        <w:t xml:space="preserve"> </w:t>
+      </w:r>
+      <w:r>
+        <w:rPr>
+          <w:rFonts w:ascii="Palatino Linotype" w:hAnsi="Palatino Linotype"/>
+          <w:sz w:val="20"/>
+          <w:szCs w:val="20"/>
+        </w:rPr>
+        <w:t xml:space="preserve"/>
+        <w:br/>
+        <w:t xml:space="preserve"/>
+      </w:r>
+      <w:r>
+        <w:rPr>
+          <w:rFonts w:ascii="Palatino Linotype" w:hAnsi="Palatino Linotype"/>
+          <w:sz w:val="20"/>
+          <w:szCs w:val="20"/>
+        </w:rPr>
+        <w:t xml:space="preserve"/>
+      </w:r>
+    </w:p>
+    <w:p>
+      <w:pPr>
+        <w:jc w:val="both"/>
+        <w:rPr>
+          <w:rFonts w:ascii="Palatino Linotype" w:hAnsi="Palatino Linotype"/>
+          <w:sz w:val="20"/>
+          <w:szCs w:val="20"/>
+        </w:rPr>
+      </w:pPr>
+      <w:r>
+        <w:rPr>
+          <w:rFonts w:ascii="Palatino Linotype" w:hAnsi="Palatino Linotype"/>
           <w:b/>
-          <w:sz w:val="20"/>
-          <w:szCs w:val="20"/>
-        </w:rPr>
-        <w:t xml:space="preserve">License Suspension.</w:t>
+          <w:bCs/>
+          <w:sz w:val="20"/>
+          <w:szCs w:val="20"/>
+        </w:rPr>
+        <w:t xml:space="preserve">Fines and Costs.  </w:t>
       </w:r>
       <w:r>
         <w:rPr>
           <w:rFonts w:ascii="Palatino Linotype" w:hAnsi="Palatino Linotype"/>
           <w:b/>
+          <w:bCs/>
+          <w:sz w:val="20"/>
+          <w:szCs w:val="20"/>
+        </w:rPr>
+        <w:t xml:space="preserve"/>
+      </w:r>
+      <w:r>
+        <w:rPr>
+          <w:rFonts w:ascii="Palatino Linotype" w:hAnsi="Palatino Linotype"/>
+          <w:bCs/>
+          <w:sz w:val="20"/>
+          <w:szCs w:val="20"/>
+          <w:u w:val="single"/>
+        </w:rPr>
+        <w:t xml:space="preserve">Court costs are assessed for the highest degree charge in this</w:t>
+      </w:r>
+      <w:r>
+        <w:rPr>
+          <w:rFonts w:ascii="Palatino Linotype" w:hAnsi="Palatino Linotype"/>
+          <w:bCs/>
+          <w:sz w:val="20"/>
+          <w:szCs w:val="20"/>
+          <w:u w:val="single"/>
+        </w:rPr>
+        <w:t xml:space="preserve"> case</w:t>
+      </w:r>
+      <w:r>
+        <w:rPr>
+          <w:rFonts w:ascii="Palatino Linotype" w:hAnsi="Palatino Linotype"/>
+          <w:bCs/>
+          <w:sz w:val="20"/>
+          <w:szCs w:val="20"/>
+        </w:rPr>
+        <w:t xml:space="preserve">. </w:t>
+      </w:r>
+      <w:r>
+        <w:rPr>
+          <w:rFonts w:ascii="Palatino Linotype" w:hAnsi="Palatino Linotype"/>
+          <w:sz w:val="20"/>
+          <w:szCs w:val="20"/>
+        </w:rPr>
+        <w:t xml:space="preserve"/>
+      </w:r>
+      <w:r>
+        <w:rPr>
+          <w:rFonts w:ascii="Palatino Linotype" w:hAnsi="Palatino Linotype"/>
+          <w:bCs/>
+          <w:sz w:val="20"/>
+          <w:szCs w:val="20"/>
+        </w:rPr>
+        <w:t xml:space="preserve"/>
+      </w:r>
+      <w:r>
+        <w:rPr>
+          <w:rFonts w:ascii="Palatino Linotype" w:hAnsi="Palatino Linotype"/>
+          <w:sz w:val="20"/>
+          <w:szCs w:val="20"/>
+        </w:rPr>
+        <w:t xml:space="preserve"/>
+      </w:r>
+      <w:r>
+        <w:rPr>
+          <w:rFonts w:ascii="Palatino Linotype" w:hAnsi="Palatino Linotype"/>
+          <w:sz w:val="20"/>
+          <w:szCs w:val="20"/>
+        </w:rPr>
+        <w:t xml:space="preserve">Having</w:t>
+      </w:r>
+      <w:r>
+        <w:rPr>
+          <w:rFonts w:ascii="Palatino Linotype" w:hAnsi="Palatino Linotype"/>
+          <w:sz w:val="20"/>
+          <w:szCs w:val="20"/>
+        </w:rPr>
+        <w:t xml:space="preserve"> been informed of the fines </w:t>
+      </w:r>
+      <w:r>
+        <w:rPr>
+          <w:rFonts w:ascii="Palatino Linotype" w:hAnsi="Palatino Linotype"/>
+          <w:b/>
+          <w:bCs/>
+          <w:sz w:val="20"/>
+          <w:szCs w:val="20"/>
+        </w:rPr>
+        <w:t xml:space="preserve"/>
+      </w:r>
+      <w:r>
+        <w:rPr>
+          <w:rFonts w:ascii="Palatino Linotype" w:hAnsi="Palatino Linotype"/>
+          <w:sz w:val="20"/>
+          <w:szCs w:val="20"/>
+        </w:rPr>
+        <w:t xml:space="preserve">and costs</w:t>
+      </w:r>
+      <w:r>
+        <w:rPr>
+          <w:rFonts w:ascii="Palatino Linotype" w:hAnsi="Palatino Linotype"/>
           <w:sz w:val="20"/>
           <w:szCs w:val="20"/>
         </w:rPr>
@@ -1695,7 +2330,67 @@
       <w:r>
         <w:rPr>
           <w:rFonts w:ascii="Palatino Linotype" w:hAnsi="Palatino Linotype"/>
+          <w:sz w:val="20"/>
+          <w:szCs w:val="20"/>
+        </w:rPr>
+        <w:t xml:space="preserve">owed, Defendant expressed an ability to pay </w:t>
+      </w:r>
+      <w:r>
+        <w:rPr>
+          <w:rFonts w:ascii="Palatino Linotype" w:hAnsi="Palatino Linotype"/>
           <w:b/>
+          <w:bCs/>
+          <w:sz w:val="20"/>
+          <w:szCs w:val="20"/>
+        </w:rPr>
+        <w:t xml:space="preserve">forthwith</w:t>
+      </w:r>
+      <w:r>
+        <w:rPr>
+          <w:rFonts w:ascii="Palatino Linotype" w:hAnsi="Palatino Linotype"/>
+          <w:sz w:val="20"/>
+          <w:szCs w:val="20"/>
+        </w:rPr>
+        <w:t xml:space="preserve">. </w:t>
+      </w:r>
+      <w:bookmarkStart w:id="0" w:name="_Hlk94196527"/>
+      <w:r>
+        <w:rPr>
+          <w:rFonts w:ascii="Palatino Linotype" w:hAnsi="Palatino Linotype"/>
+          <w:sz w:val="20"/>
+          <w:szCs w:val="20"/>
+        </w:rPr>
+        <w:t xml:space="preserve">Absent further order, the Court finds Defendant is able and shall pay</w:t>
+      </w:r>
+      <w:r>
+        <w:rPr>
+          <w:rFonts w:ascii="Palatino Linotype" w:hAnsi="Palatino Linotype"/>
+          <w:sz w:val="20"/>
+          <w:szCs w:val="20"/>
+        </w:rPr>
+        <w:t xml:space="preserve"> the fines </w:t>
+      </w:r>
+      <w:r>
+        <w:rPr>
+          <w:rFonts w:ascii="Palatino Linotype" w:hAnsi="Palatino Linotype"/>
+          <w:b/>
+          <w:bCs/>
+          <w:sz w:val="20"/>
+          <w:szCs w:val="20"/>
+        </w:rPr>
+        <w:t xml:space="preserve"/>
+      </w:r>
+      <w:r>
+        <w:rPr>
+          <w:rFonts w:ascii="Palatino Linotype" w:hAnsi="Palatino Linotype"/>
+          <w:sz w:val="20"/>
+          <w:szCs w:val="20"/>
+        </w:rPr>
+        <w:t xml:space="preserve">and costs</w:t>
+      </w:r>
+      <w:r>
+        <w:rPr>
+          <w:rFonts w:ascii="Palatino Linotype" w:hAnsi="Palatino Linotype"/>
           <w:sz w:val="20"/>
           <w:szCs w:val="20"/>
         </w:rPr>
@@ -1707,23 +2402,82 @@
           <w:sz w:val="20"/>
           <w:szCs w:val="20"/>
         </w:rPr>
-        <w:t xml:space="preserve">Defendant’s </w:t>
-      </w:r>
-      <w:r>
-        <w:rPr>
-          <w:rFonts w:ascii="Palatino Linotype" w:hAnsi="Palatino Linotype"/>
-          <w:sz w:val="20"/>
-          <w:szCs w:val="20"/>
-        </w:rPr>
-        <w:t xml:space="preserve">driving</w:t>
-      </w:r>
-      <w:r>
-        <w:rPr>
-          <w:rFonts w:ascii="Palatino Linotype" w:hAnsi="Palatino Linotype"/>
-          <w:sz w:val="20"/>
-          <w:szCs w:val="20"/>
-        </w:rPr>
-        <w:t xml:space="preserve"> license is suspended from None for a term of None. </w:t>
+        <w:t xml:space="preserve">in full by </w:t>
+      </w:r>
+      <w:bookmarkEnd w:id="0"/>
+      <w:r>
+        <w:rPr>
+          <w:rFonts w:ascii="Palatino Linotype" w:hAnsi="Palatino Linotype"/>
+          <w:b/>
+          <w:bCs/>
+          <w:sz w:val="20"/>
+          <w:szCs w:val="20"/>
+        </w:rPr>
+        <w:t xml:space="preserve">March 19, 2022</w:t>
+      </w:r>
+      <w:r>
+        <w:rPr>
+          <w:rFonts w:ascii="Palatino Linotype" w:hAnsi="Palatino Linotype"/>
+          <w:sz w:val="20"/>
+          <w:szCs w:val="20"/>
+        </w:rPr>
+        <w:t xml:space="preserve">.</w:t>
+      </w:r>
+      <w:r>
+        <w:rPr>
+          <w:rFonts w:ascii="Palatino Linotype" w:hAnsi="Palatino Linotype"/>
+          <w:sz w:val="20"/>
+          <w:szCs w:val="20"/>
+        </w:rPr>
+        <w:t xml:space="preserve"> </w:t>
+      </w:r>
+      <w:r>
+        <w:rPr>
+          <w:rFonts w:ascii="Palatino Linotype" w:hAnsi="Palatino Linotype"/>
+          <w:sz w:val="20"/>
+          <w:szCs w:val="20"/>
+        </w:rPr>
+        <w:t xml:space="preserve"/>
+      </w:r>
+      <w:r>
+        <w:rPr>
+          <w:rFonts w:ascii="Palatino Linotype" w:hAnsi="Palatino Linotype"/>
+          <w:sz w:val="20"/>
+          <w:szCs w:val="20"/>
+        </w:rPr>
+        <w:t xml:space="preserve"/>
+      </w:r>
+      <w:r>
+        <w:rPr>
+          <w:rFonts w:ascii="Palatino Linotype" w:hAnsi="Palatino Linotype"/>
+          <w:sz w:val="20"/>
+          <w:szCs w:val="20"/>
+        </w:rPr>
+        <w:t xml:space="preserve"/>
+      </w:r>
+      <w:r>
+        <w:rPr>
+          <w:rFonts w:ascii="Palatino Linotype" w:hAnsi="Palatino Linotype"/>
+          <w:sz w:val="20"/>
+          <w:szCs w:val="20"/>
+        </w:rPr>
+        <w:t xml:space="preserve"/>
+      </w:r>
+      <w:r>
+        <w:rPr>
+          <w:rFonts w:ascii="Palatino Linotype" w:hAnsi="Palatino Linotype"/>
+          <w:sz w:val="20"/>
+          <w:szCs w:val="20"/>
+        </w:rPr>
+        <w:t xml:space="preserve"/>
+      </w:r>
+      <w:r>
+        <w:rPr>
+          <w:rFonts w:ascii="Palatino Linotype" w:hAnsi="Palatino Linotype"/>
+          <w:sz w:val="20"/>
+          <w:szCs w:val="20"/>
+        </w:rPr>
+        <w:t xml:space="preserve"/>
       </w:r>
       <w:r>
         <w:rPr>
@@ -1853,7 +2607,7 @@
           <w:sz w:val="20"/>
           <w:szCs w:val="20"/>
         </w:rPr>
-        <w:t>____________________________________</w:t>
+        <w:t xml:space="preserve">____________________________________</w:t>
       </w:r>
     </w:p>
     <w:p>
@@ -1983,7 +2737,39 @@
           <w:sz w:val="16"/>
           <w:szCs w:val="16"/>
         </w:rPr>
-        <w:t>Copies served by Dep. Clerk ___________________________ on the following date ____________________ to:</w:t>
+        <w:t>Copies served by Dep. Clerk ___________</w:t>
+      </w:r>
+      <w:r>
+        <w:rPr>
+          <w:rFonts w:ascii="Palatino Linotype" w:hAnsi="Palatino Linotype"/>
+          <w:sz w:val="16"/>
+          <w:szCs w:val="16"/>
+        </w:rPr>
+        <w:t>________________</w:t>
+      </w:r>
+      <w:r>
+        <w:rPr>
+          <w:rFonts w:ascii="Palatino Linotype" w:hAnsi="Palatino Linotype"/>
+          <w:sz w:val="16"/>
+          <w:szCs w:val="16"/>
+        </w:rPr>
+        <w:t xml:space="preserve"> on the following date ___________</w:t>
+      </w:r>
+      <w:r>
+        <w:rPr>
+          <w:rFonts w:ascii="Palatino Linotype" w:hAnsi="Palatino Linotype"/>
+          <w:sz w:val="16"/>
+          <w:szCs w:val="16"/>
+        </w:rPr>
+        <w:t xml:space="preserve">_________</w:t>
+      </w:r>
+      <w:r>
+        <w:rPr>
+          <w:rFonts w:ascii="Palatino Linotype" w:hAnsi="Palatino Linotype"/>
+          <w:sz w:val="16"/>
+          <w:szCs w:val="16"/>
+        </w:rPr>
+        <w:t xml:space="preserve"> to:</w:t>
       </w:r>
     </w:p>
     <w:p>
@@ -2012,7 +2798,15 @@
           <w:sz w:val="16"/>
           <w:szCs w:val="16"/>
         </w:rPr>
-        <w:t xml:space="preserve">Prosecutor’s Office: PS    OM     EM; Defendant’s Attorney: PS     OM     EM; Michael Douglas: PS     OM     EM;</w:t>
+        <w:t xml:space="preserve">Prosecutor’s Office: PS    </w:t>
+      </w:r>
+      <w:r>
+        <w:rPr>
+          <w:rFonts w:ascii="Palatino Linotype" w:hAnsi="Palatino Linotype"/>
+          <w:sz w:val="16"/>
+          <w:szCs w:val="16"/>
+        </w:rPr>
+        <w:t xml:space="preserve">OM     EM; Defendant’s Attorney: PS     OM     EM; Michael Douglas: PS     OM     EM;</w:t>
       </w:r>
     </w:p>
     <w:p>
@@ -2042,6 +2836,14 @@
           <w:szCs w:val="16"/>
         </w:rPr>
         <w:t xml:space="preserve"/>
+      </w:r>
+      <w:r>
+        <w:rPr>
+          <w:rFonts w:ascii="Palatino Linotype" w:hAnsi="Palatino Linotype"/>
+          <w:sz w:val="16"/>
+          <w:szCs w:val="16"/>
+        </w:rPr>
+        <w:t xml:space="preserve">County Jail: PS   EM;</w:t>
       </w:r>
     </w:p>
     <w:p>
@@ -2115,7 +2917,12 @@
 <w:ftr xmlns:wpc="http://schemas.microsoft.com/office/word/2010/wordprocessingCanvas" xmlns:cx="http://schemas.microsoft.com/office/drawing/2014/chartex" xmlns:cx1="http://schemas.microsoft.com/office/drawing/2015/9/8/chartex" xmlns:cx2="http://schemas.microsoft.com/office/drawing/2015/10/21/chartex" xmlns:cx3="http://schemas.microsoft.com/office/drawing/2016/5/9/chartex" xmlns:cx4="http://schemas.microsoft.com/office/drawing/2016/5/10/chartex" xmlns:cx5="http://schemas.microsoft.com/office/drawing/2016/5/11/chartex" xmlns:cx6="http://schemas.microsoft.com/office/drawing/2016/5/12/chartex" xmlns:cx7="http://schemas.microsoft.com/office/drawing/2016/5/13/chartex" xmlns:cx8="http://schemas.microsoft.com/office/drawing/2016/5/14/chartex" xmlns:mc="http://schemas.openxmlformats.org/markup-compatibility/2006" xmlns:aink="http://schemas.microsoft.com/office/drawing/2016/ink" xmlns:am3d="http://schemas.microsoft.com/office/drawing/2017/model3d" xmlns:o="urn:schemas-microsoft-com:office:office" xmlns:r="http://schemas.openxmlformats.org/officeDocument/2006/relationships" xmlns:m="http://schemas.openxmlformats.org/officeDocument/2006/math" xmlns:v="urn:schemas-microsoft-com:vml" xmlns:wp14="http://schemas.microsoft.com/office/word/2010/wordprocessingDrawing" xmlns:wp="http://schemas.openxmlformats.org/drawingml/2006/wordprocessingDrawing" xmlns:w10="urn:schemas-microsoft-com:office:word" xmlns:w="http://schemas.openxmlformats.org/wordprocessingml/2006/main" xmlns:w14="http://schemas.microsoft.com/office/word/2010/wordml" xmlns:w15="http://schemas.microsoft.com/office/word/2012/wordml" xmlns:w16cex="http://schemas.microsoft.com/office/word/2018/wordml/cex" xmlns:w16cid="http://schemas.microsoft.com/office/word/2016/wordml/cid" xmlns:w16="http://schemas.microsoft.com/office/word/2018/wordml" xmlns:w16sdtdh="http://schemas.microsoft.com/office/word/2020/wordml/sdtdatahash" xmlns:w16se="http://schemas.microsoft.com/office/word/2015/wordml/symex" xmlns:wpg="http://schemas.microsoft.com/office/word/2010/wordprocessingGroup" xmlns:wpi="http://schemas.microsoft.com/office/word/2010/wordprocessingInk" xmlns:wne="http://schemas.microsoft.com/office/word/2006/wordml" xmlns:wps="http://schemas.microsoft.com/office/word/2010/wordprocessingShape" mc:Ignorable="w14 w15 w16se w16cid w16 w16cex w16sdtdh wp14">
   <w:sdt>
     <w:sdtPr>
-      <w:id w:val="-1309706245"/>
+      <w:rPr>
+        <w:rFonts w:ascii="Palatino Linotype" w:hAnsi="Palatino Linotype"/>
+        <w:sz w:val="20"/>
+        <w:szCs w:val="20"/>
+      </w:rPr>
+      <w:id w:val="-2099861789"/>
       <w:docPartObj>
         <w:docPartGallery w:val="Page Numbers (Bottom of Page)"/>
         <w:docPartUnique/>
@@ -2130,19 +2937,13 @@
             <w:sz w:val="20"/>
             <w:szCs w:val="20"/>
           </w:rPr>
-          <w:id w:val="98381352"/>
+          <w:id w:val="860082579"/>
           <w:docPartObj>
             <w:docPartGallery w:val="Page Numbers (Top of Page)"/>
             <w:docPartUnique/>
           </w:docPartObj>
         </w:sdtPr>
-        <w:sdtEndPr>
-          <w:rPr>
-            <w:rFonts w:ascii="Times New Roman" w:hAnsi="Times New Roman"/>
-            <w:sz w:val="24"/>
-            <w:szCs w:val="24"/>
-          </w:rPr>
-        </w:sdtEndPr>
+        <w:sdtEndPr/>
         <w:sdtContent>
           <w:p>
             <w:pPr>
@@ -2271,7 +3072,7 @@
                 <w:sz w:val="20"/>
                 <w:szCs w:val="20"/>
               </w:rPr>
-              <w:t>3</w:t>
+              <w:t>5</w:t>
             </w:r>
             <w:r>
               <w:rPr>
@@ -2301,39 +3102,11 @@
               </w:rPr>
               <w:t xml:space="preserve">Final Judgment Entry 21CRB01268</w:t>
             </w:r>
-          </w:p>
-          <w:p>
-            <w:pPr>
-              <w:pStyle w:val="Footer"/>
-              <w:jc w:val="right"/>
-            </w:pPr>
           </w:p>
         </w:sdtContent>
       </w:sdt>
     </w:sdtContent>
   </w:sdt>
-  <w:p>
-    <w:pPr>
-      <w:tabs>
-        <w:tab w:val="left" w:pos="-1080"/>
-        <w:tab w:val="left" w:pos="-720"/>
-        <w:tab w:val="left" w:pos="0"/>
-        <w:tab w:val="left" w:pos="720"/>
-        <w:tab w:val="left" w:pos="1440"/>
-        <w:tab w:val="left" w:pos="2160"/>
-        <w:tab w:val="left" w:pos="2880"/>
-        <w:tab w:val="left" w:pos="3600"/>
-        <w:tab w:val="left" w:pos="4320"/>
-        <w:tab w:val="left" w:pos="4680"/>
-      </w:tabs>
-      <w:jc w:val="right"/>
-      <w:rPr>
-        <w:rFonts w:ascii="Palatino Linotype" w:hAnsi="Palatino Linotype"/>
-        <w:sz w:val="20"/>
-        <w:szCs w:val="20"/>
-      </w:rPr>
-    </w:pPr>
-  </w:p>
 </w:ftr>
 </file>
 
@@ -2525,8 +3298,240 @@
       </w:rPr>
     </w:lvl>
   </w:abstractNum>
+  <w:abstractNum w:abstractNumId="1" w15:restartNumberingAfterBreak="0">
+    <w:nsid w:val="279660C9"/>
+    <w:multiLevelType w:val="hybridMultilevel"/>
+    <w:tmpl w:val="05247724"/>
+    <w:lvl w:ilvl="0" w:tplc="04090001">
+      <w:start w:val="1"/>
+      <w:numFmt w:val="bullet"/>
+      <w:lvlText w:val=""/>
+      <w:lvlJc w:val="left"/>
+      <w:pPr>
+        <w:ind w:left="720" w:hanging="360"/>
+      </w:pPr>
+      <w:rPr>
+        <w:rFonts w:ascii="Symbol" w:hAnsi="Symbol" w:hint="default"/>
+      </w:rPr>
+    </w:lvl>
+    <w:lvl w:ilvl="1" w:tplc="04090003" w:tentative="1">
+      <w:start w:val="1"/>
+      <w:numFmt w:val="bullet"/>
+      <w:lvlText w:val="o"/>
+      <w:lvlJc w:val="left"/>
+      <w:pPr>
+        <w:ind w:left="1440" w:hanging="360"/>
+      </w:pPr>
+      <w:rPr>
+        <w:rFonts w:ascii="Courier New" w:hAnsi="Courier New" w:cs="Courier New" w:hint="default"/>
+      </w:rPr>
+    </w:lvl>
+    <w:lvl w:ilvl="2" w:tplc="04090005" w:tentative="1">
+      <w:start w:val="1"/>
+      <w:numFmt w:val="bullet"/>
+      <w:lvlText w:val=""/>
+      <w:lvlJc w:val="left"/>
+      <w:pPr>
+        <w:ind w:left="2160" w:hanging="360"/>
+      </w:pPr>
+      <w:rPr>
+        <w:rFonts w:ascii="Wingdings" w:hAnsi="Wingdings" w:hint="default"/>
+      </w:rPr>
+    </w:lvl>
+    <w:lvl w:ilvl="3" w:tplc="04090001" w:tentative="1">
+      <w:start w:val="1"/>
+      <w:numFmt w:val="bullet"/>
+      <w:lvlText w:val=""/>
+      <w:lvlJc w:val="left"/>
+      <w:pPr>
+        <w:ind w:left="2880" w:hanging="360"/>
+      </w:pPr>
+      <w:rPr>
+        <w:rFonts w:ascii="Symbol" w:hAnsi="Symbol" w:hint="default"/>
+      </w:rPr>
+    </w:lvl>
+    <w:lvl w:ilvl="4" w:tplc="04090003" w:tentative="1">
+      <w:start w:val="1"/>
+      <w:numFmt w:val="bullet"/>
+      <w:lvlText w:val="o"/>
+      <w:lvlJc w:val="left"/>
+      <w:pPr>
+        <w:ind w:left="3600" w:hanging="360"/>
+      </w:pPr>
+      <w:rPr>
+        <w:rFonts w:ascii="Courier New" w:hAnsi="Courier New" w:cs="Courier New" w:hint="default"/>
+      </w:rPr>
+    </w:lvl>
+    <w:lvl w:ilvl="5" w:tplc="04090005" w:tentative="1">
+      <w:start w:val="1"/>
+      <w:numFmt w:val="bullet"/>
+      <w:lvlText w:val=""/>
+      <w:lvlJc w:val="left"/>
+      <w:pPr>
+        <w:ind w:left="4320" w:hanging="360"/>
+      </w:pPr>
+      <w:rPr>
+        <w:rFonts w:ascii="Wingdings" w:hAnsi="Wingdings" w:hint="default"/>
+      </w:rPr>
+    </w:lvl>
+    <w:lvl w:ilvl="6" w:tplc="04090001" w:tentative="1">
+      <w:start w:val="1"/>
+      <w:numFmt w:val="bullet"/>
+      <w:lvlText w:val=""/>
+      <w:lvlJc w:val="left"/>
+      <w:pPr>
+        <w:ind w:left="5040" w:hanging="360"/>
+      </w:pPr>
+      <w:rPr>
+        <w:rFonts w:ascii="Symbol" w:hAnsi="Symbol" w:hint="default"/>
+      </w:rPr>
+    </w:lvl>
+    <w:lvl w:ilvl="7" w:tplc="04090003" w:tentative="1">
+      <w:start w:val="1"/>
+      <w:numFmt w:val="bullet"/>
+      <w:lvlText w:val="o"/>
+      <w:lvlJc w:val="left"/>
+      <w:pPr>
+        <w:ind w:left="5760" w:hanging="360"/>
+      </w:pPr>
+      <w:rPr>
+        <w:rFonts w:ascii="Courier New" w:hAnsi="Courier New" w:cs="Courier New" w:hint="default"/>
+      </w:rPr>
+    </w:lvl>
+    <w:lvl w:ilvl="8" w:tplc="04090005" w:tentative="1">
+      <w:start w:val="1"/>
+      <w:numFmt w:val="bullet"/>
+      <w:lvlText w:val=""/>
+      <w:lvlJc w:val="left"/>
+      <w:pPr>
+        <w:ind w:left="6480" w:hanging="360"/>
+      </w:pPr>
+      <w:rPr>
+        <w:rFonts w:ascii="Wingdings" w:hAnsi="Wingdings" w:hint="default"/>
+      </w:rPr>
+    </w:lvl>
+  </w:abstractNum>
+  <w:abstractNum w:abstractNumId="2" w15:restartNumberingAfterBreak="0">
+    <w:nsid w:val="2E17566E"/>
+    <w:multiLevelType w:val="hybridMultilevel"/>
+    <w:tmpl w:val="00866CE6"/>
+    <w:lvl w:ilvl="0" w:tplc="04090001">
+      <w:start w:val="1"/>
+      <w:numFmt w:val="bullet"/>
+      <w:lvlText w:val=""/>
+      <w:lvlJc w:val="left"/>
+      <w:pPr>
+        <w:ind w:left="779" w:hanging="360"/>
+      </w:pPr>
+      <w:rPr>
+        <w:rFonts w:ascii="Symbol" w:hAnsi="Symbol" w:hint="default"/>
+      </w:rPr>
+    </w:lvl>
+    <w:lvl w:ilvl="1" w:tplc="04090003">
+      <w:start w:val="1"/>
+      <w:numFmt w:val="bullet"/>
+      <w:lvlText w:val="o"/>
+      <w:lvlJc w:val="left"/>
+      <w:pPr>
+        <w:ind w:left="1499" w:hanging="360"/>
+      </w:pPr>
+      <w:rPr>
+        <w:rFonts w:ascii="Courier New" w:hAnsi="Courier New" w:cs="Courier New" w:hint="default"/>
+      </w:rPr>
+    </w:lvl>
+    <w:lvl w:ilvl="2" w:tplc="04090005" w:tentative="1">
+      <w:start w:val="1"/>
+      <w:numFmt w:val="bullet"/>
+      <w:lvlText w:val=""/>
+      <w:lvlJc w:val="left"/>
+      <w:pPr>
+        <w:ind w:left="2219" w:hanging="360"/>
+      </w:pPr>
+      <w:rPr>
+        <w:rFonts w:ascii="Wingdings" w:hAnsi="Wingdings" w:hint="default"/>
+      </w:rPr>
+    </w:lvl>
+    <w:lvl w:ilvl="3" w:tplc="04090001" w:tentative="1">
+      <w:start w:val="1"/>
+      <w:numFmt w:val="bullet"/>
+      <w:lvlText w:val=""/>
+      <w:lvlJc w:val="left"/>
+      <w:pPr>
+        <w:ind w:left="2939" w:hanging="360"/>
+      </w:pPr>
+      <w:rPr>
+        <w:rFonts w:ascii="Symbol" w:hAnsi="Symbol" w:hint="default"/>
+      </w:rPr>
+    </w:lvl>
+    <w:lvl w:ilvl="4" w:tplc="04090003" w:tentative="1">
+      <w:start w:val="1"/>
+      <w:numFmt w:val="bullet"/>
+      <w:lvlText w:val="o"/>
+      <w:lvlJc w:val="left"/>
+      <w:pPr>
+        <w:ind w:left="3659" w:hanging="360"/>
+      </w:pPr>
+      <w:rPr>
+        <w:rFonts w:ascii="Courier New" w:hAnsi="Courier New" w:cs="Courier New" w:hint="default"/>
+      </w:rPr>
+    </w:lvl>
+    <w:lvl w:ilvl="5" w:tplc="04090005" w:tentative="1">
+      <w:start w:val="1"/>
+      <w:numFmt w:val="bullet"/>
+      <w:lvlText w:val=""/>
+      <w:lvlJc w:val="left"/>
+      <w:pPr>
+        <w:ind w:left="4379" w:hanging="360"/>
+      </w:pPr>
+      <w:rPr>
+        <w:rFonts w:ascii="Wingdings" w:hAnsi="Wingdings" w:hint="default"/>
+      </w:rPr>
+    </w:lvl>
+    <w:lvl w:ilvl="6" w:tplc="04090001" w:tentative="1">
+      <w:start w:val="1"/>
+      <w:numFmt w:val="bullet"/>
+      <w:lvlText w:val=""/>
+      <w:lvlJc w:val="left"/>
+      <w:pPr>
+        <w:ind w:left="5099" w:hanging="360"/>
+      </w:pPr>
+      <w:rPr>
+        <w:rFonts w:ascii="Symbol" w:hAnsi="Symbol" w:hint="default"/>
+      </w:rPr>
+    </w:lvl>
+    <w:lvl w:ilvl="7" w:tplc="04090003" w:tentative="1">
+      <w:start w:val="1"/>
+      <w:numFmt w:val="bullet"/>
+      <w:lvlText w:val="o"/>
+      <w:lvlJc w:val="left"/>
+      <w:pPr>
+        <w:ind w:left="5819" w:hanging="360"/>
+      </w:pPr>
+      <w:rPr>
+        <w:rFonts w:ascii="Courier New" w:hAnsi="Courier New" w:cs="Courier New" w:hint="default"/>
+      </w:rPr>
+    </w:lvl>
+    <w:lvl w:ilvl="8" w:tplc="04090005" w:tentative="1">
+      <w:start w:val="1"/>
+      <w:numFmt w:val="bullet"/>
+      <w:lvlText w:val=""/>
+      <w:lvlJc w:val="left"/>
+      <w:pPr>
+        <w:ind w:left="6539" w:hanging="360"/>
+      </w:pPr>
+      <w:rPr>
+        <w:rFonts w:ascii="Wingdings" w:hAnsi="Wingdings" w:hint="default"/>
+      </w:rPr>
+    </w:lvl>
+  </w:abstractNum>
   <w:num w:numId="1">
     <w:abstractNumId w:val="0"/>
+  </w:num>
+  <w:num w:numId="2">
+    <w:abstractNumId w:val="2"/>
+  </w:num>
+  <w:num w:numId="3">
+    <w:abstractNumId w:val="1"/>
   </w:num>
 </w:numbering>
 </file>
@@ -3083,6 +4088,49 @@
       <w:contextualSpacing/>
     </w:pPr>
   </w:style>
+  <w:style w:type="character" w:styleId="CommentReference">
+    <w:name w:val="annotation reference"/>
+    <w:basedOn w:val="DefaultParagraphFont"/>
+    <w:uiPriority w:val="99"/>
+    <w:semiHidden/>
+    <w:unhideWhenUsed/>
+    <w:rsid w:val="00A53114"/>
+    <w:rPr>
+      <w:sz w:val="16"/>
+      <w:szCs w:val="16"/>
+    </w:rPr>
+  </w:style>
+  <w:style w:type="paragraph" w:styleId="CommentText">
+    <w:name w:val="annotation text"/>
+    <w:basedOn w:val="Normal"/>
+    <w:link w:val="CommentTextChar"/>
+    <w:uiPriority w:val="99"/>
+    <w:unhideWhenUsed/>
+    <w:rsid w:val="00A53114"/>
+    <w:pPr>
+      <w:widowControl/>
+      <w:autoSpaceDE/>
+      <w:autoSpaceDN/>
+      <w:adjustRightInd/>
+    </w:pPr>
+    <w:rPr>
+      <w:rFonts w:asciiTheme="minorHAnsi" w:eastAsiaTheme="minorHAnsi" w:hAnsiTheme="minorHAnsi" w:cstheme="minorBidi"/>
+      <w:sz w:val="20"/>
+      <w:szCs w:val="20"/>
+    </w:rPr>
+  </w:style>
+  <w:style w:type="character" w:customStyle="1" w:styleId="CommentTextChar">
+    <w:name w:val="Comment Text Char"/>
+    <w:basedOn w:val="DefaultParagraphFont"/>
+    <w:link w:val="CommentText"/>
+    <w:uiPriority w:val="99"/>
+    <w:rsid w:val="00A53114"/>
+    <w:rPr>
+      <w:rFonts w:eastAsiaTheme="minorHAnsi"/>
+      <w:sz w:val="20"/>
+      <w:szCs w:val="20"/>
+    </w:rPr>
+  </w:style>
 </w:styles>
 </file>
 

</xml_diff>